<commit_message>
Adding more exercises for topic 9 and hints
</commit_message>
<xml_diff>
--- a/Courses/Software-Sciences/Module-3-Databases-New/09-Complex-Joins-and-Subqueries/09-Complex-Joins-and-Subqueries-Exercise.docx
+++ b/Courses/Software-Sciences/Module-3-Databases-New/09-Complex-Joins-and-Subqueries/09-Complex-Joins-and-Subqueries-Exercise.docx
@@ -95,6 +95,7 @@
       </w:r>
       <w:r>
         <w:rPr>
+          <w:rFonts w:ascii="Consolas" w:hAnsi="Consolas"/>
           <w:b/>
         </w:rPr>
         <w:t>Finance</w:t>
@@ -114,6 +115,13 @@
           <w:b/>
           <w:lang w:val="bg-BG"/>
         </w:rPr>
+        <w:t>*</w:t>
+      </w:r>
+      <w:r>
+        <w:rPr>
+          <w:b/>
+          <w:lang w:val="bg-BG"/>
+        </w:rPr>
         <w:t>Подсказка</w:t>
       </w:r>
       <w:r>
@@ -124,6 +132,7 @@
       </w:r>
       <w:r>
         <w:rPr>
+          <w:rFonts w:ascii="Consolas" w:hAnsi="Consolas"/>
           <w:b/>
         </w:rPr>
         <w:t>Id</w:t>
@@ -136,6 +145,7 @@
       </w:r>
       <w:r>
         <w:rPr>
+          <w:rFonts w:ascii="Consolas" w:hAnsi="Consolas"/>
           <w:b/>
         </w:rPr>
         <w:t>Finance</w:t>
@@ -151,6 +161,7 @@
       </w:r>
       <w:r>
         <w:rPr>
+          <w:rFonts w:ascii="Consolas" w:hAnsi="Consolas"/>
           <w:b/>
         </w:rPr>
         <w:t>DepartmentId</w:t>
@@ -450,13 +461,35 @@
         <w:rPr>
           <w:lang w:val="bg-BG"/>
         </w:rPr>
-        <w:t xml:space="preserve"> Европа</w:t>
-      </w:r>
-      <w:r>
-        <w:rPr>
-          <w:lang w:val="bg-BG"/>
-        </w:rPr>
-        <w:t xml:space="preserve"> и </w:t>
+        <w:t xml:space="preserve"> </w:t>
+      </w:r>
+      <w:r>
+        <w:rPr>
+          <w:lang w:val="bg-BG"/>
+        </w:rPr>
+        <w:t>"</w:t>
+      </w:r>
+      <w:r>
+        <w:rPr>
+          <w:rFonts w:ascii="Consolas" w:hAnsi="Consolas"/>
+          <w:b/>
+        </w:rPr>
+        <w:t>Asia</w:t>
+      </w:r>
+      <w:r>
+        <w:rPr>
+          <w:lang w:val="bg-BG"/>
+        </w:rPr>
+        <w:t>"</w:t>
+      </w:r>
+      <w:r>
+        <w:t xml:space="preserve"> </w:t>
+      </w:r>
+      <w:r>
+        <w:rPr>
+          <w:lang w:val="bg-BG"/>
+        </w:rPr>
+        <w:t xml:space="preserve">и </w:t>
       </w:r>
       <w:r>
         <w:rPr>
@@ -1690,7 +1723,7 @@
               <w:spacing w:after="0"/>
             </w:pPr>
             <w:r>
-              <w:t>John</w:t>
+              <w:t>Yordan</w:t>
             </w:r>
           </w:p>
         </w:tc>
@@ -1703,7 +1736,7 @@
               <w:spacing w:after="0"/>
             </w:pPr>
             <w:r>
-              <w:t>Smith</w:t>
+              <w:t>Ivanov</w:t>
             </w:r>
           </w:p>
         </w:tc>
@@ -1809,12 +1842,3160 @@
             </w:r>
             <w:r>
               <w:t>5.99</w:t>
+            </w:r>
+          </w:p>
+        </w:tc>
+      </w:tr>
+    </w:tbl>
+    <w:p>
+      <w:pPr>
+        <w:pStyle w:val="Heading2"/>
+        <w:rPr>
+          <w:lang w:val="bg-BG"/>
+        </w:rPr>
+      </w:pPr>
+      <w:r>
+        <w:rPr>
+          <w:lang w:val="bg-BG"/>
+        </w:rPr>
+        <w:t>Продукти от тип мебели</w:t>
+      </w:r>
+    </w:p>
+    <w:p>
+      <w:pPr>
+        <w:rPr>
+          <w:lang w:val="bg-BG"/>
+        </w:rPr>
+      </w:pPr>
+      <w:r>
+        <w:rPr>
+          <w:lang w:val="bg-BG"/>
+        </w:rPr>
+        <w:t>Направете заявка, която да извлече</w:t>
+      </w:r>
+      <w:r>
+        <w:rPr>
+          <w:lang w:val="bg-BG"/>
+        </w:rPr>
+        <w:t xml:space="preserve"> информация за </w:t>
+      </w:r>
+      <w:r>
+        <w:rPr>
+          <w:b/>
+          <w:lang w:val="bg-BG"/>
+        </w:rPr>
+        <w:t>поръчките</w:t>
+      </w:r>
+      <w:r>
+        <w:rPr>
+          <w:lang w:val="bg-BG"/>
+        </w:rPr>
+        <w:t xml:space="preserve">, които са на стойност </w:t>
+      </w:r>
+      <w:r>
+        <w:rPr>
+          <w:b/>
+          <w:lang w:val="bg-BG"/>
+        </w:rPr>
+        <w:t>1500 лв.</w:t>
+      </w:r>
+      <w:r>
+        <w:rPr>
+          <w:lang w:val="bg-BG"/>
+        </w:rPr>
+        <w:t xml:space="preserve"> или </w:t>
+      </w:r>
+      <w:r>
+        <w:rPr>
+          <w:b/>
+          <w:lang w:val="bg-BG"/>
+        </w:rPr>
+        <w:t>повече</w:t>
+      </w:r>
+      <w:r>
+        <w:rPr>
+          <w:b/>
+          <w:lang w:val="bg-BG"/>
+        </w:rPr>
+        <w:t xml:space="preserve">, </w:t>
+      </w:r>
+      <w:r>
+        <w:rPr>
+          <w:lang w:val="bg-BG"/>
+        </w:rPr>
+        <w:t xml:space="preserve">включващи </w:t>
+      </w:r>
+      <w:r>
+        <w:rPr>
+          <w:b/>
+          <w:lang w:val="bg-BG"/>
+        </w:rPr>
+        <w:t>продукти</w:t>
+      </w:r>
+      <w:r>
+        <w:rPr>
+          <w:lang w:val="bg-BG"/>
+        </w:rPr>
+        <w:t xml:space="preserve"> само от </w:t>
+      </w:r>
+      <w:r>
+        <w:rPr>
+          <w:b/>
+          <w:lang w:val="bg-BG"/>
+        </w:rPr>
+        <w:t>тип</w:t>
+      </w:r>
+      <w:r>
+        <w:rPr>
+          <w:b/>
+          <w:lang w:val="bg-BG"/>
+        </w:rPr>
+        <w:t xml:space="preserve"> </w:t>
+      </w:r>
+      <w:r>
+        <w:rPr>
+          <w:b/>
+        </w:rPr>
+        <w:t>Furniture</w:t>
+      </w:r>
+      <w:r>
+        <w:t xml:space="preserve">. </w:t>
+      </w:r>
+      <w:proofErr w:type="gramStart"/>
+      <w:r>
+        <w:t xml:space="preserve">Извлечете </w:t>
+      </w:r>
+      <w:r>
+        <w:rPr>
+          <w:b/>
+          <w:lang w:val="bg-BG"/>
+        </w:rPr>
+        <w:t>името</w:t>
+      </w:r>
+      <w:r>
+        <w:rPr>
+          <w:lang w:val="bg-BG"/>
+        </w:rPr>
+        <w:t xml:space="preserve"> и </w:t>
+      </w:r>
+      <w:r>
+        <w:rPr>
+          <w:b/>
+          <w:lang w:val="bg-BG"/>
+        </w:rPr>
+        <w:t>цената</w:t>
+      </w:r>
+      <w:r>
+        <w:rPr>
+          <w:lang w:val="bg-BG"/>
+        </w:rPr>
+        <w:t xml:space="preserve"> на </w:t>
+      </w:r>
+      <w:r>
+        <w:rPr>
+          <w:b/>
+          <w:lang w:val="bg-BG"/>
+        </w:rPr>
+        <w:t>продуктите</w:t>
+      </w:r>
+      <w:r>
+        <w:rPr>
+          <w:lang w:val="bg-BG"/>
+        </w:rPr>
+        <w:t xml:space="preserve"> и </w:t>
+      </w:r>
+      <w:r>
+        <w:rPr>
+          <w:b/>
+          <w:lang w:val="bg-BG"/>
+        </w:rPr>
+        <w:t>името</w:t>
+      </w:r>
+      <w:r>
+        <w:rPr>
+          <w:lang w:val="bg-BG"/>
+        </w:rPr>
+        <w:t xml:space="preserve"> на </w:t>
+      </w:r>
+      <w:r>
+        <w:rPr>
+          <w:b/>
+          <w:lang w:val="bg-BG"/>
+        </w:rPr>
+        <w:t>клиентите</w:t>
+      </w:r>
+      <w:r>
+        <w:rPr>
+          <w:lang w:val="bg-BG"/>
+        </w:rPr>
+        <w:t>.</w:t>
+      </w:r>
+      <w:proofErr w:type="gramEnd"/>
+      <w:r>
+        <w:t xml:space="preserve"> </w:t>
+      </w:r>
+      <w:r>
+        <w:rPr>
+          <w:lang w:val="bg-BG"/>
+        </w:rPr>
+        <w:t xml:space="preserve">Сортирайте резултатите по </w:t>
+      </w:r>
+      <w:r>
+        <w:rPr>
+          <w:b/>
+          <w:lang w:val="bg-BG"/>
+        </w:rPr>
+        <w:t>цена</w:t>
+      </w:r>
+      <w:r>
+        <w:rPr>
+          <w:lang w:val="bg-BG"/>
+        </w:rPr>
+        <w:t xml:space="preserve"> на </w:t>
+      </w:r>
+      <w:r>
+        <w:rPr>
+          <w:b/>
+          <w:lang w:val="bg-BG"/>
+        </w:rPr>
+        <w:t>продукта</w:t>
+      </w:r>
+      <w:r>
+        <w:rPr>
+          <w:lang w:val="bg-BG"/>
+        </w:rPr>
+        <w:t xml:space="preserve"> в </w:t>
+      </w:r>
+      <w:r>
+        <w:rPr>
+          <w:b/>
+          <w:lang w:val="bg-BG"/>
+        </w:rPr>
+        <w:t>низходящ ред</w:t>
+      </w:r>
+      <w:r>
+        <w:rPr>
+          <w:lang w:val="bg-BG"/>
+        </w:rPr>
+        <w:t xml:space="preserve">, след това по </w:t>
+      </w:r>
+      <w:r>
+        <w:rPr>
+          <w:b/>
+          <w:lang w:val="bg-BG"/>
+        </w:rPr>
+        <w:t>име</w:t>
+      </w:r>
+      <w:r>
+        <w:rPr>
+          <w:lang w:val="bg-BG"/>
+        </w:rPr>
+        <w:t xml:space="preserve"> на </w:t>
+      </w:r>
+      <w:r>
+        <w:rPr>
+          <w:b/>
+          <w:lang w:val="bg-BG"/>
+        </w:rPr>
+        <w:t>продукта</w:t>
+      </w:r>
+      <w:r>
+        <w:rPr>
+          <w:lang w:val="bg-BG"/>
+        </w:rPr>
+        <w:t xml:space="preserve"> по </w:t>
+      </w:r>
+      <w:r>
+        <w:rPr>
+          <w:b/>
+          <w:lang w:val="bg-BG"/>
+        </w:rPr>
+        <w:t>азбучен ред</w:t>
+      </w:r>
+      <w:r>
+        <w:rPr>
+          <w:lang w:val="bg-BG"/>
+        </w:rPr>
+        <w:t>.</w:t>
+      </w:r>
+    </w:p>
+    <w:p>
+      <w:pPr>
+        <w:pStyle w:val="Heading3"/>
+        <w:rPr>
+          <w:lang w:val="bg-BG"/>
+        </w:rPr>
+      </w:pPr>
+      <w:r>
+        <w:rPr>
+          <w:lang w:val="bg-BG"/>
+        </w:rPr>
+        <w:t>Пример</w:t>
+      </w:r>
+    </w:p>
+    <w:tbl>
+      <w:tblPr>
+        <w:tblStyle w:val="TableGrid"/>
+        <w:tblW w:w="0" w:type="auto"/>
+        <w:tblInd w:w="108" w:type="dxa"/>
+        <w:tblLook w:val="04A0"/>
+      </w:tblPr>
+      <w:tblGrid>
+        <w:gridCol w:w="1418"/>
+        <w:gridCol w:w="1843"/>
+        <w:gridCol w:w="1984"/>
+        <w:gridCol w:w="1843"/>
+        <w:gridCol w:w="1843"/>
+      </w:tblGrid>
+      <w:tr>
+        <w:tc>
+          <w:tcPr>
+            <w:tcW w:w="1418" w:type="dxa"/>
+            <w:shd w:val="clear" w:color="auto" w:fill="D9D9D9" w:themeFill="background1" w:themeFillShade="D9"/>
+          </w:tcPr>
+          <w:p>
+            <w:pPr>
+              <w:spacing w:after="0"/>
+              <w:jc w:val="center"/>
+              <w:rPr>
+                <w:b/>
+                <w:bCs/>
+                <w:noProof/>
+              </w:rPr>
+            </w:pPr>
+            <w:r>
+              <w:rPr>
+                <w:b/>
+                <w:bCs/>
+                <w:noProof/>
+              </w:rPr>
+              <w:t>OrderId</w:t>
+            </w:r>
+          </w:p>
+        </w:tc>
+        <w:tc>
+          <w:tcPr>
+            <w:tcW w:w="1843" w:type="dxa"/>
+            <w:shd w:val="clear" w:color="auto" w:fill="D9D9D9" w:themeFill="background1" w:themeFillShade="D9"/>
+            <w:vAlign w:val="center"/>
+          </w:tcPr>
+          <w:p>
+            <w:pPr>
+              <w:spacing w:after="0"/>
+              <w:jc w:val="center"/>
+              <w:rPr>
+                <w:b/>
+                <w:bCs/>
+                <w:noProof/>
+              </w:rPr>
+            </w:pPr>
+            <w:r>
+              <w:rPr>
+                <w:b/>
+                <w:bCs/>
+                <w:noProof/>
+              </w:rPr>
+              <w:t>FirstName</w:t>
+            </w:r>
+          </w:p>
+        </w:tc>
+        <w:tc>
+          <w:tcPr>
+            <w:tcW w:w="1984" w:type="dxa"/>
+            <w:shd w:val="clear" w:color="auto" w:fill="D9D9D9" w:themeFill="background1" w:themeFillShade="D9"/>
+            <w:vAlign w:val="center"/>
+          </w:tcPr>
+          <w:p>
+            <w:pPr>
+              <w:spacing w:after="0"/>
+              <w:jc w:val="center"/>
+              <w:rPr>
+                <w:b/>
+                <w:bCs/>
+                <w:noProof/>
+              </w:rPr>
+            </w:pPr>
+            <w:r>
+              <w:rPr>
+                <w:b/>
+                <w:bCs/>
+                <w:noProof/>
+              </w:rPr>
+              <w:t>LastName</w:t>
+            </w:r>
+          </w:p>
+        </w:tc>
+        <w:tc>
+          <w:tcPr>
+            <w:tcW w:w="1843" w:type="dxa"/>
+            <w:shd w:val="clear" w:color="auto" w:fill="D9D9D9" w:themeFill="background1" w:themeFillShade="D9"/>
+            <w:vAlign w:val="center"/>
+          </w:tcPr>
+          <w:p>
+            <w:pPr>
+              <w:spacing w:after="0"/>
+              <w:jc w:val="center"/>
+              <w:rPr>
+                <w:b/>
+                <w:bCs/>
+                <w:noProof/>
+              </w:rPr>
+            </w:pPr>
+            <w:r>
+              <w:rPr>
+                <w:b/>
+                <w:bCs/>
+                <w:noProof/>
+              </w:rPr>
+              <w:t>ProductName</w:t>
+            </w:r>
+          </w:p>
+        </w:tc>
+        <w:tc>
+          <w:tcPr>
+            <w:tcW w:w="1843" w:type="dxa"/>
+            <w:shd w:val="clear" w:color="auto" w:fill="D9D9D9" w:themeFill="background1" w:themeFillShade="D9"/>
+          </w:tcPr>
+          <w:p>
+            <w:pPr>
+              <w:spacing w:after="0"/>
+              <w:jc w:val="center"/>
+              <w:rPr>
+                <w:b/>
+                <w:bCs/>
+                <w:noProof/>
+              </w:rPr>
+            </w:pPr>
+            <w:r>
+              <w:rPr>
+                <w:b/>
+                <w:bCs/>
+                <w:noProof/>
+              </w:rPr>
+              <w:t>Price</w:t>
+            </w:r>
+          </w:p>
+        </w:tc>
+      </w:tr>
+      <w:tr>
+        <w:tc>
+          <w:tcPr>
+            <w:tcW w:w="1418" w:type="dxa"/>
+          </w:tcPr>
+          <w:p>
+            <w:pPr>
+              <w:spacing w:after="0"/>
+            </w:pPr>
+            <w:r>
+              <w:t>3</w:t>
+            </w:r>
+          </w:p>
+        </w:tc>
+        <w:tc>
+          <w:tcPr>
+            <w:tcW w:w="1843" w:type="dxa"/>
+          </w:tcPr>
+          <w:p>
+            <w:pPr>
+              <w:spacing w:after="0"/>
+            </w:pPr>
+            <w:r>
+              <w:t>Yordan</w:t>
+            </w:r>
+          </w:p>
+        </w:tc>
+        <w:tc>
+          <w:tcPr>
+            <w:tcW w:w="1984" w:type="dxa"/>
+          </w:tcPr>
+          <w:p>
+            <w:pPr>
+              <w:spacing w:after="0"/>
+            </w:pPr>
+            <w:r>
+              <w:t>Ivanov</w:t>
+            </w:r>
+          </w:p>
+        </w:tc>
+        <w:tc>
+          <w:tcPr>
+            <w:tcW w:w="1843" w:type="dxa"/>
+          </w:tcPr>
+          <w:p>
+            <w:pPr>
+              <w:spacing w:after="0"/>
+            </w:pPr>
+            <w:r>
+              <w:t>Sofa</w:t>
+            </w:r>
+          </w:p>
+        </w:tc>
+        <w:tc>
+          <w:tcPr>
+            <w:tcW w:w="1843" w:type="dxa"/>
+          </w:tcPr>
+          <w:p>
+            <w:pPr>
+              <w:spacing w:after="0"/>
+            </w:pPr>
+            <w:r>
+              <w:t>1500</w:t>
+            </w:r>
+          </w:p>
+        </w:tc>
+      </w:tr>
+      <w:tr>
+        <w:tc>
+          <w:tcPr>
+            <w:tcW w:w="1418" w:type="dxa"/>
+          </w:tcPr>
+          <w:p>
+            <w:pPr>
+              <w:spacing w:after="0"/>
+            </w:pPr>
+            <w:r>
+              <w:t>4</w:t>
+            </w:r>
+          </w:p>
+        </w:tc>
+        <w:tc>
+          <w:tcPr>
+            <w:tcW w:w="1843" w:type="dxa"/>
+          </w:tcPr>
+          <w:p>
+            <w:pPr>
+              <w:spacing w:after="0"/>
+            </w:pPr>
+            <w:r>
+              <w:t>Maria</w:t>
+            </w:r>
+          </w:p>
+        </w:tc>
+        <w:tc>
+          <w:tcPr>
+            <w:tcW w:w="1984" w:type="dxa"/>
+          </w:tcPr>
+          <w:p>
+            <w:pPr>
+              <w:spacing w:after="0"/>
+            </w:pPr>
+            <w:proofErr w:type="spellStart"/>
+            <w:r>
+              <w:t>Georgieva</w:t>
+            </w:r>
+            <w:proofErr w:type="spellEnd"/>
+          </w:p>
+        </w:tc>
+        <w:tc>
+          <w:tcPr>
+            <w:tcW w:w="1843" w:type="dxa"/>
+          </w:tcPr>
+          <w:p>
+            <w:pPr>
+              <w:spacing w:after="0"/>
+            </w:pPr>
+            <w:r>
+              <w:t>Table</w:t>
+            </w:r>
+          </w:p>
+        </w:tc>
+        <w:tc>
+          <w:tcPr>
+            <w:tcW w:w="1843" w:type="dxa"/>
+          </w:tcPr>
+          <w:p>
+            <w:pPr>
+              <w:spacing w:after="0"/>
+            </w:pPr>
+            <w:r>
+              <w:t>2150</w:t>
+            </w:r>
+          </w:p>
+        </w:tc>
+      </w:tr>
+    </w:tbl>
+    <w:p>
+      <w:pPr>
+        <w:pStyle w:val="Heading2"/>
+        <w:rPr>
+          <w:lang w:val="bg-BG"/>
+        </w:rPr>
+      </w:pPr>
+      <w:r>
+        <w:rPr>
+          <w:lang w:val="bg-BG"/>
+        </w:rPr>
+        <w:t>Поръчки на клиент</w:t>
+      </w:r>
+    </w:p>
+    <w:p>
+      <w:r>
+        <w:rPr>
+          <w:lang w:val="bg-BG"/>
+        </w:rPr>
+        <w:t>Направете заявка, която да извлече</w:t>
+      </w:r>
+      <w:r>
+        <w:rPr>
+          <w:lang w:val="bg-BG"/>
+        </w:rPr>
+        <w:t xml:space="preserve"> информация за </w:t>
+      </w:r>
+      <w:r>
+        <w:rPr>
+          <w:b/>
+          <w:lang w:val="bg-BG"/>
+        </w:rPr>
+        <w:t>поръчките</w:t>
+      </w:r>
+      <w:r>
+        <w:rPr>
+          <w:lang w:val="bg-BG"/>
+        </w:rPr>
+        <w:t xml:space="preserve">, направени от </w:t>
+      </w:r>
+      <w:r>
+        <w:rPr>
+          <w:b/>
+          <w:lang w:val="bg-BG"/>
+        </w:rPr>
+        <w:t>потребител</w:t>
+      </w:r>
+      <w:r>
+        <w:rPr>
+          <w:lang w:val="bg-BG"/>
+        </w:rPr>
+        <w:t xml:space="preserve">, чието </w:t>
+      </w:r>
+      <w:r>
+        <w:rPr>
+          <w:b/>
+          <w:lang w:val="bg-BG"/>
+        </w:rPr>
+        <w:t>първо име</w:t>
+      </w:r>
+      <w:r>
+        <w:rPr>
+          <w:lang w:val="bg-BG"/>
+        </w:rPr>
+        <w:t xml:space="preserve"> е </w:t>
+      </w:r>
+      <w:r>
+        <w:rPr>
+          <w:b/>
+        </w:rPr>
+        <w:t>Yordan</w:t>
+      </w:r>
+      <w:r>
+        <w:rPr>
+          <w:lang w:val="bg-BG"/>
+        </w:rPr>
+        <w:t xml:space="preserve"> и </w:t>
+      </w:r>
+      <w:r>
+        <w:rPr>
+          <w:b/>
+          <w:lang w:val="bg-BG"/>
+        </w:rPr>
+        <w:t>фамилното</w:t>
+      </w:r>
+      <w:r>
+        <w:rPr>
+          <w:lang w:val="bg-BG"/>
+        </w:rPr>
+        <w:t xml:space="preserve"> му </w:t>
+      </w:r>
+      <w:r>
+        <w:rPr>
+          <w:b/>
+          <w:lang w:val="bg-BG"/>
+        </w:rPr>
+        <w:t>име</w:t>
+      </w:r>
+      <w:r>
+        <w:rPr>
+          <w:lang w:val="bg-BG"/>
+        </w:rPr>
+        <w:t xml:space="preserve"> е </w:t>
+      </w:r>
+      <w:r>
+        <w:rPr>
+          <w:b/>
+        </w:rPr>
+        <w:t>Ivanov</w:t>
+      </w:r>
+      <w:r>
+        <w:t>.</w:t>
+      </w:r>
+      <w:r>
+        <w:t xml:space="preserve"> </w:t>
+      </w:r>
+      <w:r>
+        <w:rPr>
+          <w:lang w:val="bg-BG"/>
+        </w:rPr>
+        <w:t xml:space="preserve">Сортирайте резултатите по </w:t>
+      </w:r>
+      <w:r>
+        <w:rPr>
+          <w:rFonts w:ascii="Consolas" w:hAnsi="Consolas"/>
+          <w:b/>
+        </w:rPr>
+        <w:t>OrderId</w:t>
+      </w:r>
+      <w:r>
+        <w:t>.</w:t>
+      </w:r>
+    </w:p>
+    <w:p>
+      <w:pPr>
+        <w:pStyle w:val="Heading3"/>
+        <w:rPr>
+          <w:lang w:val="bg-BG"/>
+        </w:rPr>
+      </w:pPr>
+      <w:r>
+        <w:rPr>
+          <w:lang w:val="bg-BG"/>
+        </w:rPr>
+        <w:t>Пример</w:t>
+      </w:r>
+    </w:p>
+    <w:tbl>
+      <w:tblPr>
+        <w:tblStyle w:val="TableGrid"/>
+        <w:tblW w:w="0" w:type="auto"/>
+        <w:tblInd w:w="108" w:type="dxa"/>
+        <w:tblLook w:val="04A0"/>
+      </w:tblPr>
+      <w:tblGrid>
+        <w:gridCol w:w="1418"/>
+        <w:gridCol w:w="1843"/>
+        <w:gridCol w:w="1984"/>
+        <w:gridCol w:w="1843"/>
+        <w:gridCol w:w="1843"/>
+      </w:tblGrid>
+      <w:tr>
+        <w:tc>
+          <w:tcPr>
+            <w:tcW w:w="1418" w:type="dxa"/>
+            <w:shd w:val="clear" w:color="auto" w:fill="D9D9D9" w:themeFill="background1" w:themeFillShade="D9"/>
+          </w:tcPr>
+          <w:p>
+            <w:pPr>
+              <w:spacing w:after="0"/>
+              <w:jc w:val="center"/>
+              <w:rPr>
+                <w:b/>
+                <w:bCs/>
+                <w:noProof/>
+              </w:rPr>
+            </w:pPr>
+            <w:r>
+              <w:rPr>
+                <w:b/>
+                <w:bCs/>
+                <w:noProof/>
+              </w:rPr>
+              <w:t>OrderId</w:t>
+            </w:r>
+          </w:p>
+        </w:tc>
+        <w:tc>
+          <w:tcPr>
+            <w:tcW w:w="1843" w:type="dxa"/>
+            <w:shd w:val="clear" w:color="auto" w:fill="D9D9D9" w:themeFill="background1" w:themeFillShade="D9"/>
+            <w:vAlign w:val="center"/>
+          </w:tcPr>
+          <w:p>
+            <w:pPr>
+              <w:spacing w:after="0"/>
+              <w:jc w:val="center"/>
+              <w:rPr>
+                <w:b/>
+                <w:bCs/>
+                <w:noProof/>
+              </w:rPr>
+            </w:pPr>
+            <w:r>
+              <w:rPr>
+                <w:b/>
+                <w:bCs/>
+                <w:noProof/>
+              </w:rPr>
+              <w:t>FirstName</w:t>
+            </w:r>
+          </w:p>
+        </w:tc>
+        <w:tc>
+          <w:tcPr>
+            <w:tcW w:w="1984" w:type="dxa"/>
+            <w:shd w:val="clear" w:color="auto" w:fill="D9D9D9" w:themeFill="background1" w:themeFillShade="D9"/>
+            <w:vAlign w:val="center"/>
+          </w:tcPr>
+          <w:p>
+            <w:pPr>
+              <w:spacing w:after="0"/>
+              <w:jc w:val="center"/>
+              <w:rPr>
+                <w:b/>
+                <w:bCs/>
+                <w:noProof/>
+              </w:rPr>
+            </w:pPr>
+            <w:r>
+              <w:rPr>
+                <w:b/>
+                <w:bCs/>
+                <w:noProof/>
+              </w:rPr>
+              <w:t>LastName</w:t>
+            </w:r>
+          </w:p>
+        </w:tc>
+        <w:tc>
+          <w:tcPr>
+            <w:tcW w:w="1843" w:type="dxa"/>
+            <w:shd w:val="clear" w:color="auto" w:fill="D9D9D9" w:themeFill="background1" w:themeFillShade="D9"/>
+            <w:vAlign w:val="center"/>
+          </w:tcPr>
+          <w:p>
+            <w:pPr>
+              <w:spacing w:after="0"/>
+              <w:jc w:val="center"/>
+              <w:rPr>
+                <w:b/>
+                <w:bCs/>
+                <w:noProof/>
+              </w:rPr>
+            </w:pPr>
+            <w:r>
+              <w:rPr>
+                <w:b/>
+                <w:bCs/>
+                <w:noProof/>
+              </w:rPr>
+              <w:t>ProductName</w:t>
+            </w:r>
+          </w:p>
+        </w:tc>
+        <w:tc>
+          <w:tcPr>
+            <w:tcW w:w="1843" w:type="dxa"/>
+            <w:shd w:val="clear" w:color="auto" w:fill="D9D9D9" w:themeFill="background1" w:themeFillShade="D9"/>
+          </w:tcPr>
+          <w:p>
+            <w:pPr>
+              <w:spacing w:after="0"/>
+              <w:jc w:val="center"/>
+              <w:rPr>
+                <w:b/>
+                <w:bCs/>
+                <w:noProof/>
+              </w:rPr>
+            </w:pPr>
+            <w:r>
+              <w:rPr>
+                <w:b/>
+                <w:bCs/>
+                <w:noProof/>
+              </w:rPr>
+              <w:t>Price</w:t>
+            </w:r>
+          </w:p>
+        </w:tc>
+      </w:tr>
+      <w:tr>
+        <w:tc>
+          <w:tcPr>
+            <w:tcW w:w="1418" w:type="dxa"/>
+          </w:tcPr>
+          <w:p>
+            <w:pPr>
+              <w:tabs>
+                <w:tab w:val="left" w:pos="563"/>
+              </w:tabs>
+              <w:spacing w:after="0"/>
+            </w:pPr>
+            <w:r>
+              <w:t>1</w:t>
+            </w:r>
+            <w:r>
+              <w:tab/>
+            </w:r>
+          </w:p>
+        </w:tc>
+        <w:tc>
+          <w:tcPr>
+            <w:tcW w:w="1843" w:type="dxa"/>
+          </w:tcPr>
+          <w:p>
+            <w:pPr>
+              <w:spacing w:after="0"/>
+            </w:pPr>
+            <w:r>
+              <w:t>Yordan</w:t>
+            </w:r>
+          </w:p>
+        </w:tc>
+        <w:tc>
+          <w:tcPr>
+            <w:tcW w:w="1984" w:type="dxa"/>
+          </w:tcPr>
+          <w:p>
+            <w:pPr>
+              <w:spacing w:after="0"/>
+            </w:pPr>
+            <w:r>
+              <w:t>Ivanov</w:t>
+            </w:r>
+          </w:p>
+        </w:tc>
+        <w:tc>
+          <w:tcPr>
+            <w:tcW w:w="1843" w:type="dxa"/>
+          </w:tcPr>
+          <w:p>
+            <w:pPr>
+              <w:spacing w:after="0"/>
+            </w:pPr>
+            <w:r>
+              <w:t>Phone</w:t>
+            </w:r>
+          </w:p>
+        </w:tc>
+        <w:tc>
+          <w:tcPr>
+            <w:tcW w:w="1843" w:type="dxa"/>
+          </w:tcPr>
+          <w:p>
+            <w:pPr>
+              <w:spacing w:after="0"/>
+            </w:pPr>
+            <w:r>
+              <w:t>5</w:t>
+            </w:r>
+            <w:r>
+              <w:t>10.99</w:t>
+            </w:r>
+          </w:p>
+        </w:tc>
+      </w:tr>
+      <w:tr>
+        <w:tc>
+          <w:tcPr>
+            <w:tcW w:w="1418" w:type="dxa"/>
+          </w:tcPr>
+          <w:p>
+            <w:pPr>
+              <w:tabs>
+                <w:tab w:val="left" w:pos="572"/>
+              </w:tabs>
+              <w:spacing w:after="0"/>
+            </w:pPr>
+            <w:r>
+              <w:t>3</w:t>
+            </w:r>
+            <w:r>
+              <w:tab/>
+            </w:r>
+          </w:p>
+        </w:tc>
+        <w:tc>
+          <w:tcPr>
+            <w:tcW w:w="1843" w:type="dxa"/>
+          </w:tcPr>
+          <w:p>
+            <w:pPr>
+              <w:spacing w:after="0"/>
+            </w:pPr>
+            <w:r>
+              <w:t>Yordan</w:t>
+            </w:r>
+          </w:p>
+        </w:tc>
+        <w:tc>
+          <w:tcPr>
+            <w:tcW w:w="1984" w:type="dxa"/>
+          </w:tcPr>
+          <w:p>
+            <w:pPr>
+              <w:spacing w:after="0"/>
+            </w:pPr>
+            <w:r>
+              <w:t>Ivanov</w:t>
+            </w:r>
+          </w:p>
+        </w:tc>
+        <w:tc>
+          <w:tcPr>
+            <w:tcW w:w="1843" w:type="dxa"/>
+          </w:tcPr>
+          <w:p>
+            <w:pPr>
+              <w:spacing w:after="0"/>
+            </w:pPr>
+            <w:r>
+              <w:t>Sofa</w:t>
+            </w:r>
+          </w:p>
+        </w:tc>
+        <w:tc>
+          <w:tcPr>
+            <w:tcW w:w="1843" w:type="dxa"/>
+          </w:tcPr>
+          <w:p>
+            <w:pPr>
+              <w:spacing w:after="0"/>
+            </w:pPr>
+            <w:r>
+              <w:t>1500</w:t>
+            </w:r>
+          </w:p>
+        </w:tc>
+      </w:tr>
+    </w:tbl>
+    <w:p>
+      <w:pPr>
+        <w:pStyle w:val="Heading2"/>
+        <w:rPr>
+          <w:lang w:val="bg-BG"/>
+        </w:rPr>
+      </w:pPr>
+      <w:r>
+        <w:rPr>
+          <w:lang w:val="bg-BG"/>
+        </w:rPr>
+        <w:t>Трите най-скъпи поръчки</w:t>
+      </w:r>
+    </w:p>
+    <w:p>
+      <w:pPr>
+        <w:rPr>
+          <w:lang w:val="bg-BG"/>
+        </w:rPr>
+      </w:pPr>
+      <w:r>
+        <w:rPr>
+          <w:lang w:val="bg-BG"/>
+        </w:rPr>
+        <w:t>Направете заявка, която да извлече</w:t>
+      </w:r>
+      <w:r>
+        <w:rPr>
+          <w:lang w:val="bg-BG"/>
+        </w:rPr>
+        <w:t xml:space="preserve"> информация за </w:t>
+      </w:r>
+      <w:r>
+        <w:rPr>
+          <w:b/>
+          <w:lang w:val="bg-BG"/>
+        </w:rPr>
+        <w:t>трите най-скъпи поръчки</w:t>
+      </w:r>
+      <w:r>
+        <w:t>.</w:t>
+      </w:r>
+    </w:p>
+    <w:p>
+      <w:pPr>
+        <w:pStyle w:val="Heading3"/>
+        <w:rPr>
+          <w:lang w:val="bg-BG"/>
+        </w:rPr>
+      </w:pPr>
+      <w:r>
+        <w:rPr>
+          <w:lang w:val="bg-BG"/>
+        </w:rPr>
+        <w:t>Пример</w:t>
+      </w:r>
+    </w:p>
+    <w:tbl>
+      <w:tblPr>
+        <w:tblStyle w:val="TableGrid"/>
+        <w:tblW w:w="0" w:type="auto"/>
+        <w:tblInd w:w="108" w:type="dxa"/>
+        <w:tblLook w:val="04A0"/>
+      </w:tblPr>
+      <w:tblGrid>
+        <w:gridCol w:w="1418"/>
+        <w:gridCol w:w="1843"/>
+        <w:gridCol w:w="1984"/>
+        <w:gridCol w:w="1843"/>
+        <w:gridCol w:w="1843"/>
+      </w:tblGrid>
+      <w:tr>
+        <w:tc>
+          <w:tcPr>
+            <w:tcW w:w="1418" w:type="dxa"/>
+            <w:shd w:val="clear" w:color="auto" w:fill="D9D9D9" w:themeFill="background1" w:themeFillShade="D9"/>
+          </w:tcPr>
+          <w:p>
+            <w:pPr>
+              <w:spacing w:after="0"/>
+              <w:jc w:val="center"/>
+              <w:rPr>
+                <w:b/>
+                <w:bCs/>
+                <w:noProof/>
+              </w:rPr>
+            </w:pPr>
+            <w:r>
+              <w:rPr>
+                <w:b/>
+                <w:bCs/>
+                <w:noProof/>
+              </w:rPr>
+              <w:t>OrderId</w:t>
+            </w:r>
+          </w:p>
+        </w:tc>
+        <w:tc>
+          <w:tcPr>
+            <w:tcW w:w="1843" w:type="dxa"/>
+            <w:shd w:val="clear" w:color="auto" w:fill="D9D9D9" w:themeFill="background1" w:themeFillShade="D9"/>
+            <w:vAlign w:val="center"/>
+          </w:tcPr>
+          <w:p>
+            <w:pPr>
+              <w:spacing w:after="0"/>
+              <w:jc w:val="center"/>
+              <w:rPr>
+                <w:b/>
+                <w:bCs/>
+                <w:noProof/>
+              </w:rPr>
+            </w:pPr>
+            <w:r>
+              <w:rPr>
+                <w:b/>
+                <w:bCs/>
+                <w:noProof/>
+              </w:rPr>
+              <w:t>FirstName</w:t>
+            </w:r>
+          </w:p>
+        </w:tc>
+        <w:tc>
+          <w:tcPr>
+            <w:tcW w:w="1984" w:type="dxa"/>
+            <w:shd w:val="clear" w:color="auto" w:fill="D9D9D9" w:themeFill="background1" w:themeFillShade="D9"/>
+            <w:vAlign w:val="center"/>
+          </w:tcPr>
+          <w:p>
+            <w:pPr>
+              <w:spacing w:after="0"/>
+              <w:jc w:val="center"/>
+              <w:rPr>
+                <w:b/>
+                <w:bCs/>
+                <w:noProof/>
+              </w:rPr>
+            </w:pPr>
+            <w:r>
+              <w:rPr>
+                <w:b/>
+                <w:bCs/>
+                <w:noProof/>
+              </w:rPr>
+              <w:t>LastName</w:t>
+            </w:r>
+          </w:p>
+        </w:tc>
+        <w:tc>
+          <w:tcPr>
+            <w:tcW w:w="1843" w:type="dxa"/>
+            <w:shd w:val="clear" w:color="auto" w:fill="D9D9D9" w:themeFill="background1" w:themeFillShade="D9"/>
+            <w:vAlign w:val="center"/>
+          </w:tcPr>
+          <w:p>
+            <w:pPr>
+              <w:spacing w:after="0"/>
+              <w:jc w:val="center"/>
+              <w:rPr>
+                <w:b/>
+                <w:bCs/>
+                <w:noProof/>
+              </w:rPr>
+            </w:pPr>
+            <w:r>
+              <w:rPr>
+                <w:b/>
+                <w:bCs/>
+                <w:noProof/>
+              </w:rPr>
+              <w:t>ProductName</w:t>
+            </w:r>
+          </w:p>
+        </w:tc>
+        <w:tc>
+          <w:tcPr>
+            <w:tcW w:w="1843" w:type="dxa"/>
+            <w:shd w:val="clear" w:color="auto" w:fill="D9D9D9" w:themeFill="background1" w:themeFillShade="D9"/>
+          </w:tcPr>
+          <w:p>
+            <w:pPr>
+              <w:spacing w:after="0"/>
+              <w:jc w:val="center"/>
+              <w:rPr>
+                <w:b/>
+                <w:bCs/>
+                <w:noProof/>
+              </w:rPr>
+            </w:pPr>
+            <w:r>
+              <w:rPr>
+                <w:b/>
+                <w:bCs/>
+                <w:noProof/>
+              </w:rPr>
+              <w:t>Price</w:t>
+            </w:r>
+          </w:p>
+        </w:tc>
+      </w:tr>
+      <w:tr>
+        <w:tc>
+          <w:tcPr>
+            <w:tcW w:w="1418" w:type="dxa"/>
+          </w:tcPr>
+          <w:p>
+            <w:pPr>
+              <w:spacing w:after="0"/>
+              <w:rPr>
+                <w:lang w:val="bg-BG"/>
+              </w:rPr>
+            </w:pPr>
+            <w:r>
+              <w:rPr>
+                <w:lang w:val="bg-BG"/>
+              </w:rPr>
+              <w:t>5</w:t>
+            </w:r>
+          </w:p>
+        </w:tc>
+        <w:tc>
+          <w:tcPr>
+            <w:tcW w:w="1843" w:type="dxa"/>
+          </w:tcPr>
+          <w:p>
+            <w:pPr>
+              <w:spacing w:after="0"/>
+            </w:pPr>
+            <w:r>
+              <w:t>George</w:t>
+            </w:r>
+          </w:p>
+        </w:tc>
+        <w:tc>
+          <w:tcPr>
+            <w:tcW w:w="1984" w:type="dxa"/>
+          </w:tcPr>
+          <w:p>
+            <w:pPr>
+              <w:spacing w:after="0"/>
+            </w:pPr>
+            <w:r>
+              <w:t>Williams</w:t>
+            </w:r>
+          </w:p>
+        </w:tc>
+        <w:tc>
+          <w:tcPr>
+            <w:tcW w:w="1843" w:type="dxa"/>
+          </w:tcPr>
+          <w:p>
+            <w:pPr>
+              <w:spacing w:after="0"/>
+            </w:pPr>
+            <w:r>
+              <w:t>R</w:t>
+            </w:r>
+            <w:r>
+              <w:t>efrigerator</w:t>
+            </w:r>
+          </w:p>
+        </w:tc>
+        <w:tc>
+          <w:tcPr>
+            <w:tcW w:w="1843" w:type="dxa"/>
+          </w:tcPr>
+          <w:p>
+            <w:pPr>
+              <w:spacing w:after="0"/>
+            </w:pPr>
+            <w:r>
+              <w:t>3425</w:t>
+            </w:r>
+          </w:p>
+        </w:tc>
+      </w:tr>
+      <w:tr>
+        <w:tc>
+          <w:tcPr>
+            <w:tcW w:w="1418" w:type="dxa"/>
+          </w:tcPr>
+          <w:p>
+            <w:pPr>
+              <w:spacing w:after="0"/>
+            </w:pPr>
+            <w:r>
+              <w:t>2</w:t>
+            </w:r>
+          </w:p>
+        </w:tc>
+        <w:tc>
+          <w:tcPr>
+            <w:tcW w:w="1843" w:type="dxa"/>
+          </w:tcPr>
+          <w:p>
+            <w:pPr>
+              <w:spacing w:after="0"/>
+            </w:pPr>
+            <w:r>
+              <w:t>Jane</w:t>
+            </w:r>
+          </w:p>
+        </w:tc>
+        <w:tc>
+          <w:tcPr>
+            <w:tcW w:w="1984" w:type="dxa"/>
+          </w:tcPr>
+          <w:p>
+            <w:pPr>
+              <w:spacing w:after="0"/>
+            </w:pPr>
+            <w:r>
+              <w:t>Doe</w:t>
+            </w:r>
+          </w:p>
+        </w:tc>
+        <w:tc>
+          <w:tcPr>
+            <w:tcW w:w="1843" w:type="dxa"/>
+          </w:tcPr>
+          <w:p>
+            <w:pPr>
+              <w:spacing w:after="0"/>
+            </w:pPr>
+            <w:r>
+              <w:t>TV</w:t>
+            </w:r>
+          </w:p>
+        </w:tc>
+        <w:tc>
+          <w:tcPr>
+            <w:tcW w:w="1843" w:type="dxa"/>
+          </w:tcPr>
+          <w:p>
+            <w:pPr>
+              <w:spacing w:after="0"/>
+            </w:pPr>
+            <w:r>
+              <w:t>2</w:t>
+            </w:r>
+            <w:r>
+              <w:t>1</w:t>
+            </w:r>
+            <w:r>
+              <w:t>1</w:t>
+            </w:r>
+            <w:r>
+              <w:t>5.99</w:t>
+            </w:r>
+          </w:p>
+        </w:tc>
+      </w:tr>
+      <w:tr>
+        <w:tc>
+          <w:tcPr>
+            <w:tcW w:w="1418" w:type="dxa"/>
+          </w:tcPr>
+          <w:p>
+            <w:pPr>
+              <w:spacing w:after="0"/>
+            </w:pPr>
+            <w:r>
+              <w:t>4</w:t>
+            </w:r>
+          </w:p>
+        </w:tc>
+        <w:tc>
+          <w:tcPr>
+            <w:tcW w:w="1843" w:type="dxa"/>
+          </w:tcPr>
+          <w:p>
+            <w:pPr>
+              <w:spacing w:after="0"/>
+            </w:pPr>
+            <w:r>
+              <w:t>Maria</w:t>
+            </w:r>
+          </w:p>
+        </w:tc>
+        <w:tc>
+          <w:tcPr>
+            <w:tcW w:w="1984" w:type="dxa"/>
+          </w:tcPr>
+          <w:p>
+            <w:pPr>
+              <w:spacing w:after="0"/>
+            </w:pPr>
+            <w:proofErr w:type="spellStart"/>
+            <w:r>
+              <w:t>Georgieva</w:t>
+            </w:r>
+            <w:proofErr w:type="spellEnd"/>
+          </w:p>
+        </w:tc>
+        <w:tc>
+          <w:tcPr>
+            <w:tcW w:w="1843" w:type="dxa"/>
+          </w:tcPr>
+          <w:p>
+            <w:pPr>
+              <w:spacing w:after="0"/>
+            </w:pPr>
+            <w:r>
+              <w:t>Table</w:t>
+            </w:r>
+          </w:p>
+        </w:tc>
+        <w:tc>
+          <w:tcPr>
+            <w:tcW w:w="1843" w:type="dxa"/>
+          </w:tcPr>
+          <w:p>
+            <w:pPr>
+              <w:spacing w:after="0"/>
+            </w:pPr>
+            <w:r>
+              <w:t>2150</w:t>
+            </w:r>
+          </w:p>
+        </w:tc>
+      </w:tr>
+    </w:tbl>
+    <w:p>
+      <w:pPr>
+        <w:pStyle w:val="Heading2"/>
+        <w:rPr>
+          <w:lang w:val="bg-BG"/>
+        </w:rPr>
+      </w:pPr>
+      <w:r>
+        <w:rPr>
+          <w:lang w:val="bg-BG"/>
+        </w:rPr>
+        <w:lastRenderedPageBreak/>
+        <w:t>Най-висок</w:t>
+      </w:r>
+      <w:r>
+        <w:rPr>
+          <w:lang w:val="bg-BG"/>
+        </w:rPr>
+        <w:t xml:space="preserve"> връх и надморска височина по държави</w:t>
+      </w:r>
+    </w:p>
+    <w:p>
+      <w:pPr>
+        <w:rPr>
+          <w:lang w:val="bg-BG"/>
+        </w:rPr>
+      </w:pPr>
+      <w:r>
+        <w:rPr>
+          <w:lang w:val="bg-BG"/>
+        </w:rPr>
+        <w:t xml:space="preserve">За всяка </w:t>
+      </w:r>
+      <w:r>
+        <w:rPr>
+          <w:b/>
+          <w:lang w:val="bg-BG"/>
+        </w:rPr>
+        <w:t>държава</w:t>
+      </w:r>
+      <w:r>
+        <w:rPr>
+          <w:lang w:val="bg-BG"/>
+        </w:rPr>
+        <w:t xml:space="preserve"> намерете </w:t>
+      </w:r>
+      <w:r>
+        <w:rPr>
+          <w:b/>
+          <w:lang w:val="bg-BG"/>
+        </w:rPr>
+        <w:t>името</w:t>
+      </w:r>
+      <w:r>
+        <w:rPr>
+          <w:lang w:val="bg-BG"/>
+        </w:rPr>
+        <w:t xml:space="preserve"> и </w:t>
+      </w:r>
+      <w:r>
+        <w:rPr>
+          <w:b/>
+          <w:lang w:val="bg-BG"/>
+        </w:rPr>
+        <w:t>надморската височина</w:t>
+      </w:r>
+      <w:r>
+        <w:rPr>
+          <w:lang w:val="bg-BG"/>
+        </w:rPr>
+        <w:t xml:space="preserve"> на </w:t>
+      </w:r>
+      <w:r>
+        <w:rPr>
+          <w:b/>
+          <w:lang w:val="bg-BG"/>
+        </w:rPr>
+        <w:t>най-високия връх</w:t>
+      </w:r>
+      <w:r>
+        <w:rPr>
+          <w:lang w:val="bg-BG"/>
+        </w:rPr>
+        <w:t xml:space="preserve">, заедно с неговата </w:t>
+      </w:r>
+      <w:r>
+        <w:rPr>
+          <w:b/>
+          <w:lang w:val="bg-BG"/>
+        </w:rPr>
+        <w:t>планина</w:t>
+      </w:r>
+      <w:r>
+        <w:rPr>
+          <w:lang w:val="bg-BG"/>
+        </w:rPr>
+        <w:t xml:space="preserve">. Когато няколко върха в дадена страна имат една и съща надморска височина, покажете всички. Сортирайте резултатите по </w:t>
+      </w:r>
+      <w:r>
+        <w:rPr>
+          <w:b/>
+          <w:lang w:val="bg-BG"/>
+        </w:rPr>
+        <w:t>име</w:t>
+      </w:r>
+      <w:r>
+        <w:rPr>
+          <w:lang w:val="bg-BG"/>
+        </w:rPr>
+        <w:t xml:space="preserve"> на </w:t>
+      </w:r>
+      <w:r>
+        <w:rPr>
+          <w:b/>
+          <w:lang w:val="bg-BG"/>
+        </w:rPr>
+        <w:t>държава</w:t>
+      </w:r>
+      <w:r>
+        <w:rPr>
+          <w:lang w:val="bg-BG"/>
+        </w:rPr>
+        <w:t xml:space="preserve"> по </w:t>
+      </w:r>
+      <w:r>
+        <w:rPr>
+          <w:b/>
+          <w:lang w:val="bg-BG"/>
+        </w:rPr>
+        <w:t>азбучен ред</w:t>
+      </w:r>
+      <w:r>
+        <w:rPr>
+          <w:lang w:val="bg-BG"/>
+        </w:rPr>
+        <w:t xml:space="preserve">, след това по </w:t>
+      </w:r>
+      <w:r>
+        <w:rPr>
+          <w:b/>
+          <w:lang w:val="bg-BG"/>
+        </w:rPr>
+        <w:t>име</w:t>
+      </w:r>
+      <w:r>
+        <w:rPr>
+          <w:lang w:val="bg-BG"/>
+        </w:rPr>
+        <w:t xml:space="preserve"> на </w:t>
+      </w:r>
+      <w:r>
+        <w:rPr>
+          <w:b/>
+          <w:lang w:val="bg-BG"/>
+        </w:rPr>
+        <w:t>най-висок връх</w:t>
+      </w:r>
+      <w:r>
+        <w:rPr>
+          <w:lang w:val="bg-BG"/>
+        </w:rPr>
+        <w:t xml:space="preserve"> по </w:t>
+      </w:r>
+      <w:r>
+        <w:rPr>
+          <w:b/>
+          <w:lang w:val="bg-BG"/>
+        </w:rPr>
+        <w:t>азбучен ред</w:t>
+      </w:r>
+      <w:r>
+        <w:rPr>
+          <w:lang w:val="bg-BG"/>
+        </w:rPr>
+        <w:t xml:space="preserve">. </w:t>
+      </w:r>
+      <w:r>
+        <w:rPr>
+          <w:lang w:val="bg-BG"/>
+        </w:rPr>
+        <w:t>Вземете</w:t>
+      </w:r>
+      <w:r>
+        <w:rPr>
+          <w:lang w:val="bg-BG"/>
+        </w:rPr>
+        <w:t xml:space="preserve"> само </w:t>
+      </w:r>
+      <w:r>
+        <w:rPr>
+          <w:b/>
+          <w:lang w:val="bg-BG"/>
+        </w:rPr>
+        <w:t>първите</w:t>
+      </w:r>
+      <w:r>
+        <w:rPr>
+          <w:lang w:val="bg-BG"/>
+        </w:rPr>
+        <w:t xml:space="preserve"> </w:t>
+      </w:r>
+      <w:r>
+        <w:rPr>
+          <w:b/>
+          <w:lang w:val="bg-BG"/>
+        </w:rPr>
+        <w:t>5</w:t>
+      </w:r>
+      <w:r>
+        <w:rPr>
+          <w:lang w:val="bg-BG"/>
+        </w:rPr>
+        <w:t xml:space="preserve"> реда.</w:t>
+      </w:r>
+    </w:p>
+    <w:p>
+      <w:pPr>
+        <w:pStyle w:val="Heading3"/>
+      </w:pPr>
+      <w:r>
+        <w:rPr>
+          <w:lang w:val="bg-BG"/>
+        </w:rPr>
+        <w:t>Пример</w:t>
+      </w:r>
+    </w:p>
+    <w:tbl>
+      <w:tblPr>
+        <w:tblStyle w:val="TableGrid"/>
+        <w:tblW w:w="0" w:type="auto"/>
+        <w:tblInd w:w="108" w:type="dxa"/>
+        <w:tblLook w:val="04A0"/>
+      </w:tblPr>
+      <w:tblGrid>
+        <w:gridCol w:w="1452"/>
+        <w:gridCol w:w="2063"/>
+        <w:gridCol w:w="2358"/>
+        <w:gridCol w:w="1924"/>
+      </w:tblGrid>
+      <w:tr>
+        <w:tc>
+          <w:tcPr>
+            <w:tcW w:w="1452" w:type="dxa"/>
+            <w:shd w:val="clear" w:color="auto" w:fill="D9D9D9" w:themeFill="background1" w:themeFillShade="D9"/>
+          </w:tcPr>
+          <w:p>
+            <w:pPr>
+              <w:spacing w:after="0"/>
+              <w:rPr>
+                <w:b/>
+                <w:bCs/>
+                <w:noProof/>
+              </w:rPr>
+            </w:pPr>
+            <w:r>
+              <w:rPr>
+                <w:b/>
+                <w:bCs/>
+                <w:noProof/>
+              </w:rPr>
+              <w:t>Country</w:t>
+            </w:r>
+          </w:p>
+        </w:tc>
+        <w:tc>
+          <w:tcPr>
+            <w:tcW w:w="2063" w:type="dxa"/>
+            <w:shd w:val="clear" w:color="auto" w:fill="D9D9D9" w:themeFill="background1" w:themeFillShade="D9"/>
+          </w:tcPr>
+          <w:p>
+            <w:pPr>
+              <w:spacing w:after="0"/>
+              <w:rPr>
+                <w:b/>
+                <w:bCs/>
+                <w:noProof/>
+              </w:rPr>
+            </w:pPr>
+            <w:r>
+              <w:rPr>
+                <w:b/>
+                <w:bCs/>
+                <w:noProof/>
+              </w:rPr>
+              <w:t>Highest Peak Name</w:t>
+            </w:r>
+          </w:p>
+        </w:tc>
+        <w:tc>
+          <w:tcPr>
+            <w:tcW w:w="2358" w:type="dxa"/>
+            <w:shd w:val="clear" w:color="auto" w:fill="D9D9D9" w:themeFill="background1" w:themeFillShade="D9"/>
+          </w:tcPr>
+          <w:p>
+            <w:pPr>
+              <w:spacing w:after="0"/>
+              <w:rPr>
+                <w:b/>
+                <w:bCs/>
+                <w:noProof/>
+              </w:rPr>
+            </w:pPr>
+            <w:r>
+              <w:rPr>
+                <w:b/>
+                <w:bCs/>
+                <w:noProof/>
+              </w:rPr>
+              <w:t>Highest Peak Elevation</w:t>
+            </w:r>
+          </w:p>
+        </w:tc>
+        <w:tc>
+          <w:tcPr>
+            <w:tcW w:w="1924" w:type="dxa"/>
+            <w:shd w:val="clear" w:color="auto" w:fill="D9D9D9" w:themeFill="background1" w:themeFillShade="D9"/>
+          </w:tcPr>
+          <w:p>
+            <w:pPr>
+              <w:spacing w:after="0"/>
+              <w:rPr>
+                <w:b/>
+                <w:bCs/>
+                <w:noProof/>
+              </w:rPr>
+            </w:pPr>
+            <w:r>
+              <w:rPr>
+                <w:b/>
+                <w:bCs/>
+                <w:noProof/>
+              </w:rPr>
+              <w:t>Mountain</w:t>
+            </w:r>
+          </w:p>
+        </w:tc>
+      </w:tr>
+      <w:tr>
+        <w:tc>
+          <w:tcPr>
+            <w:tcW w:w="1452" w:type="dxa"/>
+          </w:tcPr>
+          <w:p>
+            <w:pPr>
+              <w:spacing w:after="0"/>
+              <w:rPr>
+                <w:noProof/>
+              </w:rPr>
+            </w:pPr>
+            <w:r>
+              <w:rPr>
+                <w:noProof/>
+              </w:rPr>
+              <w:t>Argentina</w:t>
+            </w:r>
+          </w:p>
+        </w:tc>
+        <w:tc>
+          <w:tcPr>
+            <w:tcW w:w="2063" w:type="dxa"/>
+          </w:tcPr>
+          <w:p>
+            <w:pPr>
+              <w:spacing w:after="0"/>
+              <w:rPr>
+                <w:noProof/>
+              </w:rPr>
+            </w:pPr>
+            <w:r>
+              <w:rPr>
+                <w:noProof/>
+              </w:rPr>
+              <w:t>Aconcagua</w:t>
+            </w:r>
+          </w:p>
+        </w:tc>
+        <w:tc>
+          <w:tcPr>
+            <w:tcW w:w="2358" w:type="dxa"/>
+          </w:tcPr>
+          <w:p>
+            <w:pPr>
+              <w:spacing w:after="0"/>
+              <w:rPr>
+                <w:noProof/>
+              </w:rPr>
+            </w:pPr>
+            <w:r>
+              <w:rPr>
+                <w:noProof/>
+              </w:rPr>
+              <w:t>6962</w:t>
+            </w:r>
+          </w:p>
+        </w:tc>
+        <w:tc>
+          <w:tcPr>
+            <w:tcW w:w="1924" w:type="dxa"/>
+          </w:tcPr>
+          <w:p>
+            <w:pPr>
+              <w:spacing w:after="0"/>
+              <w:rPr>
+                <w:noProof/>
+              </w:rPr>
+            </w:pPr>
+            <w:r>
+              <w:rPr>
+                <w:noProof/>
+              </w:rPr>
+              <w:t>Andes</w:t>
+            </w:r>
+          </w:p>
+        </w:tc>
+      </w:tr>
+      <w:tr>
+        <w:tc>
+          <w:tcPr>
+            <w:tcW w:w="1452" w:type="dxa"/>
+          </w:tcPr>
+          <w:p>
+            <w:pPr>
+              <w:tabs>
+                <w:tab w:val="left" w:pos="1071"/>
+              </w:tabs>
+              <w:spacing w:after="0"/>
+              <w:rPr>
+                <w:noProof/>
+              </w:rPr>
+            </w:pPr>
+            <w:r>
+              <w:rPr>
+                <w:noProof/>
+              </w:rPr>
+              <w:t>Austria</w:t>
+            </w:r>
+            <w:r>
+              <w:rPr>
+                <w:noProof/>
+              </w:rPr>
+              <w:tab/>
+            </w:r>
+          </w:p>
+        </w:tc>
+        <w:tc>
+          <w:tcPr>
+            <w:tcW w:w="2063" w:type="dxa"/>
+          </w:tcPr>
+          <w:p>
+            <w:pPr>
+              <w:spacing w:after="0"/>
+              <w:rPr>
+                <w:noProof/>
+              </w:rPr>
+            </w:pPr>
+            <w:r>
+              <w:rPr>
+                <w:noProof/>
+              </w:rPr>
+              <w:t>Grossglockner</w:t>
+            </w:r>
+          </w:p>
+        </w:tc>
+        <w:tc>
+          <w:tcPr>
+            <w:tcW w:w="2358" w:type="dxa"/>
+          </w:tcPr>
+          <w:p>
+            <w:pPr>
+              <w:spacing w:after="0"/>
+              <w:rPr>
+                <w:noProof/>
+              </w:rPr>
+            </w:pPr>
+            <w:r>
+              <w:rPr>
+                <w:noProof/>
+              </w:rPr>
+              <w:t>3798</w:t>
+            </w:r>
+          </w:p>
+        </w:tc>
+        <w:tc>
+          <w:tcPr>
+            <w:tcW w:w="1924" w:type="dxa"/>
+          </w:tcPr>
+          <w:p>
+            <w:pPr>
+              <w:spacing w:after="0"/>
+              <w:rPr>
+                <w:noProof/>
+              </w:rPr>
+            </w:pPr>
+            <w:r>
+              <w:rPr>
+                <w:noProof/>
+              </w:rPr>
+              <w:t>Alps</w:t>
+            </w:r>
+          </w:p>
+        </w:tc>
+      </w:tr>
+      <w:tr>
+        <w:tc>
+          <w:tcPr>
+            <w:tcW w:w="1452" w:type="dxa"/>
+          </w:tcPr>
+          <w:p>
+            <w:pPr>
+              <w:tabs>
+                <w:tab w:val="left" w:pos="1218"/>
+              </w:tabs>
+              <w:spacing w:after="0"/>
+              <w:rPr>
+                <w:noProof/>
+              </w:rPr>
+            </w:pPr>
+            <w:r>
+              <w:rPr>
+                <w:noProof/>
+              </w:rPr>
+              <w:t>China</w:t>
+            </w:r>
+            <w:r>
+              <w:rPr>
+                <w:noProof/>
+              </w:rPr>
+              <w:tab/>
+            </w:r>
+          </w:p>
+        </w:tc>
+        <w:tc>
+          <w:tcPr>
+            <w:tcW w:w="2063" w:type="dxa"/>
+          </w:tcPr>
+          <w:p>
+            <w:pPr>
+              <w:spacing w:after="0"/>
+              <w:rPr>
+                <w:noProof/>
+              </w:rPr>
+            </w:pPr>
+            <w:r>
+              <w:rPr>
+                <w:noProof/>
+              </w:rPr>
+              <w:t>K2</w:t>
+            </w:r>
+          </w:p>
+        </w:tc>
+        <w:tc>
+          <w:tcPr>
+            <w:tcW w:w="2358" w:type="dxa"/>
+          </w:tcPr>
+          <w:p>
+            <w:pPr>
+              <w:spacing w:after="0"/>
+              <w:rPr>
+                <w:noProof/>
+              </w:rPr>
+            </w:pPr>
+            <w:r>
+              <w:t>8611</w:t>
+            </w:r>
+          </w:p>
+        </w:tc>
+        <w:tc>
+          <w:tcPr>
+            <w:tcW w:w="1924" w:type="dxa"/>
+          </w:tcPr>
+          <w:p>
+            <w:pPr>
+              <w:spacing w:after="0"/>
+              <w:rPr>
+                <w:noProof/>
+              </w:rPr>
+            </w:pPr>
+            <w:r>
+              <w:t>Karakoram Range</w:t>
+            </w:r>
+          </w:p>
+        </w:tc>
+      </w:tr>
+      <w:tr>
+        <w:tc>
+          <w:tcPr>
+            <w:tcW w:w="1452" w:type="dxa"/>
+          </w:tcPr>
+          <w:p>
+            <w:pPr>
+              <w:spacing w:after="0"/>
+              <w:rPr>
+                <w:noProof/>
+              </w:rPr>
+            </w:pPr>
+            <w:r>
+              <w:rPr>
+                <w:noProof/>
+              </w:rPr>
+              <w:t>Bulgaria</w:t>
+            </w:r>
+          </w:p>
+        </w:tc>
+        <w:tc>
+          <w:tcPr>
+            <w:tcW w:w="2063" w:type="dxa"/>
+          </w:tcPr>
+          <w:p>
+            <w:pPr>
+              <w:spacing w:after="0"/>
+              <w:rPr>
+                <w:noProof/>
+              </w:rPr>
+            </w:pPr>
+            <w:r>
+              <w:rPr>
+                <w:noProof/>
+              </w:rPr>
+              <w:t>Musala</w:t>
+            </w:r>
+          </w:p>
+        </w:tc>
+        <w:tc>
+          <w:tcPr>
+            <w:tcW w:w="2358" w:type="dxa"/>
+          </w:tcPr>
+          <w:p>
+            <w:pPr>
+              <w:spacing w:after="0"/>
+              <w:rPr>
+                <w:noProof/>
+              </w:rPr>
+            </w:pPr>
+            <w:r>
+              <w:rPr>
+                <w:noProof/>
+              </w:rPr>
+              <w:t>2925</w:t>
+            </w:r>
+          </w:p>
+        </w:tc>
+        <w:tc>
+          <w:tcPr>
+            <w:tcW w:w="1924" w:type="dxa"/>
+          </w:tcPr>
+          <w:p>
+            <w:pPr>
+              <w:spacing w:after="0"/>
+              <w:rPr>
+                <w:noProof/>
+              </w:rPr>
+            </w:pPr>
+            <w:r>
+              <w:rPr>
+                <w:noProof/>
+              </w:rPr>
+              <w:t>Rila</w:t>
+            </w:r>
+          </w:p>
+        </w:tc>
+      </w:tr>
+      <w:tr>
+        <w:tc>
+          <w:tcPr>
+            <w:tcW w:w="1452" w:type="dxa"/>
+          </w:tcPr>
+          <w:p>
+            <w:pPr>
+              <w:spacing w:after="0"/>
+              <w:rPr>
+                <w:noProof/>
+              </w:rPr>
+            </w:pPr>
+            <w:r>
+              <w:rPr>
+                <w:noProof/>
+              </w:rPr>
+              <w:t>United States</w:t>
+            </w:r>
+          </w:p>
+        </w:tc>
+        <w:tc>
+          <w:tcPr>
+            <w:tcW w:w="2063" w:type="dxa"/>
+          </w:tcPr>
+          <w:p>
+            <w:pPr>
+              <w:spacing w:after="0"/>
+              <w:rPr>
+                <w:noProof/>
+              </w:rPr>
+            </w:pPr>
+            <w:r>
+              <w:rPr>
+                <w:noProof/>
+              </w:rPr>
+              <w:t>Mount McKinley</w:t>
+            </w:r>
+          </w:p>
+        </w:tc>
+        <w:tc>
+          <w:tcPr>
+            <w:tcW w:w="2358" w:type="dxa"/>
+          </w:tcPr>
+          <w:p>
+            <w:pPr>
+              <w:spacing w:after="0"/>
+              <w:rPr>
+                <w:noProof/>
+              </w:rPr>
+            </w:pPr>
+            <w:r>
+              <w:rPr>
+                <w:noProof/>
+              </w:rPr>
+              <w:t>6194</w:t>
+            </w:r>
+          </w:p>
+        </w:tc>
+        <w:tc>
+          <w:tcPr>
+            <w:tcW w:w="1924" w:type="dxa"/>
+          </w:tcPr>
+          <w:p>
+            <w:pPr>
+              <w:spacing w:after="0"/>
+              <w:rPr>
+                <w:noProof/>
+              </w:rPr>
+            </w:pPr>
+            <w:r>
+              <w:rPr>
+                <w:noProof/>
+              </w:rPr>
+              <w:t>Alaska Range</w:t>
+            </w:r>
+          </w:p>
+        </w:tc>
+      </w:tr>
+    </w:tbl>
+    <w:p>
+      <w:pPr>
+        <w:pStyle w:val="Heading2"/>
+        <w:rPr>
+          <w:lang w:val="bg-BG"/>
+        </w:rPr>
+      </w:pPr>
+      <w:r>
+        <w:rPr>
+          <w:lang w:val="bg-BG"/>
+        </w:rPr>
+        <w:t>Поръчки от тип градинарство</w:t>
+      </w:r>
+    </w:p>
+    <w:p>
+      <w:pPr>
+        <w:rPr>
+          <w:lang w:val="bg-BG"/>
+        </w:rPr>
+      </w:pPr>
+      <w:r>
+        <w:rPr>
+          <w:lang w:val="bg-BG"/>
+        </w:rPr>
+        <w:t>Напишете заявка към базата данни "</w:t>
+      </w:r>
+      <w:r>
+        <w:rPr>
+          <w:rFonts w:ascii="Consolas" w:hAnsi="Consolas"/>
+          <w:b/>
+          <w:lang w:val="bg-BG"/>
+        </w:rPr>
+        <w:t>Orders</w:t>
+      </w:r>
+      <w:r>
+        <w:rPr>
+          <w:lang w:val="bg-BG"/>
+        </w:rPr>
+        <w:t xml:space="preserve">", </w:t>
+      </w:r>
+      <w:r>
+        <w:rPr>
+          <w:lang w:val="bg-BG"/>
+        </w:rPr>
+        <w:t xml:space="preserve">извлече информация за всички </w:t>
+      </w:r>
+      <w:r>
+        <w:rPr>
+          <w:b/>
+          <w:lang w:val="bg-BG"/>
+        </w:rPr>
+        <w:t>поръчки</w:t>
+      </w:r>
+      <w:r>
+        <w:rPr>
+          <w:lang w:val="bg-BG"/>
+        </w:rPr>
+        <w:t xml:space="preserve">, направени от </w:t>
+      </w:r>
+      <w:r>
+        <w:rPr>
+          <w:b/>
+          <w:lang w:val="bg-BG"/>
+        </w:rPr>
+        <w:t>потребители</w:t>
+      </w:r>
+      <w:r>
+        <w:rPr>
+          <w:lang w:val="bg-BG"/>
+        </w:rPr>
+        <w:t xml:space="preserve">, които са </w:t>
+      </w:r>
+      <w:r>
+        <w:rPr>
+          <w:b/>
+          <w:lang w:val="bg-BG"/>
+        </w:rPr>
+        <w:t>поръчали</w:t>
+      </w:r>
+      <w:r>
+        <w:rPr>
+          <w:lang w:val="bg-BG"/>
+        </w:rPr>
+        <w:t xml:space="preserve"> продукт от </w:t>
+      </w:r>
+      <w:r>
+        <w:rPr>
+          <w:b/>
+          <w:lang w:val="bg-BG"/>
+        </w:rPr>
+        <w:t>категория</w:t>
+      </w:r>
+      <w:r>
+        <w:rPr>
+          <w:lang w:val="bg-BG"/>
+        </w:rPr>
+        <w:t xml:space="preserve"> с </w:t>
+      </w:r>
+      <w:r>
+        <w:rPr>
+          <w:b/>
+          <w:lang w:val="bg-BG"/>
+        </w:rPr>
+        <w:t>име</w:t>
+      </w:r>
+      <w:r>
+        <w:rPr>
+          <w:lang w:val="bg-BG"/>
+        </w:rPr>
+        <w:t xml:space="preserve"> "</w:t>
+      </w:r>
+      <w:r>
+        <w:rPr>
+          <w:rFonts w:ascii="Consolas" w:hAnsi="Consolas"/>
+          <w:b/>
+        </w:rPr>
+        <w:t>Gardening</w:t>
+      </w:r>
+      <w:r>
+        <w:rPr>
+          <w:lang w:val="bg-BG"/>
+        </w:rPr>
+        <w:t xml:space="preserve">". За всяка </w:t>
+      </w:r>
+      <w:r>
+        <w:rPr>
+          <w:b/>
+          <w:lang w:val="bg-BG"/>
+        </w:rPr>
+        <w:t>поръчка</w:t>
+      </w:r>
+      <w:r>
+        <w:rPr>
+          <w:lang w:val="bg-BG"/>
+        </w:rPr>
+        <w:t xml:space="preserve"> извлечете </w:t>
+      </w:r>
+      <w:r>
+        <w:rPr>
+          <w:b/>
+          <w:lang w:val="bg-BG"/>
+        </w:rPr>
+        <w:t>имената</w:t>
+      </w:r>
+      <w:r>
+        <w:rPr>
+          <w:lang w:val="bg-BG"/>
+        </w:rPr>
+        <w:t xml:space="preserve"> на </w:t>
+      </w:r>
+      <w:r>
+        <w:rPr>
+          <w:b/>
+          <w:lang w:val="bg-BG"/>
+        </w:rPr>
+        <w:t>потребителя</w:t>
+      </w:r>
+      <w:r>
+        <w:rPr>
+          <w:lang w:val="bg-BG"/>
+        </w:rPr>
+        <w:t xml:space="preserve"> (</w:t>
+      </w:r>
+      <w:r>
+        <w:rPr>
+          <w:rFonts w:ascii="Consolas" w:hAnsi="Consolas"/>
+          <w:b/>
+          <w:lang w:val="bg-BG"/>
+        </w:rPr>
+        <w:t>FirstName</w:t>
+      </w:r>
+      <w:r>
+        <w:rPr>
+          <w:lang w:val="bg-BG"/>
+        </w:rPr>
+        <w:t xml:space="preserve"> и </w:t>
+      </w:r>
+      <w:r>
+        <w:rPr>
+          <w:rFonts w:ascii="Consolas" w:hAnsi="Consolas"/>
+          <w:b/>
+          <w:lang w:val="bg-BG"/>
+        </w:rPr>
+        <w:t>LastName</w:t>
+      </w:r>
+      <w:r>
+        <w:rPr>
+          <w:lang w:val="bg-BG"/>
+        </w:rPr>
+        <w:t xml:space="preserve">), </w:t>
+      </w:r>
+      <w:r>
+        <w:rPr>
+          <w:b/>
+          <w:lang w:val="bg-BG"/>
+        </w:rPr>
+        <w:t>продукта</w:t>
+      </w:r>
+      <w:r>
+        <w:rPr>
+          <w:lang w:val="bg-BG"/>
+        </w:rPr>
+        <w:t xml:space="preserve"> (</w:t>
+      </w:r>
+      <w:r>
+        <w:rPr>
+          <w:rFonts w:ascii="Consolas" w:hAnsi="Consolas"/>
+          <w:b/>
+          <w:lang w:val="bg-BG"/>
+        </w:rPr>
+        <w:t>ProductName</w:t>
+      </w:r>
+      <w:r>
+        <w:rPr>
+          <w:lang w:val="bg-BG"/>
+        </w:rPr>
+        <w:t xml:space="preserve">) и </w:t>
+      </w:r>
+      <w:r>
+        <w:rPr>
+          <w:b/>
+          <w:lang w:val="bg-BG"/>
+        </w:rPr>
+        <w:t>цената</w:t>
+      </w:r>
+      <w:r>
+        <w:rPr>
+          <w:lang w:val="bg-BG"/>
+        </w:rPr>
+        <w:t xml:space="preserve"> на </w:t>
+      </w:r>
+      <w:r>
+        <w:rPr>
+          <w:b/>
+          <w:lang w:val="bg-BG"/>
+        </w:rPr>
+        <w:t>продукта</w:t>
+      </w:r>
+      <w:r>
+        <w:rPr>
+          <w:lang w:val="bg-BG"/>
+        </w:rPr>
+        <w:t xml:space="preserve"> (</w:t>
+      </w:r>
+      <w:r>
+        <w:rPr>
+          <w:rFonts w:ascii="Consolas" w:hAnsi="Consolas"/>
+          <w:b/>
+          <w:lang w:val="bg-BG"/>
+        </w:rPr>
+        <w:t>Price</w:t>
+      </w:r>
+      <w:r>
+        <w:rPr>
+          <w:lang w:val="bg-BG"/>
+        </w:rPr>
+        <w:t>).</w:t>
+      </w:r>
+      <w:r>
+        <w:rPr>
+          <w:lang w:val="bg-BG"/>
+        </w:rPr>
+        <w:t xml:space="preserve"> Сортирайте резултатите по </w:t>
+      </w:r>
+      <w:r>
+        <w:rPr>
+          <w:b/>
+          <w:lang w:val="bg-BG"/>
+        </w:rPr>
+        <w:t>цена</w:t>
+      </w:r>
+      <w:r>
+        <w:rPr>
+          <w:lang w:val="bg-BG"/>
+        </w:rPr>
+        <w:t xml:space="preserve"> на </w:t>
+      </w:r>
+      <w:r>
+        <w:rPr>
+          <w:b/>
+          <w:lang w:val="bg-BG"/>
+        </w:rPr>
+        <w:t>продукта</w:t>
+      </w:r>
+      <w:r>
+        <w:rPr>
+          <w:b/>
+        </w:rPr>
+        <w:t xml:space="preserve"> </w:t>
+      </w:r>
+      <w:r>
+        <w:rPr>
+          <w:lang w:val="bg-BG"/>
+        </w:rPr>
+        <w:t xml:space="preserve">в </w:t>
+      </w:r>
+      <w:r>
+        <w:rPr>
+          <w:b/>
+          <w:lang w:val="bg-BG"/>
+        </w:rPr>
+        <w:t>низходящ ред</w:t>
+      </w:r>
+      <w:r>
+        <w:rPr>
+          <w:lang w:val="bg-BG"/>
+        </w:rPr>
+        <w:t>.</w:t>
+      </w:r>
+    </w:p>
+    <w:p>
+      <w:pPr>
+        <w:pStyle w:val="Heading3"/>
+        <w:rPr>
+          <w:lang w:val="bg-BG"/>
+        </w:rPr>
+      </w:pPr>
+      <w:r>
+        <w:rPr>
+          <w:lang w:val="bg-BG"/>
+        </w:rPr>
+        <w:t>Пример</w:t>
+      </w:r>
+    </w:p>
+    <w:tbl>
+      <w:tblPr>
+        <w:tblStyle w:val="TableGrid"/>
+        <w:tblW w:w="0" w:type="auto"/>
+        <w:tblInd w:w="108" w:type="dxa"/>
+        <w:tblLook w:val="04A0"/>
+      </w:tblPr>
+      <w:tblGrid>
+        <w:gridCol w:w="1418"/>
+        <w:gridCol w:w="1843"/>
+        <w:gridCol w:w="1984"/>
+        <w:gridCol w:w="1843"/>
+        <w:gridCol w:w="1843"/>
+      </w:tblGrid>
+      <w:tr>
+        <w:tc>
+          <w:tcPr>
+            <w:tcW w:w="1418" w:type="dxa"/>
+            <w:shd w:val="clear" w:color="auto" w:fill="D9D9D9" w:themeFill="background1" w:themeFillShade="D9"/>
+          </w:tcPr>
+          <w:p>
+            <w:pPr>
+              <w:spacing w:after="0"/>
+              <w:jc w:val="center"/>
+              <w:rPr>
+                <w:b/>
+                <w:bCs/>
+                <w:noProof/>
+              </w:rPr>
+            </w:pPr>
+            <w:r>
+              <w:rPr>
+                <w:b/>
+                <w:bCs/>
+                <w:noProof/>
+              </w:rPr>
+              <w:t>OrderId</w:t>
+            </w:r>
+          </w:p>
+        </w:tc>
+        <w:tc>
+          <w:tcPr>
+            <w:tcW w:w="1843" w:type="dxa"/>
+            <w:shd w:val="clear" w:color="auto" w:fill="D9D9D9" w:themeFill="background1" w:themeFillShade="D9"/>
+            <w:vAlign w:val="center"/>
+          </w:tcPr>
+          <w:p>
+            <w:pPr>
+              <w:spacing w:after="0"/>
+              <w:jc w:val="center"/>
+              <w:rPr>
+                <w:b/>
+                <w:bCs/>
+                <w:noProof/>
+              </w:rPr>
+            </w:pPr>
+            <w:r>
+              <w:rPr>
+                <w:b/>
+                <w:bCs/>
+                <w:noProof/>
+              </w:rPr>
+              <w:t>FirstName</w:t>
+            </w:r>
+          </w:p>
+        </w:tc>
+        <w:tc>
+          <w:tcPr>
+            <w:tcW w:w="1984" w:type="dxa"/>
+            <w:shd w:val="clear" w:color="auto" w:fill="D9D9D9" w:themeFill="background1" w:themeFillShade="D9"/>
+            <w:vAlign w:val="center"/>
+          </w:tcPr>
+          <w:p>
+            <w:pPr>
+              <w:spacing w:after="0"/>
+              <w:jc w:val="center"/>
+              <w:rPr>
+                <w:b/>
+                <w:bCs/>
+                <w:noProof/>
+              </w:rPr>
+            </w:pPr>
+            <w:r>
+              <w:rPr>
+                <w:b/>
+                <w:bCs/>
+                <w:noProof/>
+              </w:rPr>
+              <w:t>LastName</w:t>
+            </w:r>
+          </w:p>
+        </w:tc>
+        <w:tc>
+          <w:tcPr>
+            <w:tcW w:w="1843" w:type="dxa"/>
+            <w:shd w:val="clear" w:color="auto" w:fill="D9D9D9" w:themeFill="background1" w:themeFillShade="D9"/>
+            <w:vAlign w:val="center"/>
+          </w:tcPr>
+          <w:p>
+            <w:pPr>
+              <w:spacing w:after="0"/>
+              <w:jc w:val="center"/>
+              <w:rPr>
+                <w:b/>
+                <w:bCs/>
+                <w:noProof/>
+              </w:rPr>
+            </w:pPr>
+            <w:r>
+              <w:rPr>
+                <w:b/>
+                <w:bCs/>
+                <w:noProof/>
+              </w:rPr>
+              <w:t>ProductName</w:t>
+            </w:r>
+          </w:p>
+        </w:tc>
+        <w:tc>
+          <w:tcPr>
+            <w:tcW w:w="1843" w:type="dxa"/>
+            <w:shd w:val="clear" w:color="auto" w:fill="D9D9D9" w:themeFill="background1" w:themeFillShade="D9"/>
+          </w:tcPr>
+          <w:p>
+            <w:pPr>
+              <w:spacing w:after="0"/>
+              <w:jc w:val="center"/>
+              <w:rPr>
+                <w:b/>
+                <w:bCs/>
+                <w:noProof/>
+              </w:rPr>
+            </w:pPr>
+            <w:r>
+              <w:rPr>
+                <w:b/>
+                <w:bCs/>
+                <w:noProof/>
+              </w:rPr>
+              <w:t>Price</w:t>
+            </w:r>
+          </w:p>
+        </w:tc>
+      </w:tr>
+      <w:tr>
+        <w:tc>
+          <w:tcPr>
+            <w:tcW w:w="1418" w:type="dxa"/>
+          </w:tcPr>
+          <w:p>
+            <w:pPr>
+              <w:spacing w:after="0"/>
+              <w:rPr>
+                <w:lang w:val="bg-BG"/>
+              </w:rPr>
+            </w:pPr>
+            <w:r>
+              <w:rPr>
+                <w:lang w:val="bg-BG"/>
+              </w:rPr>
+              <w:t>6</w:t>
+            </w:r>
+          </w:p>
+        </w:tc>
+        <w:tc>
+          <w:tcPr>
+            <w:tcW w:w="1843" w:type="dxa"/>
+          </w:tcPr>
+          <w:p>
+            <w:pPr>
+              <w:spacing w:after="0"/>
+            </w:pPr>
+            <w:r>
+              <w:t>Ivan</w:t>
+            </w:r>
+          </w:p>
+        </w:tc>
+        <w:tc>
+          <w:tcPr>
+            <w:tcW w:w="1984" w:type="dxa"/>
+          </w:tcPr>
+          <w:p>
+            <w:pPr>
+              <w:spacing w:after="0"/>
+            </w:pPr>
+            <w:r>
+              <w:t>Georgiev</w:t>
+            </w:r>
+          </w:p>
+        </w:tc>
+        <w:tc>
+          <w:tcPr>
+            <w:tcW w:w="1843" w:type="dxa"/>
+          </w:tcPr>
+          <w:p>
+            <w:pPr>
+              <w:spacing w:after="0"/>
+            </w:pPr>
+            <w:r>
+              <w:t xml:space="preserve">Pruning </w:t>
+            </w:r>
+            <w:r>
+              <w:t>s</w:t>
+            </w:r>
+            <w:r>
+              <w:t>hears</w:t>
+            </w:r>
+          </w:p>
+        </w:tc>
+        <w:tc>
+          <w:tcPr>
+            <w:tcW w:w="1843" w:type="dxa"/>
+          </w:tcPr>
+          <w:p>
+            <w:pPr>
+              <w:spacing w:after="0"/>
+            </w:pPr>
+            <w:r>
+              <w:t>25.15</w:t>
+            </w:r>
+          </w:p>
+        </w:tc>
+      </w:tr>
+      <w:tr>
+        <w:tc>
+          <w:tcPr>
+            <w:tcW w:w="1418" w:type="dxa"/>
+          </w:tcPr>
+          <w:p>
+            <w:pPr>
+              <w:spacing w:after="0"/>
+              <w:rPr>
+                <w:lang w:val="bg-BG"/>
+              </w:rPr>
+            </w:pPr>
+            <w:r>
+              <w:rPr>
+                <w:lang w:val="bg-BG"/>
+              </w:rPr>
+              <w:t>7</w:t>
+            </w:r>
+          </w:p>
+        </w:tc>
+        <w:tc>
+          <w:tcPr>
+            <w:tcW w:w="1843" w:type="dxa"/>
+          </w:tcPr>
+          <w:p>
+            <w:pPr>
+              <w:spacing w:after="0"/>
+            </w:pPr>
+            <w:r>
+              <w:t>Peter</w:t>
+            </w:r>
+          </w:p>
+        </w:tc>
+        <w:tc>
+          <w:tcPr>
+            <w:tcW w:w="1984" w:type="dxa"/>
+          </w:tcPr>
+          <w:p>
+            <w:pPr>
+              <w:spacing w:after="0"/>
+            </w:pPr>
+            <w:r>
+              <w:t>Petrov</w:t>
+            </w:r>
+          </w:p>
+        </w:tc>
+        <w:tc>
+          <w:tcPr>
+            <w:tcW w:w="1843" w:type="dxa"/>
+          </w:tcPr>
+          <w:p>
+            <w:pPr>
+              <w:spacing w:after="0"/>
+            </w:pPr>
+            <w:r>
+              <w:t>Vegetable seeds</w:t>
+            </w:r>
+          </w:p>
+        </w:tc>
+        <w:tc>
+          <w:tcPr>
+            <w:tcW w:w="1843" w:type="dxa"/>
+          </w:tcPr>
+          <w:p>
+            <w:pPr>
+              <w:spacing w:after="0"/>
+            </w:pPr>
+            <w:r>
+              <w:t>8.52</w:t>
+            </w:r>
+          </w:p>
+        </w:tc>
+      </w:tr>
+      <w:tr>
+        <w:tc>
+          <w:tcPr>
+            <w:tcW w:w="1418" w:type="dxa"/>
+          </w:tcPr>
+          <w:p>
+            <w:pPr>
+              <w:spacing w:after="0"/>
+              <w:rPr>
+                <w:lang w:val="bg-BG"/>
+              </w:rPr>
+            </w:pPr>
+            <w:r>
+              <w:rPr>
+                <w:lang w:val="bg-BG"/>
+              </w:rPr>
+              <w:t>8</w:t>
+            </w:r>
+          </w:p>
+        </w:tc>
+        <w:tc>
+          <w:tcPr>
+            <w:tcW w:w="1843" w:type="dxa"/>
+          </w:tcPr>
+          <w:p>
+            <w:pPr>
+              <w:spacing w:after="0"/>
+            </w:pPr>
+            <w:r>
+              <w:t>Ivan</w:t>
+            </w:r>
+          </w:p>
+        </w:tc>
+        <w:tc>
+          <w:tcPr>
+            <w:tcW w:w="1984" w:type="dxa"/>
+          </w:tcPr>
+          <w:p>
+            <w:pPr>
+              <w:spacing w:after="0"/>
+            </w:pPr>
+            <w:r>
+              <w:t>Simeonov</w:t>
+            </w:r>
+          </w:p>
+        </w:tc>
+        <w:tc>
+          <w:tcPr>
+            <w:tcW w:w="1843" w:type="dxa"/>
+          </w:tcPr>
+          <w:p>
+            <w:pPr>
+              <w:spacing w:after="0"/>
+            </w:pPr>
+            <w:r>
+              <w:t>Mulch</w:t>
+            </w:r>
+          </w:p>
+        </w:tc>
+        <w:tc>
+          <w:tcPr>
+            <w:tcW w:w="1843" w:type="dxa"/>
+          </w:tcPr>
+          <w:p>
+            <w:pPr>
+              <w:spacing w:after="0"/>
+            </w:pPr>
+            <w:r>
+              <w:t>4.55</w:t>
             </w:r>
           </w:p>
         </w:tc>
       </w:tr>
     </w:tbl>
     <w:p/>
+    <w:p>
+      <w:r>
+        <w:rPr>
+          <w:b/>
+          <w:lang w:val="bg-BG"/>
+        </w:rPr>
+        <w:t>*</w:t>
+      </w:r>
+      <w:r>
+        <w:rPr>
+          <w:b/>
+          <w:lang w:val="bg-BG"/>
+        </w:rPr>
+        <w:t>Подсказка</w:t>
+      </w:r>
+      <w:r>
+        <w:rPr>
+          <w:lang w:val="bg-BG"/>
+        </w:rPr>
+        <w:t xml:space="preserve">: Използвайте </w:t>
+      </w:r>
+      <w:r>
+        <w:rPr>
+          <w:b/>
+          <w:lang w:val="bg-BG"/>
+        </w:rPr>
+        <w:t>вложена заявка</w:t>
+      </w:r>
+      <w:r>
+        <w:t xml:space="preserve">, </w:t>
+      </w:r>
+      <w:proofErr w:type="spellStart"/>
+      <w:r>
+        <w:t>която</w:t>
+      </w:r>
+      <w:proofErr w:type="spellEnd"/>
+      <w:r>
+        <w:t xml:space="preserve"> </w:t>
+      </w:r>
+      <w:proofErr w:type="spellStart"/>
+      <w:r>
+        <w:t>първо</w:t>
+      </w:r>
+      <w:proofErr w:type="spellEnd"/>
+      <w:r>
+        <w:t xml:space="preserve"> </w:t>
+      </w:r>
+      <w:proofErr w:type="spellStart"/>
+      <w:r>
+        <w:t>извлича</w:t>
+      </w:r>
+      <w:proofErr w:type="spellEnd"/>
+      <w:r>
+        <w:t xml:space="preserve"> </w:t>
+      </w:r>
+      <w:proofErr w:type="spellStart"/>
+      <w:r>
+        <w:t>информацията</w:t>
+      </w:r>
+      <w:proofErr w:type="spellEnd"/>
+      <w:r>
+        <w:t xml:space="preserve"> </w:t>
+      </w:r>
+      <w:proofErr w:type="spellStart"/>
+      <w:r>
+        <w:t>за</w:t>
+      </w:r>
+      <w:proofErr w:type="spellEnd"/>
+      <w:r>
+        <w:t xml:space="preserve"> </w:t>
+      </w:r>
+      <w:proofErr w:type="spellStart"/>
+      <w:r>
+        <w:rPr>
+          <w:b/>
+        </w:rPr>
+        <w:t>поръчките</w:t>
+      </w:r>
+      <w:proofErr w:type="spellEnd"/>
+      <w:r>
+        <w:t xml:space="preserve"> </w:t>
+      </w:r>
+      <w:proofErr w:type="spellStart"/>
+      <w:r>
+        <w:t>от</w:t>
+      </w:r>
+      <w:proofErr w:type="spellEnd"/>
+      <w:r>
+        <w:t xml:space="preserve"> </w:t>
+      </w:r>
+      <w:proofErr w:type="spellStart"/>
+      <w:r>
+        <w:rPr>
+          <w:b/>
+        </w:rPr>
+        <w:t>категория</w:t>
+      </w:r>
+      <w:proofErr w:type="spellEnd"/>
+      <w:r>
+        <w:t xml:space="preserve"> "</w:t>
+      </w:r>
+      <w:r>
+        <w:rPr>
+          <w:rFonts w:ascii="Consolas" w:hAnsi="Consolas"/>
+          <w:b/>
+        </w:rPr>
+        <w:t>Gardening</w:t>
+      </w:r>
+      <w:r>
+        <w:t xml:space="preserve">" и </w:t>
+      </w:r>
+      <w:proofErr w:type="spellStart"/>
+      <w:r>
+        <w:t>свързаните</w:t>
+      </w:r>
+      <w:proofErr w:type="spellEnd"/>
+      <w:r>
+        <w:t xml:space="preserve"> с </w:t>
+      </w:r>
+      <w:proofErr w:type="spellStart"/>
+      <w:r>
+        <w:t>тях</w:t>
+      </w:r>
+      <w:proofErr w:type="spellEnd"/>
+      <w:r>
+        <w:t xml:space="preserve"> </w:t>
+      </w:r>
+      <w:r>
+        <w:rPr>
+          <w:b/>
+        </w:rPr>
+        <w:t>потребители и продукти</w:t>
+      </w:r>
+      <w:r>
+        <w:t xml:space="preserve">. </w:t>
+      </w:r>
+      <w:proofErr w:type="spellStart"/>
+      <w:proofErr w:type="gramStart"/>
+      <w:r>
+        <w:t>След</w:t>
+      </w:r>
+      <w:proofErr w:type="spellEnd"/>
+      <w:r>
+        <w:t xml:space="preserve"> </w:t>
+      </w:r>
+      <w:proofErr w:type="spellStart"/>
+      <w:r>
+        <w:t>това</w:t>
+      </w:r>
+      <w:proofErr w:type="spellEnd"/>
+      <w:r>
+        <w:t xml:space="preserve"> </w:t>
+      </w:r>
+      <w:r>
+        <w:rPr>
+          <w:lang w:val="bg-BG"/>
+        </w:rPr>
+        <w:t xml:space="preserve">свържете </w:t>
+      </w:r>
+      <w:r>
+        <w:rPr>
+          <w:b/>
+          <w:lang w:val="bg-BG"/>
+        </w:rPr>
+        <w:t>основната заявка</w:t>
+      </w:r>
+      <w:r>
+        <w:t xml:space="preserve"> с </w:t>
+      </w:r>
+      <w:proofErr w:type="spellStart"/>
+      <w:r>
+        <w:rPr>
+          <w:b/>
+        </w:rPr>
+        <w:t>продуктите</w:t>
+      </w:r>
+      <w:proofErr w:type="spellEnd"/>
+      <w:r>
+        <w:t xml:space="preserve">, </w:t>
+      </w:r>
+      <w:proofErr w:type="spellStart"/>
+      <w:r>
+        <w:t>за</w:t>
+      </w:r>
+      <w:proofErr w:type="spellEnd"/>
+      <w:r>
+        <w:t xml:space="preserve"> </w:t>
+      </w:r>
+      <w:proofErr w:type="spellStart"/>
+      <w:r>
+        <w:t>да</w:t>
+      </w:r>
+      <w:proofErr w:type="spellEnd"/>
+      <w:r>
+        <w:t xml:space="preserve"> </w:t>
+      </w:r>
+      <w:proofErr w:type="spellStart"/>
+      <w:r>
+        <w:t>извлече</w:t>
+      </w:r>
+      <w:proofErr w:type="spellEnd"/>
+      <w:r>
+        <w:t xml:space="preserve"> </w:t>
+      </w:r>
+      <w:proofErr w:type="spellStart"/>
+      <w:r>
+        <w:rPr>
+          <w:b/>
+        </w:rPr>
+        <w:t>цената</w:t>
+      </w:r>
+      <w:proofErr w:type="spellEnd"/>
+      <w:r>
+        <w:t xml:space="preserve"> и </w:t>
+      </w:r>
+      <w:proofErr w:type="spellStart"/>
+      <w:r>
+        <w:rPr>
+          <w:b/>
+        </w:rPr>
+        <w:t>името</w:t>
+      </w:r>
+      <w:proofErr w:type="spellEnd"/>
+      <w:r>
+        <w:t xml:space="preserve"> </w:t>
+      </w:r>
+      <w:proofErr w:type="spellStart"/>
+      <w:r>
+        <w:t>на</w:t>
+      </w:r>
+      <w:proofErr w:type="spellEnd"/>
+      <w:r>
+        <w:t xml:space="preserve"> </w:t>
+      </w:r>
+      <w:proofErr w:type="spellStart"/>
+      <w:r>
+        <w:rPr>
+          <w:b/>
+        </w:rPr>
+        <w:t>продуктите</w:t>
+      </w:r>
+      <w:proofErr w:type="spellEnd"/>
+      <w:r>
+        <w:t xml:space="preserve">, </w:t>
+      </w:r>
+      <w:proofErr w:type="spellStart"/>
+      <w:r>
+        <w:t>свързани</w:t>
+      </w:r>
+      <w:proofErr w:type="spellEnd"/>
+      <w:r>
+        <w:t xml:space="preserve"> с </w:t>
+      </w:r>
+      <w:proofErr w:type="spellStart"/>
+      <w:r>
+        <w:rPr>
+          <w:b/>
+        </w:rPr>
+        <w:t>всяка</w:t>
+      </w:r>
+      <w:proofErr w:type="spellEnd"/>
+      <w:r>
+        <w:rPr>
+          <w:b/>
+        </w:rPr>
+        <w:t xml:space="preserve"> </w:t>
+      </w:r>
+      <w:proofErr w:type="spellStart"/>
+      <w:r>
+        <w:rPr>
+          <w:b/>
+        </w:rPr>
+        <w:t>поръчка</w:t>
+      </w:r>
+      <w:proofErr w:type="spellEnd"/>
+      <w:r>
+        <w:rPr>
+          <w:lang w:val="bg-BG"/>
+        </w:rPr>
+        <w:t>.</w:t>
+      </w:r>
+      <w:proofErr w:type="gramEnd"/>
+    </w:p>
     <w:sectPr>
       <w:headerReference w:type="default" r:id="rId8"/>
       <w:footerReference w:type="default" r:id="rId9"/>
@@ -2084,7 +5265,7 @@
                               <a:blip r:embed="rId2">
                                 <a:extLst>
                                   <a:ext uri="{28A0092B-C50C-407E-A947-70E740481C1C}">
-                                    <a14:useLocalDpi xmlns="" xmlns:wpc="http://schemas.microsoft.com/office/word/2010/wordprocessingCanvas" xmlns:cx="http://schemas.microsoft.com/office/drawing/2014/chartex" xmlns:cx1="http://schemas.microsoft.com/office/drawing/2015/9/8/chartex" xmlns:cx2="http://schemas.microsoft.com/office/drawing/2015/10/21/chartex" xmlns:cx3="http://schemas.microsoft.com/office/drawing/2016/5/9/chartex" xmlns:cx4="http://schemas.microsoft.com/office/drawing/2016/5/10/chartex" xmlns:cx5="http://schemas.microsoft.com/office/drawing/2016/5/11/chartex" xmlns:cx6="http://schemas.microsoft.com/office/drawing/2016/5/12/chartex" xmlns:cx7="http://schemas.microsoft.com/office/drawing/2016/5/13/chartex" xmlns:cx8="http://schemas.microsoft.com/office/drawing/2016/5/14/chartex" xmlns:mc="http://schemas.openxmlformats.org/markup-compatibility/2006" xmlns:aink="http://schemas.microsoft.com/office/drawing/2016/ink" xmlns:am3d="http://schemas.microsoft.com/office/drawing/2017/model3d" xmlns:o="urn:schemas-microsoft-com:office:office" xmlns:oel="http://schemas.microsoft.com/office/2019/extlst" xmlns:v="urn:schemas-microsoft-com:vml" xmlns:wp14="http://schemas.microsoft.com/office/word/2010/wordprocessingDrawing" xmlns:w10="urn:schemas-microsoft-com:office:word" xmlns:w="http://schemas.openxmlformats.org/wordprocessingml/2006/main" xmlns:w14="http://schemas.microsoft.com/office/word/2010/wordml" xmlns:w15="http://schemas.microsoft.com/office/word/2012/wordml" xmlns:w16cex="http://schemas.microsoft.com/office/word/2018/wordml/cex" xmlns:w16cid="http://schemas.microsoft.com/office/word/2016/wordml/cid" xmlns:w16="http://schemas.microsoft.com/office/word/2018/wordml" xmlns:w16sdtdh="http://schemas.microsoft.com/office/word/2020/wordml/sdtdatahash" xmlns:w16se="http://schemas.microsoft.com/office/word/2015/wordml/symex" xmlns:wpg="http://schemas.microsoft.com/office/word/2010/wordprocessingGroup" xmlns:wpi="http://schemas.microsoft.com/office/word/2010/wordprocessingInk" xmlns:wps="http://schemas.microsoft.com/office/word/2010/wordprocessingShape" xmlns:a14="http://schemas.microsoft.com/office/drawing/2010/main" val="0"/>
+                                    <a14:useLocalDpi xmlns:a14="http://schemas.microsoft.com/office/drawing/2010/main" xmlns:wps="http://schemas.microsoft.com/office/word/2010/wordprocessingShape" xmlns:wpi="http://schemas.microsoft.com/office/word/2010/wordprocessingInk" xmlns:wpg="http://schemas.microsoft.com/office/word/2010/wordprocessingGroup" xmlns:w16se="http://schemas.microsoft.com/office/word/2015/wordml/symex" xmlns:w16sdtdh="http://schemas.microsoft.com/office/word/2020/wordml/sdtdatahash" xmlns:w16="http://schemas.microsoft.com/office/word/2018/wordml" xmlns:w16cid="http://schemas.microsoft.com/office/word/2016/wordml/cid" xmlns:w16cex="http://schemas.microsoft.com/office/word/2018/wordml/cex" xmlns:w15="http://schemas.microsoft.com/office/word/2012/wordml" xmlns:w14="http://schemas.microsoft.com/office/word/2010/wordml" xmlns:w="http://schemas.openxmlformats.org/wordprocessingml/2006/main" xmlns:w10="urn:schemas-microsoft-com:office:word" xmlns:wp14="http://schemas.microsoft.com/office/word/2010/wordprocessingDrawing" xmlns:v="urn:schemas-microsoft-com:vml" xmlns:oel="http://schemas.microsoft.com/office/2019/extlst" xmlns:o="urn:schemas-microsoft-com:office:office" xmlns:am3d="http://schemas.microsoft.com/office/drawing/2017/model3d" xmlns:aink="http://schemas.microsoft.com/office/drawing/2016/ink" xmlns:mc="http://schemas.openxmlformats.org/markup-compatibility/2006" xmlns:cx8="http://schemas.microsoft.com/office/drawing/2016/5/14/chartex" xmlns:cx7="http://schemas.microsoft.com/office/drawing/2016/5/13/chartex" xmlns:cx6="http://schemas.microsoft.com/office/drawing/2016/5/12/chartex" xmlns:cx5="http://schemas.microsoft.com/office/drawing/2016/5/11/chartex" xmlns:cx4="http://schemas.microsoft.com/office/drawing/2016/5/10/chartex" xmlns:cx3="http://schemas.microsoft.com/office/drawing/2016/5/9/chartex" xmlns:cx2="http://schemas.microsoft.com/office/drawing/2015/10/21/chartex" xmlns:cx1="http://schemas.microsoft.com/office/drawing/2015/9/8/chartex" xmlns:cx="http://schemas.microsoft.com/office/drawing/2014/chartex" xmlns:wpc="http://schemas.microsoft.com/office/word/2010/wordprocessingCanvas" xmlns="" val="0"/>
                                   </a:ext>
                                 </a:extLst>
                               </a:blip>
@@ -2150,7 +5331,7 @@
                               <a:blip r:embed="rId4">
                                 <a:extLst>
                                   <a:ext uri="{28A0092B-C50C-407E-A947-70E740481C1C}">
-                                    <a14:useLocalDpi xmlns="" xmlns:wpc="http://schemas.microsoft.com/office/word/2010/wordprocessingCanvas" xmlns:cx="http://schemas.microsoft.com/office/drawing/2014/chartex" xmlns:cx1="http://schemas.microsoft.com/office/drawing/2015/9/8/chartex" xmlns:cx2="http://schemas.microsoft.com/office/drawing/2015/10/21/chartex" xmlns:cx3="http://schemas.microsoft.com/office/drawing/2016/5/9/chartex" xmlns:cx4="http://schemas.microsoft.com/office/drawing/2016/5/10/chartex" xmlns:cx5="http://schemas.microsoft.com/office/drawing/2016/5/11/chartex" xmlns:cx6="http://schemas.microsoft.com/office/drawing/2016/5/12/chartex" xmlns:cx7="http://schemas.microsoft.com/office/drawing/2016/5/13/chartex" xmlns:cx8="http://schemas.microsoft.com/office/drawing/2016/5/14/chartex" xmlns:mc="http://schemas.openxmlformats.org/markup-compatibility/2006" xmlns:aink="http://schemas.microsoft.com/office/drawing/2016/ink" xmlns:am3d="http://schemas.microsoft.com/office/drawing/2017/model3d" xmlns:o="urn:schemas-microsoft-com:office:office" xmlns:oel="http://schemas.microsoft.com/office/2019/extlst" xmlns:v="urn:schemas-microsoft-com:vml" xmlns:wp14="http://schemas.microsoft.com/office/word/2010/wordprocessingDrawing" xmlns:w10="urn:schemas-microsoft-com:office:word" xmlns:w="http://schemas.openxmlformats.org/wordprocessingml/2006/main" xmlns:w14="http://schemas.microsoft.com/office/word/2010/wordml" xmlns:w15="http://schemas.microsoft.com/office/word/2012/wordml" xmlns:w16cex="http://schemas.microsoft.com/office/word/2018/wordml/cex" xmlns:w16cid="http://schemas.microsoft.com/office/word/2016/wordml/cid" xmlns:w16="http://schemas.microsoft.com/office/word/2018/wordml" xmlns:w16sdtdh="http://schemas.microsoft.com/office/word/2020/wordml/sdtdatahash" xmlns:w16se="http://schemas.microsoft.com/office/word/2015/wordml/symex" xmlns:wpg="http://schemas.microsoft.com/office/word/2010/wordprocessingGroup" xmlns:wpi="http://schemas.microsoft.com/office/word/2010/wordprocessingInk" xmlns:wps="http://schemas.microsoft.com/office/word/2010/wordprocessingShape" xmlns:a14="http://schemas.microsoft.com/office/drawing/2010/main" val="0"/>
+                                    <a14:useLocalDpi xmlns:a14="http://schemas.microsoft.com/office/drawing/2010/main" xmlns:wps="http://schemas.microsoft.com/office/word/2010/wordprocessingShape" xmlns:wpi="http://schemas.microsoft.com/office/word/2010/wordprocessingInk" xmlns:wpg="http://schemas.microsoft.com/office/word/2010/wordprocessingGroup" xmlns:w16se="http://schemas.microsoft.com/office/word/2015/wordml/symex" xmlns:w16sdtdh="http://schemas.microsoft.com/office/word/2020/wordml/sdtdatahash" xmlns:w16="http://schemas.microsoft.com/office/word/2018/wordml" xmlns:w16cid="http://schemas.microsoft.com/office/word/2016/wordml/cid" xmlns:w16cex="http://schemas.microsoft.com/office/word/2018/wordml/cex" xmlns:w15="http://schemas.microsoft.com/office/word/2012/wordml" xmlns:w14="http://schemas.microsoft.com/office/word/2010/wordml" xmlns:w="http://schemas.openxmlformats.org/wordprocessingml/2006/main" xmlns:w10="urn:schemas-microsoft-com:office:word" xmlns:wp14="http://schemas.microsoft.com/office/word/2010/wordprocessingDrawing" xmlns:v="urn:schemas-microsoft-com:vml" xmlns:oel="http://schemas.microsoft.com/office/2019/extlst" xmlns:o="urn:schemas-microsoft-com:office:office" xmlns:am3d="http://schemas.microsoft.com/office/drawing/2017/model3d" xmlns:aink="http://schemas.microsoft.com/office/drawing/2016/ink" xmlns:mc="http://schemas.openxmlformats.org/markup-compatibility/2006" xmlns:cx8="http://schemas.microsoft.com/office/drawing/2016/5/14/chartex" xmlns:cx7="http://schemas.microsoft.com/office/drawing/2016/5/13/chartex" xmlns:cx6="http://schemas.microsoft.com/office/drawing/2016/5/12/chartex" xmlns:cx5="http://schemas.microsoft.com/office/drawing/2016/5/11/chartex" xmlns:cx4="http://schemas.microsoft.com/office/drawing/2016/5/10/chartex" xmlns:cx3="http://schemas.microsoft.com/office/drawing/2016/5/9/chartex" xmlns:cx2="http://schemas.microsoft.com/office/drawing/2015/10/21/chartex" xmlns:cx1="http://schemas.microsoft.com/office/drawing/2015/9/8/chartex" xmlns:cx="http://schemas.microsoft.com/office/drawing/2014/chartex" xmlns:wpc="http://schemas.microsoft.com/office/word/2010/wordprocessingCanvas" xmlns="" val="0"/>
                                   </a:ext>
                                 </a:extLst>
                               </a:blip>
@@ -2269,10 +5450,10 @@
                               <a:blip r:embed="rId8">
                                 <a:extLst>
                                   <a:ext uri="{28A0092B-C50C-407E-A947-70E740481C1C}">
-                                    <a14:useLocalDpi xmlns="" xmlns:wpc="http://schemas.microsoft.com/office/word/2010/wordprocessingCanvas" xmlns:cx="http://schemas.microsoft.com/office/drawing/2014/chartex" xmlns:cx1="http://schemas.microsoft.com/office/drawing/2015/9/8/chartex" xmlns:cx2="http://schemas.microsoft.com/office/drawing/2015/10/21/chartex" xmlns:cx3="http://schemas.microsoft.com/office/drawing/2016/5/9/chartex" xmlns:cx4="http://schemas.microsoft.com/office/drawing/2016/5/10/chartex" xmlns:cx5="http://schemas.microsoft.com/office/drawing/2016/5/11/chartex" xmlns:cx6="http://schemas.microsoft.com/office/drawing/2016/5/12/chartex" xmlns:cx7="http://schemas.microsoft.com/office/drawing/2016/5/13/chartex" xmlns:cx8="http://schemas.microsoft.com/office/drawing/2016/5/14/chartex" xmlns:mc="http://schemas.openxmlformats.org/markup-compatibility/2006" xmlns:aink="http://schemas.microsoft.com/office/drawing/2016/ink" xmlns:am3d="http://schemas.microsoft.com/office/drawing/2017/model3d" xmlns:o="urn:schemas-microsoft-com:office:office" xmlns:oel="http://schemas.microsoft.com/office/2019/extlst" xmlns:v="urn:schemas-microsoft-com:vml" xmlns:wp14="http://schemas.microsoft.com/office/word/2010/wordprocessingDrawing" xmlns:w10="urn:schemas-microsoft-com:office:word" xmlns:w="http://schemas.openxmlformats.org/wordprocessingml/2006/main" xmlns:w14="http://schemas.microsoft.com/office/word/2010/wordml" xmlns:w15="http://schemas.microsoft.com/office/word/2012/wordml" xmlns:w16cex="http://schemas.microsoft.com/office/word/2018/wordml/cex" xmlns:w16cid="http://schemas.microsoft.com/office/word/2016/wordml/cid" xmlns:w16="http://schemas.microsoft.com/office/word/2018/wordml" xmlns:w16sdtdh="http://schemas.microsoft.com/office/word/2020/wordml/sdtdatahash" xmlns:w16se="http://schemas.microsoft.com/office/word/2015/wordml/symex" xmlns:wpg="http://schemas.microsoft.com/office/word/2010/wordprocessingGroup" xmlns:wpi="http://schemas.microsoft.com/office/word/2010/wordprocessingInk" xmlns:wps="http://schemas.microsoft.com/office/word/2010/wordprocessingShape" xmlns:a14="http://schemas.microsoft.com/office/drawing/2010/main" val="0"/>
+                                    <a14:useLocalDpi xmlns:a14="http://schemas.microsoft.com/office/drawing/2010/main" xmlns:wps="http://schemas.microsoft.com/office/word/2010/wordprocessingShape" xmlns:wpi="http://schemas.microsoft.com/office/word/2010/wordprocessingInk" xmlns:wpg="http://schemas.microsoft.com/office/word/2010/wordprocessingGroup" xmlns:w16se="http://schemas.microsoft.com/office/word/2015/wordml/symex" xmlns:w16sdtdh="http://schemas.microsoft.com/office/word/2020/wordml/sdtdatahash" xmlns:w16="http://schemas.microsoft.com/office/word/2018/wordml" xmlns:w16cid="http://schemas.microsoft.com/office/word/2016/wordml/cid" xmlns:w16cex="http://schemas.microsoft.com/office/word/2018/wordml/cex" xmlns:w15="http://schemas.microsoft.com/office/word/2012/wordml" xmlns:w14="http://schemas.microsoft.com/office/word/2010/wordml" xmlns:w="http://schemas.openxmlformats.org/wordprocessingml/2006/main" xmlns:w10="urn:schemas-microsoft-com:office:word" xmlns:wp14="http://schemas.microsoft.com/office/word/2010/wordprocessingDrawing" xmlns:v="urn:schemas-microsoft-com:vml" xmlns:oel="http://schemas.microsoft.com/office/2019/extlst" xmlns:o="urn:schemas-microsoft-com:office:office" xmlns:am3d="http://schemas.microsoft.com/office/drawing/2017/model3d" xmlns:aink="http://schemas.microsoft.com/office/drawing/2016/ink" xmlns:mc="http://schemas.openxmlformats.org/markup-compatibility/2006" xmlns:cx8="http://schemas.microsoft.com/office/drawing/2016/5/14/chartex" xmlns:cx7="http://schemas.microsoft.com/office/drawing/2016/5/13/chartex" xmlns:cx6="http://schemas.microsoft.com/office/drawing/2016/5/12/chartex" xmlns:cx5="http://schemas.microsoft.com/office/drawing/2016/5/11/chartex" xmlns:cx4="http://schemas.microsoft.com/office/drawing/2016/5/10/chartex" xmlns:cx3="http://schemas.microsoft.com/office/drawing/2016/5/9/chartex" xmlns:cx2="http://schemas.microsoft.com/office/drawing/2015/10/21/chartex" xmlns:cx1="http://schemas.microsoft.com/office/drawing/2015/9/8/chartex" xmlns:cx="http://schemas.microsoft.com/office/drawing/2014/chartex" xmlns:wpc="http://schemas.microsoft.com/office/word/2010/wordprocessingCanvas" xmlns="" val="0"/>
                                   </a:ext>
                                   <a:ext uri="{837473B0-CC2E-450A-ABE3-18F120FF3D39}">
-                                    <a1611:picAttrSrcUrl xmlns="" xmlns:wpc="http://schemas.microsoft.com/office/word/2010/wordprocessingCanvas" xmlns:cx="http://schemas.microsoft.com/office/drawing/2014/chartex" xmlns:cx1="http://schemas.microsoft.com/office/drawing/2015/9/8/chartex" xmlns:cx2="http://schemas.microsoft.com/office/drawing/2015/10/21/chartex" xmlns:cx3="http://schemas.microsoft.com/office/drawing/2016/5/9/chartex" xmlns:cx4="http://schemas.microsoft.com/office/drawing/2016/5/10/chartex" xmlns:cx5="http://schemas.microsoft.com/office/drawing/2016/5/11/chartex" xmlns:cx6="http://schemas.microsoft.com/office/drawing/2016/5/12/chartex" xmlns:cx7="http://schemas.microsoft.com/office/drawing/2016/5/13/chartex" xmlns:cx8="http://schemas.microsoft.com/office/drawing/2016/5/14/chartex" xmlns:mc="http://schemas.openxmlformats.org/markup-compatibility/2006" xmlns:aink="http://schemas.microsoft.com/office/drawing/2016/ink" xmlns:am3d="http://schemas.microsoft.com/office/drawing/2017/model3d" xmlns:o="urn:schemas-microsoft-com:office:office" xmlns:oel="http://schemas.microsoft.com/office/2019/extlst" xmlns:v="urn:schemas-microsoft-com:vml" xmlns:wp14="http://schemas.microsoft.com/office/word/2010/wordprocessingDrawing" xmlns:w10="urn:schemas-microsoft-com:office:word" xmlns:w="http://schemas.openxmlformats.org/wordprocessingml/2006/main" xmlns:w14="http://schemas.microsoft.com/office/word/2010/wordml" xmlns:w15="http://schemas.microsoft.com/office/word/2012/wordml" xmlns:w16cex="http://schemas.microsoft.com/office/word/2018/wordml/cex" xmlns:w16cid="http://schemas.microsoft.com/office/word/2016/wordml/cid" xmlns:w16="http://schemas.microsoft.com/office/word/2018/wordml" xmlns:w16sdtdh="http://schemas.microsoft.com/office/word/2020/wordml/sdtdatahash" xmlns:w16se="http://schemas.microsoft.com/office/word/2015/wordml/symex" xmlns:wpg="http://schemas.microsoft.com/office/word/2010/wordprocessingGroup" xmlns:wpi="http://schemas.microsoft.com/office/word/2010/wordprocessingInk" xmlns:wps="http://schemas.microsoft.com/office/word/2010/wordprocessingShape" xmlns:a1611="http://schemas.microsoft.com/office/drawing/2016/11/main" r:id="rId9"/>
+                                    <a1611:picAttrSrcUrl xmlns:a1611="http://schemas.microsoft.com/office/drawing/2016/11/main" xmlns:wps="http://schemas.microsoft.com/office/word/2010/wordprocessingShape" xmlns:wpi="http://schemas.microsoft.com/office/word/2010/wordprocessingInk" xmlns:wpg="http://schemas.microsoft.com/office/word/2010/wordprocessingGroup" xmlns:w16se="http://schemas.microsoft.com/office/word/2015/wordml/symex" xmlns:w16sdtdh="http://schemas.microsoft.com/office/word/2020/wordml/sdtdatahash" xmlns:w16="http://schemas.microsoft.com/office/word/2018/wordml" xmlns:w16cid="http://schemas.microsoft.com/office/word/2016/wordml/cid" xmlns:w16cex="http://schemas.microsoft.com/office/word/2018/wordml/cex" xmlns:w15="http://schemas.microsoft.com/office/word/2012/wordml" xmlns:w14="http://schemas.microsoft.com/office/word/2010/wordml" xmlns:w="http://schemas.openxmlformats.org/wordprocessingml/2006/main" xmlns:w10="urn:schemas-microsoft-com:office:word" xmlns:wp14="http://schemas.microsoft.com/office/word/2010/wordprocessingDrawing" xmlns:v="urn:schemas-microsoft-com:vml" xmlns:oel="http://schemas.microsoft.com/office/2019/extlst" xmlns:o="urn:schemas-microsoft-com:office:office" xmlns:am3d="http://schemas.microsoft.com/office/drawing/2017/model3d" xmlns:aink="http://schemas.microsoft.com/office/drawing/2016/ink" xmlns:mc="http://schemas.openxmlformats.org/markup-compatibility/2006" xmlns:cx8="http://schemas.microsoft.com/office/drawing/2016/5/14/chartex" xmlns:cx7="http://schemas.microsoft.com/office/drawing/2016/5/13/chartex" xmlns:cx6="http://schemas.microsoft.com/office/drawing/2016/5/12/chartex" xmlns:cx5="http://schemas.microsoft.com/office/drawing/2016/5/11/chartex" xmlns:cx4="http://schemas.microsoft.com/office/drawing/2016/5/10/chartex" xmlns:cx3="http://schemas.microsoft.com/office/drawing/2016/5/9/chartex" xmlns:cx2="http://schemas.microsoft.com/office/drawing/2015/10/21/chartex" xmlns:cx1="http://schemas.microsoft.com/office/drawing/2015/9/8/chartex" xmlns:cx="http://schemas.microsoft.com/office/drawing/2014/chartex" xmlns:wpc="http://schemas.microsoft.com/office/word/2010/wordprocessingCanvas" xmlns="" r:id="rId9"/>
                                   </a:ext>
                                 </a:extLst>
                               </a:blip>
@@ -2444,7 +5625,7 @@
                               <a:blip r:embed="rId15">
                                 <a:extLst>
                                   <a:ext uri="{28A0092B-C50C-407E-A947-70E740481C1C}">
-                                    <a14:useLocalDpi xmlns="" xmlns:wpc="http://schemas.microsoft.com/office/word/2010/wordprocessingCanvas" xmlns:cx="http://schemas.microsoft.com/office/drawing/2014/chartex" xmlns:cx1="http://schemas.microsoft.com/office/drawing/2015/9/8/chartex" xmlns:cx2="http://schemas.microsoft.com/office/drawing/2015/10/21/chartex" xmlns:cx3="http://schemas.microsoft.com/office/drawing/2016/5/9/chartex" xmlns:cx4="http://schemas.microsoft.com/office/drawing/2016/5/10/chartex" xmlns:cx5="http://schemas.microsoft.com/office/drawing/2016/5/11/chartex" xmlns:cx6="http://schemas.microsoft.com/office/drawing/2016/5/12/chartex" xmlns:cx7="http://schemas.microsoft.com/office/drawing/2016/5/13/chartex" xmlns:cx8="http://schemas.microsoft.com/office/drawing/2016/5/14/chartex" xmlns:mc="http://schemas.openxmlformats.org/markup-compatibility/2006" xmlns:aink="http://schemas.microsoft.com/office/drawing/2016/ink" xmlns:am3d="http://schemas.microsoft.com/office/drawing/2017/model3d" xmlns:o="urn:schemas-microsoft-com:office:office" xmlns:oel="http://schemas.microsoft.com/office/2019/extlst" xmlns:v="urn:schemas-microsoft-com:vml" xmlns:wp14="http://schemas.microsoft.com/office/word/2010/wordprocessingDrawing" xmlns:w10="urn:schemas-microsoft-com:office:word" xmlns:w="http://schemas.openxmlformats.org/wordprocessingml/2006/main" xmlns:w14="http://schemas.microsoft.com/office/word/2010/wordml" xmlns:w15="http://schemas.microsoft.com/office/word/2012/wordml" xmlns:w16cex="http://schemas.microsoft.com/office/word/2018/wordml/cex" xmlns:w16cid="http://schemas.microsoft.com/office/word/2016/wordml/cid" xmlns:w16="http://schemas.microsoft.com/office/word/2018/wordml" xmlns:w16sdtdh="http://schemas.microsoft.com/office/word/2020/wordml/sdtdatahash" xmlns:w16se="http://schemas.microsoft.com/office/word/2015/wordml/symex" xmlns:wpg="http://schemas.microsoft.com/office/word/2010/wordprocessingGroup" xmlns:wpi="http://schemas.microsoft.com/office/word/2010/wordprocessingInk" xmlns:wps="http://schemas.microsoft.com/office/word/2010/wordprocessingShape" xmlns:a14="http://schemas.microsoft.com/office/drawing/2010/main" val="0"/>
+                                    <a14:useLocalDpi xmlns:a14="http://schemas.microsoft.com/office/drawing/2010/main" xmlns:wps="http://schemas.microsoft.com/office/word/2010/wordprocessingShape" xmlns:wpi="http://schemas.microsoft.com/office/word/2010/wordprocessingInk" xmlns:wpg="http://schemas.microsoft.com/office/word/2010/wordprocessingGroup" xmlns:w16se="http://schemas.microsoft.com/office/word/2015/wordml/symex" xmlns:w16sdtdh="http://schemas.microsoft.com/office/word/2020/wordml/sdtdatahash" xmlns:w16="http://schemas.microsoft.com/office/word/2018/wordml" xmlns:w16cid="http://schemas.microsoft.com/office/word/2016/wordml/cid" xmlns:w16cex="http://schemas.microsoft.com/office/word/2018/wordml/cex" xmlns:w15="http://schemas.microsoft.com/office/word/2012/wordml" xmlns:w14="http://schemas.microsoft.com/office/word/2010/wordml" xmlns:w="http://schemas.openxmlformats.org/wordprocessingml/2006/main" xmlns:w10="urn:schemas-microsoft-com:office:word" xmlns:wp14="http://schemas.microsoft.com/office/word/2010/wordprocessingDrawing" xmlns:v="urn:schemas-microsoft-com:vml" xmlns:oel="http://schemas.microsoft.com/office/2019/extlst" xmlns:o="urn:schemas-microsoft-com:office:office" xmlns:am3d="http://schemas.microsoft.com/office/drawing/2017/model3d" xmlns:aink="http://schemas.microsoft.com/office/drawing/2016/ink" xmlns:mc="http://schemas.openxmlformats.org/markup-compatibility/2006" xmlns:cx8="http://schemas.microsoft.com/office/drawing/2016/5/14/chartex" xmlns:cx7="http://schemas.microsoft.com/office/drawing/2016/5/13/chartex" xmlns:cx6="http://schemas.microsoft.com/office/drawing/2016/5/12/chartex" xmlns:cx5="http://schemas.microsoft.com/office/drawing/2016/5/11/chartex" xmlns:cx4="http://schemas.microsoft.com/office/drawing/2016/5/10/chartex" xmlns:cx3="http://schemas.microsoft.com/office/drawing/2016/5/9/chartex" xmlns:cx2="http://schemas.microsoft.com/office/drawing/2015/10/21/chartex" xmlns:cx1="http://schemas.microsoft.com/office/drawing/2015/9/8/chartex" xmlns:cx="http://schemas.microsoft.com/office/drawing/2014/chartex" xmlns:wpc="http://schemas.microsoft.com/office/word/2010/wordprocessingCanvas" xmlns="" val="0"/>
                                   </a:ext>
                                 </a:extLst>
                               </a:blip>
@@ -2465,7 +5646,7 @@
                               </a:ln>
                               <a:extLst>
                                 <a:ext uri="{53640926-AAD7-44D8-BBD7-CCE9431645EC}">
-                                  <a14:shadowObscured xmlns="" xmlns:wpc="http://schemas.microsoft.com/office/word/2010/wordprocessingCanvas" xmlns:cx="http://schemas.microsoft.com/office/drawing/2014/chartex" xmlns:cx1="http://schemas.microsoft.com/office/drawing/2015/9/8/chartex" xmlns:cx2="http://schemas.microsoft.com/office/drawing/2015/10/21/chartex" xmlns:cx3="http://schemas.microsoft.com/office/drawing/2016/5/9/chartex" xmlns:cx4="http://schemas.microsoft.com/office/drawing/2016/5/10/chartex" xmlns:cx5="http://schemas.microsoft.com/office/drawing/2016/5/11/chartex" xmlns:cx6="http://schemas.microsoft.com/office/drawing/2016/5/12/chartex" xmlns:cx7="http://schemas.microsoft.com/office/drawing/2016/5/13/chartex" xmlns:cx8="http://schemas.microsoft.com/office/drawing/2016/5/14/chartex" xmlns:mc="http://schemas.openxmlformats.org/markup-compatibility/2006" xmlns:aink="http://schemas.microsoft.com/office/drawing/2016/ink" xmlns:am3d="http://schemas.microsoft.com/office/drawing/2017/model3d" xmlns:o="urn:schemas-microsoft-com:office:office" xmlns:oel="http://schemas.microsoft.com/office/2019/extlst" xmlns:v="urn:schemas-microsoft-com:vml" xmlns:wp14="http://schemas.microsoft.com/office/word/2010/wordprocessingDrawing" xmlns:w10="urn:schemas-microsoft-com:office:word" xmlns:w="http://schemas.openxmlformats.org/wordprocessingml/2006/main" xmlns:w14="http://schemas.microsoft.com/office/word/2010/wordml" xmlns:w15="http://schemas.microsoft.com/office/word/2012/wordml" xmlns:w16cex="http://schemas.microsoft.com/office/word/2018/wordml/cex" xmlns:w16cid="http://schemas.microsoft.com/office/word/2016/wordml/cid" xmlns:w16="http://schemas.microsoft.com/office/word/2018/wordml" xmlns:w16sdtdh="http://schemas.microsoft.com/office/word/2020/wordml/sdtdatahash" xmlns:w16se="http://schemas.microsoft.com/office/word/2015/wordml/symex" xmlns:wpg="http://schemas.microsoft.com/office/word/2010/wordprocessingGroup" xmlns:wpi="http://schemas.microsoft.com/office/word/2010/wordprocessingInk" xmlns:wps="http://schemas.microsoft.com/office/word/2010/wordprocessingShape" xmlns:a14="http://schemas.microsoft.com/office/drawing/2010/main"/>
+                                  <a14:shadowObscured xmlns:a14="http://schemas.microsoft.com/office/drawing/2010/main" xmlns:wps="http://schemas.microsoft.com/office/word/2010/wordprocessingShape" xmlns:wpi="http://schemas.microsoft.com/office/word/2010/wordprocessingInk" xmlns:wpg="http://schemas.microsoft.com/office/word/2010/wordprocessingGroup" xmlns:w16se="http://schemas.microsoft.com/office/word/2015/wordml/symex" xmlns:w16sdtdh="http://schemas.microsoft.com/office/word/2020/wordml/sdtdatahash" xmlns:w16="http://schemas.microsoft.com/office/word/2018/wordml" xmlns:w16cid="http://schemas.microsoft.com/office/word/2016/wordml/cid" xmlns:w16cex="http://schemas.microsoft.com/office/word/2018/wordml/cex" xmlns:w15="http://schemas.microsoft.com/office/word/2012/wordml" xmlns:w14="http://schemas.microsoft.com/office/word/2010/wordml" xmlns:w="http://schemas.openxmlformats.org/wordprocessingml/2006/main" xmlns:w10="urn:schemas-microsoft-com:office:word" xmlns:wp14="http://schemas.microsoft.com/office/word/2010/wordprocessingDrawing" xmlns:v="urn:schemas-microsoft-com:vml" xmlns:oel="http://schemas.microsoft.com/office/2019/extlst" xmlns:o="urn:schemas-microsoft-com:office:office" xmlns:am3d="http://schemas.microsoft.com/office/drawing/2017/model3d" xmlns:aink="http://schemas.microsoft.com/office/drawing/2016/ink" xmlns:mc="http://schemas.openxmlformats.org/markup-compatibility/2006" xmlns:cx8="http://schemas.microsoft.com/office/drawing/2016/5/14/chartex" xmlns:cx7="http://schemas.microsoft.com/office/drawing/2016/5/13/chartex" xmlns:cx6="http://schemas.microsoft.com/office/drawing/2016/5/12/chartex" xmlns:cx5="http://schemas.microsoft.com/office/drawing/2016/5/11/chartex" xmlns:cx4="http://schemas.microsoft.com/office/drawing/2016/5/10/chartex" xmlns:cx3="http://schemas.microsoft.com/office/drawing/2016/5/9/chartex" xmlns:cx2="http://schemas.microsoft.com/office/drawing/2015/10/21/chartex" xmlns:cx1="http://schemas.microsoft.com/office/drawing/2015/9/8/chartex" xmlns:cx="http://schemas.microsoft.com/office/drawing/2014/chartex" xmlns:wpc="http://schemas.microsoft.com/office/word/2010/wordprocessingCanvas" xmlns=""/>
                                 </a:ext>
                               </a:extLst>
                             </pic:spPr>
@@ -2513,7 +5694,7 @@
                               <a:blip r:embed="rId17">
                                 <a:extLst>
                                   <a:ext uri="{28A0092B-C50C-407E-A947-70E740481C1C}">
-                                    <a14:useLocalDpi xmlns="" xmlns:wpc="http://schemas.microsoft.com/office/word/2010/wordprocessingCanvas" xmlns:cx="http://schemas.microsoft.com/office/drawing/2014/chartex" xmlns:cx1="http://schemas.microsoft.com/office/drawing/2015/9/8/chartex" xmlns:cx2="http://schemas.microsoft.com/office/drawing/2015/10/21/chartex" xmlns:cx3="http://schemas.microsoft.com/office/drawing/2016/5/9/chartex" xmlns:cx4="http://schemas.microsoft.com/office/drawing/2016/5/10/chartex" xmlns:cx5="http://schemas.microsoft.com/office/drawing/2016/5/11/chartex" xmlns:cx6="http://schemas.microsoft.com/office/drawing/2016/5/12/chartex" xmlns:cx7="http://schemas.microsoft.com/office/drawing/2016/5/13/chartex" xmlns:cx8="http://schemas.microsoft.com/office/drawing/2016/5/14/chartex" xmlns:mc="http://schemas.openxmlformats.org/markup-compatibility/2006" xmlns:aink="http://schemas.microsoft.com/office/drawing/2016/ink" xmlns:am3d="http://schemas.microsoft.com/office/drawing/2017/model3d" xmlns:o="urn:schemas-microsoft-com:office:office" xmlns:oel="http://schemas.microsoft.com/office/2019/extlst" xmlns:v="urn:schemas-microsoft-com:vml" xmlns:wp14="http://schemas.microsoft.com/office/word/2010/wordprocessingDrawing" xmlns:w10="urn:schemas-microsoft-com:office:word" xmlns:w="http://schemas.openxmlformats.org/wordprocessingml/2006/main" xmlns:w14="http://schemas.microsoft.com/office/word/2010/wordml" xmlns:w15="http://schemas.microsoft.com/office/word/2012/wordml" xmlns:w16cex="http://schemas.microsoft.com/office/word/2018/wordml/cex" xmlns:w16cid="http://schemas.microsoft.com/office/word/2016/wordml/cid" xmlns:w16="http://schemas.microsoft.com/office/word/2018/wordml" xmlns:w16sdtdh="http://schemas.microsoft.com/office/word/2020/wordml/sdtdatahash" xmlns:w16se="http://schemas.microsoft.com/office/word/2015/wordml/symex" xmlns:wpg="http://schemas.microsoft.com/office/word/2010/wordprocessingGroup" xmlns:wpi="http://schemas.microsoft.com/office/word/2010/wordprocessingInk" xmlns:wps="http://schemas.microsoft.com/office/word/2010/wordprocessingShape" xmlns:a14="http://schemas.microsoft.com/office/drawing/2010/main" val="0"/>
+                                    <a14:useLocalDpi xmlns:a14="http://schemas.microsoft.com/office/drawing/2010/main" xmlns:wps="http://schemas.microsoft.com/office/word/2010/wordprocessingShape" xmlns:wpi="http://schemas.microsoft.com/office/word/2010/wordprocessingInk" xmlns:wpg="http://schemas.microsoft.com/office/word/2010/wordprocessingGroup" xmlns:w16se="http://schemas.microsoft.com/office/word/2015/wordml/symex" xmlns:w16sdtdh="http://schemas.microsoft.com/office/word/2020/wordml/sdtdatahash" xmlns:w16="http://schemas.microsoft.com/office/word/2018/wordml" xmlns:w16cid="http://schemas.microsoft.com/office/word/2016/wordml/cid" xmlns:w16cex="http://schemas.microsoft.com/office/word/2018/wordml/cex" xmlns:w15="http://schemas.microsoft.com/office/word/2012/wordml" xmlns:w14="http://schemas.microsoft.com/office/word/2010/wordml" xmlns:w="http://schemas.openxmlformats.org/wordprocessingml/2006/main" xmlns:w10="urn:schemas-microsoft-com:office:word" xmlns:wp14="http://schemas.microsoft.com/office/word/2010/wordprocessingDrawing" xmlns:v="urn:schemas-microsoft-com:vml" xmlns:oel="http://schemas.microsoft.com/office/2019/extlst" xmlns:o="urn:schemas-microsoft-com:office:office" xmlns:am3d="http://schemas.microsoft.com/office/drawing/2017/model3d" xmlns:aink="http://schemas.microsoft.com/office/drawing/2016/ink" xmlns:mc="http://schemas.openxmlformats.org/markup-compatibility/2006" xmlns:cx8="http://schemas.microsoft.com/office/drawing/2016/5/14/chartex" xmlns:cx7="http://schemas.microsoft.com/office/drawing/2016/5/13/chartex" xmlns:cx6="http://schemas.microsoft.com/office/drawing/2016/5/12/chartex" xmlns:cx5="http://schemas.microsoft.com/office/drawing/2016/5/11/chartex" xmlns:cx4="http://schemas.microsoft.com/office/drawing/2016/5/10/chartex" xmlns:cx3="http://schemas.microsoft.com/office/drawing/2016/5/9/chartex" xmlns:cx2="http://schemas.microsoft.com/office/drawing/2015/10/21/chartex" xmlns:cx1="http://schemas.microsoft.com/office/drawing/2015/9/8/chartex" xmlns:cx="http://schemas.microsoft.com/office/drawing/2014/chartex" xmlns:wpc="http://schemas.microsoft.com/office/word/2010/wordprocessingCanvas" xmlns="" val="0"/>
                                   </a:ext>
                                 </a:extLst>
                               </a:blip>
@@ -2637,7 +5818,7 @@
                   <a:blip r:embed="rId20">
                     <a:extLst>
                       <a:ext uri="{28A0092B-C50C-407E-A947-70E740481C1C}">
-                        <a14:useLocalDpi xmlns="" xmlns:wpc="http://schemas.microsoft.com/office/word/2010/wordprocessingCanvas" xmlns:cx="http://schemas.microsoft.com/office/drawing/2014/chartex" xmlns:cx1="http://schemas.microsoft.com/office/drawing/2015/9/8/chartex" xmlns:cx2="http://schemas.microsoft.com/office/drawing/2015/10/21/chartex" xmlns:cx3="http://schemas.microsoft.com/office/drawing/2016/5/9/chartex" xmlns:cx4="http://schemas.microsoft.com/office/drawing/2016/5/10/chartex" xmlns:cx5="http://schemas.microsoft.com/office/drawing/2016/5/11/chartex" xmlns:cx6="http://schemas.microsoft.com/office/drawing/2016/5/12/chartex" xmlns:cx7="http://schemas.microsoft.com/office/drawing/2016/5/13/chartex" xmlns:cx8="http://schemas.microsoft.com/office/drawing/2016/5/14/chartex" xmlns:mc="http://schemas.openxmlformats.org/markup-compatibility/2006" xmlns:aink="http://schemas.microsoft.com/office/drawing/2016/ink" xmlns:am3d="http://schemas.microsoft.com/office/drawing/2017/model3d" xmlns:o="urn:schemas-microsoft-com:office:office" xmlns:oel="http://schemas.microsoft.com/office/2019/extlst" xmlns:v="urn:schemas-microsoft-com:vml" xmlns:wp14="http://schemas.microsoft.com/office/word/2010/wordprocessingDrawing" xmlns:w10="urn:schemas-microsoft-com:office:word" xmlns:w="http://schemas.openxmlformats.org/wordprocessingml/2006/main" xmlns:w14="http://schemas.microsoft.com/office/word/2010/wordml" xmlns:w15="http://schemas.microsoft.com/office/word/2012/wordml" xmlns:w16cex="http://schemas.microsoft.com/office/word/2018/wordml/cex" xmlns:w16cid="http://schemas.microsoft.com/office/word/2016/wordml/cid" xmlns:w16="http://schemas.microsoft.com/office/word/2018/wordml" xmlns:w16sdtdh="http://schemas.microsoft.com/office/word/2020/wordml/sdtdatahash" xmlns:w16se="http://schemas.microsoft.com/office/word/2015/wordml/symex" xmlns:wpg="http://schemas.microsoft.com/office/word/2010/wordprocessingGroup" xmlns:wpi="http://schemas.microsoft.com/office/word/2010/wordprocessingInk" xmlns:wps="http://schemas.microsoft.com/office/word/2010/wordprocessingShape" xmlns:a14="http://schemas.microsoft.com/office/drawing/2010/main" val="0"/>
+                        <a14:useLocalDpi xmlns:a14="http://schemas.microsoft.com/office/drawing/2010/main" xmlns:wps="http://schemas.microsoft.com/office/word/2010/wordprocessingShape" xmlns:wpi="http://schemas.microsoft.com/office/word/2010/wordprocessingInk" xmlns:wpg="http://schemas.microsoft.com/office/word/2010/wordprocessingGroup" xmlns:w16se="http://schemas.microsoft.com/office/word/2015/wordml/symex" xmlns:w16sdtdh="http://schemas.microsoft.com/office/word/2020/wordml/sdtdatahash" xmlns:w16="http://schemas.microsoft.com/office/word/2018/wordml" xmlns:w16cid="http://schemas.microsoft.com/office/word/2016/wordml/cid" xmlns:w16cex="http://schemas.microsoft.com/office/word/2018/wordml/cex" xmlns:w15="http://schemas.microsoft.com/office/word/2012/wordml" xmlns:w14="http://schemas.microsoft.com/office/word/2010/wordml" xmlns:w="http://schemas.openxmlformats.org/wordprocessingml/2006/main" xmlns:w10="urn:schemas-microsoft-com:office:word" xmlns:wp14="http://schemas.microsoft.com/office/word/2010/wordprocessingDrawing" xmlns:v="urn:schemas-microsoft-com:vml" xmlns:oel="http://schemas.microsoft.com/office/2019/extlst" xmlns:o="urn:schemas-microsoft-com:office:office" xmlns:am3d="http://schemas.microsoft.com/office/drawing/2017/model3d" xmlns:aink="http://schemas.microsoft.com/office/drawing/2016/ink" xmlns:mc="http://schemas.openxmlformats.org/markup-compatibility/2006" xmlns:cx8="http://schemas.microsoft.com/office/drawing/2016/5/14/chartex" xmlns:cx7="http://schemas.microsoft.com/office/drawing/2016/5/13/chartex" xmlns:cx6="http://schemas.microsoft.com/office/drawing/2016/5/12/chartex" xmlns:cx5="http://schemas.microsoft.com/office/drawing/2016/5/11/chartex" xmlns:cx4="http://schemas.microsoft.com/office/drawing/2016/5/10/chartex" xmlns:cx3="http://schemas.microsoft.com/office/drawing/2016/5/9/chartex" xmlns:cx2="http://schemas.microsoft.com/office/drawing/2015/10/21/chartex" xmlns:cx1="http://schemas.microsoft.com/office/drawing/2015/9/8/chartex" xmlns:cx="http://schemas.microsoft.com/office/drawing/2014/chartex" xmlns:wpc="http://schemas.microsoft.com/office/word/2010/wordprocessingCanvas" xmlns="" val="0"/>
                       </a:ext>
                     </a:extLst>
                   </a:blip>
@@ -2726,7 +5907,7 @@
                     <w:sz w:val="18"/>
                     <w:szCs w:val="18"/>
                   </w:rPr>
-                  <w:t>2</w:t>
+                  <w:t>3</w:t>
                 </w:r>
                 <w:r>
                   <w:rPr>
@@ -2749,7 +5930,7 @@
                       <w:sz w:val="18"/>
                       <w:szCs w:val="18"/>
                     </w:rPr>
-                    <w:t>2</w:t>
+                    <w:t>3</w:t>
                   </w:r>
                 </w:fldSimple>
               </w:p>
@@ -8472,7 +11653,7 @@
 </file>
 
 <file path=customXml/itemProps1.xml><?xml version="1.0" encoding="utf-8"?>
-<ds:datastoreItem xmlns:ds="http://schemas.openxmlformats.org/officeDocument/2006/customXml" ds:itemID="{AF33D804-7AC9-4A97-B5D1-AB10DCC1D1A3}">
+<ds:datastoreItem xmlns:ds="http://schemas.openxmlformats.org/officeDocument/2006/customXml" ds:itemID="{8A583908-3983-455C-9340-929EEE623078}">
   <ds:schemaRefs>
     <ds:schemaRef ds:uri="http://schemas.openxmlformats.org/officeDocument/2006/bibliography"/>
   </ds:schemaRefs>

</xml_diff>

<commit_message>
Update on exercise document for topic 9
</commit_message>
<xml_diff>
--- a/Courses/Software-Sciences/Module-3-Databases-New/09-Complex-Joins-and-Subqueries/09-Complex-Joins-and-Subqueries-Exercise.docx
+++ b/Courses/Software-Sciences/Module-3-Databases-New/09-Complex-Joins-and-Subqueries/09-Complex-Joins-and-Subqueries-Exercise.docx
@@ -529,6 +529,38 @@
           <w:lang w:val="bg-BG"/>
         </w:rPr>
         <w:t xml:space="preserve"> му.</w:t>
+      </w:r>
+      <w:r>
+        <w:rPr>
+          <w:lang w:val="bg-BG"/>
+        </w:rPr>
+        <w:t xml:space="preserve"> Сортирайте резултатите по </w:t>
+      </w:r>
+      <w:r>
+        <w:rPr>
+          <w:b/>
+          <w:lang w:val="bg-BG"/>
+        </w:rPr>
+        <w:t>височинтата</w:t>
+      </w:r>
+      <w:r>
+        <w:rPr>
+          <w:lang w:val="bg-BG"/>
+        </w:rPr>
+        <w:t xml:space="preserve"> на </w:t>
+      </w:r>
+      <w:r>
+        <w:rPr>
+          <w:b/>
+          <w:lang w:val="bg-BG"/>
+        </w:rPr>
+        <w:t>върха</w:t>
+      </w:r>
+      <w:r>
+        <w:rPr>
+          <w:lang w:val="bg-BG"/>
+        </w:rPr>
+        <w:t>.</w:t>
       </w:r>
     </w:p>
     <w:p>
@@ -4840,11 +4872,19 @@
       <w:r>
         <w:t xml:space="preserve"> </w:t>
       </w:r>
+      <w:proofErr w:type="spellStart"/>
       <w:r>
         <w:rPr>
           <w:b/>
         </w:rPr>
-        <w:t>потребители и продукти</w:t>
+        <w:t>потребители</w:t>
+      </w:r>
+      <w:proofErr w:type="spellEnd"/>
+      <w:r>
+        <w:rPr>
+          <w:b/>
+        </w:rPr>
+        <w:t xml:space="preserve"> и продукти</w:t>
       </w:r>
       <w:r>
         <w:t xml:space="preserve">. </w:t>
@@ -5265,7 +5305,7 @@
                               <a:blip r:embed="rId2">
                                 <a:extLst>
                                   <a:ext uri="{28A0092B-C50C-407E-A947-70E740481C1C}">
-                                    <a14:useLocalDpi xmlns:a14="http://schemas.microsoft.com/office/drawing/2010/main" xmlns:wps="http://schemas.microsoft.com/office/word/2010/wordprocessingShape" xmlns:wpi="http://schemas.microsoft.com/office/word/2010/wordprocessingInk" xmlns:wpg="http://schemas.microsoft.com/office/word/2010/wordprocessingGroup" xmlns:w16se="http://schemas.microsoft.com/office/word/2015/wordml/symex" xmlns:w16sdtdh="http://schemas.microsoft.com/office/word/2020/wordml/sdtdatahash" xmlns:w16="http://schemas.microsoft.com/office/word/2018/wordml" xmlns:w16cid="http://schemas.microsoft.com/office/word/2016/wordml/cid" xmlns:w16cex="http://schemas.microsoft.com/office/word/2018/wordml/cex" xmlns:w15="http://schemas.microsoft.com/office/word/2012/wordml" xmlns:w14="http://schemas.microsoft.com/office/word/2010/wordml" xmlns:w="http://schemas.openxmlformats.org/wordprocessingml/2006/main" xmlns:w10="urn:schemas-microsoft-com:office:word" xmlns:wp14="http://schemas.microsoft.com/office/word/2010/wordprocessingDrawing" xmlns:v="urn:schemas-microsoft-com:vml" xmlns:oel="http://schemas.microsoft.com/office/2019/extlst" xmlns:o="urn:schemas-microsoft-com:office:office" xmlns:am3d="http://schemas.microsoft.com/office/drawing/2017/model3d" xmlns:aink="http://schemas.microsoft.com/office/drawing/2016/ink" xmlns:mc="http://schemas.openxmlformats.org/markup-compatibility/2006" xmlns:cx8="http://schemas.microsoft.com/office/drawing/2016/5/14/chartex" xmlns:cx7="http://schemas.microsoft.com/office/drawing/2016/5/13/chartex" xmlns:cx6="http://schemas.microsoft.com/office/drawing/2016/5/12/chartex" xmlns:cx5="http://schemas.microsoft.com/office/drawing/2016/5/11/chartex" xmlns:cx4="http://schemas.microsoft.com/office/drawing/2016/5/10/chartex" xmlns:cx3="http://schemas.microsoft.com/office/drawing/2016/5/9/chartex" xmlns:cx2="http://schemas.microsoft.com/office/drawing/2015/10/21/chartex" xmlns:cx1="http://schemas.microsoft.com/office/drawing/2015/9/8/chartex" xmlns:cx="http://schemas.microsoft.com/office/drawing/2014/chartex" xmlns:wpc="http://schemas.microsoft.com/office/word/2010/wordprocessingCanvas" xmlns="" val="0"/>
+                                    <a14:useLocalDpi xmlns="" xmlns:wpc="http://schemas.microsoft.com/office/word/2010/wordprocessingCanvas" xmlns:cx="http://schemas.microsoft.com/office/drawing/2014/chartex" xmlns:cx1="http://schemas.microsoft.com/office/drawing/2015/9/8/chartex" xmlns:cx2="http://schemas.microsoft.com/office/drawing/2015/10/21/chartex" xmlns:cx3="http://schemas.microsoft.com/office/drawing/2016/5/9/chartex" xmlns:cx4="http://schemas.microsoft.com/office/drawing/2016/5/10/chartex" xmlns:cx5="http://schemas.microsoft.com/office/drawing/2016/5/11/chartex" xmlns:cx6="http://schemas.microsoft.com/office/drawing/2016/5/12/chartex" xmlns:cx7="http://schemas.microsoft.com/office/drawing/2016/5/13/chartex" xmlns:cx8="http://schemas.microsoft.com/office/drawing/2016/5/14/chartex" xmlns:mc="http://schemas.openxmlformats.org/markup-compatibility/2006" xmlns:aink="http://schemas.microsoft.com/office/drawing/2016/ink" xmlns:am3d="http://schemas.microsoft.com/office/drawing/2017/model3d" xmlns:o="urn:schemas-microsoft-com:office:office" xmlns:oel="http://schemas.microsoft.com/office/2019/extlst" xmlns:v="urn:schemas-microsoft-com:vml" xmlns:wp14="http://schemas.microsoft.com/office/word/2010/wordprocessingDrawing" xmlns:w10="urn:schemas-microsoft-com:office:word" xmlns:w="http://schemas.openxmlformats.org/wordprocessingml/2006/main" xmlns:w14="http://schemas.microsoft.com/office/word/2010/wordml" xmlns:w15="http://schemas.microsoft.com/office/word/2012/wordml" xmlns:w16cex="http://schemas.microsoft.com/office/word/2018/wordml/cex" xmlns:w16cid="http://schemas.microsoft.com/office/word/2016/wordml/cid" xmlns:w16="http://schemas.microsoft.com/office/word/2018/wordml" xmlns:w16sdtdh="http://schemas.microsoft.com/office/word/2020/wordml/sdtdatahash" xmlns:w16se="http://schemas.microsoft.com/office/word/2015/wordml/symex" xmlns:wpg="http://schemas.microsoft.com/office/word/2010/wordprocessingGroup" xmlns:wpi="http://schemas.microsoft.com/office/word/2010/wordprocessingInk" xmlns:wps="http://schemas.microsoft.com/office/word/2010/wordprocessingShape" xmlns:a14="http://schemas.microsoft.com/office/drawing/2010/main" val="0"/>
                                   </a:ext>
                                 </a:extLst>
                               </a:blip>
@@ -5331,7 +5371,7 @@
                               <a:blip r:embed="rId4">
                                 <a:extLst>
                                   <a:ext uri="{28A0092B-C50C-407E-A947-70E740481C1C}">
-                                    <a14:useLocalDpi xmlns:a14="http://schemas.microsoft.com/office/drawing/2010/main" xmlns:wps="http://schemas.microsoft.com/office/word/2010/wordprocessingShape" xmlns:wpi="http://schemas.microsoft.com/office/word/2010/wordprocessingInk" xmlns:wpg="http://schemas.microsoft.com/office/word/2010/wordprocessingGroup" xmlns:w16se="http://schemas.microsoft.com/office/word/2015/wordml/symex" xmlns:w16sdtdh="http://schemas.microsoft.com/office/word/2020/wordml/sdtdatahash" xmlns:w16="http://schemas.microsoft.com/office/word/2018/wordml" xmlns:w16cid="http://schemas.microsoft.com/office/word/2016/wordml/cid" xmlns:w16cex="http://schemas.microsoft.com/office/word/2018/wordml/cex" xmlns:w15="http://schemas.microsoft.com/office/word/2012/wordml" xmlns:w14="http://schemas.microsoft.com/office/word/2010/wordml" xmlns:w="http://schemas.openxmlformats.org/wordprocessingml/2006/main" xmlns:w10="urn:schemas-microsoft-com:office:word" xmlns:wp14="http://schemas.microsoft.com/office/word/2010/wordprocessingDrawing" xmlns:v="urn:schemas-microsoft-com:vml" xmlns:oel="http://schemas.microsoft.com/office/2019/extlst" xmlns:o="urn:schemas-microsoft-com:office:office" xmlns:am3d="http://schemas.microsoft.com/office/drawing/2017/model3d" xmlns:aink="http://schemas.microsoft.com/office/drawing/2016/ink" xmlns:mc="http://schemas.openxmlformats.org/markup-compatibility/2006" xmlns:cx8="http://schemas.microsoft.com/office/drawing/2016/5/14/chartex" xmlns:cx7="http://schemas.microsoft.com/office/drawing/2016/5/13/chartex" xmlns:cx6="http://schemas.microsoft.com/office/drawing/2016/5/12/chartex" xmlns:cx5="http://schemas.microsoft.com/office/drawing/2016/5/11/chartex" xmlns:cx4="http://schemas.microsoft.com/office/drawing/2016/5/10/chartex" xmlns:cx3="http://schemas.microsoft.com/office/drawing/2016/5/9/chartex" xmlns:cx2="http://schemas.microsoft.com/office/drawing/2015/10/21/chartex" xmlns:cx1="http://schemas.microsoft.com/office/drawing/2015/9/8/chartex" xmlns:cx="http://schemas.microsoft.com/office/drawing/2014/chartex" xmlns:wpc="http://schemas.microsoft.com/office/word/2010/wordprocessingCanvas" xmlns="" val="0"/>
+                                    <a14:useLocalDpi xmlns="" xmlns:wpc="http://schemas.microsoft.com/office/word/2010/wordprocessingCanvas" xmlns:cx="http://schemas.microsoft.com/office/drawing/2014/chartex" xmlns:cx1="http://schemas.microsoft.com/office/drawing/2015/9/8/chartex" xmlns:cx2="http://schemas.microsoft.com/office/drawing/2015/10/21/chartex" xmlns:cx3="http://schemas.microsoft.com/office/drawing/2016/5/9/chartex" xmlns:cx4="http://schemas.microsoft.com/office/drawing/2016/5/10/chartex" xmlns:cx5="http://schemas.microsoft.com/office/drawing/2016/5/11/chartex" xmlns:cx6="http://schemas.microsoft.com/office/drawing/2016/5/12/chartex" xmlns:cx7="http://schemas.microsoft.com/office/drawing/2016/5/13/chartex" xmlns:cx8="http://schemas.microsoft.com/office/drawing/2016/5/14/chartex" xmlns:mc="http://schemas.openxmlformats.org/markup-compatibility/2006" xmlns:aink="http://schemas.microsoft.com/office/drawing/2016/ink" xmlns:am3d="http://schemas.microsoft.com/office/drawing/2017/model3d" xmlns:o="urn:schemas-microsoft-com:office:office" xmlns:oel="http://schemas.microsoft.com/office/2019/extlst" xmlns:v="urn:schemas-microsoft-com:vml" xmlns:wp14="http://schemas.microsoft.com/office/word/2010/wordprocessingDrawing" xmlns:w10="urn:schemas-microsoft-com:office:word" xmlns:w="http://schemas.openxmlformats.org/wordprocessingml/2006/main" xmlns:w14="http://schemas.microsoft.com/office/word/2010/wordml" xmlns:w15="http://schemas.microsoft.com/office/word/2012/wordml" xmlns:w16cex="http://schemas.microsoft.com/office/word/2018/wordml/cex" xmlns:w16cid="http://schemas.microsoft.com/office/word/2016/wordml/cid" xmlns:w16="http://schemas.microsoft.com/office/word/2018/wordml" xmlns:w16sdtdh="http://schemas.microsoft.com/office/word/2020/wordml/sdtdatahash" xmlns:w16se="http://schemas.microsoft.com/office/word/2015/wordml/symex" xmlns:wpg="http://schemas.microsoft.com/office/word/2010/wordprocessingGroup" xmlns:wpi="http://schemas.microsoft.com/office/word/2010/wordprocessingInk" xmlns:wps="http://schemas.microsoft.com/office/word/2010/wordprocessingShape" xmlns:a14="http://schemas.microsoft.com/office/drawing/2010/main" val="0"/>
                                   </a:ext>
                                 </a:extLst>
                               </a:blip>
@@ -5450,10 +5490,10 @@
                               <a:blip r:embed="rId8">
                                 <a:extLst>
                                   <a:ext uri="{28A0092B-C50C-407E-A947-70E740481C1C}">
-                                    <a14:useLocalDpi xmlns:a14="http://schemas.microsoft.com/office/drawing/2010/main" xmlns:wps="http://schemas.microsoft.com/office/word/2010/wordprocessingShape" xmlns:wpi="http://schemas.microsoft.com/office/word/2010/wordprocessingInk" xmlns:wpg="http://schemas.microsoft.com/office/word/2010/wordprocessingGroup" xmlns:w16se="http://schemas.microsoft.com/office/word/2015/wordml/symex" xmlns:w16sdtdh="http://schemas.microsoft.com/office/word/2020/wordml/sdtdatahash" xmlns:w16="http://schemas.microsoft.com/office/word/2018/wordml" xmlns:w16cid="http://schemas.microsoft.com/office/word/2016/wordml/cid" xmlns:w16cex="http://schemas.microsoft.com/office/word/2018/wordml/cex" xmlns:w15="http://schemas.microsoft.com/office/word/2012/wordml" xmlns:w14="http://schemas.microsoft.com/office/word/2010/wordml" xmlns:w="http://schemas.openxmlformats.org/wordprocessingml/2006/main" xmlns:w10="urn:schemas-microsoft-com:office:word" xmlns:wp14="http://schemas.microsoft.com/office/word/2010/wordprocessingDrawing" xmlns:v="urn:schemas-microsoft-com:vml" xmlns:oel="http://schemas.microsoft.com/office/2019/extlst" xmlns:o="urn:schemas-microsoft-com:office:office" xmlns:am3d="http://schemas.microsoft.com/office/drawing/2017/model3d" xmlns:aink="http://schemas.microsoft.com/office/drawing/2016/ink" xmlns:mc="http://schemas.openxmlformats.org/markup-compatibility/2006" xmlns:cx8="http://schemas.microsoft.com/office/drawing/2016/5/14/chartex" xmlns:cx7="http://schemas.microsoft.com/office/drawing/2016/5/13/chartex" xmlns:cx6="http://schemas.microsoft.com/office/drawing/2016/5/12/chartex" xmlns:cx5="http://schemas.microsoft.com/office/drawing/2016/5/11/chartex" xmlns:cx4="http://schemas.microsoft.com/office/drawing/2016/5/10/chartex" xmlns:cx3="http://schemas.microsoft.com/office/drawing/2016/5/9/chartex" xmlns:cx2="http://schemas.microsoft.com/office/drawing/2015/10/21/chartex" xmlns:cx1="http://schemas.microsoft.com/office/drawing/2015/9/8/chartex" xmlns:cx="http://schemas.microsoft.com/office/drawing/2014/chartex" xmlns:wpc="http://schemas.microsoft.com/office/word/2010/wordprocessingCanvas" xmlns="" val="0"/>
+                                    <a14:useLocalDpi xmlns="" xmlns:wpc="http://schemas.microsoft.com/office/word/2010/wordprocessingCanvas" xmlns:cx="http://schemas.microsoft.com/office/drawing/2014/chartex" xmlns:cx1="http://schemas.microsoft.com/office/drawing/2015/9/8/chartex" xmlns:cx2="http://schemas.microsoft.com/office/drawing/2015/10/21/chartex" xmlns:cx3="http://schemas.microsoft.com/office/drawing/2016/5/9/chartex" xmlns:cx4="http://schemas.microsoft.com/office/drawing/2016/5/10/chartex" xmlns:cx5="http://schemas.microsoft.com/office/drawing/2016/5/11/chartex" xmlns:cx6="http://schemas.microsoft.com/office/drawing/2016/5/12/chartex" xmlns:cx7="http://schemas.microsoft.com/office/drawing/2016/5/13/chartex" xmlns:cx8="http://schemas.microsoft.com/office/drawing/2016/5/14/chartex" xmlns:mc="http://schemas.openxmlformats.org/markup-compatibility/2006" xmlns:aink="http://schemas.microsoft.com/office/drawing/2016/ink" xmlns:am3d="http://schemas.microsoft.com/office/drawing/2017/model3d" xmlns:o="urn:schemas-microsoft-com:office:office" xmlns:oel="http://schemas.microsoft.com/office/2019/extlst" xmlns:v="urn:schemas-microsoft-com:vml" xmlns:wp14="http://schemas.microsoft.com/office/word/2010/wordprocessingDrawing" xmlns:w10="urn:schemas-microsoft-com:office:word" xmlns:w="http://schemas.openxmlformats.org/wordprocessingml/2006/main" xmlns:w14="http://schemas.microsoft.com/office/word/2010/wordml" xmlns:w15="http://schemas.microsoft.com/office/word/2012/wordml" xmlns:w16cex="http://schemas.microsoft.com/office/word/2018/wordml/cex" xmlns:w16cid="http://schemas.microsoft.com/office/word/2016/wordml/cid" xmlns:w16="http://schemas.microsoft.com/office/word/2018/wordml" xmlns:w16sdtdh="http://schemas.microsoft.com/office/word/2020/wordml/sdtdatahash" xmlns:w16se="http://schemas.microsoft.com/office/word/2015/wordml/symex" xmlns:wpg="http://schemas.microsoft.com/office/word/2010/wordprocessingGroup" xmlns:wpi="http://schemas.microsoft.com/office/word/2010/wordprocessingInk" xmlns:wps="http://schemas.microsoft.com/office/word/2010/wordprocessingShape" xmlns:a14="http://schemas.microsoft.com/office/drawing/2010/main" val="0"/>
                                   </a:ext>
                                   <a:ext uri="{837473B0-CC2E-450A-ABE3-18F120FF3D39}">
-                                    <a1611:picAttrSrcUrl xmlns:a1611="http://schemas.microsoft.com/office/drawing/2016/11/main" xmlns:wps="http://schemas.microsoft.com/office/word/2010/wordprocessingShape" xmlns:wpi="http://schemas.microsoft.com/office/word/2010/wordprocessingInk" xmlns:wpg="http://schemas.microsoft.com/office/word/2010/wordprocessingGroup" xmlns:w16se="http://schemas.microsoft.com/office/word/2015/wordml/symex" xmlns:w16sdtdh="http://schemas.microsoft.com/office/word/2020/wordml/sdtdatahash" xmlns:w16="http://schemas.microsoft.com/office/word/2018/wordml" xmlns:w16cid="http://schemas.microsoft.com/office/word/2016/wordml/cid" xmlns:w16cex="http://schemas.microsoft.com/office/word/2018/wordml/cex" xmlns:w15="http://schemas.microsoft.com/office/word/2012/wordml" xmlns:w14="http://schemas.microsoft.com/office/word/2010/wordml" xmlns:w="http://schemas.openxmlformats.org/wordprocessingml/2006/main" xmlns:w10="urn:schemas-microsoft-com:office:word" xmlns:wp14="http://schemas.microsoft.com/office/word/2010/wordprocessingDrawing" xmlns:v="urn:schemas-microsoft-com:vml" xmlns:oel="http://schemas.microsoft.com/office/2019/extlst" xmlns:o="urn:schemas-microsoft-com:office:office" xmlns:am3d="http://schemas.microsoft.com/office/drawing/2017/model3d" xmlns:aink="http://schemas.microsoft.com/office/drawing/2016/ink" xmlns:mc="http://schemas.openxmlformats.org/markup-compatibility/2006" xmlns:cx8="http://schemas.microsoft.com/office/drawing/2016/5/14/chartex" xmlns:cx7="http://schemas.microsoft.com/office/drawing/2016/5/13/chartex" xmlns:cx6="http://schemas.microsoft.com/office/drawing/2016/5/12/chartex" xmlns:cx5="http://schemas.microsoft.com/office/drawing/2016/5/11/chartex" xmlns:cx4="http://schemas.microsoft.com/office/drawing/2016/5/10/chartex" xmlns:cx3="http://schemas.microsoft.com/office/drawing/2016/5/9/chartex" xmlns:cx2="http://schemas.microsoft.com/office/drawing/2015/10/21/chartex" xmlns:cx1="http://schemas.microsoft.com/office/drawing/2015/9/8/chartex" xmlns:cx="http://schemas.microsoft.com/office/drawing/2014/chartex" xmlns:wpc="http://schemas.microsoft.com/office/word/2010/wordprocessingCanvas" xmlns="" r:id="rId9"/>
+                                    <a1611:picAttrSrcUrl xmlns="" xmlns:wpc="http://schemas.microsoft.com/office/word/2010/wordprocessingCanvas" xmlns:cx="http://schemas.microsoft.com/office/drawing/2014/chartex" xmlns:cx1="http://schemas.microsoft.com/office/drawing/2015/9/8/chartex" xmlns:cx2="http://schemas.microsoft.com/office/drawing/2015/10/21/chartex" xmlns:cx3="http://schemas.microsoft.com/office/drawing/2016/5/9/chartex" xmlns:cx4="http://schemas.microsoft.com/office/drawing/2016/5/10/chartex" xmlns:cx5="http://schemas.microsoft.com/office/drawing/2016/5/11/chartex" xmlns:cx6="http://schemas.microsoft.com/office/drawing/2016/5/12/chartex" xmlns:cx7="http://schemas.microsoft.com/office/drawing/2016/5/13/chartex" xmlns:cx8="http://schemas.microsoft.com/office/drawing/2016/5/14/chartex" xmlns:mc="http://schemas.openxmlformats.org/markup-compatibility/2006" xmlns:aink="http://schemas.microsoft.com/office/drawing/2016/ink" xmlns:am3d="http://schemas.microsoft.com/office/drawing/2017/model3d" xmlns:o="urn:schemas-microsoft-com:office:office" xmlns:oel="http://schemas.microsoft.com/office/2019/extlst" xmlns:v="urn:schemas-microsoft-com:vml" xmlns:wp14="http://schemas.microsoft.com/office/word/2010/wordprocessingDrawing" xmlns:w10="urn:schemas-microsoft-com:office:word" xmlns:w="http://schemas.openxmlformats.org/wordprocessingml/2006/main" xmlns:w14="http://schemas.microsoft.com/office/word/2010/wordml" xmlns:w15="http://schemas.microsoft.com/office/word/2012/wordml" xmlns:w16cex="http://schemas.microsoft.com/office/word/2018/wordml/cex" xmlns:w16cid="http://schemas.microsoft.com/office/word/2016/wordml/cid" xmlns:w16="http://schemas.microsoft.com/office/word/2018/wordml" xmlns:w16sdtdh="http://schemas.microsoft.com/office/word/2020/wordml/sdtdatahash" xmlns:w16se="http://schemas.microsoft.com/office/word/2015/wordml/symex" xmlns:wpg="http://schemas.microsoft.com/office/word/2010/wordprocessingGroup" xmlns:wpi="http://schemas.microsoft.com/office/word/2010/wordprocessingInk" xmlns:wps="http://schemas.microsoft.com/office/word/2010/wordprocessingShape" xmlns:a1611="http://schemas.microsoft.com/office/drawing/2016/11/main" r:id="rId9"/>
                                   </a:ext>
                                 </a:extLst>
                               </a:blip>
@@ -5625,7 +5665,7 @@
                               <a:blip r:embed="rId15">
                                 <a:extLst>
                                   <a:ext uri="{28A0092B-C50C-407E-A947-70E740481C1C}">
-                                    <a14:useLocalDpi xmlns:a14="http://schemas.microsoft.com/office/drawing/2010/main" xmlns:wps="http://schemas.microsoft.com/office/word/2010/wordprocessingShape" xmlns:wpi="http://schemas.microsoft.com/office/word/2010/wordprocessingInk" xmlns:wpg="http://schemas.microsoft.com/office/word/2010/wordprocessingGroup" xmlns:w16se="http://schemas.microsoft.com/office/word/2015/wordml/symex" xmlns:w16sdtdh="http://schemas.microsoft.com/office/word/2020/wordml/sdtdatahash" xmlns:w16="http://schemas.microsoft.com/office/word/2018/wordml" xmlns:w16cid="http://schemas.microsoft.com/office/word/2016/wordml/cid" xmlns:w16cex="http://schemas.microsoft.com/office/word/2018/wordml/cex" xmlns:w15="http://schemas.microsoft.com/office/word/2012/wordml" xmlns:w14="http://schemas.microsoft.com/office/word/2010/wordml" xmlns:w="http://schemas.openxmlformats.org/wordprocessingml/2006/main" xmlns:w10="urn:schemas-microsoft-com:office:word" xmlns:wp14="http://schemas.microsoft.com/office/word/2010/wordprocessingDrawing" xmlns:v="urn:schemas-microsoft-com:vml" xmlns:oel="http://schemas.microsoft.com/office/2019/extlst" xmlns:o="urn:schemas-microsoft-com:office:office" xmlns:am3d="http://schemas.microsoft.com/office/drawing/2017/model3d" xmlns:aink="http://schemas.microsoft.com/office/drawing/2016/ink" xmlns:mc="http://schemas.openxmlformats.org/markup-compatibility/2006" xmlns:cx8="http://schemas.microsoft.com/office/drawing/2016/5/14/chartex" xmlns:cx7="http://schemas.microsoft.com/office/drawing/2016/5/13/chartex" xmlns:cx6="http://schemas.microsoft.com/office/drawing/2016/5/12/chartex" xmlns:cx5="http://schemas.microsoft.com/office/drawing/2016/5/11/chartex" xmlns:cx4="http://schemas.microsoft.com/office/drawing/2016/5/10/chartex" xmlns:cx3="http://schemas.microsoft.com/office/drawing/2016/5/9/chartex" xmlns:cx2="http://schemas.microsoft.com/office/drawing/2015/10/21/chartex" xmlns:cx1="http://schemas.microsoft.com/office/drawing/2015/9/8/chartex" xmlns:cx="http://schemas.microsoft.com/office/drawing/2014/chartex" xmlns:wpc="http://schemas.microsoft.com/office/word/2010/wordprocessingCanvas" xmlns="" val="0"/>
+                                    <a14:useLocalDpi xmlns="" xmlns:wpc="http://schemas.microsoft.com/office/word/2010/wordprocessingCanvas" xmlns:cx="http://schemas.microsoft.com/office/drawing/2014/chartex" xmlns:cx1="http://schemas.microsoft.com/office/drawing/2015/9/8/chartex" xmlns:cx2="http://schemas.microsoft.com/office/drawing/2015/10/21/chartex" xmlns:cx3="http://schemas.microsoft.com/office/drawing/2016/5/9/chartex" xmlns:cx4="http://schemas.microsoft.com/office/drawing/2016/5/10/chartex" xmlns:cx5="http://schemas.microsoft.com/office/drawing/2016/5/11/chartex" xmlns:cx6="http://schemas.microsoft.com/office/drawing/2016/5/12/chartex" xmlns:cx7="http://schemas.microsoft.com/office/drawing/2016/5/13/chartex" xmlns:cx8="http://schemas.microsoft.com/office/drawing/2016/5/14/chartex" xmlns:mc="http://schemas.openxmlformats.org/markup-compatibility/2006" xmlns:aink="http://schemas.microsoft.com/office/drawing/2016/ink" xmlns:am3d="http://schemas.microsoft.com/office/drawing/2017/model3d" xmlns:o="urn:schemas-microsoft-com:office:office" xmlns:oel="http://schemas.microsoft.com/office/2019/extlst" xmlns:v="urn:schemas-microsoft-com:vml" xmlns:wp14="http://schemas.microsoft.com/office/word/2010/wordprocessingDrawing" xmlns:w10="urn:schemas-microsoft-com:office:word" xmlns:w="http://schemas.openxmlformats.org/wordprocessingml/2006/main" xmlns:w14="http://schemas.microsoft.com/office/word/2010/wordml" xmlns:w15="http://schemas.microsoft.com/office/word/2012/wordml" xmlns:w16cex="http://schemas.microsoft.com/office/word/2018/wordml/cex" xmlns:w16cid="http://schemas.microsoft.com/office/word/2016/wordml/cid" xmlns:w16="http://schemas.microsoft.com/office/word/2018/wordml" xmlns:w16sdtdh="http://schemas.microsoft.com/office/word/2020/wordml/sdtdatahash" xmlns:w16se="http://schemas.microsoft.com/office/word/2015/wordml/symex" xmlns:wpg="http://schemas.microsoft.com/office/word/2010/wordprocessingGroup" xmlns:wpi="http://schemas.microsoft.com/office/word/2010/wordprocessingInk" xmlns:wps="http://schemas.microsoft.com/office/word/2010/wordprocessingShape" xmlns:a14="http://schemas.microsoft.com/office/drawing/2010/main" val="0"/>
                                   </a:ext>
                                 </a:extLst>
                               </a:blip>
@@ -5646,7 +5686,7 @@
                               </a:ln>
                               <a:extLst>
                                 <a:ext uri="{53640926-AAD7-44D8-BBD7-CCE9431645EC}">
-                                  <a14:shadowObscured xmlns:a14="http://schemas.microsoft.com/office/drawing/2010/main" xmlns:wps="http://schemas.microsoft.com/office/word/2010/wordprocessingShape" xmlns:wpi="http://schemas.microsoft.com/office/word/2010/wordprocessingInk" xmlns:wpg="http://schemas.microsoft.com/office/word/2010/wordprocessingGroup" xmlns:w16se="http://schemas.microsoft.com/office/word/2015/wordml/symex" xmlns:w16sdtdh="http://schemas.microsoft.com/office/word/2020/wordml/sdtdatahash" xmlns:w16="http://schemas.microsoft.com/office/word/2018/wordml" xmlns:w16cid="http://schemas.microsoft.com/office/word/2016/wordml/cid" xmlns:w16cex="http://schemas.microsoft.com/office/word/2018/wordml/cex" xmlns:w15="http://schemas.microsoft.com/office/word/2012/wordml" xmlns:w14="http://schemas.microsoft.com/office/word/2010/wordml" xmlns:w="http://schemas.openxmlformats.org/wordprocessingml/2006/main" xmlns:w10="urn:schemas-microsoft-com:office:word" xmlns:wp14="http://schemas.microsoft.com/office/word/2010/wordprocessingDrawing" xmlns:v="urn:schemas-microsoft-com:vml" xmlns:oel="http://schemas.microsoft.com/office/2019/extlst" xmlns:o="urn:schemas-microsoft-com:office:office" xmlns:am3d="http://schemas.microsoft.com/office/drawing/2017/model3d" xmlns:aink="http://schemas.microsoft.com/office/drawing/2016/ink" xmlns:mc="http://schemas.openxmlformats.org/markup-compatibility/2006" xmlns:cx8="http://schemas.microsoft.com/office/drawing/2016/5/14/chartex" xmlns:cx7="http://schemas.microsoft.com/office/drawing/2016/5/13/chartex" xmlns:cx6="http://schemas.microsoft.com/office/drawing/2016/5/12/chartex" xmlns:cx5="http://schemas.microsoft.com/office/drawing/2016/5/11/chartex" xmlns:cx4="http://schemas.microsoft.com/office/drawing/2016/5/10/chartex" xmlns:cx3="http://schemas.microsoft.com/office/drawing/2016/5/9/chartex" xmlns:cx2="http://schemas.microsoft.com/office/drawing/2015/10/21/chartex" xmlns:cx1="http://schemas.microsoft.com/office/drawing/2015/9/8/chartex" xmlns:cx="http://schemas.microsoft.com/office/drawing/2014/chartex" xmlns:wpc="http://schemas.microsoft.com/office/word/2010/wordprocessingCanvas" xmlns=""/>
+                                  <a14:shadowObscured xmlns="" xmlns:wpc="http://schemas.microsoft.com/office/word/2010/wordprocessingCanvas" xmlns:cx="http://schemas.microsoft.com/office/drawing/2014/chartex" xmlns:cx1="http://schemas.microsoft.com/office/drawing/2015/9/8/chartex" xmlns:cx2="http://schemas.microsoft.com/office/drawing/2015/10/21/chartex" xmlns:cx3="http://schemas.microsoft.com/office/drawing/2016/5/9/chartex" xmlns:cx4="http://schemas.microsoft.com/office/drawing/2016/5/10/chartex" xmlns:cx5="http://schemas.microsoft.com/office/drawing/2016/5/11/chartex" xmlns:cx6="http://schemas.microsoft.com/office/drawing/2016/5/12/chartex" xmlns:cx7="http://schemas.microsoft.com/office/drawing/2016/5/13/chartex" xmlns:cx8="http://schemas.microsoft.com/office/drawing/2016/5/14/chartex" xmlns:mc="http://schemas.openxmlformats.org/markup-compatibility/2006" xmlns:aink="http://schemas.microsoft.com/office/drawing/2016/ink" xmlns:am3d="http://schemas.microsoft.com/office/drawing/2017/model3d" xmlns:o="urn:schemas-microsoft-com:office:office" xmlns:oel="http://schemas.microsoft.com/office/2019/extlst" xmlns:v="urn:schemas-microsoft-com:vml" xmlns:wp14="http://schemas.microsoft.com/office/word/2010/wordprocessingDrawing" xmlns:w10="urn:schemas-microsoft-com:office:word" xmlns:w="http://schemas.openxmlformats.org/wordprocessingml/2006/main" xmlns:w14="http://schemas.microsoft.com/office/word/2010/wordml" xmlns:w15="http://schemas.microsoft.com/office/word/2012/wordml" xmlns:w16cex="http://schemas.microsoft.com/office/word/2018/wordml/cex" xmlns:w16cid="http://schemas.microsoft.com/office/word/2016/wordml/cid" xmlns:w16="http://schemas.microsoft.com/office/word/2018/wordml" xmlns:w16sdtdh="http://schemas.microsoft.com/office/word/2020/wordml/sdtdatahash" xmlns:w16se="http://schemas.microsoft.com/office/word/2015/wordml/symex" xmlns:wpg="http://schemas.microsoft.com/office/word/2010/wordprocessingGroup" xmlns:wpi="http://schemas.microsoft.com/office/word/2010/wordprocessingInk" xmlns:wps="http://schemas.microsoft.com/office/word/2010/wordprocessingShape" xmlns:a14="http://schemas.microsoft.com/office/drawing/2010/main"/>
                                 </a:ext>
                               </a:extLst>
                             </pic:spPr>
@@ -5694,7 +5734,7 @@
                               <a:blip r:embed="rId17">
                                 <a:extLst>
                                   <a:ext uri="{28A0092B-C50C-407E-A947-70E740481C1C}">
-                                    <a14:useLocalDpi xmlns:a14="http://schemas.microsoft.com/office/drawing/2010/main" xmlns:wps="http://schemas.microsoft.com/office/word/2010/wordprocessingShape" xmlns:wpi="http://schemas.microsoft.com/office/word/2010/wordprocessingInk" xmlns:wpg="http://schemas.microsoft.com/office/word/2010/wordprocessingGroup" xmlns:w16se="http://schemas.microsoft.com/office/word/2015/wordml/symex" xmlns:w16sdtdh="http://schemas.microsoft.com/office/word/2020/wordml/sdtdatahash" xmlns:w16="http://schemas.microsoft.com/office/word/2018/wordml" xmlns:w16cid="http://schemas.microsoft.com/office/word/2016/wordml/cid" xmlns:w16cex="http://schemas.microsoft.com/office/word/2018/wordml/cex" xmlns:w15="http://schemas.microsoft.com/office/word/2012/wordml" xmlns:w14="http://schemas.microsoft.com/office/word/2010/wordml" xmlns:w="http://schemas.openxmlformats.org/wordprocessingml/2006/main" xmlns:w10="urn:schemas-microsoft-com:office:word" xmlns:wp14="http://schemas.microsoft.com/office/word/2010/wordprocessingDrawing" xmlns:v="urn:schemas-microsoft-com:vml" xmlns:oel="http://schemas.microsoft.com/office/2019/extlst" xmlns:o="urn:schemas-microsoft-com:office:office" xmlns:am3d="http://schemas.microsoft.com/office/drawing/2017/model3d" xmlns:aink="http://schemas.microsoft.com/office/drawing/2016/ink" xmlns:mc="http://schemas.openxmlformats.org/markup-compatibility/2006" xmlns:cx8="http://schemas.microsoft.com/office/drawing/2016/5/14/chartex" xmlns:cx7="http://schemas.microsoft.com/office/drawing/2016/5/13/chartex" xmlns:cx6="http://schemas.microsoft.com/office/drawing/2016/5/12/chartex" xmlns:cx5="http://schemas.microsoft.com/office/drawing/2016/5/11/chartex" xmlns:cx4="http://schemas.microsoft.com/office/drawing/2016/5/10/chartex" xmlns:cx3="http://schemas.microsoft.com/office/drawing/2016/5/9/chartex" xmlns:cx2="http://schemas.microsoft.com/office/drawing/2015/10/21/chartex" xmlns:cx1="http://schemas.microsoft.com/office/drawing/2015/9/8/chartex" xmlns:cx="http://schemas.microsoft.com/office/drawing/2014/chartex" xmlns:wpc="http://schemas.microsoft.com/office/word/2010/wordprocessingCanvas" xmlns="" val="0"/>
+                                    <a14:useLocalDpi xmlns="" xmlns:wpc="http://schemas.microsoft.com/office/word/2010/wordprocessingCanvas" xmlns:cx="http://schemas.microsoft.com/office/drawing/2014/chartex" xmlns:cx1="http://schemas.microsoft.com/office/drawing/2015/9/8/chartex" xmlns:cx2="http://schemas.microsoft.com/office/drawing/2015/10/21/chartex" xmlns:cx3="http://schemas.microsoft.com/office/drawing/2016/5/9/chartex" xmlns:cx4="http://schemas.microsoft.com/office/drawing/2016/5/10/chartex" xmlns:cx5="http://schemas.microsoft.com/office/drawing/2016/5/11/chartex" xmlns:cx6="http://schemas.microsoft.com/office/drawing/2016/5/12/chartex" xmlns:cx7="http://schemas.microsoft.com/office/drawing/2016/5/13/chartex" xmlns:cx8="http://schemas.microsoft.com/office/drawing/2016/5/14/chartex" xmlns:mc="http://schemas.openxmlformats.org/markup-compatibility/2006" xmlns:aink="http://schemas.microsoft.com/office/drawing/2016/ink" xmlns:am3d="http://schemas.microsoft.com/office/drawing/2017/model3d" xmlns:o="urn:schemas-microsoft-com:office:office" xmlns:oel="http://schemas.microsoft.com/office/2019/extlst" xmlns:v="urn:schemas-microsoft-com:vml" xmlns:wp14="http://schemas.microsoft.com/office/word/2010/wordprocessingDrawing" xmlns:w10="urn:schemas-microsoft-com:office:word" xmlns:w="http://schemas.openxmlformats.org/wordprocessingml/2006/main" xmlns:w14="http://schemas.microsoft.com/office/word/2010/wordml" xmlns:w15="http://schemas.microsoft.com/office/word/2012/wordml" xmlns:w16cex="http://schemas.microsoft.com/office/word/2018/wordml/cex" xmlns:w16cid="http://schemas.microsoft.com/office/word/2016/wordml/cid" xmlns:w16="http://schemas.microsoft.com/office/word/2018/wordml" xmlns:w16sdtdh="http://schemas.microsoft.com/office/word/2020/wordml/sdtdatahash" xmlns:w16se="http://schemas.microsoft.com/office/word/2015/wordml/symex" xmlns:wpg="http://schemas.microsoft.com/office/word/2010/wordprocessingGroup" xmlns:wpi="http://schemas.microsoft.com/office/word/2010/wordprocessingInk" xmlns:wps="http://schemas.microsoft.com/office/word/2010/wordprocessingShape" xmlns:a14="http://schemas.microsoft.com/office/drawing/2010/main" val="0"/>
                                   </a:ext>
                                 </a:extLst>
                               </a:blip>
@@ -5818,7 +5858,7 @@
                   <a:blip r:embed="rId20">
                     <a:extLst>
                       <a:ext uri="{28A0092B-C50C-407E-A947-70E740481C1C}">
-                        <a14:useLocalDpi xmlns:a14="http://schemas.microsoft.com/office/drawing/2010/main" xmlns:wps="http://schemas.microsoft.com/office/word/2010/wordprocessingShape" xmlns:wpi="http://schemas.microsoft.com/office/word/2010/wordprocessingInk" xmlns:wpg="http://schemas.microsoft.com/office/word/2010/wordprocessingGroup" xmlns:w16se="http://schemas.microsoft.com/office/word/2015/wordml/symex" xmlns:w16sdtdh="http://schemas.microsoft.com/office/word/2020/wordml/sdtdatahash" xmlns:w16="http://schemas.microsoft.com/office/word/2018/wordml" xmlns:w16cid="http://schemas.microsoft.com/office/word/2016/wordml/cid" xmlns:w16cex="http://schemas.microsoft.com/office/word/2018/wordml/cex" xmlns:w15="http://schemas.microsoft.com/office/word/2012/wordml" xmlns:w14="http://schemas.microsoft.com/office/word/2010/wordml" xmlns:w="http://schemas.openxmlformats.org/wordprocessingml/2006/main" xmlns:w10="urn:schemas-microsoft-com:office:word" xmlns:wp14="http://schemas.microsoft.com/office/word/2010/wordprocessingDrawing" xmlns:v="urn:schemas-microsoft-com:vml" xmlns:oel="http://schemas.microsoft.com/office/2019/extlst" xmlns:o="urn:schemas-microsoft-com:office:office" xmlns:am3d="http://schemas.microsoft.com/office/drawing/2017/model3d" xmlns:aink="http://schemas.microsoft.com/office/drawing/2016/ink" xmlns:mc="http://schemas.openxmlformats.org/markup-compatibility/2006" xmlns:cx8="http://schemas.microsoft.com/office/drawing/2016/5/14/chartex" xmlns:cx7="http://schemas.microsoft.com/office/drawing/2016/5/13/chartex" xmlns:cx6="http://schemas.microsoft.com/office/drawing/2016/5/12/chartex" xmlns:cx5="http://schemas.microsoft.com/office/drawing/2016/5/11/chartex" xmlns:cx4="http://schemas.microsoft.com/office/drawing/2016/5/10/chartex" xmlns:cx3="http://schemas.microsoft.com/office/drawing/2016/5/9/chartex" xmlns:cx2="http://schemas.microsoft.com/office/drawing/2015/10/21/chartex" xmlns:cx1="http://schemas.microsoft.com/office/drawing/2015/9/8/chartex" xmlns:cx="http://schemas.microsoft.com/office/drawing/2014/chartex" xmlns:wpc="http://schemas.microsoft.com/office/word/2010/wordprocessingCanvas" xmlns="" val="0"/>
+                        <a14:useLocalDpi xmlns="" xmlns:wpc="http://schemas.microsoft.com/office/word/2010/wordprocessingCanvas" xmlns:cx="http://schemas.microsoft.com/office/drawing/2014/chartex" xmlns:cx1="http://schemas.microsoft.com/office/drawing/2015/9/8/chartex" xmlns:cx2="http://schemas.microsoft.com/office/drawing/2015/10/21/chartex" xmlns:cx3="http://schemas.microsoft.com/office/drawing/2016/5/9/chartex" xmlns:cx4="http://schemas.microsoft.com/office/drawing/2016/5/10/chartex" xmlns:cx5="http://schemas.microsoft.com/office/drawing/2016/5/11/chartex" xmlns:cx6="http://schemas.microsoft.com/office/drawing/2016/5/12/chartex" xmlns:cx7="http://schemas.microsoft.com/office/drawing/2016/5/13/chartex" xmlns:cx8="http://schemas.microsoft.com/office/drawing/2016/5/14/chartex" xmlns:mc="http://schemas.openxmlformats.org/markup-compatibility/2006" xmlns:aink="http://schemas.microsoft.com/office/drawing/2016/ink" xmlns:am3d="http://schemas.microsoft.com/office/drawing/2017/model3d" xmlns:o="urn:schemas-microsoft-com:office:office" xmlns:oel="http://schemas.microsoft.com/office/2019/extlst" xmlns:v="urn:schemas-microsoft-com:vml" xmlns:wp14="http://schemas.microsoft.com/office/word/2010/wordprocessingDrawing" xmlns:w10="urn:schemas-microsoft-com:office:word" xmlns:w="http://schemas.openxmlformats.org/wordprocessingml/2006/main" xmlns:w14="http://schemas.microsoft.com/office/word/2010/wordml" xmlns:w15="http://schemas.microsoft.com/office/word/2012/wordml" xmlns:w16cex="http://schemas.microsoft.com/office/word/2018/wordml/cex" xmlns:w16cid="http://schemas.microsoft.com/office/word/2016/wordml/cid" xmlns:w16="http://schemas.microsoft.com/office/word/2018/wordml" xmlns:w16sdtdh="http://schemas.microsoft.com/office/word/2020/wordml/sdtdatahash" xmlns:w16se="http://schemas.microsoft.com/office/word/2015/wordml/symex" xmlns:wpg="http://schemas.microsoft.com/office/word/2010/wordprocessingGroup" xmlns:wpi="http://schemas.microsoft.com/office/word/2010/wordprocessingInk" xmlns:wps="http://schemas.microsoft.com/office/word/2010/wordprocessingShape" xmlns:a14="http://schemas.microsoft.com/office/drawing/2010/main" val="0"/>
                       </a:ext>
                     </a:extLst>
                   </a:blip>
@@ -5907,7 +5947,7 @@
                     <w:sz w:val="18"/>
                     <w:szCs w:val="18"/>
                   </w:rPr>
-                  <w:t>3</w:t>
+                  <w:t>1</w:t>
                 </w:r>
                 <w:r>
                   <w:rPr>
@@ -11653,7 +11693,7 @@
 </file>
 
 <file path=customXml/itemProps1.xml><?xml version="1.0" encoding="utf-8"?>
-<ds:datastoreItem xmlns:ds="http://schemas.openxmlformats.org/officeDocument/2006/customXml" ds:itemID="{8A583908-3983-455C-9340-929EEE623078}">
+<ds:datastoreItem xmlns:ds="http://schemas.openxmlformats.org/officeDocument/2006/customXml" ds:itemID="{FCDA8E6F-43F0-443A-9CD0-E0F0B03B2703}">
   <ds:schemaRefs>
     <ds:schemaRef ds:uri="http://schemas.openxmlformats.org/officeDocument/2006/bibliography"/>
   </ds:schemaRefs>

</xml_diff>

<commit_message>
Updating data topic 9 exercise document
</commit_message>
<xml_diff>
--- a/Courses/Software-Sciences/Module-3-Databases-New/09-Complex-Joins-and-Subqueries/09-Complex-Joins-and-Subqueries-Exercise.docx
+++ b/Courses/Software-Sciences/Module-3-Databases-New/09-Complex-Joins-and-Subqueries/09-Complex-Joins-and-Subqueries-Exercise.docx
@@ -409,12 +409,15 @@
     <w:p>
       <w:pPr>
         <w:pStyle w:val="Heading2"/>
-      </w:pPr>
-      <w:r>
-        <w:rPr>
-          <w:lang w:val="bg-BG"/>
-        </w:rPr>
-        <w:t>Най-високи върхове в Азия</w:t>
+        <w:rPr>
+          <w:lang w:val="bg-BG"/>
+        </w:rPr>
+      </w:pPr>
+      <w:r>
+        <w:rPr>
+          <w:lang w:val="bg-BG"/>
+        </w:rPr>
+        <w:t>Поръчки</w:t>
       </w:r>
     </w:p>
     <w:p>
@@ -422,19 +425,45 @@
         <w:rPr>
           <w:lang w:val="bg-BG"/>
         </w:rPr>
-        <w:t xml:space="preserve">Ивлечете </w:t>
+        <w:t xml:space="preserve">Извлечете информация за </w:t>
       </w:r>
       <w:r>
         <w:rPr>
           <w:b/>
           <w:lang w:val="bg-BG"/>
         </w:rPr>
+        <w:t>поръчките</w:t>
+      </w:r>
+      <w:r>
+        <w:rPr>
+          <w:lang w:val="bg-BG"/>
+        </w:rPr>
+        <w:t xml:space="preserve">, включващи </w:t>
+      </w:r>
+      <w:r>
+        <w:rPr>
+          <w:b/>
+          <w:lang w:val="bg-BG"/>
+        </w:rPr>
         <w:t>името</w:t>
       </w:r>
       <w:r>
         <w:rPr>
           <w:lang w:val="bg-BG"/>
         </w:rPr>
+        <w:t xml:space="preserve"> и </w:t>
+      </w:r>
+      <w:r>
+        <w:rPr>
+          <w:b/>
+          <w:lang w:val="bg-BG"/>
+        </w:rPr>
+        <w:t>цената</w:t>
+      </w:r>
+      <w:r>
+        <w:rPr>
+          <w:lang w:val="bg-BG"/>
+        </w:rPr>
         <w:t xml:space="preserve"> на </w:t>
       </w:r>
       <w:r>
@@ -442,20 +471,45 @@
           <w:b/>
           <w:lang w:val="bg-BG"/>
         </w:rPr>
-        <w:t>планините</w:t>
-      </w:r>
-      <w:r>
-        <w:rPr>
-          <w:lang w:val="bg-BG"/>
-        </w:rPr>
-        <w:t xml:space="preserve">, които се намират в </w:t>
+        <w:t>продуктите</w:t>
+      </w:r>
+      <w:r>
+        <w:rPr>
+          <w:lang w:val="bg-BG"/>
+        </w:rPr>
+        <w:t xml:space="preserve"> и </w:t>
       </w:r>
       <w:r>
         <w:rPr>
           <w:b/>
           <w:lang w:val="bg-BG"/>
         </w:rPr>
-        <w:t>континента</w:t>
+        <w:t>името</w:t>
+      </w:r>
+      <w:r>
+        <w:rPr>
+          <w:lang w:val="bg-BG"/>
+        </w:rPr>
+        <w:t xml:space="preserve"> на </w:t>
+      </w:r>
+      <w:r>
+        <w:rPr>
+          <w:b/>
+          <w:lang w:val="bg-BG"/>
+        </w:rPr>
+        <w:t>клиентите</w:t>
+      </w:r>
+      <w:r>
+        <w:rPr>
+          <w:lang w:val="bg-BG"/>
+        </w:rPr>
+        <w:t xml:space="preserve">, </w:t>
+      </w:r>
+      <w:r>
+        <w:rPr>
+          <w:lang w:val="bg-BG"/>
+        </w:rPr>
+        <w:t>които са ги</w:t>
       </w:r>
       <w:r>
         <w:rPr>
@@ -467,506 +521,28 @@
         <w:rPr>
           <w:lang w:val="bg-BG"/>
         </w:rPr>
-        <w:t>"</w:t>
-      </w:r>
+        <w:t>поръчали.</w:t>
+      </w:r>
+      <w:r>
+        <w:t xml:space="preserve"> </w:t>
+      </w:r>
+      <w:r>
+        <w:rPr>
+          <w:lang w:val="bg-BG"/>
+        </w:rPr>
+        <w:t xml:space="preserve">Сортирайте резултатите по </w:t>
+      </w:r>
+      <w:proofErr w:type="spellStart"/>
       <w:r>
         <w:rPr>
           <w:rFonts w:ascii="Consolas" w:hAnsi="Consolas"/>
           <w:b/>
         </w:rPr>
-        <w:t>Asia</w:t>
-      </w:r>
-      <w:r>
-        <w:rPr>
-          <w:lang w:val="bg-BG"/>
-        </w:rPr>
-        <w:t>"</w:t>
-      </w:r>
-      <w:r>
-        <w:t xml:space="preserve"> </w:t>
-      </w:r>
-      <w:r>
-        <w:rPr>
-          <w:lang w:val="bg-BG"/>
-        </w:rPr>
-        <w:t xml:space="preserve">и </w:t>
-      </w:r>
-      <w:r>
-        <w:rPr>
-          <w:b/>
-          <w:lang w:val="bg-BG"/>
-        </w:rPr>
-        <w:t>най-високия</w:t>
-      </w:r>
-      <w:r>
-        <w:rPr>
-          <w:lang w:val="bg-BG"/>
-        </w:rPr>
-        <w:t xml:space="preserve"> им </w:t>
-      </w:r>
-      <w:r>
-        <w:rPr>
-          <w:b/>
-          <w:lang w:val="bg-BG"/>
-        </w:rPr>
-        <w:t>връх</w:t>
-      </w:r>
-      <w:r>
-        <w:rPr>
-          <w:lang w:val="bg-BG"/>
-        </w:rPr>
-        <w:t xml:space="preserve">, заедно с </w:t>
-      </w:r>
-      <w:r>
-        <w:rPr>
-          <w:b/>
-          <w:lang w:val="bg-BG"/>
-        </w:rPr>
-        <w:t>височината</w:t>
-      </w:r>
-      <w:r>
-        <w:rPr>
-          <w:lang w:val="bg-BG"/>
-        </w:rPr>
-        <w:t xml:space="preserve"> му.</w:t>
-      </w:r>
-      <w:r>
-        <w:rPr>
-          <w:lang w:val="bg-BG"/>
-        </w:rPr>
-        <w:t xml:space="preserve"> Сортирайте резултатите по </w:t>
-      </w:r>
-      <w:r>
-        <w:rPr>
-          <w:b/>
-          <w:lang w:val="bg-BG"/>
-        </w:rPr>
-        <w:t>височинтата</w:t>
-      </w:r>
-      <w:r>
-        <w:rPr>
-          <w:lang w:val="bg-BG"/>
-        </w:rPr>
-        <w:t xml:space="preserve"> на </w:t>
-      </w:r>
-      <w:r>
-        <w:rPr>
-          <w:b/>
-          <w:lang w:val="bg-BG"/>
-        </w:rPr>
-        <w:t>върха</w:t>
-      </w:r>
-      <w:r>
-        <w:rPr>
-          <w:lang w:val="bg-BG"/>
-        </w:rPr>
+        <w:t>OrderId</w:t>
+      </w:r>
+      <w:proofErr w:type="spellEnd"/>
+      <w:r>
         <w:t>.</w:t>
-      </w:r>
-    </w:p>
-    <w:p>
-      <w:pPr>
-        <w:pStyle w:val="Heading3"/>
-        <w:rPr>
-          <w:lang w:val="bg-BG"/>
-        </w:rPr>
-      </w:pPr>
-      <w:r>
-        <w:rPr>
-          <w:lang w:val="bg-BG"/>
-        </w:rPr>
-        <w:t>Пример</w:t>
-      </w:r>
-    </w:p>
-    <w:tbl>
-      <w:tblPr>
-        <w:tblStyle w:val="TableGrid"/>
-        <w:tblW w:w="0" w:type="auto"/>
-        <w:tblInd w:w="108" w:type="dxa"/>
-        <w:tblLook w:val="04A0"/>
-      </w:tblPr>
-      <w:tblGrid>
-        <w:gridCol w:w="1701"/>
-        <w:gridCol w:w="1843"/>
-        <w:gridCol w:w="1843"/>
-      </w:tblGrid>
-      <w:tr>
-        <w:tc>
-          <w:tcPr>
-            <w:tcW w:w="1701" w:type="dxa"/>
-            <w:shd w:val="clear" w:color="auto" w:fill="D9D9D9" w:themeFill="background1" w:themeFillShade="D9"/>
-            <w:vAlign w:val="center"/>
-          </w:tcPr>
-          <w:p>
-            <w:pPr>
-              <w:spacing w:after="0"/>
-              <w:jc w:val="center"/>
-              <w:rPr>
-                <w:b/>
-                <w:bCs/>
-                <w:noProof/>
-              </w:rPr>
-            </w:pPr>
-            <w:r>
-              <w:rPr>
-                <w:b/>
-                <w:bCs/>
-                <w:noProof/>
-              </w:rPr>
-              <w:t>HighestPeak</w:t>
-            </w:r>
-          </w:p>
-        </w:tc>
-        <w:tc>
-          <w:tcPr>
-            <w:tcW w:w="1843" w:type="dxa"/>
-            <w:shd w:val="clear" w:color="auto" w:fill="D9D9D9" w:themeFill="background1" w:themeFillShade="D9"/>
-            <w:vAlign w:val="center"/>
-          </w:tcPr>
-          <w:p>
-            <w:pPr>
-              <w:spacing w:after="0"/>
-              <w:jc w:val="center"/>
-              <w:rPr>
-                <w:b/>
-                <w:bCs/>
-                <w:noProof/>
-              </w:rPr>
-            </w:pPr>
-            <w:r>
-              <w:rPr>
-                <w:b/>
-                <w:bCs/>
-                <w:noProof/>
-              </w:rPr>
-              <w:t>MountainName</w:t>
-            </w:r>
-          </w:p>
-        </w:tc>
-        <w:tc>
-          <w:tcPr>
-            <w:tcW w:w="1843" w:type="dxa"/>
-            <w:shd w:val="clear" w:color="auto" w:fill="D9D9D9" w:themeFill="background1" w:themeFillShade="D9"/>
-            <w:vAlign w:val="center"/>
-          </w:tcPr>
-          <w:p>
-            <w:pPr>
-              <w:spacing w:after="0"/>
-              <w:jc w:val="center"/>
-              <w:rPr>
-                <w:b/>
-                <w:bCs/>
-                <w:noProof/>
-              </w:rPr>
-            </w:pPr>
-            <w:r>
-              <w:rPr>
-                <w:b/>
-                <w:bCs/>
-                <w:noProof/>
-              </w:rPr>
-              <w:t>PeakHeight</w:t>
-            </w:r>
-          </w:p>
-        </w:tc>
-      </w:tr>
-      <w:tr>
-        <w:tc>
-          <w:tcPr>
-            <w:tcW w:w="1701" w:type="dxa"/>
-            <w:vAlign w:val="center"/>
-          </w:tcPr>
-          <w:p>
-            <w:pPr>
-              <w:spacing w:after="0"/>
-            </w:pPr>
-            <w:r>
-              <w:t>Everest</w:t>
-            </w:r>
-          </w:p>
-        </w:tc>
-        <w:tc>
-          <w:tcPr>
-            <w:tcW w:w="1843" w:type="dxa"/>
-            <w:vAlign w:val="center"/>
-          </w:tcPr>
-          <w:p>
-            <w:pPr>
-              <w:spacing w:after="0"/>
-            </w:pPr>
-            <w:r>
-              <w:t>Himalayas</w:t>
-            </w:r>
-          </w:p>
-        </w:tc>
-        <w:tc>
-          <w:tcPr>
-            <w:tcW w:w="1843" w:type="dxa"/>
-            <w:vAlign w:val="center"/>
-          </w:tcPr>
-          <w:p>
-            <w:pPr>
-              <w:spacing w:after="0"/>
-            </w:pPr>
-            <w:r>
-              <w:t>8848</w:t>
-            </w:r>
-          </w:p>
-        </w:tc>
-      </w:tr>
-      <w:tr>
-        <w:tc>
-          <w:tcPr>
-            <w:tcW w:w="1701" w:type="dxa"/>
-            <w:vAlign w:val="center"/>
-          </w:tcPr>
-          <w:p>
-            <w:pPr>
-              <w:spacing w:after="0"/>
-            </w:pPr>
-            <w:r>
-              <w:t>K2</w:t>
-            </w:r>
-          </w:p>
-        </w:tc>
-        <w:tc>
-          <w:tcPr>
-            <w:tcW w:w="1843" w:type="dxa"/>
-            <w:vAlign w:val="center"/>
-          </w:tcPr>
-          <w:p>
-            <w:pPr>
-              <w:spacing w:after="0"/>
-            </w:pPr>
-            <w:r>
-              <w:t>Karakoram Range</w:t>
-            </w:r>
-          </w:p>
-        </w:tc>
-        <w:tc>
-          <w:tcPr>
-            <w:tcW w:w="1843" w:type="dxa"/>
-            <w:vAlign w:val="center"/>
-          </w:tcPr>
-          <w:p>
-            <w:pPr>
-              <w:spacing w:after="0"/>
-            </w:pPr>
-            <w:r>
-              <w:t>8611</w:t>
-            </w:r>
-          </w:p>
-        </w:tc>
-      </w:tr>
-      <w:tr>
-        <w:tc>
-          <w:tcPr>
-            <w:tcW w:w="1701" w:type="dxa"/>
-            <w:vAlign w:val="center"/>
-          </w:tcPr>
-          <w:p>
-            <w:pPr>
-              <w:spacing w:after="0"/>
-            </w:pPr>
-            <w:r>
-              <w:t>Lhotse</w:t>
-            </w:r>
-          </w:p>
-        </w:tc>
-        <w:tc>
-          <w:tcPr>
-            <w:tcW w:w="1843" w:type="dxa"/>
-            <w:vAlign w:val="center"/>
-          </w:tcPr>
-          <w:p>
-            <w:pPr>
-              <w:spacing w:after="0"/>
-            </w:pPr>
-            <w:r>
-              <w:t>Himalayas</w:t>
-            </w:r>
-          </w:p>
-        </w:tc>
-        <w:tc>
-          <w:tcPr>
-            <w:tcW w:w="1843" w:type="dxa"/>
-            <w:vAlign w:val="center"/>
-          </w:tcPr>
-          <w:p>
-            <w:pPr>
-              <w:spacing w:after="0"/>
-            </w:pPr>
-            <w:r>
-              <w:t>8516</w:t>
-            </w:r>
-          </w:p>
-        </w:tc>
-      </w:tr>
-      <w:tr>
-        <w:tc>
-          <w:tcPr>
-            <w:tcW w:w="1701" w:type="dxa"/>
-            <w:vAlign w:val="center"/>
-          </w:tcPr>
-          <w:p>
-            <w:pPr>
-              <w:spacing w:after="0"/>
-            </w:pPr>
-            <w:r>
-              <w:t>Makalu</w:t>
-            </w:r>
-          </w:p>
-        </w:tc>
-        <w:tc>
-          <w:tcPr>
-            <w:tcW w:w="1843" w:type="dxa"/>
-            <w:vAlign w:val="center"/>
-          </w:tcPr>
-          <w:p>
-            <w:pPr>
-              <w:spacing w:after="0"/>
-            </w:pPr>
-            <w:r>
-              <w:t>Himalayas</w:t>
-            </w:r>
-          </w:p>
-        </w:tc>
-        <w:tc>
-          <w:tcPr>
-            <w:tcW w:w="1843" w:type="dxa"/>
-            <w:vAlign w:val="center"/>
-          </w:tcPr>
-          <w:p>
-            <w:pPr>
-              <w:spacing w:after="0"/>
-            </w:pPr>
-            <w:r>
-              <w:t>8485</w:t>
-            </w:r>
-          </w:p>
-        </w:tc>
-      </w:tr>
-    </w:tbl>
-    <w:p>
-      <w:pPr>
-        <w:pStyle w:val="Heading2"/>
-        <w:rPr>
-          <w:lang w:val="bg-BG"/>
-        </w:rPr>
-      </w:pPr>
-      <w:r>
-        <w:rPr>
-          <w:lang w:val="bg-BG"/>
-        </w:rPr>
-        <w:t>Поръчки</w:t>
-      </w:r>
-    </w:p>
-    <w:p>
-      <w:pPr>
-        <w:rPr>
-          <w:lang w:val="bg-BG"/>
-        </w:rPr>
-      </w:pPr>
-      <w:r>
-        <w:rPr>
-          <w:lang w:val="bg-BG"/>
-        </w:rPr>
-        <w:t xml:space="preserve">Извлечете информация за </w:t>
-      </w:r>
-      <w:r>
-        <w:rPr>
-          <w:b/>
-          <w:lang w:val="bg-BG"/>
-        </w:rPr>
-        <w:t>поръчките</w:t>
-      </w:r>
-      <w:r>
-        <w:rPr>
-          <w:lang w:val="bg-BG"/>
-        </w:rPr>
-        <w:t xml:space="preserve">, включващи </w:t>
-      </w:r>
-      <w:r>
-        <w:rPr>
-          <w:b/>
-          <w:lang w:val="bg-BG"/>
-        </w:rPr>
-        <w:t>името</w:t>
-      </w:r>
-      <w:r>
-        <w:rPr>
-          <w:lang w:val="bg-BG"/>
-        </w:rPr>
-        <w:t xml:space="preserve"> и </w:t>
-      </w:r>
-      <w:r>
-        <w:rPr>
-          <w:b/>
-          <w:lang w:val="bg-BG"/>
-        </w:rPr>
-        <w:t>цената</w:t>
-      </w:r>
-      <w:r>
-        <w:rPr>
-          <w:lang w:val="bg-BG"/>
-        </w:rPr>
-        <w:t xml:space="preserve"> на </w:t>
-      </w:r>
-      <w:r>
-        <w:rPr>
-          <w:b/>
-          <w:lang w:val="bg-BG"/>
-        </w:rPr>
-        <w:t>продуктите</w:t>
-      </w:r>
-      <w:r>
-        <w:rPr>
-          <w:lang w:val="bg-BG"/>
-        </w:rPr>
-        <w:t xml:space="preserve"> и </w:t>
-      </w:r>
-      <w:r>
-        <w:rPr>
-          <w:b/>
-          <w:lang w:val="bg-BG"/>
-        </w:rPr>
-        <w:t>името</w:t>
-      </w:r>
-      <w:r>
-        <w:rPr>
-          <w:lang w:val="bg-BG"/>
-        </w:rPr>
-        <w:t xml:space="preserve"> на </w:t>
-      </w:r>
-      <w:r>
-        <w:rPr>
-          <w:b/>
-          <w:lang w:val="bg-BG"/>
-        </w:rPr>
-        <w:t>клиентите</w:t>
-      </w:r>
-      <w:r>
-        <w:rPr>
-          <w:lang w:val="bg-BG"/>
-        </w:rPr>
-        <w:t xml:space="preserve">, </w:t>
-      </w:r>
-      <w:r>
-        <w:rPr>
-          <w:lang w:val="bg-BG"/>
-        </w:rPr>
-        <w:t>които са ги</w:t>
-      </w:r>
-      <w:r>
-        <w:rPr>
-          <w:lang w:val="bg-BG"/>
-        </w:rPr>
-        <w:t xml:space="preserve"> </w:t>
-      </w:r>
-      <w:r>
-        <w:rPr>
-          <w:lang w:val="bg-BG"/>
-        </w:rPr>
-        <w:t>поръчали.</w:t>
       </w:r>
     </w:p>
     <w:p>
@@ -1134,10 +710,16 @@
           </w:tcPr>
           <w:p>
             <w:pPr>
+              <w:tabs>
+                <w:tab w:val="left" w:pos="600"/>
+              </w:tabs>
               <w:spacing w:after="0"/>
             </w:pPr>
             <w:r>
               <w:t>1</w:t>
+            </w:r>
+            <w:r>
+              <w:tab/>
             </w:r>
           </w:p>
         </w:tc>
@@ -1409,6 +991,509 @@
             </w:r>
             <w:r>
               <w:t>.99</w:t>
+            </w:r>
+          </w:p>
+        </w:tc>
+      </w:tr>
+      <w:tr>
+        <w:tc>
+          <w:tcPr>
+            <w:tcW w:w="1418" w:type="dxa"/>
+          </w:tcPr>
+          <w:p>
+            <w:pPr>
+              <w:spacing w:after="0"/>
+            </w:pPr>
+            <w:r>
+              <w:t>5</w:t>
+            </w:r>
+          </w:p>
+        </w:tc>
+        <w:tc>
+          <w:tcPr>
+            <w:tcW w:w="1843" w:type="dxa"/>
+          </w:tcPr>
+          <w:p>
+            <w:pPr>
+              <w:spacing w:after="0"/>
+            </w:pPr>
+            <w:proofErr w:type="spellStart"/>
+            <w:r>
+              <w:t>Yordan</w:t>
+            </w:r>
+            <w:proofErr w:type="spellEnd"/>
+          </w:p>
+        </w:tc>
+        <w:tc>
+          <w:tcPr>
+            <w:tcW w:w="1984" w:type="dxa"/>
+          </w:tcPr>
+          <w:p>
+            <w:pPr>
+              <w:spacing w:after="0"/>
+            </w:pPr>
+            <w:proofErr w:type="spellStart"/>
+            <w:r>
+              <w:t>Ivanov</w:t>
+            </w:r>
+            <w:proofErr w:type="spellEnd"/>
+          </w:p>
+        </w:tc>
+        <w:tc>
+          <w:tcPr>
+            <w:tcW w:w="1843" w:type="dxa"/>
+          </w:tcPr>
+          <w:p>
+            <w:pPr>
+              <w:spacing w:after="0"/>
+            </w:pPr>
+            <w:r>
+              <w:t>Sofa</w:t>
+            </w:r>
+          </w:p>
+        </w:tc>
+        <w:tc>
+          <w:tcPr>
+            <w:tcW w:w="1843" w:type="dxa"/>
+          </w:tcPr>
+          <w:p>
+            <w:pPr>
+              <w:spacing w:after="0"/>
+            </w:pPr>
+            <w:r>
+              <w:t>1500</w:t>
+            </w:r>
+          </w:p>
+        </w:tc>
+      </w:tr>
+      <w:tr>
+        <w:tc>
+          <w:tcPr>
+            <w:tcW w:w="1418" w:type="dxa"/>
+          </w:tcPr>
+          <w:p>
+            <w:pPr>
+              <w:tabs>
+                <w:tab w:val="left" w:pos="563"/>
+              </w:tabs>
+              <w:spacing w:after="0"/>
+            </w:pPr>
+            <w:r>
+              <w:t>6</w:t>
+            </w:r>
+            <w:r>
+              <w:tab/>
+            </w:r>
+          </w:p>
+        </w:tc>
+        <w:tc>
+          <w:tcPr>
+            <w:tcW w:w="1843" w:type="dxa"/>
+          </w:tcPr>
+          <w:p>
+            <w:pPr>
+              <w:spacing w:after="0"/>
+            </w:pPr>
+            <w:proofErr w:type="spellStart"/>
+            <w:r>
+              <w:t>Yordan</w:t>
+            </w:r>
+            <w:proofErr w:type="spellEnd"/>
+          </w:p>
+        </w:tc>
+        <w:tc>
+          <w:tcPr>
+            <w:tcW w:w="1984" w:type="dxa"/>
+          </w:tcPr>
+          <w:p>
+            <w:pPr>
+              <w:spacing w:after="0"/>
+            </w:pPr>
+            <w:proofErr w:type="spellStart"/>
+            <w:r>
+              <w:t>Ivanov</w:t>
+            </w:r>
+            <w:proofErr w:type="spellEnd"/>
+          </w:p>
+        </w:tc>
+        <w:tc>
+          <w:tcPr>
+            <w:tcW w:w="1843" w:type="dxa"/>
+          </w:tcPr>
+          <w:p>
+            <w:pPr>
+              <w:spacing w:after="0"/>
+            </w:pPr>
+            <w:r>
+              <w:t>Phone</w:t>
+            </w:r>
+          </w:p>
+        </w:tc>
+        <w:tc>
+          <w:tcPr>
+            <w:tcW w:w="1843" w:type="dxa"/>
+          </w:tcPr>
+          <w:p>
+            <w:pPr>
+              <w:spacing w:after="0"/>
+            </w:pPr>
+            <w:r>
+              <w:t>5</w:t>
+            </w:r>
+            <w:r>
+              <w:t>10.99</w:t>
+            </w:r>
+          </w:p>
+        </w:tc>
+      </w:tr>
+      <w:tr>
+        <w:tc>
+          <w:tcPr>
+            <w:tcW w:w="1418" w:type="dxa"/>
+          </w:tcPr>
+          <w:p>
+            <w:pPr>
+              <w:spacing w:after="0"/>
+            </w:pPr>
+            <w:r>
+              <w:t>7</w:t>
+            </w:r>
+          </w:p>
+        </w:tc>
+        <w:tc>
+          <w:tcPr>
+            <w:tcW w:w="1843" w:type="dxa"/>
+          </w:tcPr>
+          <w:p>
+            <w:pPr>
+              <w:spacing w:after="0"/>
+            </w:pPr>
+            <w:r>
+              <w:t>Maria</w:t>
+            </w:r>
+          </w:p>
+        </w:tc>
+        <w:tc>
+          <w:tcPr>
+            <w:tcW w:w="1984" w:type="dxa"/>
+          </w:tcPr>
+          <w:p>
+            <w:pPr>
+              <w:spacing w:after="0"/>
+            </w:pPr>
+            <w:proofErr w:type="spellStart"/>
+            <w:r>
+              <w:t>Georgieva</w:t>
+            </w:r>
+            <w:proofErr w:type="spellEnd"/>
+          </w:p>
+        </w:tc>
+        <w:tc>
+          <w:tcPr>
+            <w:tcW w:w="1843" w:type="dxa"/>
+          </w:tcPr>
+          <w:p>
+            <w:pPr>
+              <w:spacing w:after="0"/>
+            </w:pPr>
+            <w:r>
+              <w:t>Table</w:t>
+            </w:r>
+          </w:p>
+        </w:tc>
+        <w:tc>
+          <w:tcPr>
+            <w:tcW w:w="1843" w:type="dxa"/>
+          </w:tcPr>
+          <w:p>
+            <w:pPr>
+              <w:spacing w:after="0"/>
+            </w:pPr>
+            <w:r>
+              <w:t>2150</w:t>
+            </w:r>
+          </w:p>
+        </w:tc>
+      </w:tr>
+      <w:tr>
+        <w:tc>
+          <w:tcPr>
+            <w:tcW w:w="1418" w:type="dxa"/>
+          </w:tcPr>
+          <w:p>
+            <w:pPr>
+              <w:spacing w:after="0"/>
+            </w:pPr>
+            <w:r>
+              <w:t>8</w:t>
+            </w:r>
+          </w:p>
+        </w:tc>
+        <w:tc>
+          <w:tcPr>
+            <w:tcW w:w="1843" w:type="dxa"/>
+          </w:tcPr>
+          <w:p>
+            <w:pPr>
+              <w:spacing w:after="0"/>
+            </w:pPr>
+            <w:r>
+              <w:t>George</w:t>
+            </w:r>
+          </w:p>
+        </w:tc>
+        <w:tc>
+          <w:tcPr>
+            <w:tcW w:w="1984" w:type="dxa"/>
+          </w:tcPr>
+          <w:p>
+            <w:pPr>
+              <w:spacing w:after="0"/>
+            </w:pPr>
+            <w:r>
+              <w:t>Williams</w:t>
+            </w:r>
+          </w:p>
+        </w:tc>
+        <w:tc>
+          <w:tcPr>
+            <w:tcW w:w="1843" w:type="dxa"/>
+          </w:tcPr>
+          <w:p>
+            <w:pPr>
+              <w:spacing w:after="0"/>
+            </w:pPr>
+            <w:r>
+              <w:t>R</w:t>
+            </w:r>
+            <w:r>
+              <w:t>efrigerator</w:t>
+            </w:r>
+          </w:p>
+        </w:tc>
+        <w:tc>
+          <w:tcPr>
+            <w:tcW w:w="1843" w:type="dxa"/>
+          </w:tcPr>
+          <w:p>
+            <w:pPr>
+              <w:spacing w:after="0"/>
+            </w:pPr>
+            <w:r>
+              <w:t>3425</w:t>
+            </w:r>
+          </w:p>
+        </w:tc>
+      </w:tr>
+      <w:tr>
+        <w:tc>
+          <w:tcPr>
+            <w:tcW w:w="1418" w:type="dxa"/>
+          </w:tcPr>
+          <w:p>
+            <w:pPr>
+              <w:spacing w:after="0"/>
+            </w:pPr>
+            <w:r>
+              <w:t>9</w:t>
+            </w:r>
+          </w:p>
+        </w:tc>
+        <w:tc>
+          <w:tcPr>
+            <w:tcW w:w="1843" w:type="dxa"/>
+          </w:tcPr>
+          <w:p>
+            <w:pPr>
+              <w:spacing w:after="0"/>
+            </w:pPr>
+            <w:r>
+              <w:t>Ivan</w:t>
+            </w:r>
+          </w:p>
+        </w:tc>
+        <w:tc>
+          <w:tcPr>
+            <w:tcW w:w="1984" w:type="dxa"/>
+          </w:tcPr>
+          <w:p>
+            <w:pPr>
+              <w:spacing w:after="0"/>
+            </w:pPr>
+            <w:proofErr w:type="spellStart"/>
+            <w:r>
+              <w:t>Georgiev</w:t>
+            </w:r>
+            <w:proofErr w:type="spellEnd"/>
+          </w:p>
+        </w:tc>
+        <w:tc>
+          <w:tcPr>
+            <w:tcW w:w="1843" w:type="dxa"/>
+          </w:tcPr>
+          <w:p>
+            <w:pPr>
+              <w:spacing w:after="0"/>
+            </w:pPr>
+            <w:r>
+              <w:t xml:space="preserve">Pruning </w:t>
+            </w:r>
+            <w:r>
+              <w:t>s</w:t>
+            </w:r>
+            <w:r>
+              <w:t>hears</w:t>
+            </w:r>
+          </w:p>
+        </w:tc>
+        <w:tc>
+          <w:tcPr>
+            <w:tcW w:w="1843" w:type="dxa"/>
+          </w:tcPr>
+          <w:p>
+            <w:pPr>
+              <w:spacing w:after="0"/>
+            </w:pPr>
+            <w:r>
+              <w:t>25.15</w:t>
+            </w:r>
+          </w:p>
+        </w:tc>
+      </w:tr>
+      <w:tr>
+        <w:tc>
+          <w:tcPr>
+            <w:tcW w:w="1418" w:type="dxa"/>
+          </w:tcPr>
+          <w:p>
+            <w:pPr>
+              <w:spacing w:after="0"/>
+            </w:pPr>
+            <w:r>
+              <w:t>10</w:t>
+            </w:r>
+          </w:p>
+        </w:tc>
+        <w:tc>
+          <w:tcPr>
+            <w:tcW w:w="1843" w:type="dxa"/>
+          </w:tcPr>
+          <w:p>
+            <w:pPr>
+              <w:spacing w:after="0"/>
+            </w:pPr>
+            <w:r>
+              <w:t>Peter</w:t>
+            </w:r>
+          </w:p>
+        </w:tc>
+        <w:tc>
+          <w:tcPr>
+            <w:tcW w:w="1984" w:type="dxa"/>
+          </w:tcPr>
+          <w:p>
+            <w:pPr>
+              <w:spacing w:after="0"/>
+            </w:pPr>
+            <w:proofErr w:type="spellStart"/>
+            <w:r>
+              <w:t>Petrov</w:t>
+            </w:r>
+            <w:proofErr w:type="spellEnd"/>
+          </w:p>
+        </w:tc>
+        <w:tc>
+          <w:tcPr>
+            <w:tcW w:w="1843" w:type="dxa"/>
+          </w:tcPr>
+          <w:p>
+            <w:pPr>
+              <w:spacing w:after="0"/>
+            </w:pPr>
+            <w:r>
+              <w:t>Vegetable seeds</w:t>
+            </w:r>
+          </w:p>
+        </w:tc>
+        <w:tc>
+          <w:tcPr>
+            <w:tcW w:w="1843" w:type="dxa"/>
+          </w:tcPr>
+          <w:p>
+            <w:pPr>
+              <w:spacing w:after="0"/>
+            </w:pPr>
+            <w:r>
+              <w:t>8.52</w:t>
+            </w:r>
+          </w:p>
+        </w:tc>
+      </w:tr>
+      <w:tr>
+        <w:tc>
+          <w:tcPr>
+            <w:tcW w:w="1418" w:type="dxa"/>
+          </w:tcPr>
+          <w:p>
+            <w:pPr>
+              <w:spacing w:after="0"/>
+            </w:pPr>
+            <w:r>
+              <w:t>11</w:t>
+            </w:r>
+          </w:p>
+        </w:tc>
+        <w:tc>
+          <w:tcPr>
+            <w:tcW w:w="1843" w:type="dxa"/>
+          </w:tcPr>
+          <w:p>
+            <w:pPr>
+              <w:spacing w:after="0"/>
+            </w:pPr>
+            <w:r>
+              <w:t>Ivan</w:t>
+            </w:r>
+          </w:p>
+        </w:tc>
+        <w:tc>
+          <w:tcPr>
+            <w:tcW w:w="1984" w:type="dxa"/>
+          </w:tcPr>
+          <w:p>
+            <w:pPr>
+              <w:spacing w:after="0"/>
+            </w:pPr>
+            <w:proofErr w:type="spellStart"/>
+            <w:r>
+              <w:t>Simeonov</w:t>
+            </w:r>
+            <w:proofErr w:type="spellEnd"/>
+          </w:p>
+        </w:tc>
+        <w:tc>
+          <w:tcPr>
+            <w:tcW w:w="1843" w:type="dxa"/>
+          </w:tcPr>
+          <w:p>
+            <w:pPr>
+              <w:spacing w:after="0"/>
+            </w:pPr>
+            <w:r>
+              <w:t>Mulch</w:t>
+            </w:r>
+          </w:p>
+        </w:tc>
+        <w:tc>
+          <w:tcPr>
+            <w:tcW w:w="1843" w:type="dxa"/>
+          </w:tcPr>
+          <w:p>
+            <w:pPr>
+              <w:spacing w:after="0"/>
+            </w:pPr>
+            <w:r>
+              <w:t>4.55</w:t>
             </w:r>
           </w:p>
         </w:tc>
@@ -1425,16 +1510,10 @@
         <w:rPr>
           <w:lang w:val="bg-BG"/>
         </w:rPr>
-        <w:lastRenderedPageBreak/>
         <w:t>Продукти от тип електроника</w:t>
       </w:r>
     </w:p>
     <w:p>
-      <w:pPr>
-        <w:rPr>
-          <w:lang w:val="bg-BG"/>
-        </w:rPr>
-      </w:pPr>
       <w:r>
         <w:rPr>
           <w:lang w:val="bg-BG"/>
@@ -1573,6 +1652,27 @@
         <w:t>.</w:t>
       </w:r>
       <w:proofErr w:type="gramEnd"/>
+      <w:r>
+        <w:t xml:space="preserve"> </w:t>
+      </w:r>
+      <w:r>
+        <w:rPr>
+          <w:lang w:val="bg-BG"/>
+        </w:rPr>
+        <w:t xml:space="preserve">Сортирайте резултатите по </w:t>
+      </w:r>
+      <w:proofErr w:type="spellStart"/>
+      <w:r>
+        <w:rPr>
+          <w:rFonts w:ascii="Consolas" w:hAnsi="Consolas"/>
+          <w:b/>
+        </w:rPr>
+        <w:t>OrderId</w:t>
+      </w:r>
+      <w:proofErr w:type="spellEnd"/>
+      <w:r>
+        <w:t>.</w:t>
+      </w:r>
     </w:p>
     <w:p>
       <w:pPr>
@@ -1585,6 +1685,7 @@
         <w:rPr>
           <w:lang w:val="bg-BG"/>
         </w:rPr>
+        <w:lastRenderedPageBreak/>
         <w:t>Пример</w:t>
       </w:r>
     </w:p>
@@ -1739,11 +1840,17 @@
           </w:tcPr>
           <w:p>
             <w:pPr>
+              <w:tabs>
+                <w:tab w:val="left" w:pos="600"/>
+              </w:tabs>
               <w:spacing w:after="0"/>
             </w:pPr>
             <w:r>
               <w:t>1</w:t>
             </w:r>
+            <w:r>
+              <w:tab/>
+            </w:r>
           </w:p>
         </w:tc>
         <w:tc>
@@ -1755,7 +1862,7 @@
               <w:spacing w:after="0"/>
             </w:pPr>
             <w:r>
-              <w:t>Yordan</w:t>
+              <w:t>John</w:t>
             </w:r>
           </w:p>
         </w:tc>
@@ -1768,7 +1875,7 @@
               <w:spacing w:after="0"/>
             </w:pPr>
             <w:r>
-              <w:t>Ivanov</w:t>
+              <w:t>Smith</w:t>
             </w:r>
           </w:p>
         </w:tc>
@@ -1874,6 +1981,80 @@
             </w:r>
             <w:r>
               <w:t>5.99</w:t>
+            </w:r>
+          </w:p>
+        </w:tc>
+      </w:tr>
+      <w:tr>
+        <w:tc>
+          <w:tcPr>
+            <w:tcW w:w="1418" w:type="dxa"/>
+          </w:tcPr>
+          <w:p>
+            <w:pPr>
+              <w:spacing w:after="0"/>
+            </w:pPr>
+            <w:r>
+              <w:t>6</w:t>
+            </w:r>
+          </w:p>
+        </w:tc>
+        <w:tc>
+          <w:tcPr>
+            <w:tcW w:w="1843" w:type="dxa"/>
+          </w:tcPr>
+          <w:p>
+            <w:pPr>
+              <w:spacing w:after="0"/>
+            </w:pPr>
+            <w:proofErr w:type="spellStart"/>
+            <w:r>
+              <w:t>Yordan</w:t>
+            </w:r>
+            <w:proofErr w:type="spellEnd"/>
+          </w:p>
+        </w:tc>
+        <w:tc>
+          <w:tcPr>
+            <w:tcW w:w="1984" w:type="dxa"/>
+          </w:tcPr>
+          <w:p>
+            <w:pPr>
+              <w:spacing w:after="0"/>
+            </w:pPr>
+            <w:proofErr w:type="spellStart"/>
+            <w:r>
+              <w:t>Ivanov</w:t>
+            </w:r>
+            <w:proofErr w:type="spellEnd"/>
+          </w:p>
+        </w:tc>
+        <w:tc>
+          <w:tcPr>
+            <w:tcW w:w="1843" w:type="dxa"/>
+          </w:tcPr>
+          <w:p>
+            <w:pPr>
+              <w:spacing w:after="0"/>
+            </w:pPr>
+            <w:r>
+              <w:t>Phone</w:t>
+            </w:r>
+          </w:p>
+        </w:tc>
+        <w:tc>
+          <w:tcPr>
+            <w:tcW w:w="1843" w:type="dxa"/>
+          </w:tcPr>
+          <w:p>
+            <w:pPr>
+              <w:spacing w:after="0"/>
+            </w:pPr>
+            <w:r>
+              <w:t>5</w:t>
+            </w:r>
+            <w:r>
+              <w:t>10.99</w:t>
             </w:r>
           </w:p>
         </w:tc>
@@ -2104,45 +2285,6 @@
           <w:lang w:val="bg-BG"/>
         </w:rPr>
         <w:t>низходящ ред</w:t>
-      </w:r>
-      <w:r>
-        <w:rPr>
-          <w:lang w:val="bg-BG"/>
-        </w:rPr>
-        <w:t xml:space="preserve">, след това по </w:t>
-      </w:r>
-      <w:r>
-        <w:rPr>
-          <w:b/>
-          <w:lang w:val="bg-BG"/>
-        </w:rPr>
-        <w:t>име</w:t>
-      </w:r>
-      <w:r>
-        <w:rPr>
-          <w:lang w:val="bg-BG"/>
-        </w:rPr>
-        <w:t xml:space="preserve"> на </w:t>
-      </w:r>
-      <w:r>
-        <w:rPr>
-          <w:b/>
-          <w:lang w:val="bg-BG"/>
-        </w:rPr>
-        <w:t>продукта</w:t>
-      </w:r>
-      <w:r>
-        <w:rPr>
-          <w:lang w:val="bg-BG"/>
-        </w:rPr>
-        <w:t xml:space="preserve"> по </w:t>
-      </w:r>
-      <w:r>
-        <w:rPr>
-          <w:b/>
-          <w:lang w:val="bg-BG"/>
-        </w:rPr>
-        <w:t>азбучен ред</w:t>
       </w:r>
       <w:r>
         <w:rPr>
@@ -2319,7 +2461,7 @@
               <w:spacing w:after="0"/>
             </w:pPr>
             <w:r>
-              <w:t>3</w:t>
+              <w:t>7</w:t>
             </w:r>
           </w:p>
         </w:tc>
@@ -2332,7 +2474,7 @@
               <w:spacing w:after="0"/>
             </w:pPr>
             <w:r>
-              <w:t>Yordan</w:t>
+              <w:t>Maria</w:t>
             </w:r>
           </w:p>
         </w:tc>
@@ -2344,9 +2486,11 @@
             <w:pPr>
               <w:spacing w:after="0"/>
             </w:pPr>
-            <w:r>
-              <w:t>Ivanov</w:t>
-            </w:r>
+            <w:proofErr w:type="spellStart"/>
+            <w:r>
+              <w:t>Georgieva</w:t>
+            </w:r>
+            <w:proofErr w:type="spellEnd"/>
           </w:p>
         </w:tc>
         <w:tc>
@@ -2358,7 +2502,7 @@
               <w:spacing w:after="0"/>
             </w:pPr>
             <w:r>
-              <w:t>Sofa</w:t>
+              <w:t>Table</w:t>
             </w:r>
           </w:p>
         </w:tc>
@@ -2371,7 +2515,7 @@
               <w:spacing w:after="0"/>
             </w:pPr>
             <w:r>
-              <w:t>1500</w:t>
+              <w:t>2150</w:t>
             </w:r>
           </w:p>
         </w:tc>
@@ -2386,6 +2530,77 @@
               <w:spacing w:after="0"/>
             </w:pPr>
             <w:r>
+              <w:t>5</w:t>
+            </w:r>
+          </w:p>
+        </w:tc>
+        <w:tc>
+          <w:tcPr>
+            <w:tcW w:w="1843" w:type="dxa"/>
+          </w:tcPr>
+          <w:p>
+            <w:pPr>
+              <w:spacing w:after="0"/>
+            </w:pPr>
+            <w:proofErr w:type="spellStart"/>
+            <w:r>
+              <w:t>Yordan</w:t>
+            </w:r>
+            <w:proofErr w:type="spellEnd"/>
+          </w:p>
+        </w:tc>
+        <w:tc>
+          <w:tcPr>
+            <w:tcW w:w="1984" w:type="dxa"/>
+          </w:tcPr>
+          <w:p>
+            <w:pPr>
+              <w:spacing w:after="0"/>
+            </w:pPr>
+            <w:proofErr w:type="spellStart"/>
+            <w:r>
+              <w:t>Ivanov</w:t>
+            </w:r>
+            <w:proofErr w:type="spellEnd"/>
+          </w:p>
+        </w:tc>
+        <w:tc>
+          <w:tcPr>
+            <w:tcW w:w="1843" w:type="dxa"/>
+          </w:tcPr>
+          <w:p>
+            <w:pPr>
+              <w:spacing w:after="0"/>
+            </w:pPr>
+            <w:r>
+              <w:t>Sofa</w:t>
+            </w:r>
+          </w:p>
+        </w:tc>
+        <w:tc>
+          <w:tcPr>
+            <w:tcW w:w="1843" w:type="dxa"/>
+          </w:tcPr>
+          <w:p>
+            <w:pPr>
+              <w:spacing w:after="0"/>
+            </w:pPr>
+            <w:r>
+              <w:t>1500</w:t>
+            </w:r>
+          </w:p>
+        </w:tc>
+      </w:tr>
+      <w:tr>
+        <w:tc>
+          <w:tcPr>
+            <w:tcW w:w="1418" w:type="dxa"/>
+          </w:tcPr>
+          <w:p>
+            <w:pPr>
+              <w:spacing w:after="0"/>
+            </w:pPr>
+            <w:r>
               <w:t>4</w:t>
             </w:r>
           </w:p>
@@ -2399,7 +2614,7 @@
               <w:spacing w:after="0"/>
             </w:pPr>
             <w:r>
-              <w:t>Maria</w:t>
+              <w:t>Emily</w:t>
             </w:r>
           </w:p>
         </w:tc>
@@ -2411,11 +2626,9 @@
             <w:pPr>
               <w:spacing w:after="0"/>
             </w:pPr>
-            <w:proofErr w:type="spellStart"/>
-            <w:r>
-              <w:t>Georgieva</w:t>
-            </w:r>
-            <w:proofErr w:type="spellEnd"/>
+            <w:r>
+              <w:t>Brown</w:t>
+            </w:r>
           </w:p>
         </w:tc>
         <w:tc>
@@ -2440,7 +2653,80 @@
               <w:spacing w:after="0"/>
             </w:pPr>
             <w:r>
-              <w:t>2150</w:t>
+              <w:t>1</w:t>
+            </w:r>
+            <w:r>
+              <w:t>49</w:t>
+            </w:r>
+            <w:r>
+              <w:t>.99</w:t>
+            </w:r>
+          </w:p>
+        </w:tc>
+      </w:tr>
+      <w:tr>
+        <w:tc>
+          <w:tcPr>
+            <w:tcW w:w="1418" w:type="dxa"/>
+          </w:tcPr>
+          <w:p>
+            <w:pPr>
+              <w:spacing w:after="0"/>
+            </w:pPr>
+            <w:r>
+              <w:t>3</w:t>
+            </w:r>
+          </w:p>
+        </w:tc>
+        <w:tc>
+          <w:tcPr>
+            <w:tcW w:w="1843" w:type="dxa"/>
+          </w:tcPr>
+          <w:p>
+            <w:pPr>
+              <w:spacing w:after="0"/>
+            </w:pPr>
+            <w:r>
+              <w:t>Michael</w:t>
+            </w:r>
+          </w:p>
+        </w:tc>
+        <w:tc>
+          <w:tcPr>
+            <w:tcW w:w="1984" w:type="dxa"/>
+          </w:tcPr>
+          <w:p>
+            <w:pPr>
+              <w:spacing w:after="0"/>
+            </w:pPr>
+            <w:r>
+              <w:t>Johnson</w:t>
+            </w:r>
+          </w:p>
+        </w:tc>
+        <w:tc>
+          <w:tcPr>
+            <w:tcW w:w="1843" w:type="dxa"/>
+          </w:tcPr>
+          <w:p>
+            <w:pPr>
+              <w:spacing w:after="0"/>
+            </w:pPr>
+            <w:r>
+              <w:t>Chair</w:t>
+            </w:r>
+          </w:p>
+        </w:tc>
+        <w:tc>
+          <w:tcPr>
+            <w:tcW w:w="1843" w:type="dxa"/>
+          </w:tcPr>
+          <w:p>
+            <w:pPr>
+              <w:spacing w:after="0"/>
+            </w:pPr>
+            <w:r>
+              <w:t>12.49</w:t>
             </w:r>
           </w:p>
         </w:tc>
@@ -2570,10 +2856,36 @@
       </w:r>
       <w:r>
         <w:rPr>
-          <w:rFonts w:ascii="Consolas" w:hAnsi="Consolas"/>
           <w:b/>
-        </w:rPr>
-        <w:t>OrderId</w:t>
+          <w:lang w:val="bg-BG"/>
+        </w:rPr>
+        <w:t>цена</w:t>
+      </w:r>
+      <w:r>
+        <w:rPr>
+          <w:lang w:val="bg-BG"/>
+        </w:rPr>
+        <w:t xml:space="preserve"> на </w:t>
+      </w:r>
+      <w:r>
+        <w:rPr>
+          <w:b/>
+          <w:lang w:val="bg-BG"/>
+        </w:rPr>
+        <w:t>продукта</w:t>
+      </w:r>
+      <w:r>
+        <w:rPr>
+          <w:lang w:val="bg-BG"/>
+        </w:rPr>
+        <w:t xml:space="preserve"> в </w:t>
+      </w:r>
+      <w:r>
+        <w:rPr>
+          <w:b/>
+          <w:lang w:val="bg-BG"/>
+        </w:rPr>
+        <w:t>низходящ ред</w:t>
       </w:r>
       <w:r>
         <w:t>.</w:t>
@@ -2744,13 +3056,84 @@
           </w:tcPr>
           <w:p>
             <w:pPr>
+              <w:spacing w:after="0"/>
+            </w:pPr>
+            <w:r>
+              <w:t>5</w:t>
+            </w:r>
+          </w:p>
+        </w:tc>
+        <w:tc>
+          <w:tcPr>
+            <w:tcW w:w="1843" w:type="dxa"/>
+          </w:tcPr>
+          <w:p>
+            <w:pPr>
+              <w:spacing w:after="0"/>
+            </w:pPr>
+            <w:proofErr w:type="spellStart"/>
+            <w:r>
+              <w:t>Yordan</w:t>
+            </w:r>
+            <w:proofErr w:type="spellEnd"/>
+          </w:p>
+        </w:tc>
+        <w:tc>
+          <w:tcPr>
+            <w:tcW w:w="1984" w:type="dxa"/>
+          </w:tcPr>
+          <w:p>
+            <w:pPr>
+              <w:spacing w:after="0"/>
+            </w:pPr>
+            <w:proofErr w:type="spellStart"/>
+            <w:r>
+              <w:t>Ivanov</w:t>
+            </w:r>
+            <w:proofErr w:type="spellEnd"/>
+          </w:p>
+        </w:tc>
+        <w:tc>
+          <w:tcPr>
+            <w:tcW w:w="1843" w:type="dxa"/>
+          </w:tcPr>
+          <w:p>
+            <w:pPr>
+              <w:spacing w:after="0"/>
+            </w:pPr>
+            <w:r>
+              <w:t>Sofa</w:t>
+            </w:r>
+          </w:p>
+        </w:tc>
+        <w:tc>
+          <w:tcPr>
+            <w:tcW w:w="1843" w:type="dxa"/>
+          </w:tcPr>
+          <w:p>
+            <w:pPr>
+              <w:spacing w:after="0"/>
+            </w:pPr>
+            <w:r>
+              <w:t>1500</w:t>
+            </w:r>
+          </w:p>
+        </w:tc>
+      </w:tr>
+      <w:tr>
+        <w:tc>
+          <w:tcPr>
+            <w:tcW w:w="1418" w:type="dxa"/>
+          </w:tcPr>
+          <w:p>
+            <w:pPr>
               <w:tabs>
                 <w:tab w:val="left" w:pos="563"/>
               </w:tabs>
               <w:spacing w:after="0"/>
             </w:pPr>
             <w:r>
-              <w:t>1</w:t>
+              <w:t>6</w:t>
             </w:r>
             <w:r>
               <w:tab/>
@@ -2765,9 +3148,11 @@
             <w:pPr>
               <w:spacing w:after="0"/>
             </w:pPr>
+            <w:proofErr w:type="spellStart"/>
             <w:r>
               <w:t>Yordan</w:t>
             </w:r>
+            <w:proofErr w:type="spellEnd"/>
           </w:p>
         </w:tc>
         <w:tc>
@@ -2778,9 +3163,11 @@
             <w:pPr>
               <w:spacing w:after="0"/>
             </w:pPr>
+            <w:proofErr w:type="spellStart"/>
             <w:r>
               <w:t>Ivanov</w:t>
             </w:r>
+            <w:proofErr w:type="spellEnd"/>
           </w:p>
         </w:tc>
         <w:tc>
@@ -2809,79 +3196,6 @@
             </w:r>
             <w:r>
               <w:t>10.99</w:t>
-            </w:r>
-          </w:p>
-        </w:tc>
-      </w:tr>
-      <w:tr>
-        <w:tc>
-          <w:tcPr>
-            <w:tcW w:w="1418" w:type="dxa"/>
-          </w:tcPr>
-          <w:p>
-            <w:pPr>
-              <w:tabs>
-                <w:tab w:val="left" w:pos="572"/>
-              </w:tabs>
-              <w:spacing w:after="0"/>
-            </w:pPr>
-            <w:r>
-              <w:t>3</w:t>
-            </w:r>
-            <w:r>
-              <w:tab/>
-            </w:r>
-          </w:p>
-        </w:tc>
-        <w:tc>
-          <w:tcPr>
-            <w:tcW w:w="1843" w:type="dxa"/>
-          </w:tcPr>
-          <w:p>
-            <w:pPr>
-              <w:spacing w:after="0"/>
-            </w:pPr>
-            <w:r>
-              <w:t>Yordan</w:t>
-            </w:r>
-          </w:p>
-        </w:tc>
-        <w:tc>
-          <w:tcPr>
-            <w:tcW w:w="1984" w:type="dxa"/>
-          </w:tcPr>
-          <w:p>
-            <w:pPr>
-              <w:spacing w:after="0"/>
-            </w:pPr>
-            <w:r>
-              <w:t>Ivanov</w:t>
-            </w:r>
-          </w:p>
-        </w:tc>
-        <w:tc>
-          <w:tcPr>
-            <w:tcW w:w="1843" w:type="dxa"/>
-          </w:tcPr>
-          <w:p>
-            <w:pPr>
-              <w:spacing w:after="0"/>
-            </w:pPr>
-            <w:r>
-              <w:t>Sofa</w:t>
-            </w:r>
-          </w:p>
-        </w:tc>
-        <w:tc>
-          <w:tcPr>
-            <w:tcW w:w="1843" w:type="dxa"/>
-          </w:tcPr>
-          <w:p>
-            <w:pPr>
-              <w:spacing w:after="0"/>
-            </w:pPr>
-            <w:r>
-              <w:t>1500</w:t>
             </w:r>
           </w:p>
         </w:tc>
@@ -3096,15 +3410,9 @@
           <w:p>
             <w:pPr>
               <w:spacing w:after="0"/>
-              <w:rPr>
-                <w:lang w:val="bg-BG"/>
-              </w:rPr>
-            </w:pPr>
-            <w:r>
-              <w:rPr>
-                <w:lang w:val="bg-BG"/>
-              </w:rPr>
-              <w:t>5</w:t>
+            </w:pPr>
+            <w:r>
+              <w:t>8</w:t>
             </w:r>
           </w:p>
         </w:tc>
@@ -3174,7 +3482,7 @@
               <w:spacing w:after="0"/>
             </w:pPr>
             <w:r>
-              <w:t>2</w:t>
+              <w:t>7</w:t>
             </w:r>
           </w:p>
         </w:tc>
@@ -3187,7 +3495,7 @@
               <w:spacing w:after="0"/>
             </w:pPr>
             <w:r>
-              <w:t>Jane</w:t>
+              <w:t>Maria</w:t>
             </w:r>
           </w:p>
         </w:tc>
@@ -3199,9 +3507,11 @@
             <w:pPr>
               <w:spacing w:after="0"/>
             </w:pPr>
-            <w:r>
-              <w:t>Doe</w:t>
-            </w:r>
+            <w:proofErr w:type="spellStart"/>
+            <w:r>
+              <w:t>Georgieva</w:t>
+            </w:r>
+            <w:proofErr w:type="spellEnd"/>
           </w:p>
         </w:tc>
         <w:tc>
@@ -3213,7 +3523,7 @@
               <w:spacing w:after="0"/>
             </w:pPr>
             <w:r>
-              <w:t>TV</w:t>
+              <w:t>Table</w:t>
             </w:r>
           </w:p>
         </w:tc>
@@ -3226,16 +3536,7 @@
               <w:spacing w:after="0"/>
             </w:pPr>
             <w:r>
-              <w:t>2</w:t>
-            </w:r>
-            <w:r>
-              <w:t>1</w:t>
-            </w:r>
-            <w:r>
-              <w:t>1</w:t>
-            </w:r>
-            <w:r>
-              <w:t>5.99</w:t>
+              <w:t>2150</w:t>
             </w:r>
           </w:p>
         </w:tc>
@@ -3250,7 +3551,7 @@
               <w:spacing w:after="0"/>
             </w:pPr>
             <w:r>
-              <w:t>4</w:t>
+              <w:t>2</w:t>
             </w:r>
           </w:p>
         </w:tc>
@@ -3263,7 +3564,7 @@
               <w:spacing w:after="0"/>
             </w:pPr>
             <w:r>
-              <w:t>Maria</w:t>
+              <w:t>Jane</w:t>
             </w:r>
           </w:p>
         </w:tc>
@@ -3275,11 +3576,9 @@
             <w:pPr>
               <w:spacing w:after="0"/>
             </w:pPr>
-            <w:proofErr w:type="spellStart"/>
-            <w:r>
-              <w:t>Georgieva</w:t>
-            </w:r>
-            <w:proofErr w:type="spellEnd"/>
+            <w:r>
+              <w:t>Doe</w:t>
+            </w:r>
           </w:p>
         </w:tc>
         <w:tc>
@@ -3291,7 +3590,7 @@
               <w:spacing w:after="0"/>
             </w:pPr>
             <w:r>
-              <w:t>Table</w:t>
+              <w:t>TV</w:t>
             </w:r>
           </w:p>
         </w:tc>
@@ -3304,7 +3603,16 @@
               <w:spacing w:after="0"/>
             </w:pPr>
             <w:r>
-              <w:t>2150</w:t>
+              <w:t>2</w:t>
+            </w:r>
+            <w:r>
+              <w:t>1</w:t>
+            </w:r>
+            <w:r>
+              <w:t>1</w:t>
+            </w:r>
+            <w:r>
+              <w:t>5.99</w:t>
             </w:r>
           </w:p>
         </w:tc>
@@ -4526,15 +4834,9 @@
           <w:p>
             <w:pPr>
               <w:spacing w:after="0"/>
-              <w:rPr>
-                <w:lang w:val="bg-BG"/>
-              </w:rPr>
-            </w:pPr>
-            <w:r>
-              <w:rPr>
-                <w:lang w:val="bg-BG"/>
-              </w:rPr>
-              <w:t>6</w:t>
+            </w:pPr>
+            <w:r>
+              <w:t>9</w:t>
             </w:r>
           </w:p>
         </w:tc>
@@ -4605,15 +4907,9 @@
           <w:p>
             <w:pPr>
               <w:spacing w:after="0"/>
-              <w:rPr>
-                <w:lang w:val="bg-BG"/>
-              </w:rPr>
-            </w:pPr>
-            <w:r>
-              <w:rPr>
-                <w:lang w:val="bg-BG"/>
-              </w:rPr>
-              <w:t>7</w:t>
+            </w:pPr>
+            <w:r>
+              <w:t>10</w:t>
             </w:r>
           </w:p>
         </w:tc>
@@ -4678,15 +4974,9 @@
           <w:p>
             <w:pPr>
               <w:spacing w:after="0"/>
-              <w:rPr>
-                <w:lang w:val="bg-BG"/>
-              </w:rPr>
-            </w:pPr>
-            <w:r>
-              <w:rPr>
-                <w:lang w:val="bg-BG"/>
-              </w:rPr>
-              <w:t>8</w:t>
+            </w:pPr>
+            <w:r>
+              <w:t>11</w:t>
             </w:r>
           </w:p>
         </w:tc>
@@ -5947,7 +6237,7 @@
                     <w:sz w:val="18"/>
                     <w:szCs w:val="18"/>
                   </w:rPr>
-                  <w:t>1</w:t>
+                  <w:t>3</w:t>
                 </w:r>
                 <w:r>
                   <w:rPr>
@@ -11693,7 +11983,7 @@
 </file>
 
 <file path=customXml/itemProps1.xml><?xml version="1.0" encoding="utf-8"?>
-<ds:datastoreItem xmlns:ds="http://schemas.openxmlformats.org/officeDocument/2006/customXml" ds:itemID="{FCDA8E6F-43F0-443A-9CD0-E0F0B03B2703}">
+<ds:datastoreItem xmlns:ds="http://schemas.openxmlformats.org/officeDocument/2006/customXml" ds:itemID="{3DCDBEEA-DBFA-4469-ADAB-DC543FCDEFCF}">
   <ds:schemaRefs>
     <ds:schemaRef ds:uri="http://schemas.openxmlformats.org/officeDocument/2006/bibliography"/>
   </ds:schemaRefs>

</xml_diff>

<commit_message>
Updating topic 9 exercise file
</commit_message>
<xml_diff>
--- a/Courses/Software-Sciences/Module-3-Databases-New/09-Complex-Joins-and-Subqueries/09-Complex-Joins-and-Subqueries-Exercise.docx
+++ b/Courses/Software-Sciences/Module-3-Databases-New/09-Complex-Joins-and-Subqueries/09-Complex-Joins-and-Subqueries-Exercise.docx
@@ -95,7 +95,6 @@
       </w:r>
       <w:r>
         <w:rPr>
-          <w:rFonts w:ascii="Consolas" w:hAnsi="Consolas"/>
           <w:b/>
         </w:rPr>
         <w:t>Finance</w:t>
@@ -115,13 +114,6 @@
           <w:b/>
           <w:lang w:val="bg-BG"/>
         </w:rPr>
-        <w:t>*</w:t>
-      </w:r>
-      <w:r>
-        <w:rPr>
-          <w:b/>
-          <w:lang w:val="bg-BG"/>
-        </w:rPr>
         <w:t>Подсказка</w:t>
       </w:r>
       <w:r>
@@ -132,7 +124,6 @@
       </w:r>
       <w:r>
         <w:rPr>
-          <w:rFonts w:ascii="Consolas" w:hAnsi="Consolas"/>
           <w:b/>
         </w:rPr>
         <w:t>Id</w:t>
@@ -145,7 +136,6 @@
       </w:r>
       <w:r>
         <w:rPr>
-          <w:rFonts w:ascii="Consolas" w:hAnsi="Consolas"/>
           <w:b/>
         </w:rPr>
         <w:t>Finance</w:t>
@@ -161,7 +151,6 @@
       </w:r>
       <w:r>
         <w:rPr>
-          <w:rFonts w:ascii="Consolas" w:hAnsi="Consolas"/>
           <w:b/>
         </w:rPr>
         <w:t>DepartmentId</w:t>
@@ -409,6 +398,392 @@
     <w:p>
       <w:pPr>
         <w:pStyle w:val="Heading2"/>
+      </w:pPr>
+      <w:r>
+        <w:rPr>
+          <w:lang w:val="bg-BG"/>
+        </w:rPr>
+        <w:t>Най-високи върхове в Азия</w:t>
+      </w:r>
+    </w:p>
+    <w:p>
+      <w:r>
+        <w:rPr>
+          <w:lang w:val="bg-BG"/>
+        </w:rPr>
+        <w:t xml:space="preserve">Ивлечете </w:t>
+      </w:r>
+      <w:r>
+        <w:rPr>
+          <w:b/>
+          <w:lang w:val="bg-BG"/>
+        </w:rPr>
+        <w:t>името</w:t>
+      </w:r>
+      <w:r>
+        <w:rPr>
+          <w:lang w:val="bg-BG"/>
+        </w:rPr>
+        <w:t xml:space="preserve"> на </w:t>
+      </w:r>
+      <w:r>
+        <w:rPr>
+          <w:b/>
+          <w:lang w:val="bg-BG"/>
+        </w:rPr>
+        <w:t>планините</w:t>
+      </w:r>
+      <w:r>
+        <w:rPr>
+          <w:lang w:val="bg-BG"/>
+        </w:rPr>
+        <w:t xml:space="preserve">, които се намират в </w:t>
+      </w:r>
+      <w:r>
+        <w:rPr>
+          <w:b/>
+          <w:lang w:val="bg-BG"/>
+        </w:rPr>
+        <w:t>континента</w:t>
+      </w:r>
+      <w:r>
+        <w:rPr>
+          <w:lang w:val="bg-BG"/>
+        </w:rPr>
+        <w:t xml:space="preserve"> Европа</w:t>
+      </w:r>
+      <w:r>
+        <w:rPr>
+          <w:lang w:val="bg-BG"/>
+        </w:rPr>
+        <w:t xml:space="preserve"> и </w:t>
+      </w:r>
+      <w:r>
+        <w:rPr>
+          <w:b/>
+          <w:lang w:val="bg-BG"/>
+        </w:rPr>
+        <w:t>най-високия</w:t>
+      </w:r>
+      <w:r>
+        <w:rPr>
+          <w:lang w:val="bg-BG"/>
+        </w:rPr>
+        <w:t xml:space="preserve"> им </w:t>
+      </w:r>
+      <w:r>
+        <w:rPr>
+          <w:b/>
+          <w:lang w:val="bg-BG"/>
+        </w:rPr>
+        <w:t>връх</w:t>
+      </w:r>
+      <w:r>
+        <w:rPr>
+          <w:lang w:val="bg-BG"/>
+        </w:rPr>
+        <w:t xml:space="preserve">, заедно с </w:t>
+      </w:r>
+      <w:r>
+        <w:rPr>
+          <w:b/>
+          <w:lang w:val="bg-BG"/>
+        </w:rPr>
+        <w:t>височината</w:t>
+      </w:r>
+      <w:r>
+        <w:rPr>
+          <w:lang w:val="bg-BG"/>
+        </w:rPr>
+        <w:t xml:space="preserve"> му.</w:t>
+      </w:r>
+    </w:p>
+    <w:p>
+      <w:pPr>
+        <w:pStyle w:val="Heading3"/>
+        <w:rPr>
+          <w:lang w:val="bg-BG"/>
+        </w:rPr>
+      </w:pPr>
+      <w:r>
+        <w:rPr>
+          <w:lang w:val="bg-BG"/>
+        </w:rPr>
+        <w:t>Пример</w:t>
+      </w:r>
+    </w:p>
+    <w:tbl>
+      <w:tblPr>
+        <w:tblStyle w:val="TableGrid"/>
+        <w:tblW w:w="0" w:type="auto"/>
+        <w:tblInd w:w="108" w:type="dxa"/>
+        <w:tblLook w:val="04A0"/>
+      </w:tblPr>
+      <w:tblGrid>
+        <w:gridCol w:w="1701"/>
+        <w:gridCol w:w="1843"/>
+        <w:gridCol w:w="1843"/>
+      </w:tblGrid>
+      <w:tr>
+        <w:tc>
+          <w:tcPr>
+            <w:tcW w:w="1701" w:type="dxa"/>
+            <w:shd w:val="clear" w:color="auto" w:fill="D9D9D9" w:themeFill="background1" w:themeFillShade="D9"/>
+            <w:vAlign w:val="center"/>
+          </w:tcPr>
+          <w:p>
+            <w:pPr>
+              <w:spacing w:after="0"/>
+              <w:jc w:val="center"/>
+              <w:rPr>
+                <w:b/>
+                <w:bCs/>
+                <w:noProof/>
+              </w:rPr>
+            </w:pPr>
+            <w:r>
+              <w:rPr>
+                <w:b/>
+                <w:bCs/>
+                <w:noProof/>
+              </w:rPr>
+              <w:t>HighestPeak</w:t>
+            </w:r>
+          </w:p>
+        </w:tc>
+        <w:tc>
+          <w:tcPr>
+            <w:tcW w:w="1843" w:type="dxa"/>
+            <w:shd w:val="clear" w:color="auto" w:fill="D9D9D9" w:themeFill="background1" w:themeFillShade="D9"/>
+            <w:vAlign w:val="center"/>
+          </w:tcPr>
+          <w:p>
+            <w:pPr>
+              <w:spacing w:after="0"/>
+              <w:jc w:val="center"/>
+              <w:rPr>
+                <w:b/>
+                <w:bCs/>
+                <w:noProof/>
+              </w:rPr>
+            </w:pPr>
+            <w:r>
+              <w:rPr>
+                <w:b/>
+                <w:bCs/>
+                <w:noProof/>
+              </w:rPr>
+              <w:t>MountainName</w:t>
+            </w:r>
+          </w:p>
+        </w:tc>
+        <w:tc>
+          <w:tcPr>
+            <w:tcW w:w="1843" w:type="dxa"/>
+            <w:shd w:val="clear" w:color="auto" w:fill="D9D9D9" w:themeFill="background1" w:themeFillShade="D9"/>
+            <w:vAlign w:val="center"/>
+          </w:tcPr>
+          <w:p>
+            <w:pPr>
+              <w:spacing w:after="0"/>
+              <w:jc w:val="center"/>
+              <w:rPr>
+                <w:b/>
+                <w:bCs/>
+                <w:noProof/>
+              </w:rPr>
+            </w:pPr>
+            <w:r>
+              <w:rPr>
+                <w:b/>
+                <w:bCs/>
+                <w:noProof/>
+              </w:rPr>
+              <w:t>PeakHeight</w:t>
+            </w:r>
+          </w:p>
+        </w:tc>
+      </w:tr>
+      <w:tr>
+        <w:tc>
+          <w:tcPr>
+            <w:tcW w:w="1701" w:type="dxa"/>
+            <w:vAlign w:val="center"/>
+          </w:tcPr>
+          <w:p>
+            <w:pPr>
+              <w:spacing w:after="0"/>
+            </w:pPr>
+            <w:r>
+              <w:t>Everest</w:t>
+            </w:r>
+          </w:p>
+        </w:tc>
+        <w:tc>
+          <w:tcPr>
+            <w:tcW w:w="1843" w:type="dxa"/>
+            <w:vAlign w:val="center"/>
+          </w:tcPr>
+          <w:p>
+            <w:pPr>
+              <w:spacing w:after="0"/>
+            </w:pPr>
+            <w:r>
+              <w:t>Himalayas</w:t>
+            </w:r>
+          </w:p>
+        </w:tc>
+        <w:tc>
+          <w:tcPr>
+            <w:tcW w:w="1843" w:type="dxa"/>
+            <w:vAlign w:val="center"/>
+          </w:tcPr>
+          <w:p>
+            <w:pPr>
+              <w:spacing w:after="0"/>
+            </w:pPr>
+            <w:r>
+              <w:t>8848</w:t>
+            </w:r>
+          </w:p>
+        </w:tc>
+      </w:tr>
+      <w:tr>
+        <w:tc>
+          <w:tcPr>
+            <w:tcW w:w="1701" w:type="dxa"/>
+            <w:vAlign w:val="center"/>
+          </w:tcPr>
+          <w:p>
+            <w:pPr>
+              <w:spacing w:after="0"/>
+            </w:pPr>
+            <w:r>
+              <w:t>K2</w:t>
+            </w:r>
+          </w:p>
+        </w:tc>
+        <w:tc>
+          <w:tcPr>
+            <w:tcW w:w="1843" w:type="dxa"/>
+            <w:vAlign w:val="center"/>
+          </w:tcPr>
+          <w:p>
+            <w:pPr>
+              <w:spacing w:after="0"/>
+            </w:pPr>
+            <w:r>
+              <w:t>Karakoram Range</w:t>
+            </w:r>
+          </w:p>
+        </w:tc>
+        <w:tc>
+          <w:tcPr>
+            <w:tcW w:w="1843" w:type="dxa"/>
+            <w:vAlign w:val="center"/>
+          </w:tcPr>
+          <w:p>
+            <w:pPr>
+              <w:spacing w:after="0"/>
+            </w:pPr>
+            <w:r>
+              <w:t>8611</w:t>
+            </w:r>
+          </w:p>
+        </w:tc>
+      </w:tr>
+      <w:tr>
+        <w:tc>
+          <w:tcPr>
+            <w:tcW w:w="1701" w:type="dxa"/>
+            <w:vAlign w:val="center"/>
+          </w:tcPr>
+          <w:p>
+            <w:pPr>
+              <w:spacing w:after="0"/>
+            </w:pPr>
+            <w:r>
+              <w:t>Lhotse</w:t>
+            </w:r>
+          </w:p>
+        </w:tc>
+        <w:tc>
+          <w:tcPr>
+            <w:tcW w:w="1843" w:type="dxa"/>
+            <w:vAlign w:val="center"/>
+          </w:tcPr>
+          <w:p>
+            <w:pPr>
+              <w:spacing w:after="0"/>
+            </w:pPr>
+            <w:r>
+              <w:t>Himalayas</w:t>
+            </w:r>
+          </w:p>
+        </w:tc>
+        <w:tc>
+          <w:tcPr>
+            <w:tcW w:w="1843" w:type="dxa"/>
+            <w:vAlign w:val="center"/>
+          </w:tcPr>
+          <w:p>
+            <w:pPr>
+              <w:spacing w:after="0"/>
+            </w:pPr>
+            <w:r>
+              <w:t>8516</w:t>
+            </w:r>
+          </w:p>
+        </w:tc>
+      </w:tr>
+      <w:tr>
+        <w:tc>
+          <w:tcPr>
+            <w:tcW w:w="1701" w:type="dxa"/>
+            <w:vAlign w:val="center"/>
+          </w:tcPr>
+          <w:p>
+            <w:pPr>
+              <w:spacing w:after="0"/>
+            </w:pPr>
+            <w:r>
+              <w:t>Makalu</w:t>
+            </w:r>
+          </w:p>
+        </w:tc>
+        <w:tc>
+          <w:tcPr>
+            <w:tcW w:w="1843" w:type="dxa"/>
+            <w:vAlign w:val="center"/>
+          </w:tcPr>
+          <w:p>
+            <w:pPr>
+              <w:spacing w:after="0"/>
+            </w:pPr>
+            <w:r>
+              <w:t>Himalayas</w:t>
+            </w:r>
+          </w:p>
+        </w:tc>
+        <w:tc>
+          <w:tcPr>
+            <w:tcW w:w="1843" w:type="dxa"/>
+            <w:vAlign w:val="center"/>
+          </w:tcPr>
+          <w:p>
+            <w:pPr>
+              <w:spacing w:after="0"/>
+            </w:pPr>
+            <w:r>
+              <w:t>8485</w:t>
+            </w:r>
+          </w:p>
+        </w:tc>
+      </w:tr>
+    </w:tbl>
+    <w:p>
+      <w:pPr>
+        <w:pStyle w:val="Heading2"/>
         <w:rPr>
           <w:lang w:val="bg-BG"/>
         </w:rPr>
@@ -421,6 +796,11 @@
       </w:r>
     </w:p>
     <w:p>
+      <w:pPr>
+        <w:rPr>
+          <w:lang w:val="bg-BG"/>
+        </w:rPr>
+      </w:pPr>
       <w:r>
         <w:rPr>
           <w:lang w:val="bg-BG"/>
@@ -522,27 +902,6 @@
           <w:lang w:val="bg-BG"/>
         </w:rPr>
         <w:t>поръчали.</w:t>
-      </w:r>
-      <w:r>
-        <w:t xml:space="preserve"> </w:t>
-      </w:r>
-      <w:r>
-        <w:rPr>
-          <w:lang w:val="bg-BG"/>
-        </w:rPr>
-        <w:t xml:space="preserve">Сортирайте резултатите по </w:t>
-      </w:r>
-      <w:proofErr w:type="spellStart"/>
-      <w:r>
-        <w:rPr>
-          <w:rFonts w:ascii="Consolas" w:hAnsi="Consolas"/>
-          <w:b/>
-        </w:rPr>
-        <w:t>OrderId</w:t>
-      </w:r>
-      <w:proofErr w:type="spellEnd"/>
-      <w:r>
-        <w:t>.</w:t>
       </w:r>
     </w:p>
     <w:p>
@@ -710,16 +1069,10 @@
           </w:tcPr>
           <w:p>
             <w:pPr>
-              <w:tabs>
-                <w:tab w:val="left" w:pos="600"/>
-              </w:tabs>
               <w:spacing w:after="0"/>
             </w:pPr>
             <w:r>
               <w:t>1</w:t>
-            </w:r>
-            <w:r>
-              <w:tab/>
             </w:r>
           </w:p>
         </w:tc>
@@ -995,509 +1348,6 @@
           </w:p>
         </w:tc>
       </w:tr>
-      <w:tr>
-        <w:tc>
-          <w:tcPr>
-            <w:tcW w:w="1418" w:type="dxa"/>
-          </w:tcPr>
-          <w:p>
-            <w:pPr>
-              <w:spacing w:after="0"/>
-            </w:pPr>
-            <w:r>
-              <w:t>5</w:t>
-            </w:r>
-          </w:p>
-        </w:tc>
-        <w:tc>
-          <w:tcPr>
-            <w:tcW w:w="1843" w:type="dxa"/>
-          </w:tcPr>
-          <w:p>
-            <w:pPr>
-              <w:spacing w:after="0"/>
-            </w:pPr>
-            <w:proofErr w:type="spellStart"/>
-            <w:r>
-              <w:t>Yordan</w:t>
-            </w:r>
-            <w:proofErr w:type="spellEnd"/>
-          </w:p>
-        </w:tc>
-        <w:tc>
-          <w:tcPr>
-            <w:tcW w:w="1984" w:type="dxa"/>
-          </w:tcPr>
-          <w:p>
-            <w:pPr>
-              <w:spacing w:after="0"/>
-            </w:pPr>
-            <w:proofErr w:type="spellStart"/>
-            <w:r>
-              <w:t>Ivanov</w:t>
-            </w:r>
-            <w:proofErr w:type="spellEnd"/>
-          </w:p>
-        </w:tc>
-        <w:tc>
-          <w:tcPr>
-            <w:tcW w:w="1843" w:type="dxa"/>
-          </w:tcPr>
-          <w:p>
-            <w:pPr>
-              <w:spacing w:after="0"/>
-            </w:pPr>
-            <w:r>
-              <w:t>Sofa</w:t>
-            </w:r>
-          </w:p>
-        </w:tc>
-        <w:tc>
-          <w:tcPr>
-            <w:tcW w:w="1843" w:type="dxa"/>
-          </w:tcPr>
-          <w:p>
-            <w:pPr>
-              <w:spacing w:after="0"/>
-            </w:pPr>
-            <w:r>
-              <w:t>1500</w:t>
-            </w:r>
-          </w:p>
-        </w:tc>
-      </w:tr>
-      <w:tr>
-        <w:tc>
-          <w:tcPr>
-            <w:tcW w:w="1418" w:type="dxa"/>
-          </w:tcPr>
-          <w:p>
-            <w:pPr>
-              <w:tabs>
-                <w:tab w:val="left" w:pos="563"/>
-              </w:tabs>
-              <w:spacing w:after="0"/>
-            </w:pPr>
-            <w:r>
-              <w:t>6</w:t>
-            </w:r>
-            <w:r>
-              <w:tab/>
-            </w:r>
-          </w:p>
-        </w:tc>
-        <w:tc>
-          <w:tcPr>
-            <w:tcW w:w="1843" w:type="dxa"/>
-          </w:tcPr>
-          <w:p>
-            <w:pPr>
-              <w:spacing w:after="0"/>
-            </w:pPr>
-            <w:proofErr w:type="spellStart"/>
-            <w:r>
-              <w:t>Yordan</w:t>
-            </w:r>
-            <w:proofErr w:type="spellEnd"/>
-          </w:p>
-        </w:tc>
-        <w:tc>
-          <w:tcPr>
-            <w:tcW w:w="1984" w:type="dxa"/>
-          </w:tcPr>
-          <w:p>
-            <w:pPr>
-              <w:spacing w:after="0"/>
-            </w:pPr>
-            <w:proofErr w:type="spellStart"/>
-            <w:r>
-              <w:t>Ivanov</w:t>
-            </w:r>
-            <w:proofErr w:type="spellEnd"/>
-          </w:p>
-        </w:tc>
-        <w:tc>
-          <w:tcPr>
-            <w:tcW w:w="1843" w:type="dxa"/>
-          </w:tcPr>
-          <w:p>
-            <w:pPr>
-              <w:spacing w:after="0"/>
-            </w:pPr>
-            <w:r>
-              <w:t>Phone</w:t>
-            </w:r>
-          </w:p>
-        </w:tc>
-        <w:tc>
-          <w:tcPr>
-            <w:tcW w:w="1843" w:type="dxa"/>
-          </w:tcPr>
-          <w:p>
-            <w:pPr>
-              <w:spacing w:after="0"/>
-            </w:pPr>
-            <w:r>
-              <w:t>5</w:t>
-            </w:r>
-            <w:r>
-              <w:t>10.99</w:t>
-            </w:r>
-          </w:p>
-        </w:tc>
-      </w:tr>
-      <w:tr>
-        <w:tc>
-          <w:tcPr>
-            <w:tcW w:w="1418" w:type="dxa"/>
-          </w:tcPr>
-          <w:p>
-            <w:pPr>
-              <w:spacing w:after="0"/>
-            </w:pPr>
-            <w:r>
-              <w:t>7</w:t>
-            </w:r>
-          </w:p>
-        </w:tc>
-        <w:tc>
-          <w:tcPr>
-            <w:tcW w:w="1843" w:type="dxa"/>
-          </w:tcPr>
-          <w:p>
-            <w:pPr>
-              <w:spacing w:after="0"/>
-            </w:pPr>
-            <w:r>
-              <w:t>Maria</w:t>
-            </w:r>
-          </w:p>
-        </w:tc>
-        <w:tc>
-          <w:tcPr>
-            <w:tcW w:w="1984" w:type="dxa"/>
-          </w:tcPr>
-          <w:p>
-            <w:pPr>
-              <w:spacing w:after="0"/>
-            </w:pPr>
-            <w:proofErr w:type="spellStart"/>
-            <w:r>
-              <w:t>Georgieva</w:t>
-            </w:r>
-            <w:proofErr w:type="spellEnd"/>
-          </w:p>
-        </w:tc>
-        <w:tc>
-          <w:tcPr>
-            <w:tcW w:w="1843" w:type="dxa"/>
-          </w:tcPr>
-          <w:p>
-            <w:pPr>
-              <w:spacing w:after="0"/>
-            </w:pPr>
-            <w:r>
-              <w:t>Table</w:t>
-            </w:r>
-          </w:p>
-        </w:tc>
-        <w:tc>
-          <w:tcPr>
-            <w:tcW w:w="1843" w:type="dxa"/>
-          </w:tcPr>
-          <w:p>
-            <w:pPr>
-              <w:spacing w:after="0"/>
-            </w:pPr>
-            <w:r>
-              <w:t>2150</w:t>
-            </w:r>
-          </w:p>
-        </w:tc>
-      </w:tr>
-      <w:tr>
-        <w:tc>
-          <w:tcPr>
-            <w:tcW w:w="1418" w:type="dxa"/>
-          </w:tcPr>
-          <w:p>
-            <w:pPr>
-              <w:spacing w:after="0"/>
-            </w:pPr>
-            <w:r>
-              <w:t>8</w:t>
-            </w:r>
-          </w:p>
-        </w:tc>
-        <w:tc>
-          <w:tcPr>
-            <w:tcW w:w="1843" w:type="dxa"/>
-          </w:tcPr>
-          <w:p>
-            <w:pPr>
-              <w:spacing w:after="0"/>
-            </w:pPr>
-            <w:r>
-              <w:t>George</w:t>
-            </w:r>
-          </w:p>
-        </w:tc>
-        <w:tc>
-          <w:tcPr>
-            <w:tcW w:w="1984" w:type="dxa"/>
-          </w:tcPr>
-          <w:p>
-            <w:pPr>
-              <w:spacing w:after="0"/>
-            </w:pPr>
-            <w:r>
-              <w:t>Williams</w:t>
-            </w:r>
-          </w:p>
-        </w:tc>
-        <w:tc>
-          <w:tcPr>
-            <w:tcW w:w="1843" w:type="dxa"/>
-          </w:tcPr>
-          <w:p>
-            <w:pPr>
-              <w:spacing w:after="0"/>
-            </w:pPr>
-            <w:r>
-              <w:t>R</w:t>
-            </w:r>
-            <w:r>
-              <w:t>efrigerator</w:t>
-            </w:r>
-          </w:p>
-        </w:tc>
-        <w:tc>
-          <w:tcPr>
-            <w:tcW w:w="1843" w:type="dxa"/>
-          </w:tcPr>
-          <w:p>
-            <w:pPr>
-              <w:spacing w:after="0"/>
-            </w:pPr>
-            <w:r>
-              <w:t>3425</w:t>
-            </w:r>
-          </w:p>
-        </w:tc>
-      </w:tr>
-      <w:tr>
-        <w:tc>
-          <w:tcPr>
-            <w:tcW w:w="1418" w:type="dxa"/>
-          </w:tcPr>
-          <w:p>
-            <w:pPr>
-              <w:spacing w:after="0"/>
-            </w:pPr>
-            <w:r>
-              <w:t>9</w:t>
-            </w:r>
-          </w:p>
-        </w:tc>
-        <w:tc>
-          <w:tcPr>
-            <w:tcW w:w="1843" w:type="dxa"/>
-          </w:tcPr>
-          <w:p>
-            <w:pPr>
-              <w:spacing w:after="0"/>
-            </w:pPr>
-            <w:r>
-              <w:t>Ivan</w:t>
-            </w:r>
-          </w:p>
-        </w:tc>
-        <w:tc>
-          <w:tcPr>
-            <w:tcW w:w="1984" w:type="dxa"/>
-          </w:tcPr>
-          <w:p>
-            <w:pPr>
-              <w:spacing w:after="0"/>
-            </w:pPr>
-            <w:proofErr w:type="spellStart"/>
-            <w:r>
-              <w:t>Georgiev</w:t>
-            </w:r>
-            <w:proofErr w:type="spellEnd"/>
-          </w:p>
-        </w:tc>
-        <w:tc>
-          <w:tcPr>
-            <w:tcW w:w="1843" w:type="dxa"/>
-          </w:tcPr>
-          <w:p>
-            <w:pPr>
-              <w:spacing w:after="0"/>
-            </w:pPr>
-            <w:r>
-              <w:t xml:space="preserve">Pruning </w:t>
-            </w:r>
-            <w:r>
-              <w:t>s</w:t>
-            </w:r>
-            <w:r>
-              <w:t>hears</w:t>
-            </w:r>
-          </w:p>
-        </w:tc>
-        <w:tc>
-          <w:tcPr>
-            <w:tcW w:w="1843" w:type="dxa"/>
-          </w:tcPr>
-          <w:p>
-            <w:pPr>
-              <w:spacing w:after="0"/>
-            </w:pPr>
-            <w:r>
-              <w:t>25.15</w:t>
-            </w:r>
-          </w:p>
-        </w:tc>
-      </w:tr>
-      <w:tr>
-        <w:tc>
-          <w:tcPr>
-            <w:tcW w:w="1418" w:type="dxa"/>
-          </w:tcPr>
-          <w:p>
-            <w:pPr>
-              <w:spacing w:after="0"/>
-            </w:pPr>
-            <w:r>
-              <w:t>10</w:t>
-            </w:r>
-          </w:p>
-        </w:tc>
-        <w:tc>
-          <w:tcPr>
-            <w:tcW w:w="1843" w:type="dxa"/>
-          </w:tcPr>
-          <w:p>
-            <w:pPr>
-              <w:spacing w:after="0"/>
-            </w:pPr>
-            <w:r>
-              <w:t>Peter</w:t>
-            </w:r>
-          </w:p>
-        </w:tc>
-        <w:tc>
-          <w:tcPr>
-            <w:tcW w:w="1984" w:type="dxa"/>
-          </w:tcPr>
-          <w:p>
-            <w:pPr>
-              <w:spacing w:after="0"/>
-            </w:pPr>
-            <w:proofErr w:type="spellStart"/>
-            <w:r>
-              <w:t>Petrov</w:t>
-            </w:r>
-            <w:proofErr w:type="spellEnd"/>
-          </w:p>
-        </w:tc>
-        <w:tc>
-          <w:tcPr>
-            <w:tcW w:w="1843" w:type="dxa"/>
-          </w:tcPr>
-          <w:p>
-            <w:pPr>
-              <w:spacing w:after="0"/>
-            </w:pPr>
-            <w:r>
-              <w:t>Vegetable seeds</w:t>
-            </w:r>
-          </w:p>
-        </w:tc>
-        <w:tc>
-          <w:tcPr>
-            <w:tcW w:w="1843" w:type="dxa"/>
-          </w:tcPr>
-          <w:p>
-            <w:pPr>
-              <w:spacing w:after="0"/>
-            </w:pPr>
-            <w:r>
-              <w:t>8.52</w:t>
-            </w:r>
-          </w:p>
-        </w:tc>
-      </w:tr>
-      <w:tr>
-        <w:tc>
-          <w:tcPr>
-            <w:tcW w:w="1418" w:type="dxa"/>
-          </w:tcPr>
-          <w:p>
-            <w:pPr>
-              <w:spacing w:after="0"/>
-            </w:pPr>
-            <w:r>
-              <w:t>11</w:t>
-            </w:r>
-          </w:p>
-        </w:tc>
-        <w:tc>
-          <w:tcPr>
-            <w:tcW w:w="1843" w:type="dxa"/>
-          </w:tcPr>
-          <w:p>
-            <w:pPr>
-              <w:spacing w:after="0"/>
-            </w:pPr>
-            <w:r>
-              <w:t>Ivan</w:t>
-            </w:r>
-          </w:p>
-        </w:tc>
-        <w:tc>
-          <w:tcPr>
-            <w:tcW w:w="1984" w:type="dxa"/>
-          </w:tcPr>
-          <w:p>
-            <w:pPr>
-              <w:spacing w:after="0"/>
-            </w:pPr>
-            <w:proofErr w:type="spellStart"/>
-            <w:r>
-              <w:t>Simeonov</w:t>
-            </w:r>
-            <w:proofErr w:type="spellEnd"/>
-          </w:p>
-        </w:tc>
-        <w:tc>
-          <w:tcPr>
-            <w:tcW w:w="1843" w:type="dxa"/>
-          </w:tcPr>
-          <w:p>
-            <w:pPr>
-              <w:spacing w:after="0"/>
-            </w:pPr>
-            <w:r>
-              <w:t>Mulch</w:t>
-            </w:r>
-          </w:p>
-        </w:tc>
-        <w:tc>
-          <w:tcPr>
-            <w:tcW w:w="1843" w:type="dxa"/>
-          </w:tcPr>
-          <w:p>
-            <w:pPr>
-              <w:spacing w:after="0"/>
-            </w:pPr>
-            <w:r>
-              <w:t>4.55</w:t>
-            </w:r>
-          </w:p>
-        </w:tc>
-      </w:tr>
     </w:tbl>
     <w:p>
       <w:pPr>
@@ -1510,10 +1360,16 @@
         <w:rPr>
           <w:lang w:val="bg-BG"/>
         </w:rPr>
+        <w:lastRenderedPageBreak/>
         <w:t>Продукти от тип електроника</w:t>
       </w:r>
     </w:p>
     <w:p>
+      <w:pPr>
+        <w:rPr>
+          <w:lang w:val="bg-BG"/>
+        </w:rPr>
+      </w:pPr>
       <w:r>
         <w:rPr>
           <w:lang w:val="bg-BG"/>
@@ -1652,646 +1508,6 @@
         <w:t>.</w:t>
       </w:r>
       <w:proofErr w:type="gramEnd"/>
-      <w:r>
-        <w:t xml:space="preserve"> </w:t>
-      </w:r>
-      <w:r>
-        <w:rPr>
-          <w:lang w:val="bg-BG"/>
-        </w:rPr>
-        <w:t xml:space="preserve">Сортирайте резултатите по </w:t>
-      </w:r>
-      <w:proofErr w:type="spellStart"/>
-      <w:r>
-        <w:rPr>
-          <w:rFonts w:ascii="Consolas" w:hAnsi="Consolas"/>
-          <w:b/>
-        </w:rPr>
-        <w:t>OrderId</w:t>
-      </w:r>
-      <w:proofErr w:type="spellEnd"/>
-      <w:r>
-        <w:t>.</w:t>
-      </w:r>
-    </w:p>
-    <w:p>
-      <w:pPr>
-        <w:pStyle w:val="Heading3"/>
-        <w:rPr>
-          <w:lang w:val="bg-BG"/>
-        </w:rPr>
-      </w:pPr>
-      <w:r>
-        <w:rPr>
-          <w:lang w:val="bg-BG"/>
-        </w:rPr>
-        <w:lastRenderedPageBreak/>
-        <w:t>Пример</w:t>
-      </w:r>
-    </w:p>
-    <w:tbl>
-      <w:tblPr>
-        <w:tblStyle w:val="TableGrid"/>
-        <w:tblW w:w="0" w:type="auto"/>
-        <w:tblInd w:w="108" w:type="dxa"/>
-        <w:tblLook w:val="04A0"/>
-      </w:tblPr>
-      <w:tblGrid>
-        <w:gridCol w:w="1418"/>
-        <w:gridCol w:w="1843"/>
-        <w:gridCol w:w="1984"/>
-        <w:gridCol w:w="1843"/>
-        <w:gridCol w:w="1843"/>
-      </w:tblGrid>
-      <w:tr>
-        <w:tc>
-          <w:tcPr>
-            <w:tcW w:w="1418" w:type="dxa"/>
-            <w:shd w:val="clear" w:color="auto" w:fill="D9D9D9" w:themeFill="background1" w:themeFillShade="D9"/>
-          </w:tcPr>
-          <w:p>
-            <w:pPr>
-              <w:spacing w:after="0"/>
-              <w:jc w:val="center"/>
-              <w:rPr>
-                <w:b/>
-                <w:bCs/>
-                <w:noProof/>
-              </w:rPr>
-            </w:pPr>
-            <w:r>
-              <w:rPr>
-                <w:b/>
-                <w:bCs/>
-                <w:noProof/>
-              </w:rPr>
-              <w:t>OrderId</w:t>
-            </w:r>
-          </w:p>
-        </w:tc>
-        <w:tc>
-          <w:tcPr>
-            <w:tcW w:w="1843" w:type="dxa"/>
-            <w:shd w:val="clear" w:color="auto" w:fill="D9D9D9" w:themeFill="background1" w:themeFillShade="D9"/>
-            <w:vAlign w:val="center"/>
-          </w:tcPr>
-          <w:p>
-            <w:pPr>
-              <w:spacing w:after="0"/>
-              <w:jc w:val="center"/>
-              <w:rPr>
-                <w:b/>
-                <w:bCs/>
-                <w:noProof/>
-              </w:rPr>
-            </w:pPr>
-            <w:r>
-              <w:rPr>
-                <w:b/>
-                <w:bCs/>
-                <w:noProof/>
-              </w:rPr>
-              <w:t>FirstName</w:t>
-            </w:r>
-          </w:p>
-        </w:tc>
-        <w:tc>
-          <w:tcPr>
-            <w:tcW w:w="1984" w:type="dxa"/>
-            <w:shd w:val="clear" w:color="auto" w:fill="D9D9D9" w:themeFill="background1" w:themeFillShade="D9"/>
-            <w:vAlign w:val="center"/>
-          </w:tcPr>
-          <w:p>
-            <w:pPr>
-              <w:spacing w:after="0"/>
-              <w:jc w:val="center"/>
-              <w:rPr>
-                <w:b/>
-                <w:bCs/>
-                <w:noProof/>
-              </w:rPr>
-            </w:pPr>
-            <w:r>
-              <w:rPr>
-                <w:b/>
-                <w:bCs/>
-                <w:noProof/>
-              </w:rPr>
-              <w:t>LastName</w:t>
-            </w:r>
-          </w:p>
-        </w:tc>
-        <w:tc>
-          <w:tcPr>
-            <w:tcW w:w="1843" w:type="dxa"/>
-            <w:shd w:val="clear" w:color="auto" w:fill="D9D9D9" w:themeFill="background1" w:themeFillShade="D9"/>
-            <w:vAlign w:val="center"/>
-          </w:tcPr>
-          <w:p>
-            <w:pPr>
-              <w:spacing w:after="0"/>
-              <w:jc w:val="center"/>
-              <w:rPr>
-                <w:b/>
-                <w:bCs/>
-                <w:noProof/>
-              </w:rPr>
-            </w:pPr>
-            <w:r>
-              <w:rPr>
-                <w:b/>
-                <w:bCs/>
-                <w:noProof/>
-              </w:rPr>
-              <w:t>ProductName</w:t>
-            </w:r>
-          </w:p>
-        </w:tc>
-        <w:tc>
-          <w:tcPr>
-            <w:tcW w:w="1843" w:type="dxa"/>
-            <w:shd w:val="clear" w:color="auto" w:fill="D9D9D9" w:themeFill="background1" w:themeFillShade="D9"/>
-          </w:tcPr>
-          <w:p>
-            <w:pPr>
-              <w:spacing w:after="0"/>
-              <w:jc w:val="center"/>
-              <w:rPr>
-                <w:b/>
-                <w:bCs/>
-                <w:noProof/>
-              </w:rPr>
-            </w:pPr>
-            <w:r>
-              <w:rPr>
-                <w:b/>
-                <w:bCs/>
-                <w:noProof/>
-              </w:rPr>
-              <w:t>Price</w:t>
-            </w:r>
-          </w:p>
-        </w:tc>
-      </w:tr>
-      <w:tr>
-        <w:tc>
-          <w:tcPr>
-            <w:tcW w:w="1418" w:type="dxa"/>
-          </w:tcPr>
-          <w:p>
-            <w:pPr>
-              <w:tabs>
-                <w:tab w:val="left" w:pos="600"/>
-              </w:tabs>
-              <w:spacing w:after="0"/>
-            </w:pPr>
-            <w:r>
-              <w:t>1</w:t>
-            </w:r>
-            <w:r>
-              <w:tab/>
-            </w:r>
-          </w:p>
-        </w:tc>
-        <w:tc>
-          <w:tcPr>
-            <w:tcW w:w="1843" w:type="dxa"/>
-          </w:tcPr>
-          <w:p>
-            <w:pPr>
-              <w:spacing w:after="0"/>
-            </w:pPr>
-            <w:r>
-              <w:t>John</w:t>
-            </w:r>
-          </w:p>
-        </w:tc>
-        <w:tc>
-          <w:tcPr>
-            <w:tcW w:w="1984" w:type="dxa"/>
-          </w:tcPr>
-          <w:p>
-            <w:pPr>
-              <w:spacing w:after="0"/>
-            </w:pPr>
-            <w:r>
-              <w:t>Smith</w:t>
-            </w:r>
-          </w:p>
-        </w:tc>
-        <w:tc>
-          <w:tcPr>
-            <w:tcW w:w="1843" w:type="dxa"/>
-          </w:tcPr>
-          <w:p>
-            <w:pPr>
-              <w:spacing w:after="0"/>
-            </w:pPr>
-            <w:r>
-              <w:t>Phone</w:t>
-            </w:r>
-          </w:p>
-        </w:tc>
-        <w:tc>
-          <w:tcPr>
-            <w:tcW w:w="1843" w:type="dxa"/>
-          </w:tcPr>
-          <w:p>
-            <w:pPr>
-              <w:spacing w:after="0"/>
-            </w:pPr>
-            <w:r>
-              <w:t>5</w:t>
-            </w:r>
-            <w:r>
-              <w:t>10.99</w:t>
-            </w:r>
-          </w:p>
-        </w:tc>
-      </w:tr>
-      <w:tr>
-        <w:tc>
-          <w:tcPr>
-            <w:tcW w:w="1418" w:type="dxa"/>
-          </w:tcPr>
-          <w:p>
-            <w:pPr>
-              <w:spacing w:after="0"/>
-            </w:pPr>
-            <w:r>
-              <w:t>2</w:t>
-            </w:r>
-          </w:p>
-        </w:tc>
-        <w:tc>
-          <w:tcPr>
-            <w:tcW w:w="1843" w:type="dxa"/>
-          </w:tcPr>
-          <w:p>
-            <w:pPr>
-              <w:spacing w:after="0"/>
-            </w:pPr>
-            <w:r>
-              <w:t>Jane</w:t>
-            </w:r>
-          </w:p>
-        </w:tc>
-        <w:tc>
-          <w:tcPr>
-            <w:tcW w:w="1984" w:type="dxa"/>
-          </w:tcPr>
-          <w:p>
-            <w:pPr>
-              <w:spacing w:after="0"/>
-            </w:pPr>
-            <w:r>
-              <w:t>Doe</w:t>
-            </w:r>
-          </w:p>
-        </w:tc>
-        <w:tc>
-          <w:tcPr>
-            <w:tcW w:w="1843" w:type="dxa"/>
-          </w:tcPr>
-          <w:p>
-            <w:pPr>
-              <w:spacing w:after="0"/>
-            </w:pPr>
-            <w:r>
-              <w:t>TV</w:t>
-            </w:r>
-          </w:p>
-        </w:tc>
-        <w:tc>
-          <w:tcPr>
-            <w:tcW w:w="1843" w:type="dxa"/>
-          </w:tcPr>
-          <w:p>
-            <w:pPr>
-              <w:spacing w:after="0"/>
-            </w:pPr>
-            <w:r>
-              <w:t>2</w:t>
-            </w:r>
-            <w:r>
-              <w:t>1</w:t>
-            </w:r>
-            <w:r>
-              <w:t>1</w:t>
-            </w:r>
-            <w:r>
-              <w:t>5.99</w:t>
-            </w:r>
-          </w:p>
-        </w:tc>
-      </w:tr>
-      <w:tr>
-        <w:tc>
-          <w:tcPr>
-            <w:tcW w:w="1418" w:type="dxa"/>
-          </w:tcPr>
-          <w:p>
-            <w:pPr>
-              <w:spacing w:after="0"/>
-            </w:pPr>
-            <w:r>
-              <w:t>6</w:t>
-            </w:r>
-          </w:p>
-        </w:tc>
-        <w:tc>
-          <w:tcPr>
-            <w:tcW w:w="1843" w:type="dxa"/>
-          </w:tcPr>
-          <w:p>
-            <w:pPr>
-              <w:spacing w:after="0"/>
-            </w:pPr>
-            <w:proofErr w:type="spellStart"/>
-            <w:r>
-              <w:t>Yordan</w:t>
-            </w:r>
-            <w:proofErr w:type="spellEnd"/>
-          </w:p>
-        </w:tc>
-        <w:tc>
-          <w:tcPr>
-            <w:tcW w:w="1984" w:type="dxa"/>
-          </w:tcPr>
-          <w:p>
-            <w:pPr>
-              <w:spacing w:after="0"/>
-            </w:pPr>
-            <w:proofErr w:type="spellStart"/>
-            <w:r>
-              <w:t>Ivanov</w:t>
-            </w:r>
-            <w:proofErr w:type="spellEnd"/>
-          </w:p>
-        </w:tc>
-        <w:tc>
-          <w:tcPr>
-            <w:tcW w:w="1843" w:type="dxa"/>
-          </w:tcPr>
-          <w:p>
-            <w:pPr>
-              <w:spacing w:after="0"/>
-            </w:pPr>
-            <w:r>
-              <w:t>Phone</w:t>
-            </w:r>
-          </w:p>
-        </w:tc>
-        <w:tc>
-          <w:tcPr>
-            <w:tcW w:w="1843" w:type="dxa"/>
-          </w:tcPr>
-          <w:p>
-            <w:pPr>
-              <w:spacing w:after="0"/>
-            </w:pPr>
-            <w:r>
-              <w:t>5</w:t>
-            </w:r>
-            <w:r>
-              <w:t>10.99</w:t>
-            </w:r>
-          </w:p>
-        </w:tc>
-      </w:tr>
-    </w:tbl>
-    <w:p>
-      <w:pPr>
-        <w:pStyle w:val="Heading2"/>
-        <w:rPr>
-          <w:lang w:val="bg-BG"/>
-        </w:rPr>
-      </w:pPr>
-      <w:r>
-        <w:rPr>
-          <w:lang w:val="bg-BG"/>
-        </w:rPr>
-        <w:t>Продукти от тип мебели</w:t>
-      </w:r>
-    </w:p>
-    <w:p>
-      <w:pPr>
-        <w:rPr>
-          <w:lang w:val="bg-BG"/>
-        </w:rPr>
-      </w:pPr>
-      <w:r>
-        <w:rPr>
-          <w:lang w:val="bg-BG"/>
-        </w:rPr>
-        <w:t>Направете заявка, която да извлече</w:t>
-      </w:r>
-      <w:r>
-        <w:rPr>
-          <w:lang w:val="bg-BG"/>
-        </w:rPr>
-        <w:t xml:space="preserve"> информация за </w:t>
-      </w:r>
-      <w:r>
-        <w:rPr>
-          <w:b/>
-          <w:lang w:val="bg-BG"/>
-        </w:rPr>
-        <w:t>поръчките</w:t>
-      </w:r>
-      <w:r>
-        <w:rPr>
-          <w:lang w:val="bg-BG"/>
-        </w:rPr>
-        <w:t xml:space="preserve">, които са на стойност </w:t>
-      </w:r>
-      <w:r>
-        <w:rPr>
-          <w:b/>
-          <w:lang w:val="bg-BG"/>
-        </w:rPr>
-        <w:t>1500 лв.</w:t>
-      </w:r>
-      <w:r>
-        <w:rPr>
-          <w:lang w:val="bg-BG"/>
-        </w:rPr>
-        <w:t xml:space="preserve"> или </w:t>
-      </w:r>
-      <w:r>
-        <w:rPr>
-          <w:b/>
-          <w:lang w:val="bg-BG"/>
-        </w:rPr>
-        <w:t>повече</w:t>
-      </w:r>
-      <w:r>
-        <w:rPr>
-          <w:b/>
-          <w:lang w:val="bg-BG"/>
-        </w:rPr>
-        <w:t xml:space="preserve">, </w:t>
-      </w:r>
-      <w:r>
-        <w:rPr>
-          <w:lang w:val="bg-BG"/>
-        </w:rPr>
-        <w:t xml:space="preserve">включващи </w:t>
-      </w:r>
-      <w:r>
-        <w:rPr>
-          <w:b/>
-          <w:lang w:val="bg-BG"/>
-        </w:rPr>
-        <w:t>продукти</w:t>
-      </w:r>
-      <w:r>
-        <w:rPr>
-          <w:lang w:val="bg-BG"/>
-        </w:rPr>
-        <w:t xml:space="preserve"> само от </w:t>
-      </w:r>
-      <w:r>
-        <w:rPr>
-          <w:b/>
-          <w:lang w:val="bg-BG"/>
-        </w:rPr>
-        <w:t>тип</w:t>
-      </w:r>
-      <w:r>
-        <w:rPr>
-          <w:b/>
-          <w:lang w:val="bg-BG"/>
-        </w:rPr>
-        <w:t xml:space="preserve"> </w:t>
-      </w:r>
-      <w:r>
-        <w:rPr>
-          <w:b/>
-        </w:rPr>
-        <w:t>Furniture</w:t>
-      </w:r>
-      <w:r>
-        <w:t xml:space="preserve">. </w:t>
-      </w:r>
-      <w:proofErr w:type="gramStart"/>
-      <w:r>
-        <w:t xml:space="preserve">Извлечете </w:t>
-      </w:r>
-      <w:r>
-        <w:rPr>
-          <w:b/>
-          <w:lang w:val="bg-BG"/>
-        </w:rPr>
-        <w:t>името</w:t>
-      </w:r>
-      <w:r>
-        <w:rPr>
-          <w:lang w:val="bg-BG"/>
-        </w:rPr>
-        <w:t xml:space="preserve"> и </w:t>
-      </w:r>
-      <w:r>
-        <w:rPr>
-          <w:b/>
-          <w:lang w:val="bg-BG"/>
-        </w:rPr>
-        <w:t>цената</w:t>
-      </w:r>
-      <w:r>
-        <w:rPr>
-          <w:lang w:val="bg-BG"/>
-        </w:rPr>
-        <w:t xml:space="preserve"> на </w:t>
-      </w:r>
-      <w:r>
-        <w:rPr>
-          <w:b/>
-          <w:lang w:val="bg-BG"/>
-        </w:rPr>
-        <w:t>продуктите</w:t>
-      </w:r>
-      <w:r>
-        <w:rPr>
-          <w:lang w:val="bg-BG"/>
-        </w:rPr>
-        <w:t xml:space="preserve"> и </w:t>
-      </w:r>
-      <w:r>
-        <w:rPr>
-          <w:b/>
-          <w:lang w:val="bg-BG"/>
-        </w:rPr>
-        <w:t>името</w:t>
-      </w:r>
-      <w:r>
-        <w:rPr>
-          <w:lang w:val="bg-BG"/>
-        </w:rPr>
-        <w:t xml:space="preserve"> на </w:t>
-      </w:r>
-      <w:r>
-        <w:rPr>
-          <w:b/>
-          <w:lang w:val="bg-BG"/>
-        </w:rPr>
-        <w:t>клиентите</w:t>
-      </w:r>
-      <w:r>
-        <w:rPr>
-          <w:lang w:val="bg-BG"/>
-        </w:rPr>
-        <w:t>.</w:t>
-      </w:r>
-      <w:proofErr w:type="gramEnd"/>
-      <w:r>
-        <w:t xml:space="preserve"> </w:t>
-      </w:r>
-      <w:r>
-        <w:rPr>
-          <w:lang w:val="bg-BG"/>
-        </w:rPr>
-        <w:t xml:space="preserve">Сортирайте резултатите по </w:t>
-      </w:r>
-      <w:r>
-        <w:rPr>
-          <w:b/>
-          <w:lang w:val="bg-BG"/>
-        </w:rPr>
-        <w:t>цена</w:t>
-      </w:r>
-      <w:r>
-        <w:rPr>
-          <w:lang w:val="bg-BG"/>
-        </w:rPr>
-        <w:t xml:space="preserve"> на </w:t>
-      </w:r>
-      <w:r>
-        <w:rPr>
-          <w:b/>
-          <w:lang w:val="bg-BG"/>
-        </w:rPr>
-        <w:t>продукта</w:t>
-      </w:r>
-      <w:r>
-        <w:rPr>
-          <w:lang w:val="bg-BG"/>
-        </w:rPr>
-        <w:t xml:space="preserve"> в </w:t>
-      </w:r>
-      <w:r>
-        <w:rPr>
-          <w:b/>
-          <w:lang w:val="bg-BG"/>
-        </w:rPr>
-        <w:t>низходящ ред</w:t>
-      </w:r>
-      <w:r>
-        <w:rPr>
-          <w:lang w:val="bg-BG"/>
-        </w:rPr>
-        <w:t>.</w:t>
-      </w:r>
     </w:p>
     <w:p>
       <w:pPr>
@@ -2461,7 +1677,7 @@
               <w:spacing w:after="0"/>
             </w:pPr>
             <w:r>
-              <w:t>7</w:t>
+              <w:t>1</w:t>
             </w:r>
           </w:p>
         </w:tc>
@@ -2474,147 +1690,7 @@
               <w:spacing w:after="0"/>
             </w:pPr>
             <w:r>
-              <w:t>Maria</w:t>
-            </w:r>
-          </w:p>
-        </w:tc>
-        <w:tc>
-          <w:tcPr>
-            <w:tcW w:w="1984" w:type="dxa"/>
-          </w:tcPr>
-          <w:p>
-            <w:pPr>
-              <w:spacing w:after="0"/>
-            </w:pPr>
-            <w:proofErr w:type="spellStart"/>
-            <w:r>
-              <w:t>Georgieva</w:t>
-            </w:r>
-            <w:proofErr w:type="spellEnd"/>
-          </w:p>
-        </w:tc>
-        <w:tc>
-          <w:tcPr>
-            <w:tcW w:w="1843" w:type="dxa"/>
-          </w:tcPr>
-          <w:p>
-            <w:pPr>
-              <w:spacing w:after="0"/>
-            </w:pPr>
-            <w:r>
-              <w:t>Table</w:t>
-            </w:r>
-          </w:p>
-        </w:tc>
-        <w:tc>
-          <w:tcPr>
-            <w:tcW w:w="1843" w:type="dxa"/>
-          </w:tcPr>
-          <w:p>
-            <w:pPr>
-              <w:spacing w:after="0"/>
-            </w:pPr>
-            <w:r>
-              <w:t>2150</w:t>
-            </w:r>
-          </w:p>
-        </w:tc>
-      </w:tr>
-      <w:tr>
-        <w:tc>
-          <w:tcPr>
-            <w:tcW w:w="1418" w:type="dxa"/>
-          </w:tcPr>
-          <w:p>
-            <w:pPr>
-              <w:spacing w:after="0"/>
-            </w:pPr>
-            <w:r>
-              <w:t>5</w:t>
-            </w:r>
-          </w:p>
-        </w:tc>
-        <w:tc>
-          <w:tcPr>
-            <w:tcW w:w="1843" w:type="dxa"/>
-          </w:tcPr>
-          <w:p>
-            <w:pPr>
-              <w:spacing w:after="0"/>
-            </w:pPr>
-            <w:proofErr w:type="spellStart"/>
-            <w:r>
-              <w:t>Yordan</w:t>
-            </w:r>
-            <w:proofErr w:type="spellEnd"/>
-          </w:p>
-        </w:tc>
-        <w:tc>
-          <w:tcPr>
-            <w:tcW w:w="1984" w:type="dxa"/>
-          </w:tcPr>
-          <w:p>
-            <w:pPr>
-              <w:spacing w:after="0"/>
-            </w:pPr>
-            <w:proofErr w:type="spellStart"/>
-            <w:r>
-              <w:t>Ivanov</w:t>
-            </w:r>
-            <w:proofErr w:type="spellEnd"/>
-          </w:p>
-        </w:tc>
-        <w:tc>
-          <w:tcPr>
-            <w:tcW w:w="1843" w:type="dxa"/>
-          </w:tcPr>
-          <w:p>
-            <w:pPr>
-              <w:spacing w:after="0"/>
-            </w:pPr>
-            <w:r>
-              <w:t>Sofa</w:t>
-            </w:r>
-          </w:p>
-        </w:tc>
-        <w:tc>
-          <w:tcPr>
-            <w:tcW w:w="1843" w:type="dxa"/>
-          </w:tcPr>
-          <w:p>
-            <w:pPr>
-              <w:spacing w:after="0"/>
-            </w:pPr>
-            <w:r>
-              <w:t>1500</w:t>
-            </w:r>
-          </w:p>
-        </w:tc>
-      </w:tr>
-      <w:tr>
-        <w:tc>
-          <w:tcPr>
-            <w:tcW w:w="1418" w:type="dxa"/>
-          </w:tcPr>
-          <w:p>
-            <w:pPr>
-              <w:spacing w:after="0"/>
-            </w:pPr>
-            <w:r>
-              <w:t>4</w:t>
-            </w:r>
-          </w:p>
-        </w:tc>
-        <w:tc>
-          <w:tcPr>
-            <w:tcW w:w="1843" w:type="dxa"/>
-          </w:tcPr>
-          <w:p>
-            <w:pPr>
-              <w:spacing w:after="0"/>
-            </w:pPr>
-            <w:r>
-              <w:t>Emily</w:t>
+              <w:t>John</w:t>
             </w:r>
           </w:p>
         </w:tc>
@@ -2627,547 +1703,8 @@
               <w:spacing w:after="0"/>
             </w:pPr>
             <w:r>
-              <w:t>Brown</w:t>
+              <w:t>Smith</w:t>
             </w:r>
-          </w:p>
-        </w:tc>
-        <w:tc>
-          <w:tcPr>
-            <w:tcW w:w="1843" w:type="dxa"/>
-          </w:tcPr>
-          <w:p>
-            <w:pPr>
-              <w:spacing w:after="0"/>
-            </w:pPr>
-            <w:r>
-              <w:t>Table</w:t>
-            </w:r>
-          </w:p>
-        </w:tc>
-        <w:tc>
-          <w:tcPr>
-            <w:tcW w:w="1843" w:type="dxa"/>
-          </w:tcPr>
-          <w:p>
-            <w:pPr>
-              <w:spacing w:after="0"/>
-            </w:pPr>
-            <w:r>
-              <w:t>1</w:t>
-            </w:r>
-            <w:r>
-              <w:t>49</w:t>
-            </w:r>
-            <w:r>
-              <w:t>.99</w:t>
-            </w:r>
-          </w:p>
-        </w:tc>
-      </w:tr>
-      <w:tr>
-        <w:tc>
-          <w:tcPr>
-            <w:tcW w:w="1418" w:type="dxa"/>
-          </w:tcPr>
-          <w:p>
-            <w:pPr>
-              <w:spacing w:after="0"/>
-            </w:pPr>
-            <w:r>
-              <w:t>3</w:t>
-            </w:r>
-          </w:p>
-        </w:tc>
-        <w:tc>
-          <w:tcPr>
-            <w:tcW w:w="1843" w:type="dxa"/>
-          </w:tcPr>
-          <w:p>
-            <w:pPr>
-              <w:spacing w:after="0"/>
-            </w:pPr>
-            <w:r>
-              <w:t>Michael</w:t>
-            </w:r>
-          </w:p>
-        </w:tc>
-        <w:tc>
-          <w:tcPr>
-            <w:tcW w:w="1984" w:type="dxa"/>
-          </w:tcPr>
-          <w:p>
-            <w:pPr>
-              <w:spacing w:after="0"/>
-            </w:pPr>
-            <w:r>
-              <w:t>Johnson</w:t>
-            </w:r>
-          </w:p>
-        </w:tc>
-        <w:tc>
-          <w:tcPr>
-            <w:tcW w:w="1843" w:type="dxa"/>
-          </w:tcPr>
-          <w:p>
-            <w:pPr>
-              <w:spacing w:after="0"/>
-            </w:pPr>
-            <w:r>
-              <w:t>Chair</w:t>
-            </w:r>
-          </w:p>
-        </w:tc>
-        <w:tc>
-          <w:tcPr>
-            <w:tcW w:w="1843" w:type="dxa"/>
-          </w:tcPr>
-          <w:p>
-            <w:pPr>
-              <w:spacing w:after="0"/>
-            </w:pPr>
-            <w:r>
-              <w:t>12.49</w:t>
-            </w:r>
-          </w:p>
-        </w:tc>
-      </w:tr>
-    </w:tbl>
-    <w:p>
-      <w:pPr>
-        <w:pStyle w:val="Heading2"/>
-        <w:rPr>
-          <w:lang w:val="bg-BG"/>
-        </w:rPr>
-      </w:pPr>
-      <w:r>
-        <w:rPr>
-          <w:lang w:val="bg-BG"/>
-        </w:rPr>
-        <w:t>Поръчки на клиент</w:t>
-      </w:r>
-    </w:p>
-    <w:p>
-      <w:r>
-        <w:rPr>
-          <w:lang w:val="bg-BG"/>
-        </w:rPr>
-        <w:t>Направете заявка, която да извлече</w:t>
-      </w:r>
-      <w:r>
-        <w:rPr>
-          <w:lang w:val="bg-BG"/>
-        </w:rPr>
-        <w:t xml:space="preserve"> информация за </w:t>
-      </w:r>
-      <w:r>
-        <w:rPr>
-          <w:b/>
-          <w:lang w:val="bg-BG"/>
-        </w:rPr>
-        <w:t>поръчките</w:t>
-      </w:r>
-      <w:r>
-        <w:rPr>
-          <w:lang w:val="bg-BG"/>
-        </w:rPr>
-        <w:t xml:space="preserve">, направени от </w:t>
-      </w:r>
-      <w:r>
-        <w:rPr>
-          <w:b/>
-          <w:lang w:val="bg-BG"/>
-        </w:rPr>
-        <w:t>потребител</w:t>
-      </w:r>
-      <w:r>
-        <w:rPr>
-          <w:lang w:val="bg-BG"/>
-        </w:rPr>
-        <w:t xml:space="preserve">, чието </w:t>
-      </w:r>
-      <w:r>
-        <w:rPr>
-          <w:b/>
-          <w:lang w:val="bg-BG"/>
-        </w:rPr>
-        <w:t>първо име</w:t>
-      </w:r>
-      <w:r>
-        <w:rPr>
-          <w:lang w:val="bg-BG"/>
-        </w:rPr>
-        <w:t xml:space="preserve"> е </w:t>
-      </w:r>
-      <w:r>
-        <w:rPr>
-          <w:b/>
-        </w:rPr>
-        <w:t>Yordan</w:t>
-      </w:r>
-      <w:r>
-        <w:rPr>
-          <w:lang w:val="bg-BG"/>
-        </w:rPr>
-        <w:t xml:space="preserve"> и </w:t>
-      </w:r>
-      <w:r>
-        <w:rPr>
-          <w:b/>
-          <w:lang w:val="bg-BG"/>
-        </w:rPr>
-        <w:t>фамилното</w:t>
-      </w:r>
-      <w:r>
-        <w:rPr>
-          <w:lang w:val="bg-BG"/>
-        </w:rPr>
-        <w:t xml:space="preserve"> му </w:t>
-      </w:r>
-      <w:r>
-        <w:rPr>
-          <w:b/>
-          <w:lang w:val="bg-BG"/>
-        </w:rPr>
-        <w:t>име</w:t>
-      </w:r>
-      <w:r>
-        <w:rPr>
-          <w:lang w:val="bg-BG"/>
-        </w:rPr>
-        <w:t xml:space="preserve"> е </w:t>
-      </w:r>
-      <w:r>
-        <w:rPr>
-          <w:b/>
-        </w:rPr>
-        <w:t>Ivanov</w:t>
-      </w:r>
-      <w:r>
-        <w:t>.</w:t>
-      </w:r>
-      <w:r>
-        <w:t xml:space="preserve"> </w:t>
-      </w:r>
-      <w:r>
-        <w:rPr>
-          <w:lang w:val="bg-BG"/>
-        </w:rPr>
-        <w:t xml:space="preserve">Сортирайте резултатите по </w:t>
-      </w:r>
-      <w:r>
-        <w:rPr>
-          <w:b/>
-          <w:lang w:val="bg-BG"/>
-        </w:rPr>
-        <w:t>цена</w:t>
-      </w:r>
-      <w:r>
-        <w:rPr>
-          <w:lang w:val="bg-BG"/>
-        </w:rPr>
-        <w:t xml:space="preserve"> на </w:t>
-      </w:r>
-      <w:r>
-        <w:rPr>
-          <w:b/>
-          <w:lang w:val="bg-BG"/>
-        </w:rPr>
-        <w:t>продукта</w:t>
-      </w:r>
-      <w:r>
-        <w:rPr>
-          <w:lang w:val="bg-BG"/>
-        </w:rPr>
-        <w:t xml:space="preserve"> в </w:t>
-      </w:r>
-      <w:r>
-        <w:rPr>
-          <w:b/>
-          <w:lang w:val="bg-BG"/>
-        </w:rPr>
-        <w:t>низходящ ред</w:t>
-      </w:r>
-      <w:r>
-        <w:t>.</w:t>
-      </w:r>
-    </w:p>
-    <w:p>
-      <w:pPr>
-        <w:pStyle w:val="Heading3"/>
-        <w:rPr>
-          <w:lang w:val="bg-BG"/>
-        </w:rPr>
-      </w:pPr>
-      <w:r>
-        <w:rPr>
-          <w:lang w:val="bg-BG"/>
-        </w:rPr>
-        <w:t>Пример</w:t>
-      </w:r>
-    </w:p>
-    <w:tbl>
-      <w:tblPr>
-        <w:tblStyle w:val="TableGrid"/>
-        <w:tblW w:w="0" w:type="auto"/>
-        <w:tblInd w:w="108" w:type="dxa"/>
-        <w:tblLook w:val="04A0"/>
-      </w:tblPr>
-      <w:tblGrid>
-        <w:gridCol w:w="1418"/>
-        <w:gridCol w:w="1843"/>
-        <w:gridCol w:w="1984"/>
-        <w:gridCol w:w="1843"/>
-        <w:gridCol w:w="1843"/>
-      </w:tblGrid>
-      <w:tr>
-        <w:tc>
-          <w:tcPr>
-            <w:tcW w:w="1418" w:type="dxa"/>
-            <w:shd w:val="clear" w:color="auto" w:fill="D9D9D9" w:themeFill="background1" w:themeFillShade="D9"/>
-          </w:tcPr>
-          <w:p>
-            <w:pPr>
-              <w:spacing w:after="0"/>
-              <w:jc w:val="center"/>
-              <w:rPr>
-                <w:b/>
-                <w:bCs/>
-                <w:noProof/>
-              </w:rPr>
-            </w:pPr>
-            <w:r>
-              <w:rPr>
-                <w:b/>
-                <w:bCs/>
-                <w:noProof/>
-              </w:rPr>
-              <w:t>OrderId</w:t>
-            </w:r>
-          </w:p>
-        </w:tc>
-        <w:tc>
-          <w:tcPr>
-            <w:tcW w:w="1843" w:type="dxa"/>
-            <w:shd w:val="clear" w:color="auto" w:fill="D9D9D9" w:themeFill="background1" w:themeFillShade="D9"/>
-            <w:vAlign w:val="center"/>
-          </w:tcPr>
-          <w:p>
-            <w:pPr>
-              <w:spacing w:after="0"/>
-              <w:jc w:val="center"/>
-              <w:rPr>
-                <w:b/>
-                <w:bCs/>
-                <w:noProof/>
-              </w:rPr>
-            </w:pPr>
-            <w:r>
-              <w:rPr>
-                <w:b/>
-                <w:bCs/>
-                <w:noProof/>
-              </w:rPr>
-              <w:t>FirstName</w:t>
-            </w:r>
-          </w:p>
-        </w:tc>
-        <w:tc>
-          <w:tcPr>
-            <w:tcW w:w="1984" w:type="dxa"/>
-            <w:shd w:val="clear" w:color="auto" w:fill="D9D9D9" w:themeFill="background1" w:themeFillShade="D9"/>
-            <w:vAlign w:val="center"/>
-          </w:tcPr>
-          <w:p>
-            <w:pPr>
-              <w:spacing w:after="0"/>
-              <w:jc w:val="center"/>
-              <w:rPr>
-                <w:b/>
-                <w:bCs/>
-                <w:noProof/>
-              </w:rPr>
-            </w:pPr>
-            <w:r>
-              <w:rPr>
-                <w:b/>
-                <w:bCs/>
-                <w:noProof/>
-              </w:rPr>
-              <w:t>LastName</w:t>
-            </w:r>
-          </w:p>
-        </w:tc>
-        <w:tc>
-          <w:tcPr>
-            <w:tcW w:w="1843" w:type="dxa"/>
-            <w:shd w:val="clear" w:color="auto" w:fill="D9D9D9" w:themeFill="background1" w:themeFillShade="D9"/>
-            <w:vAlign w:val="center"/>
-          </w:tcPr>
-          <w:p>
-            <w:pPr>
-              <w:spacing w:after="0"/>
-              <w:jc w:val="center"/>
-              <w:rPr>
-                <w:b/>
-                <w:bCs/>
-                <w:noProof/>
-              </w:rPr>
-            </w:pPr>
-            <w:r>
-              <w:rPr>
-                <w:b/>
-                <w:bCs/>
-                <w:noProof/>
-              </w:rPr>
-              <w:t>ProductName</w:t>
-            </w:r>
-          </w:p>
-        </w:tc>
-        <w:tc>
-          <w:tcPr>
-            <w:tcW w:w="1843" w:type="dxa"/>
-            <w:shd w:val="clear" w:color="auto" w:fill="D9D9D9" w:themeFill="background1" w:themeFillShade="D9"/>
-          </w:tcPr>
-          <w:p>
-            <w:pPr>
-              <w:spacing w:after="0"/>
-              <w:jc w:val="center"/>
-              <w:rPr>
-                <w:b/>
-                <w:bCs/>
-                <w:noProof/>
-              </w:rPr>
-            </w:pPr>
-            <w:r>
-              <w:rPr>
-                <w:b/>
-                <w:bCs/>
-                <w:noProof/>
-              </w:rPr>
-              <w:t>Price</w:t>
-            </w:r>
-          </w:p>
-        </w:tc>
-      </w:tr>
-      <w:tr>
-        <w:tc>
-          <w:tcPr>
-            <w:tcW w:w="1418" w:type="dxa"/>
-          </w:tcPr>
-          <w:p>
-            <w:pPr>
-              <w:spacing w:after="0"/>
-            </w:pPr>
-            <w:r>
-              <w:t>5</w:t>
-            </w:r>
-          </w:p>
-        </w:tc>
-        <w:tc>
-          <w:tcPr>
-            <w:tcW w:w="1843" w:type="dxa"/>
-          </w:tcPr>
-          <w:p>
-            <w:pPr>
-              <w:spacing w:after="0"/>
-            </w:pPr>
-            <w:proofErr w:type="spellStart"/>
-            <w:r>
-              <w:t>Yordan</w:t>
-            </w:r>
-            <w:proofErr w:type="spellEnd"/>
-          </w:p>
-        </w:tc>
-        <w:tc>
-          <w:tcPr>
-            <w:tcW w:w="1984" w:type="dxa"/>
-          </w:tcPr>
-          <w:p>
-            <w:pPr>
-              <w:spacing w:after="0"/>
-            </w:pPr>
-            <w:proofErr w:type="spellStart"/>
-            <w:r>
-              <w:t>Ivanov</w:t>
-            </w:r>
-            <w:proofErr w:type="spellEnd"/>
-          </w:p>
-        </w:tc>
-        <w:tc>
-          <w:tcPr>
-            <w:tcW w:w="1843" w:type="dxa"/>
-          </w:tcPr>
-          <w:p>
-            <w:pPr>
-              <w:spacing w:after="0"/>
-            </w:pPr>
-            <w:r>
-              <w:t>Sofa</w:t>
-            </w:r>
-          </w:p>
-        </w:tc>
-        <w:tc>
-          <w:tcPr>
-            <w:tcW w:w="1843" w:type="dxa"/>
-          </w:tcPr>
-          <w:p>
-            <w:pPr>
-              <w:spacing w:after="0"/>
-            </w:pPr>
-            <w:r>
-              <w:t>1500</w:t>
-            </w:r>
-          </w:p>
-        </w:tc>
-      </w:tr>
-      <w:tr>
-        <w:tc>
-          <w:tcPr>
-            <w:tcW w:w="1418" w:type="dxa"/>
-          </w:tcPr>
-          <w:p>
-            <w:pPr>
-              <w:tabs>
-                <w:tab w:val="left" w:pos="563"/>
-              </w:tabs>
-              <w:spacing w:after="0"/>
-            </w:pPr>
-            <w:r>
-              <w:t>6</w:t>
-            </w:r>
-            <w:r>
-              <w:tab/>
-            </w:r>
-          </w:p>
-        </w:tc>
-        <w:tc>
-          <w:tcPr>
-            <w:tcW w:w="1843" w:type="dxa"/>
-          </w:tcPr>
-          <w:p>
-            <w:pPr>
-              <w:spacing w:after="0"/>
-            </w:pPr>
-            <w:proofErr w:type="spellStart"/>
-            <w:r>
-              <w:t>Yordan</w:t>
-            </w:r>
-            <w:proofErr w:type="spellEnd"/>
-          </w:p>
-        </w:tc>
-        <w:tc>
-          <w:tcPr>
-            <w:tcW w:w="1984" w:type="dxa"/>
-          </w:tcPr>
-          <w:p>
-            <w:pPr>
-              <w:spacing w:after="0"/>
-            </w:pPr>
-            <w:proofErr w:type="spellStart"/>
-            <w:r>
-              <w:t>Ivanov</w:t>
-            </w:r>
-            <w:proofErr w:type="spellEnd"/>
           </w:p>
         </w:tc>
         <w:tc>
@@ -3196,347 +1733,6 @@
             </w:r>
             <w:r>
               <w:t>10.99</w:t>
-            </w:r>
-          </w:p>
-        </w:tc>
-      </w:tr>
-    </w:tbl>
-    <w:p>
-      <w:pPr>
-        <w:pStyle w:val="Heading2"/>
-        <w:rPr>
-          <w:lang w:val="bg-BG"/>
-        </w:rPr>
-      </w:pPr>
-      <w:r>
-        <w:rPr>
-          <w:lang w:val="bg-BG"/>
-        </w:rPr>
-        <w:t>Трите най-скъпи поръчки</w:t>
-      </w:r>
-    </w:p>
-    <w:p>
-      <w:pPr>
-        <w:rPr>
-          <w:lang w:val="bg-BG"/>
-        </w:rPr>
-      </w:pPr>
-      <w:r>
-        <w:rPr>
-          <w:lang w:val="bg-BG"/>
-        </w:rPr>
-        <w:t>Направете заявка, която да извлече</w:t>
-      </w:r>
-      <w:r>
-        <w:rPr>
-          <w:lang w:val="bg-BG"/>
-        </w:rPr>
-        <w:t xml:space="preserve"> информация за </w:t>
-      </w:r>
-      <w:r>
-        <w:rPr>
-          <w:b/>
-          <w:lang w:val="bg-BG"/>
-        </w:rPr>
-        <w:t>трите най-скъпи поръчки</w:t>
-      </w:r>
-      <w:r>
-        <w:t>.</w:t>
-      </w:r>
-    </w:p>
-    <w:p>
-      <w:pPr>
-        <w:pStyle w:val="Heading3"/>
-        <w:rPr>
-          <w:lang w:val="bg-BG"/>
-        </w:rPr>
-      </w:pPr>
-      <w:r>
-        <w:rPr>
-          <w:lang w:val="bg-BG"/>
-        </w:rPr>
-        <w:t>Пример</w:t>
-      </w:r>
-    </w:p>
-    <w:tbl>
-      <w:tblPr>
-        <w:tblStyle w:val="TableGrid"/>
-        <w:tblW w:w="0" w:type="auto"/>
-        <w:tblInd w:w="108" w:type="dxa"/>
-        <w:tblLook w:val="04A0"/>
-      </w:tblPr>
-      <w:tblGrid>
-        <w:gridCol w:w="1418"/>
-        <w:gridCol w:w="1843"/>
-        <w:gridCol w:w="1984"/>
-        <w:gridCol w:w="1843"/>
-        <w:gridCol w:w="1843"/>
-      </w:tblGrid>
-      <w:tr>
-        <w:tc>
-          <w:tcPr>
-            <w:tcW w:w="1418" w:type="dxa"/>
-            <w:shd w:val="clear" w:color="auto" w:fill="D9D9D9" w:themeFill="background1" w:themeFillShade="D9"/>
-          </w:tcPr>
-          <w:p>
-            <w:pPr>
-              <w:spacing w:after="0"/>
-              <w:jc w:val="center"/>
-              <w:rPr>
-                <w:b/>
-                <w:bCs/>
-                <w:noProof/>
-              </w:rPr>
-            </w:pPr>
-            <w:r>
-              <w:rPr>
-                <w:b/>
-                <w:bCs/>
-                <w:noProof/>
-              </w:rPr>
-              <w:t>OrderId</w:t>
-            </w:r>
-          </w:p>
-        </w:tc>
-        <w:tc>
-          <w:tcPr>
-            <w:tcW w:w="1843" w:type="dxa"/>
-            <w:shd w:val="clear" w:color="auto" w:fill="D9D9D9" w:themeFill="background1" w:themeFillShade="D9"/>
-            <w:vAlign w:val="center"/>
-          </w:tcPr>
-          <w:p>
-            <w:pPr>
-              <w:spacing w:after="0"/>
-              <w:jc w:val="center"/>
-              <w:rPr>
-                <w:b/>
-                <w:bCs/>
-                <w:noProof/>
-              </w:rPr>
-            </w:pPr>
-            <w:r>
-              <w:rPr>
-                <w:b/>
-                <w:bCs/>
-                <w:noProof/>
-              </w:rPr>
-              <w:t>FirstName</w:t>
-            </w:r>
-          </w:p>
-        </w:tc>
-        <w:tc>
-          <w:tcPr>
-            <w:tcW w:w="1984" w:type="dxa"/>
-            <w:shd w:val="clear" w:color="auto" w:fill="D9D9D9" w:themeFill="background1" w:themeFillShade="D9"/>
-            <w:vAlign w:val="center"/>
-          </w:tcPr>
-          <w:p>
-            <w:pPr>
-              <w:spacing w:after="0"/>
-              <w:jc w:val="center"/>
-              <w:rPr>
-                <w:b/>
-                <w:bCs/>
-                <w:noProof/>
-              </w:rPr>
-            </w:pPr>
-            <w:r>
-              <w:rPr>
-                <w:b/>
-                <w:bCs/>
-                <w:noProof/>
-              </w:rPr>
-              <w:t>LastName</w:t>
-            </w:r>
-          </w:p>
-        </w:tc>
-        <w:tc>
-          <w:tcPr>
-            <w:tcW w:w="1843" w:type="dxa"/>
-            <w:shd w:val="clear" w:color="auto" w:fill="D9D9D9" w:themeFill="background1" w:themeFillShade="D9"/>
-            <w:vAlign w:val="center"/>
-          </w:tcPr>
-          <w:p>
-            <w:pPr>
-              <w:spacing w:after="0"/>
-              <w:jc w:val="center"/>
-              <w:rPr>
-                <w:b/>
-                <w:bCs/>
-                <w:noProof/>
-              </w:rPr>
-            </w:pPr>
-            <w:r>
-              <w:rPr>
-                <w:b/>
-                <w:bCs/>
-                <w:noProof/>
-              </w:rPr>
-              <w:t>ProductName</w:t>
-            </w:r>
-          </w:p>
-        </w:tc>
-        <w:tc>
-          <w:tcPr>
-            <w:tcW w:w="1843" w:type="dxa"/>
-            <w:shd w:val="clear" w:color="auto" w:fill="D9D9D9" w:themeFill="background1" w:themeFillShade="D9"/>
-          </w:tcPr>
-          <w:p>
-            <w:pPr>
-              <w:spacing w:after="0"/>
-              <w:jc w:val="center"/>
-              <w:rPr>
-                <w:b/>
-                <w:bCs/>
-                <w:noProof/>
-              </w:rPr>
-            </w:pPr>
-            <w:r>
-              <w:rPr>
-                <w:b/>
-                <w:bCs/>
-                <w:noProof/>
-              </w:rPr>
-              <w:t>Price</w:t>
-            </w:r>
-          </w:p>
-        </w:tc>
-      </w:tr>
-      <w:tr>
-        <w:tc>
-          <w:tcPr>
-            <w:tcW w:w="1418" w:type="dxa"/>
-          </w:tcPr>
-          <w:p>
-            <w:pPr>
-              <w:spacing w:after="0"/>
-            </w:pPr>
-            <w:r>
-              <w:t>8</w:t>
-            </w:r>
-          </w:p>
-        </w:tc>
-        <w:tc>
-          <w:tcPr>
-            <w:tcW w:w="1843" w:type="dxa"/>
-          </w:tcPr>
-          <w:p>
-            <w:pPr>
-              <w:spacing w:after="0"/>
-            </w:pPr>
-            <w:r>
-              <w:t>George</w:t>
-            </w:r>
-          </w:p>
-        </w:tc>
-        <w:tc>
-          <w:tcPr>
-            <w:tcW w:w="1984" w:type="dxa"/>
-          </w:tcPr>
-          <w:p>
-            <w:pPr>
-              <w:spacing w:after="0"/>
-            </w:pPr>
-            <w:r>
-              <w:t>Williams</w:t>
-            </w:r>
-          </w:p>
-        </w:tc>
-        <w:tc>
-          <w:tcPr>
-            <w:tcW w:w="1843" w:type="dxa"/>
-          </w:tcPr>
-          <w:p>
-            <w:pPr>
-              <w:spacing w:after="0"/>
-            </w:pPr>
-            <w:r>
-              <w:t>R</w:t>
-            </w:r>
-            <w:r>
-              <w:t>efrigerator</w:t>
-            </w:r>
-          </w:p>
-        </w:tc>
-        <w:tc>
-          <w:tcPr>
-            <w:tcW w:w="1843" w:type="dxa"/>
-          </w:tcPr>
-          <w:p>
-            <w:pPr>
-              <w:spacing w:after="0"/>
-            </w:pPr>
-            <w:r>
-              <w:t>3425</w:t>
-            </w:r>
-          </w:p>
-        </w:tc>
-      </w:tr>
-      <w:tr>
-        <w:tc>
-          <w:tcPr>
-            <w:tcW w:w="1418" w:type="dxa"/>
-          </w:tcPr>
-          <w:p>
-            <w:pPr>
-              <w:spacing w:after="0"/>
-            </w:pPr>
-            <w:r>
-              <w:t>7</w:t>
-            </w:r>
-          </w:p>
-        </w:tc>
-        <w:tc>
-          <w:tcPr>
-            <w:tcW w:w="1843" w:type="dxa"/>
-          </w:tcPr>
-          <w:p>
-            <w:pPr>
-              <w:spacing w:after="0"/>
-            </w:pPr>
-            <w:r>
-              <w:t>Maria</w:t>
-            </w:r>
-          </w:p>
-        </w:tc>
-        <w:tc>
-          <w:tcPr>
-            <w:tcW w:w="1984" w:type="dxa"/>
-          </w:tcPr>
-          <w:p>
-            <w:pPr>
-              <w:spacing w:after="0"/>
-            </w:pPr>
-            <w:proofErr w:type="spellStart"/>
-            <w:r>
-              <w:t>Georgieva</w:t>
-            </w:r>
-            <w:proofErr w:type="spellEnd"/>
-          </w:p>
-        </w:tc>
-        <w:tc>
-          <w:tcPr>
-            <w:tcW w:w="1843" w:type="dxa"/>
-          </w:tcPr>
-          <w:p>
-            <w:pPr>
-              <w:spacing w:after="0"/>
-            </w:pPr>
-            <w:r>
-              <w:t>Table</w:t>
-            </w:r>
-          </w:p>
-        </w:tc>
-        <w:tc>
-          <w:tcPr>
-            <w:tcW w:w="1843" w:type="dxa"/>
-          </w:tcPr>
-          <w:p>
-            <w:pPr>
-              <w:spacing w:after="0"/>
-            </w:pPr>
-            <w:r>
-              <w:t>2150</w:t>
             </w:r>
           </w:p>
         </w:tc>
@@ -3618,1714 +1814,7 @@
         </w:tc>
       </w:tr>
     </w:tbl>
-    <w:p>
-      <w:pPr>
-        <w:pStyle w:val="Heading2"/>
-        <w:rPr>
-          <w:lang w:val="bg-BG"/>
-        </w:rPr>
-      </w:pPr>
-      <w:r>
-        <w:rPr>
-          <w:lang w:val="bg-BG"/>
-        </w:rPr>
-        <w:lastRenderedPageBreak/>
-        <w:t>Най-висок</w:t>
-      </w:r>
-      <w:r>
-        <w:rPr>
-          <w:lang w:val="bg-BG"/>
-        </w:rPr>
-        <w:t xml:space="preserve"> връх и надморска височина по държави</w:t>
-      </w:r>
-    </w:p>
-    <w:p>
-      <w:pPr>
-        <w:rPr>
-          <w:lang w:val="bg-BG"/>
-        </w:rPr>
-      </w:pPr>
-      <w:r>
-        <w:rPr>
-          <w:lang w:val="bg-BG"/>
-        </w:rPr>
-        <w:t xml:space="preserve">За всяка </w:t>
-      </w:r>
-      <w:r>
-        <w:rPr>
-          <w:b/>
-          <w:lang w:val="bg-BG"/>
-        </w:rPr>
-        <w:t>държава</w:t>
-      </w:r>
-      <w:r>
-        <w:rPr>
-          <w:lang w:val="bg-BG"/>
-        </w:rPr>
-        <w:t xml:space="preserve"> намерете </w:t>
-      </w:r>
-      <w:r>
-        <w:rPr>
-          <w:b/>
-          <w:lang w:val="bg-BG"/>
-        </w:rPr>
-        <w:t>името</w:t>
-      </w:r>
-      <w:r>
-        <w:rPr>
-          <w:lang w:val="bg-BG"/>
-        </w:rPr>
-        <w:t xml:space="preserve"> и </w:t>
-      </w:r>
-      <w:r>
-        <w:rPr>
-          <w:b/>
-          <w:lang w:val="bg-BG"/>
-        </w:rPr>
-        <w:t>надморската височина</w:t>
-      </w:r>
-      <w:r>
-        <w:rPr>
-          <w:lang w:val="bg-BG"/>
-        </w:rPr>
-        <w:t xml:space="preserve"> на </w:t>
-      </w:r>
-      <w:r>
-        <w:rPr>
-          <w:b/>
-          <w:lang w:val="bg-BG"/>
-        </w:rPr>
-        <w:t>най-високия връх</w:t>
-      </w:r>
-      <w:r>
-        <w:rPr>
-          <w:lang w:val="bg-BG"/>
-        </w:rPr>
-        <w:t xml:space="preserve">, заедно с неговата </w:t>
-      </w:r>
-      <w:r>
-        <w:rPr>
-          <w:b/>
-          <w:lang w:val="bg-BG"/>
-        </w:rPr>
-        <w:t>планина</w:t>
-      </w:r>
-      <w:r>
-        <w:rPr>
-          <w:lang w:val="bg-BG"/>
-        </w:rPr>
-        <w:t xml:space="preserve">. Когато няколко върха в дадена страна имат една и съща надморска височина, покажете всички. Сортирайте резултатите по </w:t>
-      </w:r>
-      <w:r>
-        <w:rPr>
-          <w:b/>
-          <w:lang w:val="bg-BG"/>
-        </w:rPr>
-        <w:t>име</w:t>
-      </w:r>
-      <w:r>
-        <w:rPr>
-          <w:lang w:val="bg-BG"/>
-        </w:rPr>
-        <w:t xml:space="preserve"> на </w:t>
-      </w:r>
-      <w:r>
-        <w:rPr>
-          <w:b/>
-          <w:lang w:val="bg-BG"/>
-        </w:rPr>
-        <w:t>държава</w:t>
-      </w:r>
-      <w:r>
-        <w:rPr>
-          <w:lang w:val="bg-BG"/>
-        </w:rPr>
-        <w:t xml:space="preserve"> по </w:t>
-      </w:r>
-      <w:r>
-        <w:rPr>
-          <w:b/>
-          <w:lang w:val="bg-BG"/>
-        </w:rPr>
-        <w:t>азбучен ред</w:t>
-      </w:r>
-      <w:r>
-        <w:rPr>
-          <w:lang w:val="bg-BG"/>
-        </w:rPr>
-        <w:t xml:space="preserve">, след това по </w:t>
-      </w:r>
-      <w:r>
-        <w:rPr>
-          <w:b/>
-          <w:lang w:val="bg-BG"/>
-        </w:rPr>
-        <w:t>име</w:t>
-      </w:r>
-      <w:r>
-        <w:rPr>
-          <w:lang w:val="bg-BG"/>
-        </w:rPr>
-        <w:t xml:space="preserve"> на </w:t>
-      </w:r>
-      <w:r>
-        <w:rPr>
-          <w:b/>
-          <w:lang w:val="bg-BG"/>
-        </w:rPr>
-        <w:t>най-висок връх</w:t>
-      </w:r>
-      <w:r>
-        <w:rPr>
-          <w:lang w:val="bg-BG"/>
-        </w:rPr>
-        <w:t xml:space="preserve"> по </w:t>
-      </w:r>
-      <w:r>
-        <w:rPr>
-          <w:b/>
-          <w:lang w:val="bg-BG"/>
-        </w:rPr>
-        <w:t>азбучен ред</w:t>
-      </w:r>
-      <w:r>
-        <w:rPr>
-          <w:lang w:val="bg-BG"/>
-        </w:rPr>
-        <w:t xml:space="preserve">. </w:t>
-      </w:r>
-      <w:r>
-        <w:rPr>
-          <w:lang w:val="bg-BG"/>
-        </w:rPr>
-        <w:t>Вземете</w:t>
-      </w:r>
-      <w:r>
-        <w:rPr>
-          <w:lang w:val="bg-BG"/>
-        </w:rPr>
-        <w:t xml:space="preserve"> само </w:t>
-      </w:r>
-      <w:r>
-        <w:rPr>
-          <w:b/>
-          <w:lang w:val="bg-BG"/>
-        </w:rPr>
-        <w:t>първите</w:t>
-      </w:r>
-      <w:r>
-        <w:rPr>
-          <w:lang w:val="bg-BG"/>
-        </w:rPr>
-        <w:t xml:space="preserve"> </w:t>
-      </w:r>
-      <w:r>
-        <w:rPr>
-          <w:b/>
-          <w:lang w:val="bg-BG"/>
-        </w:rPr>
-        <w:t>5</w:t>
-      </w:r>
-      <w:r>
-        <w:rPr>
-          <w:lang w:val="bg-BG"/>
-        </w:rPr>
-        <w:t xml:space="preserve"> реда.</w:t>
-      </w:r>
-    </w:p>
-    <w:p>
-      <w:pPr>
-        <w:pStyle w:val="Heading3"/>
-      </w:pPr>
-      <w:r>
-        <w:rPr>
-          <w:lang w:val="bg-BG"/>
-        </w:rPr>
-        <w:t>Пример</w:t>
-      </w:r>
-    </w:p>
-    <w:tbl>
-      <w:tblPr>
-        <w:tblStyle w:val="TableGrid"/>
-        <w:tblW w:w="0" w:type="auto"/>
-        <w:tblInd w:w="108" w:type="dxa"/>
-        <w:tblLook w:val="04A0"/>
-      </w:tblPr>
-      <w:tblGrid>
-        <w:gridCol w:w="1452"/>
-        <w:gridCol w:w="2063"/>
-        <w:gridCol w:w="2358"/>
-        <w:gridCol w:w="1924"/>
-      </w:tblGrid>
-      <w:tr>
-        <w:tc>
-          <w:tcPr>
-            <w:tcW w:w="1452" w:type="dxa"/>
-            <w:shd w:val="clear" w:color="auto" w:fill="D9D9D9" w:themeFill="background1" w:themeFillShade="D9"/>
-          </w:tcPr>
-          <w:p>
-            <w:pPr>
-              <w:spacing w:after="0"/>
-              <w:rPr>
-                <w:b/>
-                <w:bCs/>
-                <w:noProof/>
-              </w:rPr>
-            </w:pPr>
-            <w:r>
-              <w:rPr>
-                <w:b/>
-                <w:bCs/>
-                <w:noProof/>
-              </w:rPr>
-              <w:t>Country</w:t>
-            </w:r>
-          </w:p>
-        </w:tc>
-        <w:tc>
-          <w:tcPr>
-            <w:tcW w:w="2063" w:type="dxa"/>
-            <w:shd w:val="clear" w:color="auto" w:fill="D9D9D9" w:themeFill="background1" w:themeFillShade="D9"/>
-          </w:tcPr>
-          <w:p>
-            <w:pPr>
-              <w:spacing w:after="0"/>
-              <w:rPr>
-                <w:b/>
-                <w:bCs/>
-                <w:noProof/>
-              </w:rPr>
-            </w:pPr>
-            <w:r>
-              <w:rPr>
-                <w:b/>
-                <w:bCs/>
-                <w:noProof/>
-              </w:rPr>
-              <w:t>Highest Peak Name</w:t>
-            </w:r>
-          </w:p>
-        </w:tc>
-        <w:tc>
-          <w:tcPr>
-            <w:tcW w:w="2358" w:type="dxa"/>
-            <w:shd w:val="clear" w:color="auto" w:fill="D9D9D9" w:themeFill="background1" w:themeFillShade="D9"/>
-          </w:tcPr>
-          <w:p>
-            <w:pPr>
-              <w:spacing w:after="0"/>
-              <w:rPr>
-                <w:b/>
-                <w:bCs/>
-                <w:noProof/>
-              </w:rPr>
-            </w:pPr>
-            <w:r>
-              <w:rPr>
-                <w:b/>
-                <w:bCs/>
-                <w:noProof/>
-              </w:rPr>
-              <w:t>Highest Peak Elevation</w:t>
-            </w:r>
-          </w:p>
-        </w:tc>
-        <w:tc>
-          <w:tcPr>
-            <w:tcW w:w="1924" w:type="dxa"/>
-            <w:shd w:val="clear" w:color="auto" w:fill="D9D9D9" w:themeFill="background1" w:themeFillShade="D9"/>
-          </w:tcPr>
-          <w:p>
-            <w:pPr>
-              <w:spacing w:after="0"/>
-              <w:rPr>
-                <w:b/>
-                <w:bCs/>
-                <w:noProof/>
-              </w:rPr>
-            </w:pPr>
-            <w:r>
-              <w:rPr>
-                <w:b/>
-                <w:bCs/>
-                <w:noProof/>
-              </w:rPr>
-              <w:t>Mountain</w:t>
-            </w:r>
-          </w:p>
-        </w:tc>
-      </w:tr>
-      <w:tr>
-        <w:tc>
-          <w:tcPr>
-            <w:tcW w:w="1452" w:type="dxa"/>
-          </w:tcPr>
-          <w:p>
-            <w:pPr>
-              <w:spacing w:after="0"/>
-              <w:rPr>
-                <w:noProof/>
-              </w:rPr>
-            </w:pPr>
-            <w:r>
-              <w:rPr>
-                <w:noProof/>
-              </w:rPr>
-              <w:t>Argentina</w:t>
-            </w:r>
-          </w:p>
-        </w:tc>
-        <w:tc>
-          <w:tcPr>
-            <w:tcW w:w="2063" w:type="dxa"/>
-          </w:tcPr>
-          <w:p>
-            <w:pPr>
-              <w:spacing w:after="0"/>
-              <w:rPr>
-                <w:noProof/>
-              </w:rPr>
-            </w:pPr>
-            <w:r>
-              <w:rPr>
-                <w:noProof/>
-              </w:rPr>
-              <w:t>Aconcagua</w:t>
-            </w:r>
-          </w:p>
-        </w:tc>
-        <w:tc>
-          <w:tcPr>
-            <w:tcW w:w="2358" w:type="dxa"/>
-          </w:tcPr>
-          <w:p>
-            <w:pPr>
-              <w:spacing w:after="0"/>
-              <w:rPr>
-                <w:noProof/>
-              </w:rPr>
-            </w:pPr>
-            <w:r>
-              <w:rPr>
-                <w:noProof/>
-              </w:rPr>
-              <w:t>6962</w:t>
-            </w:r>
-          </w:p>
-        </w:tc>
-        <w:tc>
-          <w:tcPr>
-            <w:tcW w:w="1924" w:type="dxa"/>
-          </w:tcPr>
-          <w:p>
-            <w:pPr>
-              <w:spacing w:after="0"/>
-              <w:rPr>
-                <w:noProof/>
-              </w:rPr>
-            </w:pPr>
-            <w:r>
-              <w:rPr>
-                <w:noProof/>
-              </w:rPr>
-              <w:t>Andes</w:t>
-            </w:r>
-          </w:p>
-        </w:tc>
-      </w:tr>
-      <w:tr>
-        <w:tc>
-          <w:tcPr>
-            <w:tcW w:w="1452" w:type="dxa"/>
-          </w:tcPr>
-          <w:p>
-            <w:pPr>
-              <w:tabs>
-                <w:tab w:val="left" w:pos="1071"/>
-              </w:tabs>
-              <w:spacing w:after="0"/>
-              <w:rPr>
-                <w:noProof/>
-              </w:rPr>
-            </w:pPr>
-            <w:r>
-              <w:rPr>
-                <w:noProof/>
-              </w:rPr>
-              <w:t>Austria</w:t>
-            </w:r>
-            <w:r>
-              <w:rPr>
-                <w:noProof/>
-              </w:rPr>
-              <w:tab/>
-            </w:r>
-          </w:p>
-        </w:tc>
-        <w:tc>
-          <w:tcPr>
-            <w:tcW w:w="2063" w:type="dxa"/>
-          </w:tcPr>
-          <w:p>
-            <w:pPr>
-              <w:spacing w:after="0"/>
-              <w:rPr>
-                <w:noProof/>
-              </w:rPr>
-            </w:pPr>
-            <w:r>
-              <w:rPr>
-                <w:noProof/>
-              </w:rPr>
-              <w:t>Grossglockner</w:t>
-            </w:r>
-          </w:p>
-        </w:tc>
-        <w:tc>
-          <w:tcPr>
-            <w:tcW w:w="2358" w:type="dxa"/>
-          </w:tcPr>
-          <w:p>
-            <w:pPr>
-              <w:spacing w:after="0"/>
-              <w:rPr>
-                <w:noProof/>
-              </w:rPr>
-            </w:pPr>
-            <w:r>
-              <w:rPr>
-                <w:noProof/>
-              </w:rPr>
-              <w:t>3798</w:t>
-            </w:r>
-          </w:p>
-        </w:tc>
-        <w:tc>
-          <w:tcPr>
-            <w:tcW w:w="1924" w:type="dxa"/>
-          </w:tcPr>
-          <w:p>
-            <w:pPr>
-              <w:spacing w:after="0"/>
-              <w:rPr>
-                <w:noProof/>
-              </w:rPr>
-            </w:pPr>
-            <w:r>
-              <w:rPr>
-                <w:noProof/>
-              </w:rPr>
-              <w:t>Alps</w:t>
-            </w:r>
-          </w:p>
-        </w:tc>
-      </w:tr>
-      <w:tr>
-        <w:tc>
-          <w:tcPr>
-            <w:tcW w:w="1452" w:type="dxa"/>
-          </w:tcPr>
-          <w:p>
-            <w:pPr>
-              <w:tabs>
-                <w:tab w:val="left" w:pos="1218"/>
-              </w:tabs>
-              <w:spacing w:after="0"/>
-              <w:rPr>
-                <w:noProof/>
-              </w:rPr>
-            </w:pPr>
-            <w:r>
-              <w:rPr>
-                <w:noProof/>
-              </w:rPr>
-              <w:t>China</w:t>
-            </w:r>
-            <w:r>
-              <w:rPr>
-                <w:noProof/>
-              </w:rPr>
-              <w:tab/>
-            </w:r>
-          </w:p>
-        </w:tc>
-        <w:tc>
-          <w:tcPr>
-            <w:tcW w:w="2063" w:type="dxa"/>
-          </w:tcPr>
-          <w:p>
-            <w:pPr>
-              <w:spacing w:after="0"/>
-              <w:rPr>
-                <w:noProof/>
-              </w:rPr>
-            </w:pPr>
-            <w:r>
-              <w:rPr>
-                <w:noProof/>
-              </w:rPr>
-              <w:t>K2</w:t>
-            </w:r>
-          </w:p>
-        </w:tc>
-        <w:tc>
-          <w:tcPr>
-            <w:tcW w:w="2358" w:type="dxa"/>
-          </w:tcPr>
-          <w:p>
-            <w:pPr>
-              <w:spacing w:after="0"/>
-              <w:rPr>
-                <w:noProof/>
-              </w:rPr>
-            </w:pPr>
-            <w:r>
-              <w:t>8611</w:t>
-            </w:r>
-          </w:p>
-        </w:tc>
-        <w:tc>
-          <w:tcPr>
-            <w:tcW w:w="1924" w:type="dxa"/>
-          </w:tcPr>
-          <w:p>
-            <w:pPr>
-              <w:spacing w:after="0"/>
-              <w:rPr>
-                <w:noProof/>
-              </w:rPr>
-            </w:pPr>
-            <w:r>
-              <w:t>Karakoram Range</w:t>
-            </w:r>
-          </w:p>
-        </w:tc>
-      </w:tr>
-      <w:tr>
-        <w:tc>
-          <w:tcPr>
-            <w:tcW w:w="1452" w:type="dxa"/>
-          </w:tcPr>
-          <w:p>
-            <w:pPr>
-              <w:spacing w:after="0"/>
-              <w:rPr>
-                <w:noProof/>
-              </w:rPr>
-            </w:pPr>
-            <w:r>
-              <w:rPr>
-                <w:noProof/>
-              </w:rPr>
-              <w:t>Bulgaria</w:t>
-            </w:r>
-          </w:p>
-        </w:tc>
-        <w:tc>
-          <w:tcPr>
-            <w:tcW w:w="2063" w:type="dxa"/>
-          </w:tcPr>
-          <w:p>
-            <w:pPr>
-              <w:spacing w:after="0"/>
-              <w:rPr>
-                <w:noProof/>
-              </w:rPr>
-            </w:pPr>
-            <w:r>
-              <w:rPr>
-                <w:noProof/>
-              </w:rPr>
-              <w:t>Musala</w:t>
-            </w:r>
-          </w:p>
-        </w:tc>
-        <w:tc>
-          <w:tcPr>
-            <w:tcW w:w="2358" w:type="dxa"/>
-          </w:tcPr>
-          <w:p>
-            <w:pPr>
-              <w:spacing w:after="0"/>
-              <w:rPr>
-                <w:noProof/>
-              </w:rPr>
-            </w:pPr>
-            <w:r>
-              <w:rPr>
-                <w:noProof/>
-              </w:rPr>
-              <w:t>2925</w:t>
-            </w:r>
-          </w:p>
-        </w:tc>
-        <w:tc>
-          <w:tcPr>
-            <w:tcW w:w="1924" w:type="dxa"/>
-          </w:tcPr>
-          <w:p>
-            <w:pPr>
-              <w:spacing w:after="0"/>
-              <w:rPr>
-                <w:noProof/>
-              </w:rPr>
-            </w:pPr>
-            <w:r>
-              <w:rPr>
-                <w:noProof/>
-              </w:rPr>
-              <w:t>Rila</w:t>
-            </w:r>
-          </w:p>
-        </w:tc>
-      </w:tr>
-      <w:tr>
-        <w:tc>
-          <w:tcPr>
-            <w:tcW w:w="1452" w:type="dxa"/>
-          </w:tcPr>
-          <w:p>
-            <w:pPr>
-              <w:spacing w:after="0"/>
-              <w:rPr>
-                <w:noProof/>
-              </w:rPr>
-            </w:pPr>
-            <w:r>
-              <w:rPr>
-                <w:noProof/>
-              </w:rPr>
-              <w:t>United States</w:t>
-            </w:r>
-          </w:p>
-        </w:tc>
-        <w:tc>
-          <w:tcPr>
-            <w:tcW w:w="2063" w:type="dxa"/>
-          </w:tcPr>
-          <w:p>
-            <w:pPr>
-              <w:spacing w:after="0"/>
-              <w:rPr>
-                <w:noProof/>
-              </w:rPr>
-            </w:pPr>
-            <w:r>
-              <w:rPr>
-                <w:noProof/>
-              </w:rPr>
-              <w:t>Mount McKinley</w:t>
-            </w:r>
-          </w:p>
-        </w:tc>
-        <w:tc>
-          <w:tcPr>
-            <w:tcW w:w="2358" w:type="dxa"/>
-          </w:tcPr>
-          <w:p>
-            <w:pPr>
-              <w:spacing w:after="0"/>
-              <w:rPr>
-                <w:noProof/>
-              </w:rPr>
-            </w:pPr>
-            <w:r>
-              <w:rPr>
-                <w:noProof/>
-              </w:rPr>
-              <w:t>6194</w:t>
-            </w:r>
-          </w:p>
-        </w:tc>
-        <w:tc>
-          <w:tcPr>
-            <w:tcW w:w="1924" w:type="dxa"/>
-          </w:tcPr>
-          <w:p>
-            <w:pPr>
-              <w:spacing w:after="0"/>
-              <w:rPr>
-                <w:noProof/>
-              </w:rPr>
-            </w:pPr>
-            <w:r>
-              <w:rPr>
-                <w:noProof/>
-              </w:rPr>
-              <w:t>Alaska Range</w:t>
-            </w:r>
-          </w:p>
-        </w:tc>
-      </w:tr>
-    </w:tbl>
-    <w:p>
-      <w:pPr>
-        <w:pStyle w:val="Heading2"/>
-        <w:rPr>
-          <w:lang w:val="bg-BG"/>
-        </w:rPr>
-      </w:pPr>
-      <w:r>
-        <w:rPr>
-          <w:lang w:val="bg-BG"/>
-        </w:rPr>
-        <w:t>Поръчки от тип градинарство</w:t>
-      </w:r>
-    </w:p>
-    <w:p>
-      <w:pPr>
-        <w:rPr>
-          <w:lang w:val="bg-BG"/>
-        </w:rPr>
-      </w:pPr>
-      <w:r>
-        <w:rPr>
-          <w:lang w:val="bg-BG"/>
-        </w:rPr>
-        <w:t>Напишете заявка към базата данни "</w:t>
-      </w:r>
-      <w:r>
-        <w:rPr>
-          <w:rFonts w:ascii="Consolas" w:hAnsi="Consolas"/>
-          <w:b/>
-          <w:lang w:val="bg-BG"/>
-        </w:rPr>
-        <w:t>Orders</w:t>
-      </w:r>
-      <w:r>
-        <w:rPr>
-          <w:lang w:val="bg-BG"/>
-        </w:rPr>
-        <w:t xml:space="preserve">", </w:t>
-      </w:r>
-      <w:r>
-        <w:rPr>
-          <w:lang w:val="bg-BG"/>
-        </w:rPr>
-        <w:t xml:space="preserve">извлече информация за всички </w:t>
-      </w:r>
-      <w:r>
-        <w:rPr>
-          <w:b/>
-          <w:lang w:val="bg-BG"/>
-        </w:rPr>
-        <w:t>поръчки</w:t>
-      </w:r>
-      <w:r>
-        <w:rPr>
-          <w:lang w:val="bg-BG"/>
-        </w:rPr>
-        <w:t xml:space="preserve">, направени от </w:t>
-      </w:r>
-      <w:r>
-        <w:rPr>
-          <w:b/>
-          <w:lang w:val="bg-BG"/>
-        </w:rPr>
-        <w:t>потребители</w:t>
-      </w:r>
-      <w:r>
-        <w:rPr>
-          <w:lang w:val="bg-BG"/>
-        </w:rPr>
-        <w:t xml:space="preserve">, които са </w:t>
-      </w:r>
-      <w:r>
-        <w:rPr>
-          <w:b/>
-          <w:lang w:val="bg-BG"/>
-        </w:rPr>
-        <w:t>поръчали</w:t>
-      </w:r>
-      <w:r>
-        <w:rPr>
-          <w:lang w:val="bg-BG"/>
-        </w:rPr>
-        <w:t xml:space="preserve"> продукт от </w:t>
-      </w:r>
-      <w:r>
-        <w:rPr>
-          <w:b/>
-          <w:lang w:val="bg-BG"/>
-        </w:rPr>
-        <w:t>категория</w:t>
-      </w:r>
-      <w:r>
-        <w:rPr>
-          <w:lang w:val="bg-BG"/>
-        </w:rPr>
-        <w:t xml:space="preserve"> с </w:t>
-      </w:r>
-      <w:r>
-        <w:rPr>
-          <w:b/>
-          <w:lang w:val="bg-BG"/>
-        </w:rPr>
-        <w:t>име</w:t>
-      </w:r>
-      <w:r>
-        <w:rPr>
-          <w:lang w:val="bg-BG"/>
-        </w:rPr>
-        <w:t xml:space="preserve"> "</w:t>
-      </w:r>
-      <w:r>
-        <w:rPr>
-          <w:rFonts w:ascii="Consolas" w:hAnsi="Consolas"/>
-          <w:b/>
-        </w:rPr>
-        <w:t>Gardening</w:t>
-      </w:r>
-      <w:r>
-        <w:rPr>
-          <w:lang w:val="bg-BG"/>
-        </w:rPr>
-        <w:t xml:space="preserve">". За всяка </w:t>
-      </w:r>
-      <w:r>
-        <w:rPr>
-          <w:b/>
-          <w:lang w:val="bg-BG"/>
-        </w:rPr>
-        <w:t>поръчка</w:t>
-      </w:r>
-      <w:r>
-        <w:rPr>
-          <w:lang w:val="bg-BG"/>
-        </w:rPr>
-        <w:t xml:space="preserve"> извлечете </w:t>
-      </w:r>
-      <w:r>
-        <w:rPr>
-          <w:b/>
-          <w:lang w:val="bg-BG"/>
-        </w:rPr>
-        <w:t>имената</w:t>
-      </w:r>
-      <w:r>
-        <w:rPr>
-          <w:lang w:val="bg-BG"/>
-        </w:rPr>
-        <w:t xml:space="preserve"> на </w:t>
-      </w:r>
-      <w:r>
-        <w:rPr>
-          <w:b/>
-          <w:lang w:val="bg-BG"/>
-        </w:rPr>
-        <w:t>потребителя</w:t>
-      </w:r>
-      <w:r>
-        <w:rPr>
-          <w:lang w:val="bg-BG"/>
-        </w:rPr>
-        <w:t xml:space="preserve"> (</w:t>
-      </w:r>
-      <w:r>
-        <w:rPr>
-          <w:rFonts w:ascii="Consolas" w:hAnsi="Consolas"/>
-          <w:b/>
-          <w:lang w:val="bg-BG"/>
-        </w:rPr>
-        <w:t>FirstName</w:t>
-      </w:r>
-      <w:r>
-        <w:rPr>
-          <w:lang w:val="bg-BG"/>
-        </w:rPr>
-        <w:t xml:space="preserve"> и </w:t>
-      </w:r>
-      <w:r>
-        <w:rPr>
-          <w:rFonts w:ascii="Consolas" w:hAnsi="Consolas"/>
-          <w:b/>
-          <w:lang w:val="bg-BG"/>
-        </w:rPr>
-        <w:t>LastName</w:t>
-      </w:r>
-      <w:r>
-        <w:rPr>
-          <w:lang w:val="bg-BG"/>
-        </w:rPr>
-        <w:t xml:space="preserve">), </w:t>
-      </w:r>
-      <w:r>
-        <w:rPr>
-          <w:b/>
-          <w:lang w:val="bg-BG"/>
-        </w:rPr>
-        <w:t>продукта</w:t>
-      </w:r>
-      <w:r>
-        <w:rPr>
-          <w:lang w:val="bg-BG"/>
-        </w:rPr>
-        <w:t xml:space="preserve"> (</w:t>
-      </w:r>
-      <w:r>
-        <w:rPr>
-          <w:rFonts w:ascii="Consolas" w:hAnsi="Consolas"/>
-          <w:b/>
-          <w:lang w:val="bg-BG"/>
-        </w:rPr>
-        <w:t>ProductName</w:t>
-      </w:r>
-      <w:r>
-        <w:rPr>
-          <w:lang w:val="bg-BG"/>
-        </w:rPr>
-        <w:t xml:space="preserve">) и </w:t>
-      </w:r>
-      <w:r>
-        <w:rPr>
-          <w:b/>
-          <w:lang w:val="bg-BG"/>
-        </w:rPr>
-        <w:t>цената</w:t>
-      </w:r>
-      <w:r>
-        <w:rPr>
-          <w:lang w:val="bg-BG"/>
-        </w:rPr>
-        <w:t xml:space="preserve"> на </w:t>
-      </w:r>
-      <w:r>
-        <w:rPr>
-          <w:b/>
-          <w:lang w:val="bg-BG"/>
-        </w:rPr>
-        <w:t>продукта</w:t>
-      </w:r>
-      <w:r>
-        <w:rPr>
-          <w:lang w:val="bg-BG"/>
-        </w:rPr>
-        <w:t xml:space="preserve"> (</w:t>
-      </w:r>
-      <w:r>
-        <w:rPr>
-          <w:rFonts w:ascii="Consolas" w:hAnsi="Consolas"/>
-          <w:b/>
-          <w:lang w:val="bg-BG"/>
-        </w:rPr>
-        <w:t>Price</w:t>
-      </w:r>
-      <w:r>
-        <w:rPr>
-          <w:lang w:val="bg-BG"/>
-        </w:rPr>
-        <w:t>).</w:t>
-      </w:r>
-      <w:r>
-        <w:rPr>
-          <w:lang w:val="bg-BG"/>
-        </w:rPr>
-        <w:t xml:space="preserve"> Сортирайте резултатите по </w:t>
-      </w:r>
-      <w:r>
-        <w:rPr>
-          <w:b/>
-          <w:lang w:val="bg-BG"/>
-        </w:rPr>
-        <w:t>цена</w:t>
-      </w:r>
-      <w:r>
-        <w:rPr>
-          <w:lang w:val="bg-BG"/>
-        </w:rPr>
-        <w:t xml:space="preserve"> на </w:t>
-      </w:r>
-      <w:r>
-        <w:rPr>
-          <w:b/>
-          <w:lang w:val="bg-BG"/>
-        </w:rPr>
-        <w:t>продукта</w:t>
-      </w:r>
-      <w:r>
-        <w:rPr>
-          <w:b/>
-        </w:rPr>
-        <w:t xml:space="preserve"> </w:t>
-      </w:r>
-      <w:r>
-        <w:rPr>
-          <w:lang w:val="bg-BG"/>
-        </w:rPr>
-        <w:t xml:space="preserve">в </w:t>
-      </w:r>
-      <w:r>
-        <w:rPr>
-          <w:b/>
-          <w:lang w:val="bg-BG"/>
-        </w:rPr>
-        <w:t>низходящ ред</w:t>
-      </w:r>
-      <w:r>
-        <w:rPr>
-          <w:lang w:val="bg-BG"/>
-        </w:rPr>
-        <w:t>.</w:t>
-      </w:r>
-    </w:p>
-    <w:p>
-      <w:pPr>
-        <w:pStyle w:val="Heading3"/>
-        <w:rPr>
-          <w:lang w:val="bg-BG"/>
-        </w:rPr>
-      </w:pPr>
-      <w:r>
-        <w:rPr>
-          <w:lang w:val="bg-BG"/>
-        </w:rPr>
-        <w:t>Пример</w:t>
-      </w:r>
-    </w:p>
-    <w:tbl>
-      <w:tblPr>
-        <w:tblStyle w:val="TableGrid"/>
-        <w:tblW w:w="0" w:type="auto"/>
-        <w:tblInd w:w="108" w:type="dxa"/>
-        <w:tblLook w:val="04A0"/>
-      </w:tblPr>
-      <w:tblGrid>
-        <w:gridCol w:w="1418"/>
-        <w:gridCol w:w="1843"/>
-        <w:gridCol w:w="1984"/>
-        <w:gridCol w:w="1843"/>
-        <w:gridCol w:w="1843"/>
-      </w:tblGrid>
-      <w:tr>
-        <w:tc>
-          <w:tcPr>
-            <w:tcW w:w="1418" w:type="dxa"/>
-            <w:shd w:val="clear" w:color="auto" w:fill="D9D9D9" w:themeFill="background1" w:themeFillShade="D9"/>
-          </w:tcPr>
-          <w:p>
-            <w:pPr>
-              <w:spacing w:after="0"/>
-              <w:jc w:val="center"/>
-              <w:rPr>
-                <w:b/>
-                <w:bCs/>
-                <w:noProof/>
-              </w:rPr>
-            </w:pPr>
-            <w:r>
-              <w:rPr>
-                <w:b/>
-                <w:bCs/>
-                <w:noProof/>
-              </w:rPr>
-              <w:t>OrderId</w:t>
-            </w:r>
-          </w:p>
-        </w:tc>
-        <w:tc>
-          <w:tcPr>
-            <w:tcW w:w="1843" w:type="dxa"/>
-            <w:shd w:val="clear" w:color="auto" w:fill="D9D9D9" w:themeFill="background1" w:themeFillShade="D9"/>
-            <w:vAlign w:val="center"/>
-          </w:tcPr>
-          <w:p>
-            <w:pPr>
-              <w:spacing w:after="0"/>
-              <w:jc w:val="center"/>
-              <w:rPr>
-                <w:b/>
-                <w:bCs/>
-                <w:noProof/>
-              </w:rPr>
-            </w:pPr>
-            <w:r>
-              <w:rPr>
-                <w:b/>
-                <w:bCs/>
-                <w:noProof/>
-              </w:rPr>
-              <w:t>FirstName</w:t>
-            </w:r>
-          </w:p>
-        </w:tc>
-        <w:tc>
-          <w:tcPr>
-            <w:tcW w:w="1984" w:type="dxa"/>
-            <w:shd w:val="clear" w:color="auto" w:fill="D9D9D9" w:themeFill="background1" w:themeFillShade="D9"/>
-            <w:vAlign w:val="center"/>
-          </w:tcPr>
-          <w:p>
-            <w:pPr>
-              <w:spacing w:after="0"/>
-              <w:jc w:val="center"/>
-              <w:rPr>
-                <w:b/>
-                <w:bCs/>
-                <w:noProof/>
-              </w:rPr>
-            </w:pPr>
-            <w:r>
-              <w:rPr>
-                <w:b/>
-                <w:bCs/>
-                <w:noProof/>
-              </w:rPr>
-              <w:t>LastName</w:t>
-            </w:r>
-          </w:p>
-        </w:tc>
-        <w:tc>
-          <w:tcPr>
-            <w:tcW w:w="1843" w:type="dxa"/>
-            <w:shd w:val="clear" w:color="auto" w:fill="D9D9D9" w:themeFill="background1" w:themeFillShade="D9"/>
-            <w:vAlign w:val="center"/>
-          </w:tcPr>
-          <w:p>
-            <w:pPr>
-              <w:spacing w:after="0"/>
-              <w:jc w:val="center"/>
-              <w:rPr>
-                <w:b/>
-                <w:bCs/>
-                <w:noProof/>
-              </w:rPr>
-            </w:pPr>
-            <w:r>
-              <w:rPr>
-                <w:b/>
-                <w:bCs/>
-                <w:noProof/>
-              </w:rPr>
-              <w:t>ProductName</w:t>
-            </w:r>
-          </w:p>
-        </w:tc>
-        <w:tc>
-          <w:tcPr>
-            <w:tcW w:w="1843" w:type="dxa"/>
-            <w:shd w:val="clear" w:color="auto" w:fill="D9D9D9" w:themeFill="background1" w:themeFillShade="D9"/>
-          </w:tcPr>
-          <w:p>
-            <w:pPr>
-              <w:spacing w:after="0"/>
-              <w:jc w:val="center"/>
-              <w:rPr>
-                <w:b/>
-                <w:bCs/>
-                <w:noProof/>
-              </w:rPr>
-            </w:pPr>
-            <w:r>
-              <w:rPr>
-                <w:b/>
-                <w:bCs/>
-                <w:noProof/>
-              </w:rPr>
-              <w:t>Price</w:t>
-            </w:r>
-          </w:p>
-        </w:tc>
-      </w:tr>
-      <w:tr>
-        <w:tc>
-          <w:tcPr>
-            <w:tcW w:w="1418" w:type="dxa"/>
-          </w:tcPr>
-          <w:p>
-            <w:pPr>
-              <w:spacing w:after="0"/>
-            </w:pPr>
-            <w:r>
-              <w:t>9</w:t>
-            </w:r>
-          </w:p>
-        </w:tc>
-        <w:tc>
-          <w:tcPr>
-            <w:tcW w:w="1843" w:type="dxa"/>
-          </w:tcPr>
-          <w:p>
-            <w:pPr>
-              <w:spacing w:after="0"/>
-            </w:pPr>
-            <w:r>
-              <w:t>Ivan</w:t>
-            </w:r>
-          </w:p>
-        </w:tc>
-        <w:tc>
-          <w:tcPr>
-            <w:tcW w:w="1984" w:type="dxa"/>
-          </w:tcPr>
-          <w:p>
-            <w:pPr>
-              <w:spacing w:after="0"/>
-            </w:pPr>
-            <w:r>
-              <w:t>Georgiev</w:t>
-            </w:r>
-          </w:p>
-        </w:tc>
-        <w:tc>
-          <w:tcPr>
-            <w:tcW w:w="1843" w:type="dxa"/>
-          </w:tcPr>
-          <w:p>
-            <w:pPr>
-              <w:spacing w:after="0"/>
-            </w:pPr>
-            <w:r>
-              <w:t xml:space="preserve">Pruning </w:t>
-            </w:r>
-            <w:r>
-              <w:t>s</w:t>
-            </w:r>
-            <w:r>
-              <w:t>hears</w:t>
-            </w:r>
-          </w:p>
-        </w:tc>
-        <w:tc>
-          <w:tcPr>
-            <w:tcW w:w="1843" w:type="dxa"/>
-          </w:tcPr>
-          <w:p>
-            <w:pPr>
-              <w:spacing w:after="0"/>
-            </w:pPr>
-            <w:r>
-              <w:t>25.15</w:t>
-            </w:r>
-          </w:p>
-        </w:tc>
-      </w:tr>
-      <w:tr>
-        <w:tc>
-          <w:tcPr>
-            <w:tcW w:w="1418" w:type="dxa"/>
-          </w:tcPr>
-          <w:p>
-            <w:pPr>
-              <w:spacing w:after="0"/>
-            </w:pPr>
-            <w:r>
-              <w:t>10</w:t>
-            </w:r>
-          </w:p>
-        </w:tc>
-        <w:tc>
-          <w:tcPr>
-            <w:tcW w:w="1843" w:type="dxa"/>
-          </w:tcPr>
-          <w:p>
-            <w:pPr>
-              <w:spacing w:after="0"/>
-            </w:pPr>
-            <w:r>
-              <w:t>Peter</w:t>
-            </w:r>
-          </w:p>
-        </w:tc>
-        <w:tc>
-          <w:tcPr>
-            <w:tcW w:w="1984" w:type="dxa"/>
-          </w:tcPr>
-          <w:p>
-            <w:pPr>
-              <w:spacing w:after="0"/>
-            </w:pPr>
-            <w:r>
-              <w:t>Petrov</w:t>
-            </w:r>
-          </w:p>
-        </w:tc>
-        <w:tc>
-          <w:tcPr>
-            <w:tcW w:w="1843" w:type="dxa"/>
-          </w:tcPr>
-          <w:p>
-            <w:pPr>
-              <w:spacing w:after="0"/>
-            </w:pPr>
-            <w:r>
-              <w:t>Vegetable seeds</w:t>
-            </w:r>
-          </w:p>
-        </w:tc>
-        <w:tc>
-          <w:tcPr>
-            <w:tcW w:w="1843" w:type="dxa"/>
-          </w:tcPr>
-          <w:p>
-            <w:pPr>
-              <w:spacing w:after="0"/>
-            </w:pPr>
-            <w:r>
-              <w:t>8.52</w:t>
-            </w:r>
-          </w:p>
-        </w:tc>
-      </w:tr>
-      <w:tr>
-        <w:tc>
-          <w:tcPr>
-            <w:tcW w:w="1418" w:type="dxa"/>
-          </w:tcPr>
-          <w:p>
-            <w:pPr>
-              <w:spacing w:after="0"/>
-            </w:pPr>
-            <w:r>
-              <w:t>11</w:t>
-            </w:r>
-          </w:p>
-        </w:tc>
-        <w:tc>
-          <w:tcPr>
-            <w:tcW w:w="1843" w:type="dxa"/>
-          </w:tcPr>
-          <w:p>
-            <w:pPr>
-              <w:spacing w:after="0"/>
-            </w:pPr>
-            <w:r>
-              <w:t>Ivan</w:t>
-            </w:r>
-          </w:p>
-        </w:tc>
-        <w:tc>
-          <w:tcPr>
-            <w:tcW w:w="1984" w:type="dxa"/>
-          </w:tcPr>
-          <w:p>
-            <w:pPr>
-              <w:spacing w:after="0"/>
-            </w:pPr>
-            <w:r>
-              <w:t>Simeonov</w:t>
-            </w:r>
-          </w:p>
-        </w:tc>
-        <w:tc>
-          <w:tcPr>
-            <w:tcW w:w="1843" w:type="dxa"/>
-          </w:tcPr>
-          <w:p>
-            <w:pPr>
-              <w:spacing w:after="0"/>
-            </w:pPr>
-            <w:r>
-              <w:t>Mulch</w:t>
-            </w:r>
-          </w:p>
-        </w:tc>
-        <w:tc>
-          <w:tcPr>
-            <w:tcW w:w="1843" w:type="dxa"/>
-          </w:tcPr>
-          <w:p>
-            <w:pPr>
-              <w:spacing w:after="0"/>
-            </w:pPr>
-            <w:r>
-              <w:t>4.55</w:t>
-            </w:r>
-          </w:p>
-        </w:tc>
-      </w:tr>
-    </w:tbl>
     <w:p/>
-    <w:p>
-      <w:r>
-        <w:rPr>
-          <w:b/>
-          <w:lang w:val="bg-BG"/>
-        </w:rPr>
-        <w:t>*</w:t>
-      </w:r>
-      <w:r>
-        <w:rPr>
-          <w:b/>
-          <w:lang w:val="bg-BG"/>
-        </w:rPr>
-        <w:t>Подсказка</w:t>
-      </w:r>
-      <w:r>
-        <w:rPr>
-          <w:lang w:val="bg-BG"/>
-        </w:rPr>
-        <w:t xml:space="preserve">: Използвайте </w:t>
-      </w:r>
-      <w:r>
-        <w:rPr>
-          <w:b/>
-          <w:lang w:val="bg-BG"/>
-        </w:rPr>
-        <w:t>вложена заявка</w:t>
-      </w:r>
-      <w:r>
-        <w:t xml:space="preserve">, </w:t>
-      </w:r>
-      <w:proofErr w:type="spellStart"/>
-      <w:r>
-        <w:t>която</w:t>
-      </w:r>
-      <w:proofErr w:type="spellEnd"/>
-      <w:r>
-        <w:t xml:space="preserve"> </w:t>
-      </w:r>
-      <w:proofErr w:type="spellStart"/>
-      <w:r>
-        <w:t>първо</w:t>
-      </w:r>
-      <w:proofErr w:type="spellEnd"/>
-      <w:r>
-        <w:t xml:space="preserve"> </w:t>
-      </w:r>
-      <w:proofErr w:type="spellStart"/>
-      <w:r>
-        <w:t>извлича</w:t>
-      </w:r>
-      <w:proofErr w:type="spellEnd"/>
-      <w:r>
-        <w:t xml:space="preserve"> </w:t>
-      </w:r>
-      <w:proofErr w:type="spellStart"/>
-      <w:r>
-        <w:t>информацията</w:t>
-      </w:r>
-      <w:proofErr w:type="spellEnd"/>
-      <w:r>
-        <w:t xml:space="preserve"> </w:t>
-      </w:r>
-      <w:proofErr w:type="spellStart"/>
-      <w:r>
-        <w:t>за</w:t>
-      </w:r>
-      <w:proofErr w:type="spellEnd"/>
-      <w:r>
-        <w:t xml:space="preserve"> </w:t>
-      </w:r>
-      <w:proofErr w:type="spellStart"/>
-      <w:r>
-        <w:rPr>
-          <w:b/>
-        </w:rPr>
-        <w:t>поръчките</w:t>
-      </w:r>
-      <w:proofErr w:type="spellEnd"/>
-      <w:r>
-        <w:t xml:space="preserve"> </w:t>
-      </w:r>
-      <w:proofErr w:type="spellStart"/>
-      <w:r>
-        <w:t>от</w:t>
-      </w:r>
-      <w:proofErr w:type="spellEnd"/>
-      <w:r>
-        <w:t xml:space="preserve"> </w:t>
-      </w:r>
-      <w:proofErr w:type="spellStart"/>
-      <w:r>
-        <w:rPr>
-          <w:b/>
-        </w:rPr>
-        <w:t>категория</w:t>
-      </w:r>
-      <w:proofErr w:type="spellEnd"/>
-      <w:r>
-        <w:t xml:space="preserve"> "</w:t>
-      </w:r>
-      <w:r>
-        <w:rPr>
-          <w:rFonts w:ascii="Consolas" w:hAnsi="Consolas"/>
-          <w:b/>
-        </w:rPr>
-        <w:t>Gardening</w:t>
-      </w:r>
-      <w:r>
-        <w:t xml:space="preserve">" и </w:t>
-      </w:r>
-      <w:proofErr w:type="spellStart"/>
-      <w:r>
-        <w:t>свързаните</w:t>
-      </w:r>
-      <w:proofErr w:type="spellEnd"/>
-      <w:r>
-        <w:t xml:space="preserve"> с </w:t>
-      </w:r>
-      <w:proofErr w:type="spellStart"/>
-      <w:r>
-        <w:t>тях</w:t>
-      </w:r>
-      <w:proofErr w:type="spellEnd"/>
-      <w:r>
-        <w:t xml:space="preserve"> </w:t>
-      </w:r>
-      <w:proofErr w:type="spellStart"/>
-      <w:r>
-        <w:rPr>
-          <w:b/>
-        </w:rPr>
-        <w:t>потребители</w:t>
-      </w:r>
-      <w:proofErr w:type="spellEnd"/>
-      <w:r>
-        <w:rPr>
-          <w:b/>
-        </w:rPr>
-        <w:t xml:space="preserve"> и продукти</w:t>
-      </w:r>
-      <w:r>
-        <w:t xml:space="preserve">. </w:t>
-      </w:r>
-      <w:proofErr w:type="spellStart"/>
-      <w:proofErr w:type="gramStart"/>
-      <w:r>
-        <w:t>След</w:t>
-      </w:r>
-      <w:proofErr w:type="spellEnd"/>
-      <w:r>
-        <w:t xml:space="preserve"> </w:t>
-      </w:r>
-      <w:proofErr w:type="spellStart"/>
-      <w:r>
-        <w:t>това</w:t>
-      </w:r>
-      <w:proofErr w:type="spellEnd"/>
-      <w:r>
-        <w:t xml:space="preserve"> </w:t>
-      </w:r>
-      <w:r>
-        <w:rPr>
-          <w:lang w:val="bg-BG"/>
-        </w:rPr>
-        <w:t xml:space="preserve">свържете </w:t>
-      </w:r>
-      <w:r>
-        <w:rPr>
-          <w:b/>
-          <w:lang w:val="bg-BG"/>
-        </w:rPr>
-        <w:t>основната заявка</w:t>
-      </w:r>
-      <w:r>
-        <w:t xml:space="preserve"> с </w:t>
-      </w:r>
-      <w:proofErr w:type="spellStart"/>
-      <w:r>
-        <w:rPr>
-          <w:b/>
-        </w:rPr>
-        <w:t>продуктите</w:t>
-      </w:r>
-      <w:proofErr w:type="spellEnd"/>
-      <w:r>
-        <w:t xml:space="preserve">, </w:t>
-      </w:r>
-      <w:proofErr w:type="spellStart"/>
-      <w:r>
-        <w:t>за</w:t>
-      </w:r>
-      <w:proofErr w:type="spellEnd"/>
-      <w:r>
-        <w:t xml:space="preserve"> </w:t>
-      </w:r>
-      <w:proofErr w:type="spellStart"/>
-      <w:r>
-        <w:t>да</w:t>
-      </w:r>
-      <w:proofErr w:type="spellEnd"/>
-      <w:r>
-        <w:t xml:space="preserve"> </w:t>
-      </w:r>
-      <w:proofErr w:type="spellStart"/>
-      <w:r>
-        <w:t>извлече</w:t>
-      </w:r>
-      <w:proofErr w:type="spellEnd"/>
-      <w:r>
-        <w:t xml:space="preserve"> </w:t>
-      </w:r>
-      <w:proofErr w:type="spellStart"/>
-      <w:r>
-        <w:rPr>
-          <w:b/>
-        </w:rPr>
-        <w:t>цената</w:t>
-      </w:r>
-      <w:proofErr w:type="spellEnd"/>
-      <w:r>
-        <w:t xml:space="preserve"> и </w:t>
-      </w:r>
-      <w:proofErr w:type="spellStart"/>
-      <w:r>
-        <w:rPr>
-          <w:b/>
-        </w:rPr>
-        <w:t>името</w:t>
-      </w:r>
-      <w:proofErr w:type="spellEnd"/>
-      <w:r>
-        <w:t xml:space="preserve"> </w:t>
-      </w:r>
-      <w:proofErr w:type="spellStart"/>
-      <w:r>
-        <w:t>на</w:t>
-      </w:r>
-      <w:proofErr w:type="spellEnd"/>
-      <w:r>
-        <w:t xml:space="preserve"> </w:t>
-      </w:r>
-      <w:proofErr w:type="spellStart"/>
-      <w:r>
-        <w:rPr>
-          <w:b/>
-        </w:rPr>
-        <w:t>продуктите</w:t>
-      </w:r>
-      <w:proofErr w:type="spellEnd"/>
-      <w:r>
-        <w:t xml:space="preserve">, </w:t>
-      </w:r>
-      <w:proofErr w:type="spellStart"/>
-      <w:r>
-        <w:t>свързани</w:t>
-      </w:r>
-      <w:proofErr w:type="spellEnd"/>
-      <w:r>
-        <w:t xml:space="preserve"> с </w:t>
-      </w:r>
-      <w:proofErr w:type="spellStart"/>
-      <w:r>
-        <w:rPr>
-          <w:b/>
-        </w:rPr>
-        <w:t>всяка</w:t>
-      </w:r>
-      <w:proofErr w:type="spellEnd"/>
-      <w:r>
-        <w:rPr>
-          <w:b/>
-        </w:rPr>
-        <w:t xml:space="preserve"> </w:t>
-      </w:r>
-      <w:proofErr w:type="spellStart"/>
-      <w:r>
-        <w:rPr>
-          <w:b/>
-        </w:rPr>
-        <w:t>поръчка</w:t>
-      </w:r>
-      <w:proofErr w:type="spellEnd"/>
-      <w:r>
-        <w:rPr>
-          <w:lang w:val="bg-BG"/>
-        </w:rPr>
-        <w:t>.</w:t>
-      </w:r>
-      <w:proofErr w:type="gramEnd"/>
-    </w:p>
     <w:sectPr>
       <w:headerReference w:type="default" r:id="rId8"/>
       <w:footerReference w:type="default" r:id="rId9"/>
@@ -6237,7 +2726,7 @@
                     <w:sz w:val="18"/>
                     <w:szCs w:val="18"/>
                   </w:rPr>
-                  <w:t>3</w:t>
+                  <w:t>2</w:t>
                 </w:r>
                 <w:r>
                   <w:rPr>
@@ -6260,7 +2749,7 @@
                       <w:sz w:val="18"/>
                       <w:szCs w:val="18"/>
                     </w:rPr>
-                    <w:t>3</w:t>
+                    <w:t>2</w:t>
                   </w:r>
                 </w:fldSimple>
               </w:p>
@@ -11983,7 +8472,7 @@
 </file>
 
 <file path=customXml/itemProps1.xml><?xml version="1.0" encoding="utf-8"?>
-<ds:datastoreItem xmlns:ds="http://schemas.openxmlformats.org/officeDocument/2006/customXml" ds:itemID="{3DCDBEEA-DBFA-4469-ADAB-DC543FCDEFCF}">
+<ds:datastoreItem xmlns:ds="http://schemas.openxmlformats.org/officeDocument/2006/customXml" ds:itemID="{AF33D804-7AC9-4A97-B5D1-AB10DCC1D1A3}">
   <ds:schemaRefs>
     <ds:schemaRef ds:uri="http://schemas.openxmlformats.org/officeDocument/2006/bibliography"/>
   </ds:schemaRefs>

</xml_diff>

<commit_message>
Fixes on topic 9 exercise document
</commit_message>
<xml_diff>
--- a/Courses/Software-Sciences/Module-3-Databases-New/09-Complex-Joins-and-Subqueries/09-Complex-Joins-and-Subqueries-Exercise.docx
+++ b/Courses/Software-Sciences/Module-3-Databases-New/09-Complex-Joins-and-Subqueries/09-Complex-Joins-and-Subqueries-Exercise.docx
@@ -2815,6 +2815,32 @@
           <w:bCs w:val="1"/>
         </w:rPr>
         <w:t>0</w:t>
+      </w:r>
+      <w:r>
+        <w:rPr/>
+        <w:t>.</w:t>
+      </w:r>
+      <w:r>
+        <w:rPr/>
+        <w:t xml:space="preserve"> Подредете резултатите по </w:t>
+      </w:r>
+      <w:r>
+        <w:rPr>
+          <w:b w:val="1"/>
+          <w:bCs w:val="1"/>
+        </w:rPr>
+        <w:t xml:space="preserve">цена </w:t>
+      </w:r>
+      <w:r>
+        <w:rPr/>
+        <w:t xml:space="preserve">на </w:t>
+      </w:r>
+      <w:r>
+        <w:rPr>
+          <w:b w:val="1"/>
+          <w:bCs w:val="1"/>
+        </w:rPr>
+        <w:t>продукта</w:t>
       </w:r>
       <w:r>
         <w:rPr/>
@@ -2992,7 +3018,7 @@
             </w:pPr>
             <w:r>
               <w:rPr/>
-              <w:t>2</w:t>
+              <w:t>8</w:t>
             </w:r>
           </w:p>
         </w:tc>
@@ -3007,7 +3033,7 @@
             </w:pPr>
             <w:r>
               <w:rPr/>
-              <w:t>TV</w:t>
+              <w:t>Refrigerator</w:t>
             </w:r>
           </w:p>
         </w:tc>
@@ -3019,14 +3045,13 @@
           <w:p>
             <w:pPr>
               <w:pStyle w:val="Normal"/>
-              <w:bidi w:val="0"/>
               <w:spacing w:before="80" w:beforeAutospacing="off" w:after="0" w:afterAutospacing="off" w:line="276" w:lineRule="auto"/>
               <w:ind w:left="0" w:right="0"/>
               <w:jc w:val="left"/>
             </w:pPr>
             <w:r>
               <w:rPr/>
-              <w:t>Jane</w:t>
+              <w:t>George</w:t>
             </w:r>
           </w:p>
         </w:tc>
@@ -3041,7 +3066,7 @@
             </w:pPr>
             <w:r>
               <w:rPr/>
-              <w:t>Doe</w:t>
+              <w:t>Williams</w:t>
             </w:r>
           </w:p>
         </w:tc>
@@ -3056,7 +3081,7 @@
             </w:pPr>
             <w:r>
               <w:rPr/>
-              <w:t>2115.99</w:t>
+              <w:t>3425.00</w:t>
             </w:r>
           </w:p>
         </w:tc>
@@ -3073,12 +3098,14 @@
           <w:p>
             <w:pPr>
               <w:pStyle w:val="Normal"/>
-              <w:spacing w:line="276" w:lineRule="auto"/>
+              <w:bidi w:val="0"/>
+              <w:spacing w:before="80" w:beforeAutospacing="off" w:after="120" w:afterAutospacing="off" w:line="276" w:lineRule="auto"/>
+              <w:ind w:left="0" w:right="0"/>
               <w:jc w:val="left"/>
             </w:pPr>
             <w:r>
               <w:rPr/>
-              <w:t>5</w:t>
+              <w:t>2</w:t>
             </w:r>
           </w:p>
         </w:tc>
@@ -3093,7 +3120,7 @@
             </w:pPr>
             <w:r>
               <w:rPr/>
-              <w:t>Sofa</w:t>
+              <w:t>TV</w:t>
             </w:r>
           </w:p>
         </w:tc>
@@ -3108,7 +3135,7 @@
             </w:pPr>
             <w:r>
               <w:rPr/>
-              <w:t>Yordan</w:t>
+              <w:t>Jane</w:t>
             </w:r>
           </w:p>
         </w:tc>
@@ -3123,7 +3150,7 @@
             </w:pPr>
             <w:r>
               <w:rPr/>
-              <w:t>Ivanov</w:t>
+              <w:t>Doe</w:t>
             </w:r>
           </w:p>
         </w:tc>
@@ -3138,7 +3165,7 @@
             </w:pPr>
             <w:r>
               <w:rPr/>
-              <w:t>1500.00</w:t>
+              <w:t>2115.99</w:t>
             </w:r>
           </w:p>
         </w:tc>

</xml_diff>

<commit_message>
Changing task and result in topic 9 document
</commit_message>
<xml_diff>
--- a/Courses/Software-Sciences/Module-3-Databases-New/09-Complex-Joins-and-Subqueries/09-Complex-Joins-and-Subqueries-Exercise.docx
+++ b/Courses/Software-Sciences/Module-3-Databases-New/09-Complex-Joins-and-Subqueries/09-Complex-Joins-and-Subqueries-Exercise.docx
@@ -3702,6 +3702,131 @@
         <w:t>.</w:t>
       </w:r>
     </w:p>
+    <w:p>
+      <w:pPr>
+        <w:pStyle w:val="Normal"/>
+      </w:pPr>
+      <w:r>
+        <w:rPr>
+          <w:b w:val="1"/>
+          <w:bCs w:val="1"/>
+        </w:rPr>
+        <w:t>Подсказка</w:t>
+      </w:r>
+      <w:r>
+        <w:rPr/>
+        <w:t xml:space="preserve">: За да намерите </w:t>
+      </w:r>
+      <w:r>
+        <w:rPr>
+          <w:b w:val="1"/>
+          <w:bCs w:val="1"/>
+        </w:rPr>
+        <w:t>потребителите</w:t>
+      </w:r>
+      <w:r>
+        <w:rPr/>
+        <w:t xml:space="preserve">, направили </w:t>
+      </w:r>
+      <w:r>
+        <w:rPr>
+          <w:b w:val="1"/>
+          <w:bCs w:val="1"/>
+        </w:rPr>
+        <w:t xml:space="preserve">повече </w:t>
+      </w:r>
+      <w:r>
+        <w:rPr/>
+        <w:t xml:space="preserve">от </w:t>
+      </w:r>
+      <w:r>
+        <w:rPr>
+          <w:b w:val="1"/>
+          <w:bCs w:val="1"/>
+        </w:rPr>
+        <w:t>една поръчка</w:t>
+      </w:r>
+      <w:r>
+        <w:rPr/>
+        <w:t xml:space="preserve">, използвайте съединение между таблиците </w:t>
+      </w:r>
+      <w:r>
+        <w:rPr>
+          <w:b w:val="1"/>
+          <w:bCs w:val="1"/>
+        </w:rPr>
+        <w:t>Users</w:t>
+      </w:r>
+      <w:r>
+        <w:rPr>
+          <w:b w:val="1"/>
+          <w:bCs w:val="1"/>
+        </w:rPr>
+        <w:t xml:space="preserve"> </w:t>
+      </w:r>
+      <w:r>
+        <w:rPr/>
+        <w:t xml:space="preserve">и </w:t>
+      </w:r>
+      <w:r>
+        <w:rPr>
+          <w:b w:val="1"/>
+          <w:bCs w:val="1"/>
+        </w:rPr>
+        <w:t>O</w:t>
+      </w:r>
+      <w:r>
+        <w:rPr>
+          <w:b w:val="1"/>
+          <w:bCs w:val="1"/>
+        </w:rPr>
+        <w:t>rders</w:t>
+      </w:r>
+      <w:r>
+        <w:rPr>
+          <w:b w:val="1"/>
+          <w:bCs w:val="1"/>
+        </w:rPr>
+        <w:t xml:space="preserve"> </w:t>
+      </w:r>
+      <w:r>
+        <w:rPr/>
+        <w:t xml:space="preserve">два пъти, като </w:t>
+      </w:r>
+      <w:r>
+        <w:rPr>
+          <w:b w:val="1"/>
+          <w:bCs w:val="1"/>
+        </w:rPr>
+        <w:t>проверите</w:t>
+      </w:r>
+      <w:r>
+        <w:rPr/>
+        <w:t xml:space="preserve"> за </w:t>
+      </w:r>
+      <w:r>
+        <w:rPr>
+          <w:b w:val="1"/>
+          <w:bCs w:val="1"/>
+        </w:rPr>
+        <w:t>различни поръчки</w:t>
+      </w:r>
+      <w:r>
+        <w:rPr/>
+        <w:t xml:space="preserve"> от </w:t>
+      </w:r>
+      <w:r>
+        <w:rPr>
+          <w:b w:val="1"/>
+          <w:bCs w:val="1"/>
+        </w:rPr>
+        <w:t>същия потребител</w:t>
+      </w:r>
+      <w:r>
+        <w:rPr/>
+        <w:t>.</w:t>
+      </w:r>
+    </w:p>
     <w:p w14:noSpellErr="1">
       <w:pPr>
         <w:pStyle w:val="Heading3"/>
@@ -3714,45 +3839,18 @@
     <w:tbl>
       <w:tblPr>
         <w:tblStyle w:val="TableGrid"/>
-        <w:tblW w:w="0" w:type="auto"/>
+        <w:tblW w:w="3827" w:type="dxa"/>
         <w:tblInd w:w="108" w:type="dxa"/>
         <w:tblLook w:val="04A0" w:firstRow="1" w:lastRow="0" w:firstColumn="1" w:lastColumn="0" w:noHBand="0" w:noVBand="1"/>
       </w:tblPr>
       <w:tblGrid>
-        <w:gridCol w:w="1418"/>
         <w:gridCol w:w="1843"/>
-        <w:gridCol w:w="1984"/>
-        <w:gridCol w:w="1984"/>
         <w:gridCol w:w="1984"/>
       </w:tblGrid>
       <w:tr>
         <w:trPr>
           <w:trHeight w:val="300"/>
         </w:trPr>
-        <w:tc>
-          <w:tcPr>
-            <w:tcW w:w="1418" w:type="dxa"/>
-            <w:shd w:val="clear" w:color="auto" w:fill="D9D9D9" w:themeFill="background1" w:themeFillShade="D9"/>
-            <w:tcMar/>
-          </w:tcPr>
-          <w:p>
-            <w:pPr>
-              <w:spacing w:after="0"/>
-              <w:jc w:val="center"/>
-              <w:rPr>
-                <w:b w:val="1"/>
-                <w:bCs w:val="1"/>
-              </w:rPr>
-            </w:pPr>
-            <w:r>
-              <w:rPr>
-                <w:b w:val="1"/>
-                <w:bCs w:val="1"/>
-              </w:rPr>
-              <w:t>OrderId</w:t>
-            </w:r>
-          </w:p>
-        </w:tc>
         <w:tc>
           <w:tcPr>
             <w:tcW w:w="1843" w:type="dxa"/>
@@ -3805,56 +3903,6 @@
             </w:r>
           </w:p>
         </w:tc>
-        <w:tc>
-          <w:tcPr>
-            <w:tcW w:w="1984" w:type="dxa"/>
-            <w:shd w:val="clear" w:color="auto" w:fill="D9D9D9" w:themeFill="background1" w:themeFillShade="D9"/>
-            <w:tcMar/>
-            <w:vAlign w:val="center"/>
-          </w:tcPr>
-          <w:p>
-            <w:pPr>
-              <w:pStyle w:val="Normal"/>
-              <w:jc w:val="center"/>
-              <w:rPr>
-                <w:b w:val="1"/>
-                <w:bCs w:val="1"/>
-              </w:rPr>
-            </w:pPr>
-            <w:r>
-              <w:rPr>
-                <w:b w:val="1"/>
-                <w:bCs w:val="1"/>
-              </w:rPr>
-              <w:t>Product</w:t>
-            </w:r>
-          </w:p>
-        </w:tc>
-        <w:tc>
-          <w:tcPr>
-            <w:tcW w:w="1984" w:type="dxa"/>
-            <w:shd w:val="clear" w:color="auto" w:fill="D9D9D9" w:themeFill="background1" w:themeFillShade="D9"/>
-            <w:tcMar/>
-            <w:vAlign w:val="center"/>
-          </w:tcPr>
-          <w:p>
-            <w:pPr>
-              <w:pStyle w:val="Normal"/>
-              <w:jc w:val="center"/>
-              <w:rPr>
-                <w:b w:val="1"/>
-                <w:bCs w:val="1"/>
-              </w:rPr>
-            </w:pPr>
-            <w:r>
-              <w:rPr>
-                <w:b w:val="1"/>
-                <w:bCs w:val="1"/>
-              </w:rPr>
-              <w:t>Price</w:t>
-            </w:r>
-          </w:p>
-        </w:tc>
       </w:tr>
       <w:tr>
         <w:trPr>
@@ -3862,7 +3910,22 @@
         </w:trPr>
         <w:tc>
           <w:tcPr>
-            <w:tcW w:w="1418" w:type="dxa"/>
+            <w:tcW w:w="1843" w:type="dxa"/>
+            <w:tcMar/>
+          </w:tcPr>
+          <w:p>
+            <w:pPr>
+              <w:spacing w:after="0"/>
+            </w:pPr>
+            <w:r>
+              <w:rPr/>
+              <w:t>Yordan</w:t>
+            </w:r>
+          </w:p>
+        </w:tc>
+        <w:tc>
+          <w:tcPr>
+            <w:tcW w:w="1984" w:type="dxa"/>
             <w:tcMar/>
           </w:tcPr>
           <w:p>
@@ -3875,341 +3938,7 @@
             </w:pPr>
             <w:r>
               <w:rPr/>
-              <w:t>9</w:t>
-            </w:r>
-          </w:p>
-        </w:tc>
-        <w:tc>
-          <w:tcPr>
-            <w:tcW w:w="1843" w:type="dxa"/>
-            <w:tcMar/>
-          </w:tcPr>
-          <w:p>
-            <w:pPr>
-              <w:spacing w:after="0"/>
-            </w:pPr>
-            <w:r>
-              <w:rPr/>
-              <w:t>P</w:t>
-            </w:r>
-            <w:r>
-              <w:rPr/>
-              <w:t>e</w:t>
-            </w:r>
-            <w:r>
-              <w:rPr/>
-              <w:t>ter</w:t>
-            </w:r>
-          </w:p>
-        </w:tc>
-        <w:tc>
-          <w:tcPr>
-            <w:tcW w:w="1984" w:type="dxa"/>
-            <w:tcMar/>
-          </w:tcPr>
-          <w:p>
-            <w:pPr>
-              <w:pStyle w:val="Normal"/>
-              <w:bidi w:val="0"/>
-              <w:spacing w:before="80" w:beforeAutospacing="off" w:after="0" w:afterAutospacing="off" w:line="276" w:lineRule="auto"/>
-              <w:ind w:left="0" w:right="0"/>
-              <w:jc w:val="left"/>
-            </w:pPr>
-            <w:r>
-              <w:rPr/>
-              <w:t>Petrov</w:t>
-            </w:r>
-          </w:p>
-        </w:tc>
-        <w:tc>
-          <w:tcPr>
-            <w:tcW w:w="1984" w:type="dxa"/>
-            <w:tcMar/>
-          </w:tcPr>
-          <w:p>
-            <w:pPr>
-              <w:pStyle w:val="Normal"/>
-            </w:pPr>
-            <w:r>
-              <w:rPr/>
-              <w:t>Mulch</w:t>
-            </w:r>
-          </w:p>
-        </w:tc>
-        <w:tc>
-          <w:tcPr>
-            <w:tcW w:w="1984" w:type="dxa"/>
-            <w:tcMar/>
-          </w:tcPr>
-          <w:p>
-            <w:pPr>
-              <w:pStyle w:val="Normal"/>
-              <w:bidi w:val="0"/>
-              <w:spacing w:before="80" w:beforeAutospacing="off" w:after="120" w:afterAutospacing="off" w:line="276" w:lineRule="auto"/>
-              <w:ind w:left="0" w:right="0"/>
-              <w:jc w:val="left"/>
-            </w:pPr>
-            <w:r>
-              <w:rPr/>
-              <w:t>4.55</w:t>
-            </w:r>
-          </w:p>
-        </w:tc>
-      </w:tr>
-      <w:tr>
-        <w:trPr>
-          <w:trHeight w:val="300"/>
-        </w:trPr>
-        <w:tc>
-          <w:tcPr>
-            <w:tcW w:w="1418" w:type="dxa"/>
-            <w:tcMar/>
-          </w:tcPr>
-          <w:p>
-            <w:pPr>
-              <w:pStyle w:val="Normal"/>
-              <w:spacing w:line="276" w:lineRule="auto"/>
-              <w:jc w:val="left"/>
-            </w:pPr>
-            <w:r>
-              <w:rPr/>
-              <w:t>10</w:t>
-            </w:r>
-          </w:p>
-        </w:tc>
-        <w:tc>
-          <w:tcPr>
-            <w:tcW w:w="1843" w:type="dxa"/>
-            <w:tcMar/>
-          </w:tcPr>
-          <w:p>
-            <w:pPr>
-              <w:pStyle w:val="Normal"/>
-            </w:pPr>
-            <w:r>
-              <w:rPr/>
-              <w:t>Ivan</w:t>
-            </w:r>
-          </w:p>
-        </w:tc>
-        <w:tc>
-          <w:tcPr>
-            <w:tcW w:w="1984" w:type="dxa"/>
-            <w:tcMar/>
-          </w:tcPr>
-          <w:p>
-            <w:pPr>
-              <w:pStyle w:val="Normal"/>
-              <w:spacing w:line="276" w:lineRule="auto"/>
-              <w:jc w:val="left"/>
-            </w:pPr>
-            <w:r>
-              <w:rPr/>
-              <w:t>Simeonov</w:t>
-            </w:r>
-          </w:p>
-        </w:tc>
-        <w:tc>
-          <w:tcPr>
-            <w:tcW w:w="1984" w:type="dxa"/>
-            <w:tcMar/>
-          </w:tcPr>
-          <w:p>
-            <w:pPr>
-              <w:pStyle w:val="Normal"/>
-            </w:pPr>
-            <w:r>
-              <w:rPr/>
-              <w:t>Vegetable seeds</w:t>
-            </w:r>
-          </w:p>
-        </w:tc>
-        <w:tc>
-          <w:tcPr>
-            <w:tcW w:w="1984" w:type="dxa"/>
-            <w:tcMar/>
-          </w:tcPr>
-          <w:p>
-            <w:pPr>
-              <w:pStyle w:val="Normal"/>
-              <w:spacing w:line="276" w:lineRule="auto"/>
-              <w:jc w:val="left"/>
-            </w:pPr>
-            <w:r>
-              <w:rPr/>
-              <w:t>8.52</w:t>
-            </w:r>
-          </w:p>
-        </w:tc>
-      </w:tr>
-      <w:tr>
-        <w:trPr>
-          <w:trHeight w:val="300"/>
-        </w:trPr>
-        <w:tc>
-          <w:tcPr>
-            <w:tcW w:w="1418" w:type="dxa"/>
-            <w:tcMar/>
-          </w:tcPr>
-          <w:p>
-            <w:pPr>
-              <w:pStyle w:val="Normal"/>
-              <w:spacing w:line="276" w:lineRule="auto"/>
-              <w:jc w:val="left"/>
-            </w:pPr>
-            <w:r>
-              <w:rPr/>
-              <w:t>7</w:t>
-            </w:r>
-          </w:p>
-        </w:tc>
-        <w:tc>
-          <w:tcPr>
-            <w:tcW w:w="1843" w:type="dxa"/>
-            <w:tcMar/>
-          </w:tcPr>
-          <w:p>
-            <w:pPr>
-              <w:pStyle w:val="Normal"/>
-            </w:pPr>
-            <w:r>
-              <w:rPr/>
-              <w:t>George</w:t>
-            </w:r>
-          </w:p>
-        </w:tc>
-        <w:tc>
-          <w:tcPr>
-            <w:tcW w:w="1984" w:type="dxa"/>
-            <w:tcMar/>
-          </w:tcPr>
-          <w:p>
-            <w:pPr>
-              <w:pStyle w:val="Normal"/>
-              <w:spacing w:line="276" w:lineRule="auto"/>
-              <w:jc w:val="left"/>
-            </w:pPr>
-            <w:r>
-              <w:rPr/>
-              <w:t>Williams</w:t>
-            </w:r>
-          </w:p>
-        </w:tc>
-        <w:tc>
-          <w:tcPr>
-            <w:tcW w:w="1984" w:type="dxa"/>
-            <w:tcMar/>
-          </w:tcPr>
-          <w:p>
-            <w:pPr>
-              <w:pStyle w:val="Normal"/>
-            </w:pPr>
-            <w:r>
-              <w:rPr/>
-              <w:t>Pruning shears</w:t>
-            </w:r>
-          </w:p>
-        </w:tc>
-        <w:tc>
-          <w:tcPr>
-            <w:tcW w:w="1984" w:type="dxa"/>
-            <w:tcMar/>
-          </w:tcPr>
-          <w:p>
-            <w:pPr>
-              <w:pStyle w:val="Normal"/>
-              <w:spacing w:line="276" w:lineRule="auto"/>
-              <w:jc w:val="left"/>
-            </w:pPr>
-            <w:r>
-              <w:rPr/>
-              <w:t>25.15</w:t>
-            </w:r>
-          </w:p>
-        </w:tc>
-      </w:tr>
-      <w:tr>
-        <w:trPr>
-          <w:trHeight w:val="300"/>
-        </w:trPr>
-        <w:tc>
-          <w:tcPr>
-            <w:tcW w:w="1418" w:type="dxa"/>
-            <w:tcMar/>
-          </w:tcPr>
-          <w:p>
-            <w:pPr>
-              <w:pStyle w:val="Normal"/>
-              <w:spacing w:line="276" w:lineRule="auto"/>
-              <w:jc w:val="left"/>
-            </w:pPr>
-            <w:r>
-              <w:rPr/>
-              <w:t>...</w:t>
-            </w:r>
-          </w:p>
-        </w:tc>
-        <w:tc>
-          <w:tcPr>
-            <w:tcW w:w="1843" w:type="dxa"/>
-            <w:tcMar/>
-          </w:tcPr>
-          <w:p>
-            <w:pPr>
-              <w:pStyle w:val="Normal"/>
-            </w:pPr>
-            <w:r>
-              <w:rPr/>
-              <w:t>...</w:t>
-            </w:r>
-          </w:p>
-        </w:tc>
-        <w:tc>
-          <w:tcPr>
-            <w:tcW w:w="1984" w:type="dxa"/>
-            <w:tcMar/>
-          </w:tcPr>
-          <w:p>
-            <w:pPr>
-              <w:pStyle w:val="Normal"/>
-              <w:spacing w:line="276" w:lineRule="auto"/>
-              <w:jc w:val="left"/>
-            </w:pPr>
-            <w:r>
-              <w:rPr/>
-              <w:t>...</w:t>
-            </w:r>
-          </w:p>
-        </w:tc>
-        <w:tc>
-          <w:tcPr>
-            <w:tcW w:w="1984" w:type="dxa"/>
-            <w:tcMar/>
-          </w:tcPr>
-          <w:p>
-            <w:pPr>
-              <w:pStyle w:val="Normal"/>
-            </w:pPr>
-            <w:r>
-              <w:rPr/>
-              <w:t>...</w:t>
-            </w:r>
-          </w:p>
-        </w:tc>
-        <w:tc>
-          <w:tcPr>
-            <w:tcW w:w="1984" w:type="dxa"/>
-            <w:tcMar/>
-          </w:tcPr>
-          <w:p>
-            <w:pPr>
-              <w:pStyle w:val="Normal"/>
-              <w:spacing w:line="276" w:lineRule="auto"/>
-              <w:jc w:val="left"/>
-            </w:pPr>
-            <w:r>
-              <w:rPr/>
-              <w:t>...</w:t>
+              <w:t>Ivanov</w:t>
             </w:r>
           </w:p>
         </w:tc>

</xml_diff>

<commit_message>
Exercise 9 document updated
</commit_message>
<xml_diff>
--- a/Courses/Software-Sciences/Module-3-Databases-New/09-Complex-Joins-and-Subqueries/09-Complex-Joins-and-Subqueries-Exercise.docx
+++ b/Courses/Software-Sciences/Module-3-Databases-New/09-Complex-Joins-and-Subqueries/09-Complex-Joins-and-Subqueries-Exercise.docx
@@ -403,7 +403,11 @@
       </w:pPr>
       <w:r>
         <w:rPr/>
-        <w:t xml:space="preserve">30-годишни </w:t>
+        <w:t>40</w:t>
+      </w:r>
+      <w:r>
+        <w:rPr/>
+        <w:t xml:space="preserve">-годишни </w:t>
       </w:r>
       <w:r>
         <w:rPr/>
@@ -492,11 +496,7 @@
           <w:b w:val="1"/>
           <w:bCs w:val="1"/>
         </w:rPr>
-        <w:t>30</w:t>
-      </w:r>
-      <w:r>
-        <w:rPr/>
-        <w:t xml:space="preserve"> </w:t>
+        <w:t xml:space="preserve">40 </w:t>
       </w:r>
       <w:r>
         <w:rPr>
@@ -724,6 +724,59 @@
           </w:tcPr>
           <w:p>
             <w:pPr>
+              <w:spacing w:after="0"/>
+            </w:pPr>
+            <w:r>
+              <w:rPr/>
+              <w:t>Peter</w:t>
+            </w:r>
+          </w:p>
+        </w:tc>
+        <w:tc>
+          <w:tcPr>
+            <w:tcW w:w="1599" w:type="dxa"/>
+            <w:tcMar/>
+            <w:vAlign w:val="center"/>
+          </w:tcPr>
+          <w:p>
+            <w:pPr>
+              <w:spacing w:after="0"/>
+            </w:pPr>
+            <w:r>
+              <w:rPr/>
+              <w:t>Johnson</w:t>
+            </w:r>
+          </w:p>
+        </w:tc>
+        <w:tc>
+          <w:tcPr>
+            <w:tcW w:w="2830" w:type="dxa"/>
+            <w:tcMar/>
+            <w:vAlign w:val="center"/>
+          </w:tcPr>
+          <w:p>
+            <w:pPr>
+              <w:pStyle w:val="Normal"/>
+            </w:pPr>
+            <w:r>
+              <w:rPr/>
+              <w:t>Research and Development</w:t>
+            </w:r>
+          </w:p>
+        </w:tc>
+      </w:tr>
+      <w:tr>
+        <w:trPr>
+          <w:trHeight w:val="300"/>
+        </w:trPr>
+        <w:tc>
+          <w:tcPr>
+            <w:tcW w:w="1520" w:type="dxa"/>
+            <w:tcMar/>
+            <w:vAlign w:val="center"/>
+          </w:tcPr>
+          <w:p>
+            <w:pPr>
               <w:pStyle w:val="Normal"/>
               <w:bidi w:val="0"/>
               <w:spacing w:before="80" w:beforeAutospacing="off" w:after="0" w:afterAutospacing="off" w:line="276" w:lineRule="auto"/>
@@ -732,7 +785,10 @@
             </w:pPr>
             <w:r>
               <w:rPr/>
-              <w:t>Ivan</w:t>
+              <w:t>Anton</w:t>
+            </w:r>
+            <w:r>
+              <w:tab/>
             </w:r>
           </w:p>
         </w:tc>
@@ -744,11 +800,13 @@
           </w:tcPr>
           <w:p>
             <w:pPr>
+              <w:pStyle w:val="Normal"/>
+              <w:bidi w:val="0"/>
               <w:spacing w:after="0"/>
             </w:pPr>
             <w:r>
               <w:rPr/>
-              <w:t>Ivanov</w:t>
+              <w:t>Raichov</w:t>
             </w:r>
           </w:p>
         </w:tc>
@@ -785,59 +843,6 @@
             </w:pPr>
             <w:r>
               <w:rPr/>
-              <w:t>Peter</w:t>
-            </w:r>
-          </w:p>
-        </w:tc>
-        <w:tc>
-          <w:tcPr>
-            <w:tcW w:w="1599" w:type="dxa"/>
-            <w:tcMar/>
-            <w:vAlign w:val="center"/>
-          </w:tcPr>
-          <w:p>
-            <w:pPr>
-              <w:spacing w:after="0"/>
-            </w:pPr>
-            <w:r>
-              <w:rPr/>
-              <w:t>Johnson</w:t>
-            </w:r>
-          </w:p>
-        </w:tc>
-        <w:tc>
-          <w:tcPr>
-            <w:tcW w:w="2830" w:type="dxa"/>
-            <w:tcMar/>
-            <w:vAlign w:val="center"/>
-          </w:tcPr>
-          <w:p>
-            <w:pPr>
-              <w:pStyle w:val="Normal"/>
-            </w:pPr>
-            <w:r>
-              <w:rPr/>
-              <w:t>Research and Development</w:t>
-            </w:r>
-          </w:p>
-        </w:tc>
-      </w:tr>
-      <w:tr>
-        <w:trPr>
-          <w:trHeight w:val="300"/>
-        </w:trPr>
-        <w:tc>
-          <w:tcPr>
-            <w:tcW w:w="1520" w:type="dxa"/>
-            <w:tcMar/>
-            <w:vAlign w:val="center"/>
-          </w:tcPr>
-          <w:p>
-            <w:pPr>
-              <w:spacing w:after="0"/>
-            </w:pPr>
-            <w:r>
-              <w:rPr/>
               <w:t>...</w:t>
             </w:r>
           </w:p>
@@ -934,7 +939,51 @@
       </w:r>
       <w:r>
         <w:rPr/>
-        <w:t xml:space="preserve"> имената, годините и Department на служителите, които съдържат буквата '</w:t>
+        <w:t xml:space="preserve"> </w:t>
+      </w:r>
+      <w:r>
+        <w:rPr>
+          <w:b w:val="1"/>
+          <w:bCs w:val="1"/>
+        </w:rPr>
+        <w:t>имената</w:t>
+      </w:r>
+      <w:r>
+        <w:rPr/>
+        <w:t xml:space="preserve">, </w:t>
+      </w:r>
+      <w:r>
+        <w:rPr>
+          <w:b w:val="1"/>
+          <w:bCs w:val="1"/>
+        </w:rPr>
+        <w:t xml:space="preserve">годините </w:t>
+      </w:r>
+      <w:r>
+        <w:rPr/>
+        <w:t xml:space="preserve">и </w:t>
+      </w:r>
+      <w:r>
+        <w:rPr>
+          <w:b w:val="1"/>
+          <w:bCs w:val="1"/>
+        </w:rPr>
+        <w:t xml:space="preserve">отдела </w:t>
+      </w:r>
+      <w:r>
+        <w:rPr/>
+        <w:t xml:space="preserve">на служителите, които съдържат </w:t>
+      </w:r>
+      <w:r>
+        <w:rPr>
+          <w:b w:val="1"/>
+          <w:bCs w:val="1"/>
+        </w:rPr>
+        <w:t xml:space="preserve">буквата </w:t>
+      </w:r>
+      <w:r>
+        <w:rPr/>
+        <w:t>'</w:t>
       </w:r>
       <w:r>
         <w:rPr>
@@ -967,7 +1016,25 @@
       </w:r>
       <w:r>
         <w:rPr/>
-        <w:t xml:space="preserve">и не работят в отдел </w:t>
+        <w:t xml:space="preserve">и </w:t>
+      </w:r>
+      <w:r>
+        <w:rPr>
+          <w:b w:val="1"/>
+          <w:bCs w:val="1"/>
+        </w:rPr>
+        <w:t xml:space="preserve">не </w:t>
+      </w:r>
+      <w:r>
+        <w:rPr/>
+        <w:t xml:space="preserve">работят в </w:t>
+      </w:r>
+      <w:r>
+        <w:rPr>
+          <w:b w:val="0"/>
+          <w:bCs w:val="0"/>
+        </w:rPr>
+        <w:t xml:space="preserve">отдел </w:t>
       </w:r>
       <w:r>
         <w:rPr>
@@ -994,14 +1061,14 @@
     <w:tbl>
       <w:tblPr>
         <w:tblStyle w:val="TableGrid"/>
-        <w:tblW w:w="0" w:type="auto"/>
+        <w:tblW w:w="6074" w:type="dxa"/>
         <w:tblInd w:w="108" w:type="dxa"/>
         <w:tblLook w:val="06A0" w:firstRow="1" w:lastRow="0" w:firstColumn="1" w:lastColumn="0" w:noHBand="1" w:noVBand="1"/>
       </w:tblPr>
       <w:tblGrid>
         <w:gridCol w:w="1520"/>
         <w:gridCol w:w="1599"/>
-        <w:gridCol w:w="1599"/>
+        <w:gridCol w:w="2955"/>
       </w:tblGrid>
       <w:tr>
         <w:trPr>
@@ -1066,7 +1133,7 @@
         </w:tc>
         <w:tc>
           <w:tcPr>
-            <w:tcW w:w="1599" w:type="dxa"/>
+            <w:tcW w:w="2955" w:type="dxa"/>
             <w:shd w:val="clear" w:color="auto" w:fill="D9D9D9" w:themeFill="background1" w:themeFillShade="D9"/>
             <w:tcMar/>
             <w:vAlign w:val="center"/>
@@ -1106,7 +1173,7 @@
             </w:pPr>
             <w:r>
               <w:rPr/>
-              <w:t>George</w:t>
+              <w:t>Peter</w:t>
             </w:r>
           </w:p>
         </w:tc>
@@ -1126,13 +1193,13 @@
             </w:pPr>
             <w:r>
               <w:rPr/>
-              <w:t>23</w:t>
-            </w:r>
-          </w:p>
-        </w:tc>
-        <w:tc>
-          <w:tcPr>
-            <w:tcW w:w="1599" w:type="dxa"/>
+              <w:t>39</w:t>
+            </w:r>
+          </w:p>
+        </w:tc>
+        <w:tc>
+          <w:tcPr>
+            <w:tcW w:w="2955" w:type="dxa"/>
             <w:tcMar/>
             <w:vAlign w:val="center"/>
           </w:tcPr>
@@ -1144,121 +1211,7 @@
             </w:pPr>
             <w:r>
               <w:rPr/>
-              <w:t>Sales</w:t>
-            </w:r>
-          </w:p>
-        </w:tc>
-      </w:tr>
-      <w:tr>
-        <w:trPr>
-          <w:trHeight w:val="300"/>
-        </w:trPr>
-        <w:tc>
-          <w:tcPr>
-            <w:tcW w:w="1520" w:type="dxa"/>
-            <w:tcMar/>
-            <w:vAlign w:val="center"/>
-          </w:tcPr>
-          <w:p>
-            <w:pPr>
-              <w:pStyle w:val="Normal"/>
-            </w:pPr>
-            <w:r>
-              <w:rPr/>
-              <w:t>Emily</w:t>
-            </w:r>
-          </w:p>
-        </w:tc>
-        <w:tc>
-          <w:tcPr>
-            <w:tcW w:w="1599" w:type="dxa"/>
-            <w:tcMar/>
-            <w:vAlign w:val="center"/>
-          </w:tcPr>
-          <w:p>
-            <w:pPr>
-              <w:pStyle w:val="Normal"/>
-              <w:spacing w:line="276" w:lineRule="auto"/>
-              <w:jc w:val="left"/>
-            </w:pPr>
-            <w:r>
-              <w:rPr/>
-              <w:t>38</w:t>
-            </w:r>
-          </w:p>
-        </w:tc>
-        <w:tc>
-          <w:tcPr>
-            <w:tcW w:w="1599" w:type="dxa"/>
-            <w:tcMar/>
-            <w:vAlign w:val="center"/>
-          </w:tcPr>
-          <w:p>
-            <w:pPr>
-              <w:pStyle w:val="Normal"/>
-              <w:spacing w:line="276" w:lineRule="auto"/>
-              <w:jc w:val="left"/>
-            </w:pPr>
-            <w:r>
-              <w:rPr/>
-              <w:t>Sales</w:t>
-            </w:r>
-          </w:p>
-        </w:tc>
-      </w:tr>
-      <w:tr>
-        <w:trPr>
-          <w:trHeight w:val="300"/>
-        </w:trPr>
-        <w:tc>
-          <w:tcPr>
-            <w:tcW w:w="1520" w:type="dxa"/>
-            <w:tcMar/>
-            <w:vAlign w:val="center"/>
-          </w:tcPr>
-          <w:p>
-            <w:pPr>
-              <w:pStyle w:val="Normal"/>
-            </w:pPr>
-            <w:r>
-              <w:rPr/>
-              <w:t>...</w:t>
-            </w:r>
-          </w:p>
-        </w:tc>
-        <w:tc>
-          <w:tcPr>
-            <w:tcW w:w="1599" w:type="dxa"/>
-            <w:tcMar/>
-            <w:vAlign w:val="center"/>
-          </w:tcPr>
-          <w:p>
-            <w:pPr>
-              <w:pStyle w:val="Normal"/>
-              <w:spacing w:line="276" w:lineRule="auto"/>
-              <w:jc w:val="left"/>
-            </w:pPr>
-            <w:r>
-              <w:rPr/>
-              <w:t>...</w:t>
-            </w:r>
-          </w:p>
-        </w:tc>
-        <w:tc>
-          <w:tcPr>
-            <w:tcW w:w="1599" w:type="dxa"/>
-            <w:tcMar/>
-            <w:vAlign w:val="center"/>
-          </w:tcPr>
-          <w:p>
-            <w:pPr>
-              <w:pStyle w:val="Normal"/>
-              <w:spacing w:line="276" w:lineRule="auto"/>
-              <w:jc w:val="left"/>
-            </w:pPr>
-            <w:r>
-              <w:rPr/>
-              <w:t>...</w:t>
+              <w:t>Research and Development</w:t>
             </w:r>
           </w:p>
         </w:tc>

</xml_diff>

<commit_message>
Fixing error with the result of a task and fixing document for Joins and Subqueries
</commit_message>
<xml_diff>
--- a/Courses/Software-Sciences/Module-3-Databases-New/09-Complex-Joins-and-Subqueries/09-Complex-Joins-and-Subqueries-Exercise.docx
+++ b/Courses/Software-Sciences/Module-3-Databases-New/09-Complex-Joins-and-Subqueries/09-Complex-Joins-and-Subqueries-Exercise.docx
@@ -95,46 +95,8 @@
       <w:r>
         <w:rPr>
           <w:rFonts w:ascii="Consolas" w:hAnsi="Consolas"/>
-          <w:b/>
-          <w:bCs/>
-        </w:rPr>
-        <w:t>Finance</w:t>
-      </w:r>
-      <w:r>
-        <w:t>.</w:t>
-      </w:r>
-    </w:p>
-    <w:p>
-      <w:pPr>
-        <w:rPr>
-          <w:lang w:val="bg-BG"/>
-        </w:rPr>
-      </w:pPr>
-      <w:r>
-        <w:rPr>
-          <w:b/>
-          <w:bCs/>
-          <w:lang w:val="bg-BG"/>
-        </w:rPr>
-        <w:t>Подсказка</w:t>
-      </w:r>
-      <w:r>
-        <w:t xml:space="preserve">: </w:t>
-      </w:r>
-      <w:r>
-        <w:rPr>
-          <w:lang w:val="bg-BG"/>
-        </w:rPr>
-        <w:t>Направете заявка</w:t>
-      </w:r>
-      <w:r>
-        <w:t xml:space="preserve">, </w:t>
-      </w:r>
-      <w:r>
-        <w:rPr>
-          <w:lang w:val="bg-BG"/>
-        </w:rPr>
-        <w:t xml:space="preserve">която да намери </w:t>
+        </w:rPr>
+        <w:t>"</w:t>
       </w:r>
       <w:r>
         <w:rPr>
@@ -142,16 +104,49 @@
           <w:b/>
           <w:bCs/>
         </w:rPr>
-        <w:t>Id</w:t>
-      </w:r>
-      <w:r>
-        <w:t xml:space="preserve"> </w:t>
-      </w:r>
-      <w:r>
-        <w:rPr>
-          <w:lang w:val="bg-BG"/>
-        </w:rPr>
-        <w:t xml:space="preserve">на отдела с име </w:t>
+        <w:t>Finance</w:t>
+      </w:r>
+      <w:r>
+        <w:rPr>
+          <w:rFonts w:ascii="Consolas" w:hAnsi="Consolas"/>
+        </w:rPr>
+        <w:t>"</w:t>
+      </w:r>
+      <w:r>
+        <w:t>.</w:t>
+      </w:r>
+    </w:p>
+    <w:p>
+      <w:pPr>
+        <w:rPr>
+          <w:lang w:val="bg-BG"/>
+        </w:rPr>
+      </w:pPr>
+      <w:r>
+        <w:rPr>
+          <w:b/>
+          <w:bCs/>
+          <w:lang w:val="bg-BG"/>
+        </w:rPr>
+        <w:t>Подсказка</w:t>
+      </w:r>
+      <w:r>
+        <w:t xml:space="preserve">: </w:t>
+      </w:r>
+      <w:r>
+        <w:rPr>
+          <w:lang w:val="bg-BG"/>
+        </w:rPr>
+        <w:t>Направете заявка</w:t>
+      </w:r>
+      <w:r>
+        <w:t xml:space="preserve">, </w:t>
+      </w:r>
+      <w:r>
+        <w:rPr>
+          <w:lang w:val="bg-BG"/>
+        </w:rPr>
+        <w:t xml:space="preserve">която да намери </w:t>
       </w:r>
       <w:r>
         <w:rPr>
@@ -159,7 +154,36 @@
           <w:b/>
           <w:bCs/>
         </w:rPr>
+        <w:t>Id</w:t>
+      </w:r>
+      <w:r>
+        <w:t xml:space="preserve"> </w:t>
+      </w:r>
+      <w:r>
+        <w:rPr>
+          <w:lang w:val="bg-BG"/>
+        </w:rPr>
+        <w:t xml:space="preserve">на отдела с име </w:t>
+      </w:r>
+      <w:r>
+        <w:rPr>
+          <w:rFonts w:ascii="Consolas" w:hAnsi="Consolas"/>
+        </w:rPr>
+        <w:t>"</w:t>
+      </w:r>
+      <w:r>
+        <w:rPr>
+          <w:rFonts w:ascii="Consolas" w:hAnsi="Consolas"/>
+          <w:b/>
+          <w:bCs/>
+        </w:rPr>
         <w:t>Finance</w:t>
+      </w:r>
+      <w:r>
+        <w:rPr>
+          <w:rFonts w:ascii="Consolas" w:hAnsi="Consolas"/>
+        </w:rPr>
+        <w:t>"</w:t>
       </w:r>
       <w:r>
         <w:t xml:space="preserve">. </w:t>
@@ -535,7 +559,10 @@
         <w:t xml:space="preserve">млади и работят в отдел </w:t>
       </w:r>
       <w:r>
-        <w:t>“</w:t>
+        <w:rPr>
+          <w:rFonts w:ascii="Consolas" w:hAnsi="Consolas"/>
+        </w:rPr>
+        <w:t>"</w:t>
       </w:r>
       <w:r>
         <w:rPr>
@@ -546,12 +573,15 @@
         <w:t>Sales</w:t>
       </w:r>
       <w:r>
-        <w:t>“</w:t>
-      </w:r>
-      <w:r>
         <w:rPr>
           <w:rFonts w:ascii="Consolas" w:hAnsi="Consolas"/>
         </w:rPr>
+        <w:t>"</w:t>
+      </w:r>
+      <w:r>
+        <w:rPr>
+          <w:rFonts w:ascii="Consolas" w:hAnsi="Consolas"/>
+        </w:rPr>
         <w:t xml:space="preserve"> </w:t>
       </w:r>
       <w:r>
@@ -561,7 +591,10 @@
         <w:t xml:space="preserve">или </w:t>
       </w:r>
       <w:r>
-        <w:t>“</w:t>
+        <w:rPr>
+          <w:rFonts w:ascii="Consolas" w:hAnsi="Consolas"/>
+        </w:rPr>
+        <w:t>"</w:t>
       </w:r>
       <w:r>
         <w:rPr>
@@ -572,7 +605,10 @@
         <w:t>Research and Development</w:t>
       </w:r>
       <w:r>
-        <w:t>“</w:t>
+        <w:rPr>
+          <w:rFonts w:ascii="Consolas" w:hAnsi="Consolas"/>
+        </w:rPr>
+        <w:t>"</w:t>
       </w:r>
       <w:r>
         <w:t>.</w:t>
@@ -770,11 +806,9 @@
             <w:pPr>
               <w:spacing w:after="0"/>
             </w:pPr>
-            <w:proofErr w:type="spellStart"/>
             <w:r>
               <w:t>Raichov</w:t>
             </w:r>
-            <w:proofErr w:type="spellEnd"/>
           </w:p>
         </w:tc>
         <w:tc>
@@ -936,7 +970,10 @@
         <w:t xml:space="preserve">буквата </w:t>
       </w:r>
       <w:r>
-        <w:t>'</w:t>
+        <w:rPr>
+          <w:rFonts w:ascii="Consolas" w:hAnsi="Consolas"/>
+        </w:rPr>
+        <w:t>"</w:t>
       </w:r>
       <w:r>
         <w:rPr>
@@ -946,7 +983,13 @@
         <w:t>e</w:t>
       </w:r>
       <w:r>
-        <w:t xml:space="preserve">' </w:t>
+        <w:rPr>
+          <w:rFonts w:ascii="Consolas" w:hAnsi="Consolas"/>
+        </w:rPr>
+        <w:t>"</w:t>
+      </w:r>
+      <w:r>
+        <w:t xml:space="preserve"> </w:t>
       </w:r>
       <w:r>
         <w:rPr>
@@ -995,6 +1038,12 @@
           <w:lang w:val="bg-BG"/>
         </w:rPr>
         <w:t xml:space="preserve">работят в отдел </w:t>
+      </w:r>
+      <w:r>
+        <w:rPr>
+          <w:rFonts w:ascii="Consolas" w:hAnsi="Consolas"/>
+        </w:rPr>
+        <w:t>"</w:t>
       </w:r>
       <w:r>
         <w:rPr>
@@ -1002,7 +1051,13 @@
           <w:b/>
           <w:bCs/>
         </w:rPr>
-        <w:t>Finance</w:t>
+        <w:t>Research and Development</w:t>
+      </w:r>
+      <w:r>
+        <w:rPr>
+          <w:rFonts w:ascii="Consolas" w:hAnsi="Consolas"/>
+        </w:rPr>
+        <w:t>"</w:t>
       </w:r>
       <w:r>
         <w:t>.</w:t>
@@ -2420,7 +2475,7 @@
         <w:t xml:space="preserve">име </w:t>
       </w:r>
       <w:r>
-        <w:t>“</w:t>
+        <w:t>"</w:t>
       </w:r>
       <w:r>
         <w:rPr>
@@ -2430,7 +2485,7 @@
         <w:t>John</w:t>
       </w:r>
       <w:r>
-        <w:t>“</w:t>
+        <w:t>"</w:t>
       </w:r>
       <w:r>
         <w:t>.</w:t>
@@ -3999,17 +4054,6 @@
         </w:tc>
       </w:tr>
     </w:tbl>
-    <w:p>
-      <w:pPr>
-        <w:rPr>
-          <w:rFonts w:ascii="system-ui" w:eastAsia="system-ui" w:hAnsi="system-ui" w:cs="system-ui"/>
-          <w:color w:val="D1D5DB"/>
-          <w:sz w:val="24"/>
-          <w:szCs w:val="24"/>
-          <w:lang w:val="bg-BG"/>
-        </w:rPr>
-      </w:pPr>
-    </w:p>
     <w:p>
       <w:pPr>
         <w:rPr>

</xml_diff>